<commit_message>
- Manual was updated - Small bug fixes
</commit_message>
<xml_diff>
--- a/manual/CLANS-Python Manual.docx
+++ b/manual/CLANS-Python Manual.docx
@@ -9570,7 +9570,27 @@
           <w:szCs w:val="22"/>
           <w:lang w:val="en-US"/>
         </w:rPr>
-        <w:t xml:space="preserve"> two distinct interaction modes</w:t>
+        <w:t xml:space="preserve"> </w:t>
+      </w:r>
+      <w:r>
+        <w:rPr>
+          <w:rFonts w:ascii="Arial" w:hAnsi="Arial" w:cs="Arial"/>
+          <w:color w:val="000000" w:themeColor="text1"/>
+          <w:sz w:val="22"/>
+          <w:szCs w:val="22"/>
+          <w:lang w:val="en-US"/>
+        </w:rPr>
+        <w:t>three</w:t>
+      </w:r>
+      <w:r>
+        <w:rPr>
+          <w:rFonts w:ascii="Arial" w:hAnsi="Arial" w:cs="Arial"/>
+          <w:color w:val="000000" w:themeColor="text1"/>
+          <w:sz w:val="22"/>
+          <w:szCs w:val="22"/>
+          <w:lang w:val="en-US"/>
+        </w:rPr>
+        <w:t xml:space="preserve"> distinct interaction modes</w:t>
       </w:r>
       <w:r>
         <w:rPr>
@@ -9617,7 +9637,31 @@
           <w:szCs w:val="22"/>
           <w:lang w:val="en-US"/>
         </w:rPr>
-        <w:t>Move/Rotate/Pan mode:</w:t>
+        <w:t>Rotate/Pan</w:t>
+      </w:r>
+      <w:r>
+        <w:rPr>
+          <w:rFonts w:ascii="Arial" w:hAnsi="Arial" w:cs="Arial"/>
+          <w:b/>
+          <w:bCs/>
+          <w:color w:val="000000" w:themeColor="text1"/>
+          <w:sz w:val="22"/>
+          <w:szCs w:val="22"/>
+          <w:lang w:val="en-US"/>
+        </w:rPr>
+        <w:t xml:space="preserve"> graph</w:t>
+      </w:r>
+      <w:r>
+        <w:rPr>
+          <w:rFonts w:ascii="Arial" w:hAnsi="Arial" w:cs="Arial"/>
+          <w:b/>
+          <w:bCs/>
+          <w:color w:val="000000" w:themeColor="text1"/>
+          <w:sz w:val="22"/>
+          <w:szCs w:val="22"/>
+          <w:lang w:val="en-US"/>
+        </w:rPr>
+        <w:t xml:space="preserve"> mode:</w:t>
       </w:r>
     </w:p>
     <w:p>
@@ -9855,7 +9899,42 @@
           <w:szCs w:val="22"/>
           <w:lang w:val="en-US"/>
         </w:rPr>
-        <w:t>Manual selection mode:</w:t>
+        <w:t>Select data-points</w:t>
+      </w:r>
+      <w:r>
+        <w:rPr>
+          <w:rFonts w:ascii="Arial" w:hAnsi="Arial" w:cs="Arial"/>
+          <w:b/>
+          <w:bCs/>
+          <w:color w:val="000000" w:themeColor="text1"/>
+          <w:sz w:val="22"/>
+          <w:szCs w:val="22"/>
+          <w:lang w:val="en-US"/>
+        </w:rPr>
+        <w:t xml:space="preserve"> mode:</w:t>
+      </w:r>
+    </w:p>
+    <w:p>
+      <w:pPr>
+        <w:pStyle w:val="NormalWeb"/>
+        <w:spacing w:before="120" w:beforeAutospacing="0" w:after="0" w:afterAutospacing="0"/>
+        <w:rPr>
+          <w:rFonts w:ascii="Arial" w:hAnsi="Arial" w:cs="Arial"/>
+          <w:color w:val="000000" w:themeColor="text1"/>
+          <w:sz w:val="22"/>
+          <w:szCs w:val="22"/>
+          <w:lang w:val="en-US"/>
+        </w:rPr>
+      </w:pPr>
+      <w:r>
+        <w:rPr>
+          <w:rFonts w:ascii="Arial" w:hAnsi="Arial" w:cs="Arial"/>
+          <w:color w:val="000000" w:themeColor="text1"/>
+          <w:sz w:val="22"/>
+          <w:szCs w:val="22"/>
+          <w:lang w:val="en-US"/>
+        </w:rPr>
+        <w:t>Allows to select specific data-points from the graph, by using the mouse:</w:t>
       </w:r>
     </w:p>
     <w:p>
@@ -9895,17 +9974,37 @@
           <w:szCs w:val="22"/>
           <w:lang w:val="en-US"/>
         </w:rPr>
-        <w:t>in</w:t>
-      </w:r>
-      <w:r>
-        <w:rPr>
-          <w:rFonts w:ascii="Arial" w:hAnsi="Arial" w:cs="Arial"/>
-          <w:color w:val="000000" w:themeColor="text1"/>
-          <w:sz w:val="22"/>
-          <w:szCs w:val="22"/>
-          <w:lang w:val="en-US"/>
-        </w:rPr>
-        <w:t xml:space="preserve"> this point and click the left mouse button.</w:t>
+        <w:t>on</w:t>
+      </w:r>
+      <w:r>
+        <w:rPr>
+          <w:rFonts w:ascii="Arial" w:hAnsi="Arial" w:cs="Arial"/>
+          <w:color w:val="000000" w:themeColor="text1"/>
+          <w:sz w:val="22"/>
+          <w:szCs w:val="22"/>
+          <w:lang w:val="en-US"/>
+        </w:rPr>
+        <w:t xml:space="preserve"> th</w:t>
+      </w:r>
+      <w:r>
+        <w:rPr>
+          <w:rFonts w:ascii="Arial" w:hAnsi="Arial" w:cs="Arial"/>
+          <w:color w:val="000000" w:themeColor="text1"/>
+          <w:sz w:val="22"/>
+          <w:szCs w:val="22"/>
+          <w:lang w:val="en-US"/>
+        </w:rPr>
+        <w:t>at</w:t>
+      </w:r>
+      <w:r>
+        <w:rPr>
+          <w:rFonts w:ascii="Arial" w:hAnsi="Arial" w:cs="Arial"/>
+          <w:color w:val="000000" w:themeColor="text1"/>
+          <w:sz w:val="22"/>
+          <w:szCs w:val="22"/>
+          <w:lang w:val="en-US"/>
+        </w:rPr>
+        <w:t xml:space="preserve"> point and click the left mouse button.</w:t>
       </w:r>
       <w:r>
         <w:rPr>
@@ -9959,7 +10058,8 @@
           <w:ilvl w:val="0"/>
           <w:numId w:val="11"/>
         </w:numPr>
-        <w:spacing w:before="120" w:beforeAutospacing="0"/>
+        <w:spacing w:before="120" w:beforeAutospacing="0" w:after="0" w:afterAutospacing="0"/>
+        <w:ind w:left="714" w:hanging="357"/>
         <w:rPr>
           <w:rFonts w:ascii="Arial" w:hAnsi="Arial" w:cs="Arial"/>
           <w:b/>
@@ -10004,24 +10104,384 @@
     <w:p>
       <w:pPr>
         <w:pStyle w:val="NormalWeb"/>
+        <w:spacing w:before="120" w:beforeAutospacing="0" w:after="0" w:afterAutospacing="0"/>
+        <w:rPr>
+          <w:rFonts w:ascii="Arial" w:hAnsi="Arial" w:cs="Arial"/>
+          <w:color w:val="000000" w:themeColor="text1"/>
+          <w:sz w:val="22"/>
+          <w:szCs w:val="22"/>
+          <w:lang w:val="en-US"/>
+        </w:rPr>
+      </w:pPr>
+      <w:r>
+        <w:rPr>
+          <w:rFonts w:ascii="Arial" w:hAnsi="Arial" w:cs="Arial"/>
+          <w:color w:val="000000" w:themeColor="text1"/>
+          <w:sz w:val="22"/>
+          <w:szCs w:val="22"/>
+          <w:lang w:val="en-US"/>
+        </w:rPr>
+        <w:t>The selection can be done in two modes:</w:t>
+      </w:r>
+    </w:p>
+    <w:p>
+      <w:pPr>
+        <w:pStyle w:val="NormalWeb"/>
+        <w:numPr>
+          <w:ilvl w:val="0"/>
+          <w:numId w:val="19"/>
+        </w:numPr>
         <w:spacing w:before="120" w:beforeAutospacing="0"/>
         <w:rPr>
           <w:rFonts w:ascii="Arial" w:hAnsi="Arial" w:cs="Arial"/>
-          <w:color w:val="000000" w:themeColor="text1"/>
-          <w:sz w:val="22"/>
-          <w:szCs w:val="22"/>
-          <w:lang w:val="en-US"/>
-        </w:rPr>
-      </w:pPr>
-      <w:r>
-        <w:rPr>
-          <w:rFonts w:ascii="Arial" w:hAnsi="Arial" w:cs="Arial"/>
-          <w:color w:val="000000" w:themeColor="text1"/>
-          <w:sz w:val="22"/>
-          <w:szCs w:val="22"/>
-          <w:lang w:val="en-US"/>
-        </w:rPr>
-        <w:t>Zoom in/out is done by scrolling the mouse down/up</w:t>
+          <w:b/>
+          <w:bCs/>
+          <w:color w:val="000000" w:themeColor="text1"/>
+          <w:sz w:val="22"/>
+          <w:szCs w:val="22"/>
+          <w:lang w:val="en-US"/>
+        </w:rPr>
+      </w:pPr>
+      <w:r>
+        <w:rPr>
+          <w:rFonts w:ascii="Arial" w:hAnsi="Arial" w:cs="Arial"/>
+          <w:color w:val="000000" w:themeColor="text1"/>
+          <w:sz w:val="22"/>
+          <w:szCs w:val="22"/>
+          <w:lang w:val="en-US"/>
+        </w:rPr>
+        <w:t>Data-points mode</w:t>
+      </w:r>
+    </w:p>
+    <w:p>
+      <w:pPr>
+        <w:pStyle w:val="NormalWeb"/>
+        <w:numPr>
+          <w:ilvl w:val="0"/>
+          <w:numId w:val="19"/>
+        </w:numPr>
+        <w:spacing w:before="120" w:beforeAutospacing="0"/>
+        <w:rPr>
+          <w:rFonts w:ascii="Arial" w:hAnsi="Arial" w:cs="Arial"/>
+          <w:b/>
+          <w:bCs/>
+          <w:color w:val="000000" w:themeColor="text1"/>
+          <w:sz w:val="22"/>
+          <w:szCs w:val="22"/>
+          <w:lang w:val="en-US"/>
+        </w:rPr>
+      </w:pPr>
+      <w:r>
+        <w:rPr>
+          <w:rFonts w:ascii="Arial" w:hAnsi="Arial" w:cs="Arial"/>
+          <w:color w:val="000000" w:themeColor="text1"/>
+          <w:sz w:val="22"/>
+          <w:szCs w:val="22"/>
+          <w:lang w:val="en-US"/>
+        </w:rPr>
+        <w:t>Groups mode: available when there is at least one defined group. Clicking on a point selects all the data-points that belong to the same group. When selecting an area by mouse-dragging, all the data-points that belong to groups within that area will be selected.</w:t>
+      </w:r>
+    </w:p>
+    <w:p>
+      <w:pPr>
+        <w:pStyle w:val="NormalWeb"/>
+        <w:spacing w:before="120" w:beforeAutospacing="0" w:after="0" w:afterAutospacing="0"/>
+        <w:rPr>
+          <w:rFonts w:ascii="Arial" w:hAnsi="Arial" w:cs="Arial"/>
+          <w:b/>
+          <w:bCs/>
+          <w:color w:val="000000" w:themeColor="text1"/>
+          <w:sz w:val="22"/>
+          <w:szCs w:val="22"/>
+          <w:lang w:val="en-US"/>
+        </w:rPr>
+      </w:pPr>
+      <w:r>
+        <w:rPr>
+          <w:rFonts w:ascii="Arial" w:hAnsi="Arial" w:cs="Arial"/>
+          <w:b/>
+          <w:bCs/>
+          <w:color w:val="000000" w:themeColor="text1"/>
+          <w:sz w:val="22"/>
+          <w:szCs w:val="22"/>
+          <w:lang w:val="en-US"/>
+        </w:rPr>
+        <w:lastRenderedPageBreak/>
+        <w:t>Move/Edit text mode:</w:t>
+      </w:r>
+    </w:p>
+    <w:p>
+      <w:pPr>
+        <w:pStyle w:val="NormalWeb"/>
+        <w:spacing w:before="120" w:beforeAutospacing="0" w:after="0" w:afterAutospacing="0"/>
+        <w:rPr>
+          <w:rFonts w:ascii="Arial" w:hAnsi="Arial" w:cs="Arial"/>
+          <w:color w:val="000000" w:themeColor="text1"/>
+          <w:sz w:val="22"/>
+          <w:szCs w:val="22"/>
+          <w:lang w:val="en-US"/>
+        </w:rPr>
+      </w:pPr>
+      <w:r>
+        <w:rPr>
+          <w:rFonts w:ascii="Arial" w:hAnsi="Arial" w:cs="Arial"/>
+          <w:color w:val="000000" w:themeColor="text1"/>
+          <w:sz w:val="22"/>
+          <w:szCs w:val="22"/>
+          <w:lang w:val="en-US"/>
+        </w:rPr>
+        <w:t xml:space="preserve">This mode </w:t>
+      </w:r>
+      <w:proofErr w:type="gramStart"/>
+      <w:r>
+        <w:rPr>
+          <w:rFonts w:ascii="Arial" w:hAnsi="Arial" w:cs="Arial"/>
+          <w:color w:val="000000" w:themeColor="text1"/>
+          <w:sz w:val="22"/>
+          <w:szCs w:val="22"/>
+          <w:lang w:val="en-US"/>
+        </w:rPr>
+        <w:t>allow</w:t>
+      </w:r>
+      <w:proofErr w:type="gramEnd"/>
+      <w:r>
+        <w:rPr>
+          <w:rFonts w:ascii="Arial" w:hAnsi="Arial" w:cs="Arial"/>
+          <w:color w:val="000000" w:themeColor="text1"/>
+          <w:sz w:val="22"/>
+          <w:szCs w:val="22"/>
+          <w:lang w:val="en-US"/>
+        </w:rPr>
+        <w:t xml:space="preserve"> to </w:t>
+      </w:r>
+      <w:r>
+        <w:rPr>
+          <w:rFonts w:ascii="Arial" w:hAnsi="Arial" w:cs="Arial"/>
+          <w:color w:val="000000" w:themeColor="text1"/>
+          <w:sz w:val="22"/>
+          <w:szCs w:val="22"/>
+          <w:lang w:val="en-US"/>
+        </w:rPr>
+        <w:t xml:space="preserve">use the mouse in order to </w:t>
+      </w:r>
+      <w:r>
+        <w:rPr>
+          <w:rFonts w:ascii="Arial" w:hAnsi="Arial" w:cs="Arial"/>
+          <w:color w:val="000000" w:themeColor="text1"/>
+          <w:sz w:val="22"/>
+          <w:szCs w:val="22"/>
+          <w:lang w:val="en-US"/>
+        </w:rPr>
+        <w:t xml:space="preserve">change the location of the </w:t>
+      </w:r>
+      <w:r>
+        <w:rPr>
+          <w:rFonts w:ascii="Arial" w:hAnsi="Arial" w:cs="Arial"/>
+          <w:color w:val="000000" w:themeColor="text1"/>
+          <w:sz w:val="22"/>
+          <w:szCs w:val="22"/>
+          <w:lang w:val="en-US"/>
+        </w:rPr>
+        <w:t xml:space="preserve">group names text elements </w:t>
+      </w:r>
+      <w:r>
+        <w:rPr>
+          <w:rFonts w:ascii="Arial" w:hAnsi="Arial" w:cs="Arial"/>
+          <w:color w:val="000000" w:themeColor="text1"/>
+          <w:sz w:val="22"/>
+          <w:szCs w:val="22"/>
+          <w:lang w:val="en-US"/>
+        </w:rPr>
+        <w:t xml:space="preserve">in the graph area </w:t>
+      </w:r>
+      <w:r>
+        <w:rPr>
+          <w:rFonts w:ascii="Arial" w:hAnsi="Arial" w:cs="Arial"/>
+          <w:color w:val="000000" w:themeColor="text1"/>
+          <w:sz w:val="22"/>
+          <w:szCs w:val="22"/>
+          <w:lang w:val="en-US"/>
+        </w:rPr>
+        <w:t>or</w:t>
+      </w:r>
+      <w:r>
+        <w:rPr>
+          <w:rFonts w:ascii="Arial" w:hAnsi="Arial" w:cs="Arial"/>
+          <w:color w:val="000000" w:themeColor="text1"/>
+          <w:sz w:val="22"/>
+          <w:szCs w:val="22"/>
+          <w:lang w:val="en-US"/>
+        </w:rPr>
+        <w:t xml:space="preserve"> to</w:t>
+      </w:r>
+      <w:r>
+        <w:rPr>
+          <w:rFonts w:ascii="Arial" w:hAnsi="Arial" w:cs="Arial"/>
+          <w:color w:val="000000" w:themeColor="text1"/>
+          <w:sz w:val="22"/>
+          <w:szCs w:val="22"/>
+          <w:lang w:val="en-US"/>
+        </w:rPr>
+        <w:t xml:space="preserve"> edit them.</w:t>
+      </w:r>
+    </w:p>
+    <w:p>
+      <w:pPr>
+        <w:pStyle w:val="NormalWeb"/>
+        <w:numPr>
+          <w:ilvl w:val="0"/>
+          <w:numId w:val="20"/>
+        </w:numPr>
+        <w:spacing w:before="120" w:beforeAutospacing="0"/>
+        <w:rPr>
+          <w:rFonts w:ascii="Arial" w:hAnsi="Arial" w:cs="Arial"/>
+          <w:color w:val="000000" w:themeColor="text1"/>
+          <w:sz w:val="22"/>
+          <w:szCs w:val="22"/>
+          <w:lang w:val="en-US"/>
+        </w:rPr>
+      </w:pPr>
+      <w:r>
+        <w:rPr>
+          <w:rFonts w:ascii="Arial" w:hAnsi="Arial" w:cs="Arial"/>
+          <w:color w:val="000000" w:themeColor="text1"/>
+          <w:sz w:val="22"/>
+          <w:szCs w:val="22"/>
+          <w:lang w:val="en-US"/>
+        </w:rPr>
+        <w:t xml:space="preserve">Left button click on a </w:t>
+      </w:r>
+      <w:r>
+        <w:rPr>
+          <w:rFonts w:ascii="Arial" w:hAnsi="Arial" w:cs="Arial"/>
+          <w:color w:val="000000" w:themeColor="text1"/>
+          <w:sz w:val="22"/>
+          <w:szCs w:val="22"/>
+          <w:lang w:val="en-US"/>
+        </w:rPr>
+        <w:t>group name</w:t>
+      </w:r>
+      <w:r>
+        <w:rPr>
+          <w:rFonts w:ascii="Arial" w:hAnsi="Arial" w:cs="Arial"/>
+          <w:color w:val="000000" w:themeColor="text1"/>
+          <w:sz w:val="22"/>
+          <w:szCs w:val="22"/>
+          <w:lang w:val="en-US"/>
+        </w:rPr>
+        <w:t xml:space="preserve"> + mouse drag: drags the text to the desired position in the scene.</w:t>
+      </w:r>
+    </w:p>
+    <w:p>
+      <w:pPr>
+        <w:pStyle w:val="NormalWeb"/>
+        <w:numPr>
+          <w:ilvl w:val="0"/>
+          <w:numId w:val="20"/>
+        </w:numPr>
+        <w:spacing w:before="120" w:beforeAutospacing="0"/>
+        <w:rPr>
+          <w:rFonts w:ascii="Arial" w:hAnsi="Arial" w:cs="Arial"/>
+          <w:color w:val="000000" w:themeColor="text1"/>
+          <w:sz w:val="22"/>
+          <w:szCs w:val="22"/>
+          <w:lang w:val="en-US"/>
+        </w:rPr>
+      </w:pPr>
+      <w:r>
+        <w:rPr>
+          <w:rFonts w:ascii="Arial" w:hAnsi="Arial" w:cs="Arial"/>
+          <w:color w:val="000000" w:themeColor="text1"/>
+          <w:sz w:val="22"/>
+          <w:szCs w:val="22"/>
+          <w:lang w:val="en-US"/>
+        </w:rPr>
+        <w:t xml:space="preserve">Double-click on a </w:t>
+      </w:r>
+      <w:r>
+        <w:rPr>
+          <w:rFonts w:ascii="Arial" w:hAnsi="Arial" w:cs="Arial"/>
+          <w:color w:val="000000" w:themeColor="text1"/>
+          <w:sz w:val="22"/>
+          <w:szCs w:val="22"/>
+          <w:lang w:val="en-US"/>
+        </w:rPr>
+        <w:t>group name</w:t>
+      </w:r>
+      <w:r>
+        <w:rPr>
+          <w:rFonts w:ascii="Arial" w:hAnsi="Arial" w:cs="Arial"/>
+          <w:color w:val="000000" w:themeColor="text1"/>
+          <w:sz w:val="22"/>
+          <w:szCs w:val="22"/>
+          <w:lang w:val="en-US"/>
+        </w:rPr>
+        <w:t xml:space="preserve"> opens a dialog in which it is possible to edit the text (</w:t>
+      </w:r>
+      <w:r>
+        <w:rPr>
+          <w:rFonts w:ascii="Arial" w:hAnsi="Arial" w:cs="Arial"/>
+          <w:color w:val="000000" w:themeColor="text1"/>
+          <w:sz w:val="22"/>
+          <w:szCs w:val="22"/>
+          <w:lang w:val="en-US"/>
+        </w:rPr>
+        <w:t xml:space="preserve">name, </w:t>
+      </w:r>
+      <w:r>
+        <w:rPr>
+          <w:rFonts w:ascii="Arial" w:hAnsi="Arial" w:cs="Arial"/>
+          <w:color w:val="000000" w:themeColor="text1"/>
+          <w:sz w:val="22"/>
+          <w:szCs w:val="22"/>
+          <w:lang w:val="en-US"/>
+        </w:rPr>
+        <w:t>size, color, etc.)</w:t>
+      </w:r>
+      <w:r>
+        <w:rPr>
+          <w:rFonts w:ascii="Arial" w:hAnsi="Arial" w:cs="Arial"/>
+          <w:color w:val="000000" w:themeColor="text1"/>
+          <w:sz w:val="22"/>
+          <w:szCs w:val="22"/>
+          <w:lang w:val="en-US"/>
+        </w:rPr>
+        <w:t>. Please note that changing the color of the group name will also change the color of the data-points belong to that group.</w:t>
+      </w:r>
+    </w:p>
+    <w:p>
+      <w:pPr>
+        <w:pStyle w:val="NormalWeb"/>
+        <w:spacing w:before="120" w:beforeAutospacing="0"/>
+        <w:rPr>
+          <w:rFonts w:ascii="Arial" w:hAnsi="Arial" w:cs="Arial"/>
+          <w:color w:val="000000" w:themeColor="text1"/>
+          <w:sz w:val="22"/>
+          <w:szCs w:val="22"/>
+          <w:lang w:val="en-US"/>
+        </w:rPr>
+      </w:pPr>
+      <w:r>
+        <w:rPr>
+          <w:rFonts w:ascii="Arial" w:hAnsi="Arial" w:cs="Arial"/>
+          <w:b/>
+          <w:bCs/>
+          <w:color w:val="000000" w:themeColor="text1"/>
+          <w:sz w:val="22"/>
+          <w:szCs w:val="22"/>
+          <w:lang w:val="en-US"/>
+        </w:rPr>
+        <w:t>Zoom in/out</w:t>
+      </w:r>
+      <w:r>
+        <w:rPr>
+          <w:rFonts w:ascii="Arial" w:hAnsi="Arial" w:cs="Arial"/>
+          <w:color w:val="000000" w:themeColor="text1"/>
+          <w:sz w:val="22"/>
+          <w:szCs w:val="22"/>
+          <w:lang w:val="en-US"/>
+        </w:rPr>
+        <w:t xml:space="preserve"> is done by scrolling the mouse down/up</w:t>
       </w:r>
       <w:r>
         <w:rPr>
@@ -10061,7 +10521,27 @@
           <w:szCs w:val="22"/>
           <w:lang w:val="en-US"/>
         </w:rPr>
-        <w:t xml:space="preserve"> in possible in both interaction modes.</w:t>
+        <w:t xml:space="preserve"> in possible in </w:t>
+      </w:r>
+      <w:r>
+        <w:rPr>
+          <w:rFonts w:ascii="Arial" w:hAnsi="Arial" w:cs="Arial"/>
+          <w:color w:val="000000" w:themeColor="text1"/>
+          <w:sz w:val="22"/>
+          <w:szCs w:val="22"/>
+          <w:lang w:val="en-US"/>
+        </w:rPr>
+        <w:t>all</w:t>
+      </w:r>
+      <w:r>
+        <w:rPr>
+          <w:rFonts w:ascii="Arial" w:hAnsi="Arial" w:cs="Arial"/>
+          <w:color w:val="000000" w:themeColor="text1"/>
+          <w:sz w:val="22"/>
+          <w:szCs w:val="22"/>
+          <w:lang w:val="en-US"/>
+        </w:rPr>
+        <w:t xml:space="preserve"> interaction modes.</w:t>
       </w:r>
     </w:p>
     <w:p>
@@ -10173,8 +10653,7 @@
           <w:szCs w:val="22"/>
           <w:lang w:val="en-US"/>
         </w:rPr>
-        <w:lastRenderedPageBreak/>
-        <w:t>Start clustering</w:t>
+        <w:t>Start</w:t>
       </w:r>
       <w:r>
         <w:rPr>
@@ -10271,7 +10750,7 @@
           <w:szCs w:val="22"/>
           <w:lang w:val="en-US"/>
         </w:rPr>
-        <w:t>Stop clustering</w:t>
+        <w:t>Stop</w:t>
       </w:r>
       <w:r>
         <w:rPr>
@@ -10551,7 +11030,27 @@
           <w:szCs w:val="22"/>
           <w:lang w:val="en-US"/>
         </w:rPr>
-        <w:t>Switches between the two modes of interaction with the graph</w:t>
+        <w:t xml:space="preserve">Switches between the </w:t>
+      </w:r>
+      <w:r>
+        <w:rPr>
+          <w:rFonts w:ascii="Arial" w:hAnsi="Arial" w:cs="Arial"/>
+          <w:color w:val="000000" w:themeColor="text1"/>
+          <w:sz w:val="22"/>
+          <w:szCs w:val="22"/>
+          <w:lang w:val="en-US"/>
+        </w:rPr>
+        <w:t>three</w:t>
+      </w:r>
+      <w:r>
+        <w:rPr>
+          <w:rFonts w:ascii="Arial" w:hAnsi="Arial" w:cs="Arial"/>
+          <w:color w:val="000000" w:themeColor="text1"/>
+          <w:sz w:val="22"/>
+          <w:szCs w:val="22"/>
+          <w:lang w:val="en-US"/>
+        </w:rPr>
+        <w:t xml:space="preserve"> modes of interaction with the graph</w:t>
       </w:r>
       <w:r>
         <w:rPr>
@@ -10581,7 +11080,27 @@
           <w:szCs w:val="22"/>
           <w:lang w:val="en-US"/>
         </w:rPr>
-        <w:t xml:space="preserve"> The default is ‘Move/Rotate/Pan’ mode.</w:t>
+        <w:t xml:space="preserve"> The default is ‘Rotate/Pan</w:t>
+      </w:r>
+      <w:r>
+        <w:rPr>
+          <w:rFonts w:ascii="Arial" w:hAnsi="Arial" w:cs="Arial"/>
+          <w:color w:val="000000" w:themeColor="text1"/>
+          <w:sz w:val="22"/>
+          <w:szCs w:val="22"/>
+          <w:lang w:val="en-US"/>
+        </w:rPr>
+        <w:t xml:space="preserve"> graph</w:t>
+      </w:r>
+      <w:r>
+        <w:rPr>
+          <w:rFonts w:ascii="Arial" w:hAnsi="Arial" w:cs="Arial"/>
+          <w:color w:val="000000" w:themeColor="text1"/>
+          <w:sz w:val="22"/>
+          <w:szCs w:val="22"/>
+          <w:lang w:val="en-US"/>
+        </w:rPr>
+        <w:t>’ mode.</w:t>
       </w:r>
     </w:p>
     <w:p>
@@ -10608,543 +11127,7 @@
           <w:szCs w:val="22"/>
           <w:lang w:val="en-US"/>
         </w:rPr>
-        <w:t>Selection options:</w:t>
-      </w:r>
-    </w:p>
-    <w:p>
-      <w:pPr>
-        <w:pStyle w:val="NormalWeb"/>
-        <w:spacing w:before="120" w:beforeAutospacing="0" w:after="0" w:afterAutospacing="0"/>
-        <w:rPr>
-          <w:rFonts w:ascii="Arial" w:hAnsi="Arial" w:cs="Arial"/>
-          <w:color w:val="000000" w:themeColor="text1"/>
-          <w:sz w:val="22"/>
-          <w:szCs w:val="22"/>
-          <w:lang w:val="en-US"/>
-        </w:rPr>
-      </w:pPr>
-      <w:r>
-        <w:rPr>
-          <w:rFonts w:ascii="Arial" w:hAnsi="Arial" w:cs="Arial"/>
-          <w:color w:val="000000" w:themeColor="text1"/>
-          <w:sz w:val="22"/>
-          <w:szCs w:val="22"/>
-          <w:lang w:val="en-US"/>
-        </w:rPr>
-        <w:t>CLANS-Python enables to select a subset of data-points and perform all kind of operations on this subset.</w:t>
-      </w:r>
-      <w:r>
-        <w:rPr>
-          <w:rFonts w:ascii="Arial" w:hAnsi="Arial" w:cs="Arial"/>
-          <w:color w:val="000000" w:themeColor="text1"/>
-          <w:sz w:val="22"/>
-          <w:szCs w:val="22"/>
-          <w:lang w:val="en-US"/>
-        </w:rPr>
-        <w:t xml:space="preserve"> The selected data-points are marked in the graph by having a bigger size and a magenta outline color. </w:t>
-      </w:r>
-    </w:p>
-    <w:p>
-      <w:pPr>
-        <w:pStyle w:val="NormalWeb"/>
-        <w:numPr>
-          <w:ilvl w:val="0"/>
-          <w:numId w:val="13"/>
-        </w:numPr>
-        <w:spacing w:before="120" w:beforeAutospacing="0"/>
-        <w:rPr>
-          <w:rFonts w:ascii="Arial" w:hAnsi="Arial" w:cs="Arial"/>
-          <w:color w:val="000000" w:themeColor="text1"/>
-          <w:sz w:val="22"/>
-          <w:szCs w:val="22"/>
-          <w:lang w:val="en-US"/>
-        </w:rPr>
-      </w:pPr>
-      <w:r>
-        <w:rPr>
-          <w:rFonts w:ascii="Arial" w:hAnsi="Arial" w:cs="Arial"/>
-          <w:color w:val="942093"/>
-          <w:sz w:val="22"/>
-          <w:szCs w:val="22"/>
-          <w:lang w:val="en-US"/>
-        </w:rPr>
-        <w:t>Data-points / Groups selection</w:t>
-      </w:r>
-      <w:r>
-        <w:rPr>
-          <w:rFonts w:ascii="Arial" w:hAnsi="Arial" w:cs="Arial"/>
-          <w:color w:val="000000" w:themeColor="text1"/>
-          <w:sz w:val="22"/>
-          <w:szCs w:val="22"/>
-          <w:lang w:val="en-US"/>
-        </w:rPr>
-        <w:t xml:space="preserve"> combo-box: </w:t>
-      </w:r>
-      <w:r>
-        <w:rPr>
-          <w:rFonts w:ascii="Arial" w:hAnsi="Arial" w:cs="Arial"/>
-          <w:color w:val="000000" w:themeColor="text1"/>
-          <w:sz w:val="22"/>
-          <w:szCs w:val="22"/>
-          <w:lang w:val="en-US"/>
-        </w:rPr>
-        <w:t xml:space="preserve">switches between the two modes of selection (this is relevant in ‘Manual selection’ interaction mode and in case the data is divided into groups). </w:t>
-      </w:r>
-      <w:r>
-        <w:rPr>
-          <w:rFonts w:ascii="Arial" w:hAnsi="Arial" w:cs="Arial"/>
-          <w:color w:val="000000" w:themeColor="text1"/>
-          <w:sz w:val="22"/>
-          <w:szCs w:val="22"/>
-          <w:lang w:val="en-US"/>
-        </w:rPr>
-        <w:t xml:space="preserve">            </w:t>
-      </w:r>
-      <w:r>
-        <w:rPr>
-          <w:rFonts w:ascii="Arial" w:hAnsi="Arial" w:cs="Arial"/>
-          <w:color w:val="000000" w:themeColor="text1"/>
-          <w:sz w:val="22"/>
-          <w:szCs w:val="22"/>
-          <w:lang w:val="en-US"/>
-        </w:rPr>
-        <w:t>In data-points selection mode, the points that are clicked or within the selected area, are being selected. In groups selection mode, when a point is clicked, all the points that belong to the same group are being selected.</w:t>
-      </w:r>
-    </w:p>
-    <w:p>
-      <w:pPr>
-        <w:pStyle w:val="NormalWeb"/>
-        <w:numPr>
-          <w:ilvl w:val="0"/>
-          <w:numId w:val="13"/>
-        </w:numPr>
-        <w:spacing w:before="120" w:beforeAutospacing="0"/>
-        <w:rPr>
-          <w:rFonts w:ascii="Arial" w:hAnsi="Arial" w:cs="Arial"/>
-          <w:color w:val="000000" w:themeColor="text1"/>
-          <w:sz w:val="22"/>
-          <w:szCs w:val="22"/>
-          <w:lang w:val="en-US"/>
-        </w:rPr>
-      </w:pPr>
-      <w:r>
-        <w:rPr>
-          <w:rFonts w:ascii="Arial" w:hAnsi="Arial" w:cs="Arial"/>
-          <w:color w:val="942093"/>
-          <w:sz w:val="22"/>
-          <w:szCs w:val="22"/>
-          <w:lang w:val="en-US"/>
-        </w:rPr>
-        <w:t>Select all</w:t>
-      </w:r>
-      <w:r>
-        <w:rPr>
-          <w:rFonts w:ascii="Arial" w:hAnsi="Arial" w:cs="Arial"/>
-          <w:color w:val="000000" w:themeColor="text1"/>
-          <w:sz w:val="22"/>
-          <w:szCs w:val="22"/>
-          <w:lang w:val="en-US"/>
-        </w:rPr>
-        <w:t>: selects all the data-points.</w:t>
-      </w:r>
-    </w:p>
-    <w:p>
-      <w:pPr>
-        <w:pStyle w:val="NormalWeb"/>
-        <w:numPr>
-          <w:ilvl w:val="0"/>
-          <w:numId w:val="13"/>
-        </w:numPr>
-        <w:spacing w:before="120" w:beforeAutospacing="0"/>
-        <w:rPr>
-          <w:rFonts w:ascii="Arial" w:hAnsi="Arial" w:cs="Arial"/>
-          <w:color w:val="000000" w:themeColor="text1"/>
-          <w:sz w:val="22"/>
-          <w:szCs w:val="22"/>
-          <w:lang w:val="en-US"/>
-        </w:rPr>
-      </w:pPr>
-      <w:r>
-        <w:rPr>
-          <w:rFonts w:ascii="Arial" w:hAnsi="Arial" w:cs="Arial"/>
-          <w:color w:val="942093"/>
-          <w:sz w:val="22"/>
-          <w:szCs w:val="22"/>
-          <w:lang w:val="en-US"/>
-        </w:rPr>
-        <w:t>Clear</w:t>
-      </w:r>
-      <w:r>
-        <w:rPr>
-          <w:rFonts w:ascii="Arial" w:hAnsi="Arial" w:cs="Arial"/>
-          <w:color w:val="000000" w:themeColor="text1"/>
-          <w:sz w:val="22"/>
-          <w:szCs w:val="22"/>
-          <w:lang w:val="en-US"/>
-        </w:rPr>
-        <w:t>: clears the selection.</w:t>
-      </w:r>
-    </w:p>
-    <w:p>
-      <w:pPr>
-        <w:pStyle w:val="NormalWeb"/>
-        <w:numPr>
-          <w:ilvl w:val="0"/>
-          <w:numId w:val="13"/>
-        </w:numPr>
-        <w:spacing w:before="120" w:beforeAutospacing="0"/>
-        <w:rPr>
-          <w:rFonts w:ascii="Arial" w:hAnsi="Arial" w:cs="Arial"/>
-          <w:color w:val="000000" w:themeColor="text1"/>
-          <w:sz w:val="22"/>
-          <w:szCs w:val="22"/>
-          <w:lang w:val="en-US"/>
-        </w:rPr>
-      </w:pPr>
-      <w:r>
-        <w:rPr>
-          <w:rFonts w:ascii="Arial" w:hAnsi="Arial" w:cs="Arial"/>
-          <w:color w:val="942093"/>
-          <w:sz w:val="22"/>
-          <w:szCs w:val="22"/>
-          <w:lang w:val="en-US"/>
-        </w:rPr>
-        <w:t>Select by name</w:t>
-      </w:r>
-      <w:r>
-        <w:rPr>
-          <w:rFonts w:ascii="Arial" w:hAnsi="Arial" w:cs="Arial"/>
-          <w:color w:val="000000" w:themeColor="text1"/>
-          <w:sz w:val="22"/>
-          <w:szCs w:val="22"/>
-          <w:lang w:val="en-US"/>
-        </w:rPr>
-        <w:t xml:space="preserve">: </w:t>
-      </w:r>
-      <w:r>
-        <w:rPr>
-          <w:rFonts w:ascii="Arial" w:hAnsi="Arial" w:cs="Arial"/>
-          <w:color w:val="000000" w:themeColor="text1"/>
-          <w:sz w:val="22"/>
-          <w:szCs w:val="22"/>
-          <w:lang w:val="en-US"/>
-        </w:rPr>
-        <w:t>this option enables to enter a search term and select data-points according to their sequence name or header.</w:t>
-      </w:r>
-      <w:r>
-        <w:rPr>
-          <w:rFonts w:ascii="Arial" w:hAnsi="Arial" w:cs="Arial"/>
-          <w:color w:val="000000" w:themeColor="text1"/>
-          <w:sz w:val="22"/>
-          <w:szCs w:val="22"/>
-          <w:lang w:val="en-US"/>
-        </w:rPr>
-        <w:t xml:space="preserve"> Clicking on this button opens a find</w:t>
-      </w:r>
-      <w:r>
-        <w:rPr>
-          <w:rFonts w:ascii="Arial" w:hAnsi="Arial" w:cs="Arial"/>
-          <w:color w:val="000000" w:themeColor="text1"/>
-          <w:sz w:val="22"/>
-          <w:szCs w:val="22"/>
-          <w:lang w:val="en-US"/>
-        </w:rPr>
-        <w:t xml:space="preserve"> </w:t>
-      </w:r>
-      <w:r>
-        <w:rPr>
-          <w:rFonts w:ascii="Arial" w:hAnsi="Arial" w:cs="Arial"/>
-          <w:color w:val="000000" w:themeColor="text1"/>
-          <w:sz w:val="22"/>
-          <w:szCs w:val="22"/>
-          <w:lang w:val="en-US"/>
-        </w:rPr>
-        <w:t>dialog, in which a search term can be entered.</w:t>
-      </w:r>
-      <w:r>
-        <w:rPr>
-          <w:rFonts w:ascii="Arial" w:hAnsi="Arial" w:cs="Arial"/>
-          <w:color w:val="000000" w:themeColor="text1"/>
-          <w:sz w:val="22"/>
-          <w:szCs w:val="22"/>
-          <w:lang w:val="en-US"/>
-        </w:rPr>
-        <w:t xml:space="preserve"> The results are displayed in the ‘</w:t>
-      </w:r>
-      <w:r>
-        <w:rPr>
-          <w:rFonts w:ascii="Arial" w:hAnsi="Arial" w:cs="Arial"/>
-          <w:color w:val="942093"/>
-          <w:sz w:val="22"/>
-          <w:szCs w:val="22"/>
-          <w:lang w:val="en-US"/>
-        </w:rPr>
-        <w:t>Search results</w:t>
-      </w:r>
-      <w:r>
-        <w:rPr>
-          <w:rFonts w:ascii="Arial" w:hAnsi="Arial" w:cs="Arial"/>
-          <w:color w:val="000000" w:themeColor="text1"/>
-          <w:sz w:val="22"/>
-          <w:szCs w:val="22"/>
-          <w:lang w:val="en-US"/>
-        </w:rPr>
-        <w:t>’ window</w:t>
-      </w:r>
-      <w:r>
-        <w:rPr>
-          <w:rFonts w:ascii="Arial" w:hAnsi="Arial" w:cs="Arial"/>
-          <w:color w:val="000000" w:themeColor="text1"/>
-          <w:sz w:val="22"/>
-          <w:szCs w:val="22"/>
-          <w:lang w:val="en-US"/>
-        </w:rPr>
-        <w:t xml:space="preserve"> (see detailed explanation </w:t>
-      </w:r>
-      <w:r>
-        <w:rPr>
-          <w:rFonts w:ascii="Arial" w:hAnsi="Arial" w:cs="Arial"/>
-          <w:color w:val="000000" w:themeColor="text1"/>
-          <w:sz w:val="22"/>
-          <w:szCs w:val="22"/>
-          <w:lang w:val="en-US"/>
-        </w:rPr>
-        <w:t xml:space="preserve">in the </w:t>
-      </w:r>
-      <w:r>
-        <w:rPr>
-          <w:rFonts w:ascii="Arial" w:hAnsi="Arial" w:cs="Arial"/>
-          <w:color w:val="000000" w:themeColor="text1"/>
-          <w:sz w:val="22"/>
-          <w:szCs w:val="22"/>
-          <w:lang w:val="en-US"/>
-        </w:rPr>
-        <w:t>‘Windows’</w:t>
-      </w:r>
-      <w:r>
-        <w:rPr>
-          <w:rFonts w:ascii="Arial" w:hAnsi="Arial" w:cs="Arial"/>
-          <w:color w:val="000000" w:themeColor="text1"/>
-          <w:sz w:val="22"/>
-          <w:szCs w:val="22"/>
-          <w:lang w:val="en-US"/>
-        </w:rPr>
-        <w:t xml:space="preserve"> section</w:t>
-      </w:r>
-      <w:r>
-        <w:rPr>
-          <w:rFonts w:ascii="Arial" w:hAnsi="Arial" w:cs="Arial"/>
-          <w:color w:val="000000" w:themeColor="text1"/>
-          <w:sz w:val="22"/>
-          <w:szCs w:val="22"/>
-          <w:lang w:val="en-US"/>
-        </w:rPr>
-        <w:t>)</w:t>
-      </w:r>
-      <w:r>
-        <w:rPr>
-          <w:rFonts w:ascii="Arial" w:hAnsi="Arial" w:cs="Arial"/>
-          <w:color w:val="000000" w:themeColor="text1"/>
-          <w:sz w:val="22"/>
-          <w:szCs w:val="22"/>
-          <w:lang w:val="en-US"/>
-        </w:rPr>
-        <w:t>.</w:t>
-      </w:r>
-      <w:r>
-        <w:rPr>
-          <w:rFonts w:ascii="Arial" w:hAnsi="Arial" w:cs="Arial"/>
-          <w:color w:val="000000" w:themeColor="text1"/>
-          <w:sz w:val="22"/>
-          <w:szCs w:val="22"/>
-          <w:lang w:val="en-US"/>
-        </w:rPr>
-        <w:t xml:space="preserve"> </w:t>
-      </w:r>
-    </w:p>
-    <w:p>
-      <w:pPr>
-        <w:pStyle w:val="NormalWeb"/>
-        <w:numPr>
-          <w:ilvl w:val="0"/>
-          <w:numId w:val="13"/>
-        </w:numPr>
-        <w:spacing w:before="120" w:beforeAutospacing="0"/>
-        <w:rPr>
-          <w:rFonts w:ascii="Arial" w:hAnsi="Arial" w:cs="Arial"/>
-          <w:color w:val="000000" w:themeColor="text1"/>
-          <w:sz w:val="22"/>
-          <w:szCs w:val="22"/>
-          <w:lang w:val="en-US"/>
-        </w:rPr>
-      </w:pPr>
-      <w:r>
-        <w:rPr>
-          <w:rFonts w:ascii="Arial" w:hAnsi="Arial" w:cs="Arial"/>
-          <w:color w:val="942093"/>
-          <w:sz w:val="22"/>
-          <w:szCs w:val="22"/>
-          <w:lang w:val="en-US"/>
-        </w:rPr>
-        <w:t>Edit selected</w:t>
-      </w:r>
-      <w:r>
-        <w:rPr>
-          <w:rFonts w:ascii="Arial" w:hAnsi="Arial" w:cs="Arial"/>
-          <w:color w:val="000000" w:themeColor="text1"/>
-          <w:sz w:val="22"/>
-          <w:szCs w:val="22"/>
-          <w:lang w:val="en-US"/>
-        </w:rPr>
-        <w:t xml:space="preserve">: </w:t>
-      </w:r>
-      <w:r>
-        <w:rPr>
-          <w:rFonts w:ascii="Arial" w:hAnsi="Arial" w:cs="Arial"/>
-          <w:color w:val="000000" w:themeColor="text1"/>
-          <w:sz w:val="22"/>
-          <w:szCs w:val="22"/>
-          <w:lang w:val="en-US"/>
-        </w:rPr>
-        <w:t>This button is enabled just in case there is at least one selected data-point.</w:t>
-      </w:r>
-      <w:r>
-        <w:rPr>
-          <w:rFonts w:ascii="Arial" w:hAnsi="Arial" w:cs="Arial"/>
-          <w:color w:val="000000" w:themeColor="text1"/>
-          <w:sz w:val="22"/>
-          <w:szCs w:val="22"/>
-          <w:lang w:val="en-US"/>
-        </w:rPr>
-        <w:t xml:space="preserve"> Clicking on </w:t>
-      </w:r>
-      <w:r>
-        <w:rPr>
-          <w:rFonts w:ascii="Arial" w:hAnsi="Arial" w:cs="Arial"/>
-          <w:color w:val="000000" w:themeColor="text1"/>
-          <w:sz w:val="22"/>
-          <w:szCs w:val="22"/>
-          <w:lang w:val="en-US"/>
-        </w:rPr>
-        <w:t>it</w:t>
-      </w:r>
-      <w:r>
-        <w:rPr>
-          <w:rFonts w:ascii="Arial" w:hAnsi="Arial" w:cs="Arial"/>
-          <w:color w:val="000000" w:themeColor="text1"/>
-          <w:sz w:val="22"/>
-          <w:szCs w:val="22"/>
-          <w:lang w:val="en-US"/>
-        </w:rPr>
-        <w:t xml:space="preserve"> opens a window, presenting the selected sequences IDs and headers.</w:t>
-      </w:r>
-      <w:r>
-        <w:rPr>
-          <w:rFonts w:ascii="Arial" w:hAnsi="Arial" w:cs="Arial"/>
-          <w:color w:val="000000" w:themeColor="text1"/>
-          <w:sz w:val="22"/>
-          <w:szCs w:val="22"/>
-          <w:lang w:val="en-US"/>
-        </w:rPr>
-        <w:t xml:space="preserve"> Th</w:t>
-      </w:r>
-      <w:r>
-        <w:rPr>
-          <w:rFonts w:ascii="Arial" w:hAnsi="Arial" w:cs="Arial"/>
-          <w:color w:val="000000" w:themeColor="text1"/>
-          <w:sz w:val="22"/>
-          <w:szCs w:val="22"/>
-          <w:lang w:val="en-US"/>
-        </w:rPr>
-        <w:t>e ‘</w:t>
-      </w:r>
-      <w:r>
-        <w:rPr>
-          <w:rFonts w:ascii="Arial" w:hAnsi="Arial" w:cs="Arial"/>
-          <w:color w:val="942093"/>
-          <w:sz w:val="22"/>
-          <w:szCs w:val="22"/>
-          <w:lang w:val="en-US"/>
-        </w:rPr>
-        <w:t>Selected subse</w:t>
-      </w:r>
-      <w:r>
-        <w:rPr>
-          <w:rFonts w:ascii="Arial" w:hAnsi="Arial" w:cs="Arial"/>
-          <w:color w:val="000000" w:themeColor="text1"/>
-          <w:sz w:val="22"/>
-          <w:szCs w:val="22"/>
-          <w:lang w:val="en-US"/>
-        </w:rPr>
-        <w:t>t’</w:t>
-      </w:r>
-      <w:r>
-        <w:rPr>
-          <w:rFonts w:ascii="Arial" w:hAnsi="Arial" w:cs="Arial"/>
-          <w:color w:val="000000" w:themeColor="text1"/>
-          <w:sz w:val="22"/>
-          <w:szCs w:val="22"/>
-          <w:lang w:val="en-US"/>
-        </w:rPr>
-        <w:t xml:space="preserve"> window can remain open and the display gets updated whenever there is a change in the selection subset</w:t>
-      </w:r>
-      <w:r>
-        <w:rPr>
-          <w:rFonts w:ascii="Arial" w:hAnsi="Arial" w:cs="Arial"/>
-          <w:color w:val="000000" w:themeColor="text1"/>
-          <w:sz w:val="22"/>
-          <w:szCs w:val="22"/>
-          <w:lang w:val="en-US"/>
-        </w:rPr>
-        <w:t xml:space="preserve"> (see</w:t>
-      </w:r>
-      <w:r>
-        <w:rPr>
-          <w:rFonts w:ascii="Arial" w:hAnsi="Arial" w:cs="Arial" w:hint="cs"/>
-          <w:color w:val="000000" w:themeColor="text1"/>
-          <w:sz w:val="22"/>
-          <w:szCs w:val="22"/>
-          <w:rtl/>
-          <w:lang w:val="en-US"/>
-        </w:rPr>
-        <w:t xml:space="preserve"> </w:t>
-      </w:r>
-      <w:r>
-        <w:rPr>
-          <w:rFonts w:ascii="Arial" w:hAnsi="Arial" w:cs="Arial"/>
-          <w:color w:val="000000" w:themeColor="text1"/>
-          <w:sz w:val="22"/>
-          <w:szCs w:val="22"/>
-          <w:lang w:val="en-US"/>
-        </w:rPr>
-        <w:t xml:space="preserve">detailed explanation in the ‘Windows’ section). </w:t>
-      </w:r>
-    </w:p>
-    <w:p>
-      <w:pPr>
-        <w:pStyle w:val="NormalWeb"/>
-        <w:spacing w:before="120" w:beforeAutospacing="0" w:after="0" w:afterAutospacing="0"/>
-        <w:rPr>
-          <w:rFonts w:ascii="Arial" w:hAnsi="Arial" w:cs="Arial"/>
-          <w:b/>
-          <w:bCs/>
-          <w:color w:val="000000" w:themeColor="text1"/>
-          <w:sz w:val="22"/>
-          <w:szCs w:val="22"/>
-          <w:lang w:val="en-US"/>
-        </w:rPr>
-      </w:pPr>
-      <w:r>
-        <w:rPr>
-          <w:rFonts w:ascii="Arial" w:hAnsi="Arial" w:cs="Arial"/>
-          <w:b/>
-          <w:bCs/>
-          <w:color w:val="000000" w:themeColor="text1"/>
-          <w:sz w:val="22"/>
-          <w:szCs w:val="22"/>
-          <w:lang w:val="en-US"/>
-        </w:rPr>
-        <w:t>Viewing options:</w:t>
+        <w:t>View options:</w:t>
       </w:r>
     </w:p>
     <w:p>
@@ -11174,7 +11157,7 @@
           <w:szCs w:val="22"/>
           <w:lang w:val="en-US"/>
         </w:rPr>
-        <w:t>3D</w:t>
+        <w:t xml:space="preserve">3D / 2D </w:t>
       </w:r>
       <w:r>
         <w:rPr>
@@ -11184,67 +11167,17 @@
           <w:szCs w:val="22"/>
           <w:lang w:val="en-US"/>
         </w:rPr>
-        <w:t xml:space="preserve"> </w:t>
-      </w:r>
-      <w:r>
-        <w:rPr>
-          <w:rFonts w:ascii="Arial" w:hAnsi="Arial" w:cs="Arial"/>
-          <w:color w:val="942093"/>
-          <w:sz w:val="22"/>
-          <w:szCs w:val="22"/>
-          <w:lang w:val="en-US"/>
-        </w:rPr>
-        <w:t>/</w:t>
-      </w:r>
-      <w:r>
-        <w:rPr>
-          <w:rFonts w:ascii="Arial" w:hAnsi="Arial" w:cs="Arial"/>
-          <w:color w:val="942093"/>
-          <w:sz w:val="22"/>
-          <w:szCs w:val="22"/>
-          <w:lang w:val="en-US"/>
-        </w:rPr>
-        <w:t xml:space="preserve"> </w:t>
-      </w:r>
-      <w:r>
-        <w:rPr>
-          <w:rFonts w:ascii="Arial" w:hAnsi="Arial" w:cs="Arial"/>
-          <w:color w:val="942093"/>
-          <w:sz w:val="22"/>
-          <w:szCs w:val="22"/>
-          <w:lang w:val="en-US"/>
-        </w:rPr>
-        <w:t>2D view</w:t>
-      </w:r>
-      <w:r>
-        <w:rPr>
-          <w:rFonts w:ascii="Arial" w:hAnsi="Arial" w:cs="Arial"/>
-          <w:color w:val="000000" w:themeColor="text1"/>
-          <w:sz w:val="22"/>
-          <w:szCs w:val="22"/>
-          <w:lang w:val="en-US"/>
-        </w:rPr>
-        <w:t xml:space="preserve">: </w:t>
-      </w:r>
-      <w:r>
-        <w:rPr>
-          <w:rFonts w:ascii="Arial" w:hAnsi="Arial" w:cs="Arial"/>
-          <w:color w:val="000000" w:themeColor="text1"/>
-          <w:sz w:val="22"/>
-          <w:szCs w:val="22"/>
-          <w:lang w:val="en-US"/>
-        </w:rPr>
-        <w:t>switches the graph view (not the clustering) between 3D and 2D view.</w:t>
-      </w:r>
-      <w:r>
-        <w:rPr>
-          <w:rFonts w:ascii="Arial" w:hAnsi="Arial" w:cs="Arial"/>
-          <w:color w:val="000000" w:themeColor="text1"/>
-          <w:sz w:val="22"/>
-          <w:szCs w:val="22"/>
-          <w:lang w:val="en-US"/>
-        </w:rPr>
-        <w:t xml:space="preserve"> </w:t>
+        <w:t>view</w:t>
+      </w:r>
+      <w:r>
+        <w:rPr>
+          <w:rFonts w:ascii="Arial" w:hAnsi="Arial" w:cs="Arial"/>
+          <w:color w:val="000000" w:themeColor="text1"/>
+          <w:sz w:val="22"/>
+          <w:szCs w:val="22"/>
+          <w:lang w:val="en-US"/>
+        </w:rPr>
+        <w:t xml:space="preserve">: switches the graph view (not the clustering) between 3D and 2D view. </w:t>
       </w:r>
     </w:p>
     <w:p>
@@ -11268,37 +11201,17 @@
           <w:szCs w:val="22"/>
           <w:lang w:val="en-US"/>
         </w:rPr>
-        <w:t xml:space="preserve">The 2D view </w:t>
-      </w:r>
-      <w:r>
-        <w:rPr>
-          <w:rFonts w:ascii="Arial" w:hAnsi="Arial" w:cs="Arial"/>
-          <w:color w:val="000000" w:themeColor="text1"/>
-          <w:sz w:val="22"/>
-          <w:szCs w:val="22"/>
-          <w:lang w:val="en-US"/>
-        </w:rPr>
-        <w:t>can</w:t>
-      </w:r>
-      <w:r>
-        <w:rPr>
-          <w:rFonts w:ascii="Arial" w:hAnsi="Arial" w:cs="Arial"/>
-          <w:color w:val="000000" w:themeColor="text1"/>
-          <w:sz w:val="22"/>
-          <w:szCs w:val="22"/>
-          <w:lang w:val="en-US"/>
-        </w:rPr>
-        <w:t xml:space="preserve"> be useful for producing images, as the connecting lines are displayed </w:t>
-      </w:r>
-      <w:r>
-        <w:rPr>
-          <w:rFonts w:ascii="Arial" w:hAnsi="Arial" w:cs="Arial"/>
-          <w:color w:val="000000" w:themeColor="text1"/>
-          <w:sz w:val="22"/>
-          <w:szCs w:val="22"/>
-          <w:lang w:val="en-US"/>
-        </w:rPr>
-        <w:t>‘</w:t>
+        <w:t xml:space="preserve">The 2D view can be useful for producing images, as the connecting lines are displayed </w:t>
+      </w:r>
+      <w:r>
+        <w:rPr>
+          <w:rFonts w:ascii="Arial" w:hAnsi="Arial" w:cs="Arial"/>
+          <w:color w:val="000000" w:themeColor="text1"/>
+          <w:sz w:val="22"/>
+          <w:szCs w:val="22"/>
+          <w:lang w:val="en-US"/>
+        </w:rPr>
+        <w:t>“</w:t>
       </w:r>
       <w:r>
         <w:rPr>
@@ -11318,37 +11231,265 @@
           <w:szCs w:val="22"/>
           <w:lang w:val="en-US"/>
         </w:rPr>
-        <w:t>’</w:t>
-      </w:r>
-      <w:r>
-        <w:rPr>
-          <w:rFonts w:ascii="Arial" w:hAnsi="Arial" w:cs="Arial"/>
-          <w:color w:val="000000" w:themeColor="text1"/>
-          <w:sz w:val="22"/>
-          <w:szCs w:val="22"/>
-          <w:lang w:val="en-US"/>
-        </w:rPr>
-        <w:t xml:space="preserve"> the data-points</w:t>
-      </w:r>
-      <w:r>
-        <w:rPr>
-          <w:rFonts w:ascii="Arial" w:hAnsi="Arial" w:cs="Arial"/>
-          <w:color w:val="000000" w:themeColor="text1"/>
-          <w:sz w:val="22"/>
-          <w:szCs w:val="22"/>
-          <w:lang w:val="en-US"/>
-        </w:rPr>
-        <w:t>.</w:t>
-      </w:r>
-      <w:r>
-        <w:rPr>
-          <w:rFonts w:ascii="Arial" w:hAnsi="Arial" w:cs="Arial"/>
-          <w:color w:val="000000" w:themeColor="text1"/>
-          <w:sz w:val="22"/>
-          <w:szCs w:val="22"/>
-          <w:lang w:val="en-US"/>
-        </w:rPr>
-        <w:t xml:space="preserve"> Another option which is only available in 2D view is displaying and moving the group names (if any).</w:t>
+        <w:t>”</w:t>
+      </w:r>
+      <w:r>
+        <w:rPr>
+          <w:rFonts w:ascii="Arial" w:hAnsi="Arial" w:cs="Arial"/>
+          <w:color w:val="000000" w:themeColor="text1"/>
+          <w:sz w:val="22"/>
+          <w:szCs w:val="22"/>
+          <w:lang w:val="en-US"/>
+        </w:rPr>
+        <w:t xml:space="preserve"> the data-points. Another option which is only available in 2D view is displaying and moving the group names (if any).</w:t>
+      </w:r>
+    </w:p>
+    <w:p>
+      <w:pPr>
+        <w:pStyle w:val="NormalWeb"/>
+        <w:numPr>
+          <w:ilvl w:val="0"/>
+          <w:numId w:val="15"/>
+        </w:numPr>
+        <w:spacing w:before="0" w:beforeAutospacing="0" w:after="120" w:afterAutospacing="0"/>
+        <w:ind w:left="714" w:hanging="357"/>
+        <w:rPr>
+          <w:rFonts w:ascii="Arial" w:hAnsi="Arial" w:cs="Arial"/>
+          <w:color w:val="000000" w:themeColor="text1"/>
+          <w:sz w:val="22"/>
+          <w:szCs w:val="22"/>
+          <w:lang w:val="en-US"/>
+        </w:rPr>
+      </w:pPr>
+      <w:r>
+        <w:rPr>
+          <w:rFonts w:ascii="Arial" w:hAnsi="Arial" w:cs="Arial"/>
+          <w:color w:val="942093"/>
+          <w:sz w:val="22"/>
+          <w:szCs w:val="22"/>
+          <w:lang w:val="en-US"/>
+        </w:rPr>
+        <w:t>Full</w:t>
+      </w:r>
+      <w:r>
+        <w:rPr>
+          <w:rFonts w:ascii="Arial" w:hAnsi="Arial" w:cs="Arial"/>
+          <w:color w:val="942093"/>
+          <w:sz w:val="22"/>
+          <w:szCs w:val="22"/>
+          <w:lang w:val="en-US"/>
+        </w:rPr>
+        <w:t xml:space="preserve"> </w:t>
+      </w:r>
+      <w:r>
+        <w:rPr>
+          <w:rFonts w:ascii="Arial" w:hAnsi="Arial" w:cs="Arial"/>
+          <w:color w:val="942093"/>
+          <w:sz w:val="22"/>
+          <w:szCs w:val="22"/>
+          <w:lang w:val="en-US"/>
+        </w:rPr>
+        <w:t>/</w:t>
+      </w:r>
+      <w:r>
+        <w:rPr>
+          <w:rFonts w:ascii="Arial" w:hAnsi="Arial" w:cs="Arial"/>
+          <w:color w:val="942093"/>
+          <w:sz w:val="22"/>
+          <w:szCs w:val="22"/>
+          <w:lang w:val="en-US"/>
+        </w:rPr>
+        <w:t xml:space="preserve"> </w:t>
+      </w:r>
+      <w:r>
+        <w:rPr>
+          <w:rFonts w:ascii="Arial" w:hAnsi="Arial" w:cs="Arial"/>
+          <w:color w:val="942093"/>
+          <w:sz w:val="22"/>
+          <w:szCs w:val="22"/>
+          <w:lang w:val="en-US"/>
+        </w:rPr>
+        <w:t>selected dataset view</w:t>
+      </w:r>
+      <w:r>
+        <w:rPr>
+          <w:rFonts w:ascii="Arial" w:hAnsi="Arial" w:cs="Arial"/>
+          <w:color w:val="000000" w:themeColor="text1"/>
+          <w:sz w:val="22"/>
+          <w:szCs w:val="22"/>
+          <w:lang w:val="en-US"/>
+        </w:rPr>
+        <w:t xml:space="preserve">: </w:t>
+      </w:r>
+      <w:r>
+        <w:rPr>
+          <w:rFonts w:ascii="Arial" w:hAnsi="Arial" w:cs="Arial"/>
+          <w:color w:val="000000" w:themeColor="text1"/>
+          <w:sz w:val="22"/>
+          <w:szCs w:val="22"/>
+          <w:lang w:val="en-US"/>
+        </w:rPr>
+        <w:t>switches between the full dataset presentation (default) to a</w:t>
+      </w:r>
+      <w:r>
+        <w:rPr>
+          <w:rFonts w:ascii="Arial" w:hAnsi="Arial" w:cs="Arial"/>
+          <w:color w:val="000000" w:themeColor="text1"/>
+          <w:sz w:val="22"/>
+          <w:szCs w:val="22"/>
+          <w:lang w:val="en-US"/>
+        </w:rPr>
+        <w:t xml:space="preserve"> present</w:t>
+      </w:r>
+      <w:r>
+        <w:rPr>
+          <w:rFonts w:ascii="Arial" w:hAnsi="Arial" w:cs="Arial"/>
+          <w:color w:val="000000" w:themeColor="text1"/>
+          <w:sz w:val="22"/>
+          <w:szCs w:val="22"/>
+          <w:lang w:val="en-US"/>
+        </w:rPr>
+        <w:t>ation of</w:t>
+      </w:r>
+      <w:r>
+        <w:rPr>
+          <w:rFonts w:ascii="Arial" w:hAnsi="Arial" w:cs="Arial"/>
+          <w:color w:val="000000" w:themeColor="text1"/>
+          <w:sz w:val="22"/>
+          <w:szCs w:val="22"/>
+          <w:lang w:val="en-US"/>
+        </w:rPr>
+        <w:t xml:space="preserve"> the selected subset only. </w:t>
+      </w:r>
+      <w:r>
+        <w:rPr>
+          <w:rFonts w:ascii="Arial" w:hAnsi="Arial" w:cs="Arial"/>
+          <w:color w:val="000000" w:themeColor="text1"/>
+          <w:sz w:val="22"/>
+          <w:szCs w:val="22"/>
+          <w:lang w:val="en-US"/>
+        </w:rPr>
+        <w:t>When the selected subset is displayed, a</w:t>
+      </w:r>
+      <w:r>
+        <w:rPr>
+          <w:rFonts w:ascii="Arial" w:hAnsi="Arial" w:cs="Arial"/>
+          <w:color w:val="000000" w:themeColor="text1"/>
+          <w:sz w:val="22"/>
+          <w:szCs w:val="22"/>
+          <w:lang w:val="en-US"/>
+        </w:rPr>
+        <w:t xml:space="preserve">ny operation that is done is performed on the subset only. For example, it is possible to start the clustering considering the subset data-points only. When </w:t>
+      </w:r>
+      <w:r>
+        <w:rPr>
+          <w:rFonts w:ascii="Arial" w:hAnsi="Arial" w:cs="Arial"/>
+          <w:color w:val="000000" w:themeColor="text1"/>
+          <w:sz w:val="22"/>
+          <w:szCs w:val="22"/>
+          <w:lang w:val="en-US"/>
+        </w:rPr>
+        <w:t xml:space="preserve">switching back to </w:t>
+      </w:r>
+      <w:r>
+        <w:rPr>
+          <w:rFonts w:ascii="Arial" w:hAnsi="Arial" w:cs="Arial"/>
+          <w:color w:val="000000" w:themeColor="text1"/>
+          <w:sz w:val="22"/>
+          <w:szCs w:val="22"/>
+          <w:lang w:val="en-US"/>
+        </w:rPr>
+        <w:t>full dataset</w:t>
+      </w:r>
+      <w:r>
+        <w:rPr>
+          <w:rFonts w:ascii="Arial" w:hAnsi="Arial" w:cs="Arial"/>
+          <w:color w:val="000000" w:themeColor="text1"/>
+          <w:sz w:val="22"/>
+          <w:szCs w:val="22"/>
+          <w:lang w:val="en-US"/>
+        </w:rPr>
+        <w:t>, the view changes back to the exact full-data presentation that was displayed before. If a clustering was performed on the subset, it is not automatically saved, but can rather be saved to a file while in ‘</w:t>
+      </w:r>
+      <w:r>
+        <w:rPr>
+          <w:rFonts w:ascii="Arial" w:hAnsi="Arial" w:cs="Arial"/>
+          <w:color w:val="000000" w:themeColor="text1"/>
+          <w:sz w:val="22"/>
+          <w:szCs w:val="22"/>
+          <w:lang w:val="en-US"/>
+        </w:rPr>
+        <w:t xml:space="preserve">selected </w:t>
+      </w:r>
+      <w:r>
+        <w:rPr>
+          <w:rFonts w:ascii="Arial" w:hAnsi="Arial" w:cs="Arial"/>
+          <w:color w:val="000000" w:themeColor="text1"/>
+          <w:sz w:val="22"/>
+          <w:szCs w:val="22"/>
+          <w:lang w:val="en-US"/>
+        </w:rPr>
+        <w:t>subset’</w:t>
+      </w:r>
+      <w:r>
+        <w:rPr>
+          <w:rFonts w:ascii="Arial" w:hAnsi="Arial" w:cs="Arial"/>
+          <w:color w:val="000000" w:themeColor="text1"/>
+          <w:sz w:val="22"/>
+          <w:szCs w:val="22"/>
+          <w:lang w:val="en-US"/>
+        </w:rPr>
+        <w:t xml:space="preserve"> mode</w:t>
+      </w:r>
+      <w:r>
+        <w:rPr>
+          <w:rFonts w:ascii="Arial" w:hAnsi="Arial" w:cs="Arial"/>
+          <w:color w:val="000000" w:themeColor="text1"/>
+          <w:sz w:val="22"/>
+          <w:szCs w:val="22"/>
+          <w:lang w:val="en-US"/>
+        </w:rPr>
+        <w:t>. The ‘Selected subset’</w:t>
+      </w:r>
+      <w:r>
+        <w:rPr>
+          <w:rFonts w:ascii="Arial" w:hAnsi="Arial" w:cs="Arial"/>
+          <w:color w:val="000000" w:themeColor="text1"/>
+          <w:sz w:val="22"/>
+          <w:szCs w:val="22"/>
+          <w:lang w:val="en-US"/>
+        </w:rPr>
+        <w:t xml:space="preserve"> viewing</w:t>
+      </w:r>
+      <w:r>
+        <w:rPr>
+          <w:rFonts w:ascii="Arial" w:hAnsi="Arial" w:cs="Arial"/>
+          <w:color w:val="000000" w:themeColor="text1"/>
+          <w:sz w:val="22"/>
+          <w:szCs w:val="22"/>
+          <w:lang w:val="en-US"/>
+        </w:rPr>
+        <w:t xml:space="preserve"> </w:t>
+      </w:r>
+      <w:r>
+        <w:rPr>
+          <w:rFonts w:ascii="Arial" w:hAnsi="Arial" w:cs="Arial"/>
+          <w:color w:val="000000" w:themeColor="text1"/>
+          <w:sz w:val="22"/>
+          <w:szCs w:val="22"/>
+          <w:lang w:val="en-US"/>
+        </w:rPr>
+        <w:t>mode</w:t>
+      </w:r>
+      <w:r>
+        <w:rPr>
+          <w:rFonts w:ascii="Arial" w:hAnsi="Arial" w:cs="Arial"/>
+          <w:color w:val="000000" w:themeColor="text1"/>
+          <w:sz w:val="22"/>
+          <w:szCs w:val="22"/>
+          <w:lang w:val="en-US"/>
+        </w:rPr>
+        <w:t xml:space="preserve"> is only enabled when there are at least 5 selected data-points. </w:t>
       </w:r>
     </w:p>
     <w:p>
@@ -11388,23 +11529,13 @@
           <w:szCs w:val="22"/>
           <w:lang w:val="en-US"/>
         </w:rPr>
-        <w:t xml:space="preserve">combo-box: </w:t>
-      </w:r>
-      <w:r>
-        <w:rPr>
-          <w:rFonts w:ascii="Arial" w:hAnsi="Arial" w:cs="Arial"/>
-          <w:color w:val="000000" w:themeColor="text1"/>
-          <w:sz w:val="22"/>
-          <w:szCs w:val="22"/>
-          <w:lang w:val="en-US"/>
-        </w:rPr>
-        <w:t>this option is only enabled if there are defined groups and the view is set to 2D. It allows the user to determine whether the Z-indexing of the data-points will be done automatically (the default) or according to the groups order (which can be set in the ‘Manage groups’ window).</w:t>
+        <w:t>combo-box: this option is only enabled if there are defined groups and the view is set to 2D. It allows the user to determine whether the Z-indexing of the data-points will be done automatically (the default) or according to the groups order (which can be set in the ‘Manage groups’ window).</w:t>
       </w:r>
     </w:p>
     <w:p>
       <w:pPr>
         <w:pStyle w:val="NormalWeb"/>
-        <w:spacing w:before="0" w:beforeAutospacing="0" w:after="120" w:afterAutospacing="0"/>
+        <w:spacing w:before="0" w:beforeAutospacing="0" w:after="240" w:afterAutospacing="0"/>
         <w:ind w:left="720"/>
         <w:rPr>
           <w:rFonts w:ascii="Arial" w:hAnsi="Arial" w:cs="Arial"/>
@@ -11442,17 +11573,46 @@
           <w:szCs w:val="22"/>
           <w:lang w:val="en-US"/>
         </w:rPr>
-        <w:t xml:space="preserve"> </w:t>
-      </w:r>
-      <w:r>
-        <w:rPr>
-          <w:rFonts w:ascii="Arial" w:hAnsi="Arial" w:cs="Arial"/>
-          <w:color w:val="000000" w:themeColor="text1"/>
-          <w:sz w:val="22"/>
-          <w:szCs w:val="22"/>
-          <w:lang w:val="en-US"/>
-        </w:rPr>
-        <w:t>Z-index by groups order is only allowed when the clustering process has stopped, as it slows the graphics significantly.</w:t>
+        <w:t xml:space="preserve"> Z-index by groups order is only allowed when the clustering process has stopped, as it slows the graphics significantly.</w:t>
+      </w:r>
+    </w:p>
+    <w:p>
+      <w:pPr>
+        <w:pStyle w:val="NormalWeb"/>
+        <w:spacing w:before="120" w:beforeAutospacing="0" w:after="0" w:afterAutospacing="0"/>
+        <w:rPr>
+          <w:rFonts w:ascii="Arial" w:hAnsi="Arial" w:cs="Arial"/>
+          <w:b/>
+          <w:bCs/>
+          <w:color w:val="000000" w:themeColor="text1"/>
+          <w:sz w:val="22"/>
+          <w:szCs w:val="22"/>
+          <w:lang w:val="en-US"/>
+        </w:rPr>
+      </w:pPr>
+      <w:r>
+        <w:rPr>
+          <w:rFonts w:ascii="Arial" w:hAnsi="Arial" w:cs="Arial"/>
+          <w:b/>
+          <w:bCs/>
+          <w:color w:val="000000" w:themeColor="text1"/>
+          <w:sz w:val="22"/>
+          <w:szCs w:val="22"/>
+          <w:lang w:val="en-US"/>
+        </w:rPr>
+        <w:t>Display</w:t>
+      </w:r>
+      <w:r>
+        <w:rPr>
+          <w:rFonts w:ascii="Arial" w:hAnsi="Arial" w:cs="Arial"/>
+          <w:b/>
+          <w:bCs/>
+          <w:color w:val="000000" w:themeColor="text1"/>
+          <w:sz w:val="22"/>
+          <w:szCs w:val="22"/>
+          <w:lang w:val="en-US"/>
+        </w:rPr>
+        <w:t xml:space="preserve"> options:</w:t>
       </w:r>
     </w:p>
     <w:p>
@@ -11462,7 +11622,8 @@
           <w:ilvl w:val="0"/>
           <w:numId w:val="15"/>
         </w:numPr>
-        <w:spacing w:before="0" w:beforeAutospacing="0"/>
+        <w:spacing w:before="120" w:beforeAutospacing="0" w:after="0" w:afterAutospacing="0"/>
+        <w:ind w:left="714" w:hanging="357"/>
         <w:rPr>
           <w:rFonts w:ascii="Arial" w:hAnsi="Arial" w:cs="Arial"/>
           <w:b/>
@@ -11491,17 +11652,81 @@
           <w:szCs w:val="22"/>
           <w:lang w:val="en-US"/>
         </w:rPr>
-        <w:t xml:space="preserve">: </w:t>
-      </w:r>
-      <w:r>
-        <w:rPr>
-          <w:rFonts w:ascii="Arial" w:hAnsi="Arial" w:cs="Arial"/>
-          <w:color w:val="000000" w:themeColor="text1"/>
-          <w:sz w:val="22"/>
-          <w:szCs w:val="22"/>
-          <w:lang w:val="en-US"/>
-        </w:rPr>
-        <w:t>when this button is checked, the connecting lines (edges) are presented in the graph.</w:t>
+        <w:t>: when this button is checked, the connecting lines (edges) are presented in the graph</w:t>
+      </w:r>
+      <w:r>
+        <w:rPr>
+          <w:rFonts w:ascii="Arial" w:hAnsi="Arial" w:cs="Arial"/>
+          <w:b/>
+          <w:bCs/>
+          <w:color w:val="000000" w:themeColor="text1"/>
+          <w:sz w:val="22"/>
+          <w:szCs w:val="22"/>
+          <w:lang w:val="en-US"/>
+        </w:rPr>
+        <w:t>.</w:t>
+      </w:r>
+      <w:r>
+        <w:rPr>
+          <w:rFonts w:ascii="Arial" w:hAnsi="Arial" w:cs="Arial"/>
+          <w:b/>
+          <w:bCs/>
+          <w:color w:val="000000" w:themeColor="text1"/>
+          <w:sz w:val="22"/>
+          <w:szCs w:val="22"/>
+          <w:lang w:val="en-US"/>
+        </w:rPr>
+        <w:t xml:space="preserve"> </w:t>
+      </w:r>
+      <w:r>
+        <w:rPr>
+          <w:rFonts w:ascii="Arial" w:hAnsi="Arial" w:cs="Arial"/>
+          <w:color w:val="000000" w:themeColor="text1"/>
+          <w:sz w:val="22"/>
+          <w:szCs w:val="22"/>
+          <w:lang w:val="en-US"/>
+        </w:rPr>
+        <w:t xml:space="preserve">In order to display the edges “behind” the data-points, </w:t>
+      </w:r>
+      <w:r>
+        <w:rPr>
+          <w:rFonts w:ascii="Arial" w:hAnsi="Arial" w:cs="Arial"/>
+          <w:color w:val="000000" w:themeColor="text1"/>
+          <w:sz w:val="22"/>
+          <w:szCs w:val="22"/>
+          <w:lang w:val="en-US"/>
+        </w:rPr>
+        <w:t>switch</w:t>
+      </w:r>
+      <w:r>
+        <w:rPr>
+          <w:rFonts w:ascii="Arial" w:hAnsi="Arial" w:cs="Arial"/>
+          <w:color w:val="000000" w:themeColor="text1"/>
+          <w:sz w:val="22"/>
+          <w:szCs w:val="22"/>
+          <w:lang w:val="en-US"/>
+        </w:rPr>
+        <w:t xml:space="preserve"> to a 2D view</w:t>
+      </w:r>
+      <w:r>
+        <w:rPr>
+          <w:rFonts w:ascii="Arial" w:hAnsi="Arial" w:cs="Arial"/>
+          <w:color w:val="000000" w:themeColor="text1"/>
+          <w:sz w:val="22"/>
+          <w:szCs w:val="22"/>
+          <w:lang w:val="en-US"/>
+        </w:rPr>
+        <w:t xml:space="preserve"> mode</w:t>
+      </w:r>
+      <w:r>
+        <w:rPr>
+          <w:rFonts w:ascii="Arial" w:hAnsi="Arial" w:cs="Arial"/>
+          <w:color w:val="000000" w:themeColor="text1"/>
+          <w:sz w:val="22"/>
+          <w:szCs w:val="22"/>
+          <w:lang w:val="en-US"/>
+        </w:rPr>
+        <w:t>.</w:t>
       </w:r>
     </w:p>
     <w:p>
@@ -11511,7 +11736,8 @@
           <w:ilvl w:val="0"/>
           <w:numId w:val="15"/>
         </w:numPr>
-        <w:spacing w:before="0" w:beforeAutospacing="0"/>
+        <w:spacing w:before="120" w:beforeAutospacing="0"/>
+        <w:ind w:left="714" w:hanging="357"/>
         <w:rPr>
           <w:rFonts w:ascii="Arial" w:hAnsi="Arial" w:cs="Arial"/>
           <w:b/>
@@ -11530,6 +11756,7 @@
           <w:szCs w:val="22"/>
           <w:lang w:val="en-US"/>
         </w:rPr>
+        <w:lastRenderedPageBreak/>
         <w:t>Selected names</w:t>
       </w:r>
       <w:r>
@@ -11540,7 +11767,27 @@
           <w:szCs w:val="22"/>
           <w:lang w:val="en-US"/>
         </w:rPr>
-        <w:t>: when this button is checked, the names (headers) of the selected data-points are presented next to them (enabled when there is at least one selected point).</w:t>
+        <w:t>: when this button is checked, the names (headers) of the selected data-points are</w:t>
+      </w:r>
+      <w:r>
+        <w:rPr>
+          <w:rFonts w:ascii="Arial" w:hAnsi="Arial" w:cs="Arial"/>
+          <w:color w:val="000000" w:themeColor="text1"/>
+          <w:sz w:val="22"/>
+          <w:szCs w:val="22"/>
+          <w:lang w:val="en-US"/>
+        </w:rPr>
+        <w:t xml:space="preserve"> </w:t>
+      </w:r>
+      <w:r>
+        <w:rPr>
+          <w:rFonts w:ascii="Arial" w:hAnsi="Arial" w:cs="Arial"/>
+          <w:color w:val="000000" w:themeColor="text1"/>
+          <w:sz w:val="22"/>
+          <w:szCs w:val="22"/>
+          <w:lang w:val="en-US"/>
+        </w:rPr>
+        <w:t>presented next to them (enabled when there is at least one selected point).</w:t>
       </w:r>
     </w:p>
     <w:p>
@@ -11550,7 +11797,7 @@
           <w:ilvl w:val="0"/>
           <w:numId w:val="15"/>
         </w:numPr>
-        <w:spacing w:before="0" w:beforeAutospacing="0" w:after="0" w:afterAutospacing="0"/>
+        <w:spacing w:before="120" w:beforeAutospacing="0" w:after="0" w:afterAutospacing="0"/>
         <w:ind w:left="714" w:hanging="357"/>
         <w:rPr>
           <w:rFonts w:ascii="Arial" w:hAnsi="Arial" w:cs="Arial"/>
@@ -11570,41 +11817,176 @@
           <w:szCs w:val="22"/>
           <w:lang w:val="en-US"/>
         </w:rPr>
-        <w:t>Selected numbers</w:t>
-      </w:r>
-      <w:r>
-        <w:rPr>
-          <w:rFonts w:ascii="Arial" w:hAnsi="Arial" w:cs="Arial"/>
-          <w:color w:val="000000" w:themeColor="text1"/>
-          <w:sz w:val="22"/>
-          <w:szCs w:val="22"/>
-          <w:lang w:val="en-US"/>
-        </w:rPr>
-        <w:t>: when this button is checked, the unique number-IDs of the selected data-points are presented next to them (enabled when there is at least one selected point).</w:t>
+        <w:t>G</w:t>
+      </w:r>
+      <w:r>
+        <w:rPr>
+          <w:rFonts w:ascii="Arial" w:hAnsi="Arial" w:cs="Arial"/>
+          <w:color w:val="942093"/>
+          <w:sz w:val="22"/>
+          <w:szCs w:val="22"/>
+          <w:lang w:val="en-US"/>
+        </w:rPr>
+        <w:t>roup names</w:t>
+      </w:r>
+      <w:r>
+        <w:rPr>
+          <w:rFonts w:ascii="Arial" w:hAnsi="Arial" w:cs="Arial"/>
+          <w:color w:val="000000" w:themeColor="text1"/>
+          <w:sz w:val="22"/>
+          <w:szCs w:val="22"/>
+          <w:lang w:val="en-US"/>
+        </w:rPr>
+        <w:t>: When this button is checked, a list of the group names is presented on the left side of the graph area.</w:t>
       </w:r>
     </w:p>
     <w:p>
       <w:pPr>
         <w:pStyle w:val="NormalWeb"/>
-        <w:spacing w:before="0" w:beforeAutospacing="0" w:after="120" w:afterAutospacing="0"/>
-        <w:ind w:left="720"/>
-        <w:rPr>
-          <w:rFonts w:ascii="Arial" w:hAnsi="Arial" w:cs="Arial"/>
-          <w:color w:val="000000" w:themeColor="text1"/>
-          <w:sz w:val="22"/>
-          <w:szCs w:val="22"/>
-          <w:lang w:val="en-US"/>
-        </w:rPr>
-      </w:pPr>
-      <w:r>
-        <w:rPr>
-          <w:rFonts w:ascii="Arial" w:hAnsi="Arial" w:cs="Arial"/>
-          <w:color w:val="000000" w:themeColor="text1"/>
-          <w:sz w:val="22"/>
-          <w:szCs w:val="22"/>
-          <w:lang w:val="en-US"/>
-        </w:rPr>
-        <w:t>The selected names and numbers cannot be displayed together. When one button s checked, the other one is automatically unchecked.</w:t>
+        <w:numPr>
+          <w:ilvl w:val="1"/>
+          <w:numId w:val="15"/>
+        </w:numPr>
+        <w:spacing w:before="120" w:beforeAutospacing="0" w:after="0" w:afterAutospacing="0"/>
+        <w:rPr>
+          <w:rFonts w:ascii="Arial" w:hAnsi="Arial" w:cs="Arial"/>
+          <w:b/>
+          <w:bCs/>
+          <w:color w:val="000000" w:themeColor="text1"/>
+          <w:sz w:val="22"/>
+          <w:szCs w:val="22"/>
+          <w:lang w:val="en-US"/>
+        </w:rPr>
+      </w:pPr>
+      <w:r>
+        <w:rPr>
+          <w:rFonts w:ascii="Arial" w:hAnsi="Arial" w:cs="Arial"/>
+          <w:color w:val="942093"/>
+          <w:sz w:val="22"/>
+          <w:szCs w:val="22"/>
+          <w:lang w:val="en-US"/>
+        </w:rPr>
+        <w:t>All / Selected</w:t>
+      </w:r>
+      <w:r>
+        <w:rPr>
+          <w:rFonts w:ascii="Arial" w:hAnsi="Arial" w:cs="Arial"/>
+          <w:color w:val="000000" w:themeColor="text1"/>
+          <w:sz w:val="22"/>
+          <w:szCs w:val="22"/>
+          <w:lang w:val="en-US"/>
+        </w:rPr>
+        <w:t xml:space="preserve">: By default, when the ‘Group names’ button is checked, all the group names are presented. If there is at least one selected group, it is possible to display the selected group names only. </w:t>
+      </w:r>
+    </w:p>
+    <w:p>
+      <w:pPr>
+        <w:pStyle w:val="NormalWeb"/>
+        <w:numPr>
+          <w:ilvl w:val="1"/>
+          <w:numId w:val="15"/>
+        </w:numPr>
+        <w:spacing w:before="120" w:beforeAutospacing="0" w:after="240" w:afterAutospacing="0"/>
+        <w:ind w:left="1434" w:hanging="357"/>
+        <w:rPr>
+          <w:rFonts w:ascii="Arial" w:hAnsi="Arial" w:cs="Arial"/>
+          <w:b/>
+          <w:bCs/>
+          <w:color w:val="000000" w:themeColor="text1"/>
+          <w:sz w:val="22"/>
+          <w:szCs w:val="22"/>
+          <w:lang w:val="en-US"/>
+        </w:rPr>
+      </w:pPr>
+      <w:r>
+        <w:rPr>
+          <w:rFonts w:ascii="Arial" w:hAnsi="Arial" w:cs="Arial"/>
+          <w:color w:val="942093"/>
+          <w:sz w:val="22"/>
+          <w:szCs w:val="22"/>
+          <w:lang w:val="en-US"/>
+        </w:rPr>
+        <w:t>Reset names positions</w:t>
+      </w:r>
+      <w:r>
+        <w:rPr>
+          <w:rFonts w:ascii="Arial" w:hAnsi="Arial" w:cs="Arial"/>
+          <w:color w:val="000000" w:themeColor="text1"/>
+          <w:sz w:val="22"/>
+          <w:szCs w:val="22"/>
+          <w:lang w:val="en-US"/>
+        </w:rPr>
+        <w:t xml:space="preserve">: </w:t>
+      </w:r>
+      <w:r>
+        <w:rPr>
+          <w:rFonts w:ascii="Arial" w:hAnsi="Arial" w:cs="Arial"/>
+          <w:color w:val="000000" w:themeColor="text1"/>
+          <w:sz w:val="22"/>
+          <w:szCs w:val="22"/>
+          <w:lang w:val="en-US"/>
+        </w:rPr>
+        <w:t>Clicking on this button brings the group names back to the top-left part of the scene. It is useful after rotating the graph, zooming-in/out, etc.</w:t>
+      </w:r>
+    </w:p>
+    <w:p>
+      <w:pPr>
+        <w:pStyle w:val="NormalWeb"/>
+        <w:spacing w:before="120" w:beforeAutospacing="0" w:after="0" w:afterAutospacing="0"/>
+        <w:rPr>
+          <w:rFonts w:ascii="Arial" w:hAnsi="Arial" w:cs="Arial"/>
+          <w:b/>
+          <w:bCs/>
+          <w:color w:val="000000" w:themeColor="text1"/>
+          <w:sz w:val="22"/>
+          <w:szCs w:val="22"/>
+          <w:lang w:val="en-US"/>
+        </w:rPr>
+      </w:pPr>
+      <w:r>
+        <w:rPr>
+          <w:rFonts w:ascii="Arial" w:hAnsi="Arial" w:cs="Arial"/>
+          <w:b/>
+          <w:bCs/>
+          <w:color w:val="000000" w:themeColor="text1"/>
+          <w:sz w:val="22"/>
+          <w:szCs w:val="22"/>
+          <w:lang w:val="en-US"/>
+        </w:rPr>
+        <w:t>Selection options:</w:t>
+      </w:r>
+    </w:p>
+    <w:p>
+      <w:pPr>
+        <w:pStyle w:val="NormalWeb"/>
+        <w:spacing w:before="120" w:beforeAutospacing="0" w:after="0" w:afterAutospacing="0"/>
+        <w:rPr>
+          <w:rFonts w:ascii="Arial" w:hAnsi="Arial" w:cs="Arial"/>
+          <w:color w:val="000000" w:themeColor="text1"/>
+          <w:sz w:val="22"/>
+          <w:szCs w:val="22"/>
+          <w:lang w:val="en-US"/>
+        </w:rPr>
+      </w:pPr>
+      <w:r>
+        <w:rPr>
+          <w:rFonts w:ascii="Arial" w:hAnsi="Arial" w:cs="Arial"/>
+          <w:color w:val="000000" w:themeColor="text1"/>
+          <w:sz w:val="22"/>
+          <w:szCs w:val="22"/>
+          <w:lang w:val="en-US"/>
+        </w:rPr>
+        <w:t>CLANS-Python enables to select a subset of data-points and perform all kind of operations on this subset.</w:t>
+      </w:r>
+      <w:r>
+        <w:rPr>
+          <w:rFonts w:ascii="Arial" w:hAnsi="Arial" w:cs="Arial"/>
+          <w:color w:val="000000" w:themeColor="text1"/>
+          <w:sz w:val="22"/>
+          <w:szCs w:val="22"/>
+          <w:lang w:val="en-US"/>
+        </w:rPr>
+        <w:t xml:space="preserve"> The selected data-points are marked in the graph by having a bigger size and a magenta outline color. </w:t>
       </w:r>
     </w:p>
     <w:p>
@@ -11612,9 +11994,10 @@
         <w:pStyle w:val="NormalWeb"/>
         <w:numPr>
           <w:ilvl w:val="0"/>
-          <w:numId w:val="16"/>
+          <w:numId w:val="13"/>
         </w:numPr>
-        <w:spacing w:before="0" w:beforeAutospacing="0"/>
+        <w:spacing w:before="120" w:beforeAutospacing="0" w:after="0" w:afterAutospacing="0"/>
+        <w:ind w:left="714" w:hanging="357"/>
         <w:rPr>
           <w:rFonts w:ascii="Arial" w:hAnsi="Arial" w:cs="Arial"/>
           <w:color w:val="000000" w:themeColor="text1"/>
@@ -11631,58 +12014,97 @@
           <w:szCs w:val="22"/>
           <w:lang w:val="en-US"/>
         </w:rPr>
-        <w:lastRenderedPageBreak/>
-        <w:t>Selected subset view</w:t>
-      </w:r>
-      <w:r>
-        <w:rPr>
-          <w:rFonts w:ascii="Arial" w:hAnsi="Arial" w:cs="Arial"/>
-          <w:color w:val="000000" w:themeColor="text1"/>
-          <w:sz w:val="22"/>
-          <w:szCs w:val="22"/>
-          <w:lang w:val="en-US"/>
-        </w:rPr>
-        <w:t>: when this button is checked, the view changes to present the selected subset only. Any operation that is done while it is checked, is performed on the subset only. For example, it is possible to start the clustering considering the subset data-points only.</w:t>
-      </w:r>
-      <w:r>
-        <w:rPr>
-          <w:rFonts w:ascii="Arial" w:hAnsi="Arial" w:cs="Arial"/>
-          <w:color w:val="000000" w:themeColor="text1"/>
-          <w:sz w:val="22"/>
-          <w:szCs w:val="22"/>
-          <w:lang w:val="en-US"/>
-        </w:rPr>
-        <w:t xml:space="preserve"> When unchecking the ‘Selected subset view’ button, the view changes back to the exact full-data presentation that was displayed before.</w:t>
-      </w:r>
-      <w:r>
-        <w:rPr>
-          <w:rFonts w:ascii="Arial" w:hAnsi="Arial" w:cs="Arial"/>
-          <w:color w:val="000000" w:themeColor="text1"/>
-          <w:sz w:val="22"/>
-          <w:szCs w:val="22"/>
-          <w:lang w:val="en-US"/>
-        </w:rPr>
-        <w:t xml:space="preserve"> If a clustering was performed on the subset, it is not automatically saved, but can</w:t>
-      </w:r>
-      <w:r>
-        <w:rPr>
-          <w:rFonts w:ascii="Arial" w:hAnsi="Arial" w:cs="Arial"/>
-          <w:color w:val="000000" w:themeColor="text1"/>
-          <w:sz w:val="22"/>
-          <w:szCs w:val="22"/>
-          <w:lang w:val="en-US"/>
-        </w:rPr>
-        <w:t xml:space="preserve"> rather</w:t>
-      </w:r>
-      <w:r>
-        <w:rPr>
-          <w:rFonts w:ascii="Arial" w:hAnsi="Arial" w:cs="Arial"/>
-          <w:color w:val="000000" w:themeColor="text1"/>
-          <w:sz w:val="22"/>
-          <w:szCs w:val="22"/>
-          <w:lang w:val="en-US"/>
-        </w:rPr>
-        <w:t xml:space="preserve"> be saved to a file while in ‘subset view’.</w:t>
+        <w:t>S</w:t>
+      </w:r>
+      <w:r>
+        <w:rPr>
+          <w:rFonts w:ascii="Arial" w:hAnsi="Arial" w:cs="Arial"/>
+          <w:color w:val="942093"/>
+          <w:sz w:val="22"/>
+          <w:szCs w:val="22"/>
+          <w:lang w:val="en-US"/>
+        </w:rPr>
+        <w:t>election</w:t>
+      </w:r>
+      <w:r>
+        <w:rPr>
+          <w:rFonts w:ascii="Arial" w:hAnsi="Arial" w:cs="Arial"/>
+          <w:color w:val="942093"/>
+          <w:sz w:val="22"/>
+          <w:szCs w:val="22"/>
+          <w:lang w:val="en-US"/>
+        </w:rPr>
+        <w:t xml:space="preserve"> mode</w:t>
+      </w:r>
+      <w:r>
+        <w:rPr>
+          <w:rFonts w:ascii="Arial" w:hAnsi="Arial" w:cs="Arial"/>
+          <w:color w:val="000000" w:themeColor="text1"/>
+          <w:sz w:val="22"/>
+          <w:szCs w:val="22"/>
+          <w:lang w:val="en-US"/>
+        </w:rPr>
+        <w:t xml:space="preserve"> combo-box: </w:t>
+      </w:r>
+      <w:r>
+        <w:rPr>
+          <w:rFonts w:ascii="Arial" w:hAnsi="Arial" w:cs="Arial"/>
+          <w:color w:val="000000" w:themeColor="text1"/>
+          <w:sz w:val="22"/>
+          <w:szCs w:val="22"/>
+          <w:lang w:val="en-US"/>
+        </w:rPr>
+        <w:t>switches between the selection</w:t>
+      </w:r>
+      <w:r>
+        <w:rPr>
+          <w:rFonts w:ascii="Arial" w:hAnsi="Arial" w:cs="Arial"/>
+          <w:color w:val="000000" w:themeColor="text1"/>
+          <w:sz w:val="22"/>
+          <w:szCs w:val="22"/>
+          <w:lang w:val="en-US"/>
+        </w:rPr>
+        <w:t xml:space="preserve"> of specific data-points and the selection of whole groups</w:t>
+      </w:r>
+      <w:r>
+        <w:rPr>
+          <w:rFonts w:ascii="Arial" w:hAnsi="Arial" w:cs="Arial"/>
+          <w:color w:val="000000" w:themeColor="text1"/>
+          <w:sz w:val="22"/>
+          <w:szCs w:val="22"/>
+          <w:lang w:val="en-US"/>
+        </w:rPr>
+        <w:t xml:space="preserve">. </w:t>
+      </w:r>
+      <w:r>
+        <w:rPr>
+          <w:rFonts w:ascii="Arial" w:hAnsi="Arial" w:cs="Arial"/>
+          <w:color w:val="000000" w:themeColor="text1"/>
+          <w:sz w:val="22"/>
+          <w:szCs w:val="22"/>
+          <w:lang w:val="en-US"/>
+        </w:rPr>
+        <w:t>In data-points selection mode, the points that are clicked or within the selected area, are being selected. In groups selection mode, when a point is clicked</w:t>
+      </w:r>
+      <w:r>
+        <w:rPr>
+          <w:rFonts w:ascii="Arial" w:hAnsi="Arial" w:cs="Arial"/>
+          <w:color w:val="000000" w:themeColor="text1"/>
+          <w:sz w:val="22"/>
+          <w:szCs w:val="22"/>
+          <w:lang w:val="en-US"/>
+        </w:rPr>
+        <w:t xml:space="preserve"> (or within the selected area)</w:t>
+      </w:r>
+      <w:r>
+        <w:rPr>
+          <w:rFonts w:ascii="Arial" w:hAnsi="Arial" w:cs="Arial"/>
+          <w:color w:val="000000" w:themeColor="text1"/>
+          <w:sz w:val="22"/>
+          <w:szCs w:val="22"/>
+          <w:lang w:val="en-US"/>
+        </w:rPr>
+        <w:t>, all the points that belong to the same group are being selected.</w:t>
       </w:r>
       <w:r>
         <w:rPr>
@@ -11694,45 +12116,548 @@
         </w:rPr>
         <w:t xml:space="preserve"> </w:t>
       </w:r>
-      <w:r>
-        <w:rPr>
-          <w:rFonts w:ascii="Arial" w:hAnsi="Arial" w:cs="Arial"/>
-          <w:color w:val="000000" w:themeColor="text1"/>
-          <w:sz w:val="22"/>
-          <w:szCs w:val="22"/>
-          <w:lang w:val="en-US"/>
-        </w:rPr>
-        <w:t>The ‘Selected subset view’</w:t>
-      </w:r>
-      <w:r>
-        <w:rPr>
-          <w:rFonts w:ascii="Arial" w:hAnsi="Arial" w:cs="Arial"/>
-          <w:color w:val="000000" w:themeColor="text1"/>
-          <w:sz w:val="22"/>
-          <w:szCs w:val="22"/>
-          <w:lang w:val="en-US"/>
-        </w:rPr>
-        <w:t xml:space="preserve"> option is</w:t>
-      </w:r>
-      <w:r>
-        <w:rPr>
-          <w:rFonts w:ascii="Arial" w:hAnsi="Arial" w:cs="Arial"/>
-          <w:color w:val="000000" w:themeColor="text1"/>
-          <w:sz w:val="22"/>
-          <w:szCs w:val="22"/>
-          <w:lang w:val="en-US"/>
-        </w:rPr>
-        <w:t xml:space="preserve"> only</w:t>
-      </w:r>
-      <w:r>
-        <w:rPr>
-          <w:rFonts w:ascii="Arial" w:hAnsi="Arial" w:cs="Arial"/>
-          <w:color w:val="000000" w:themeColor="text1"/>
-          <w:sz w:val="22"/>
-          <w:szCs w:val="22"/>
-          <w:lang w:val="en-US"/>
-        </w:rPr>
-        <w:t xml:space="preserve"> enabled when there are at least 5 selected data-points. </w:t>
+    </w:p>
+    <w:p>
+      <w:pPr>
+        <w:pStyle w:val="NormalWeb"/>
+        <w:spacing w:before="0" w:beforeAutospacing="0" w:after="0" w:afterAutospacing="0"/>
+        <w:ind w:left="720"/>
+        <w:rPr>
+          <w:rFonts w:ascii="Arial" w:hAnsi="Arial" w:cs="Arial"/>
+          <w:color w:val="000000" w:themeColor="text1"/>
+          <w:sz w:val="22"/>
+          <w:szCs w:val="22"/>
+          <w:lang w:val="en-US"/>
+        </w:rPr>
+      </w:pPr>
+      <w:r>
+        <w:rPr>
+          <w:rFonts w:ascii="Arial" w:hAnsi="Arial" w:cs="Arial"/>
+          <w:color w:val="000000" w:themeColor="text1"/>
+          <w:sz w:val="22"/>
+          <w:szCs w:val="22"/>
+          <w:lang w:val="en-US"/>
+        </w:rPr>
+        <w:t xml:space="preserve">This </w:t>
+      </w:r>
+      <w:r>
+        <w:rPr>
+          <w:rFonts w:ascii="Arial" w:hAnsi="Arial" w:cs="Arial"/>
+          <w:color w:val="000000" w:themeColor="text1"/>
+          <w:sz w:val="22"/>
+          <w:szCs w:val="22"/>
+          <w:lang w:val="en-US"/>
+        </w:rPr>
+        <w:t xml:space="preserve">combo-box is only enabled in </w:t>
+      </w:r>
+      <w:r>
+        <w:rPr>
+          <w:rFonts w:ascii="Arial" w:hAnsi="Arial" w:cs="Arial"/>
+          <w:color w:val="000000" w:themeColor="text1"/>
+          <w:sz w:val="22"/>
+          <w:szCs w:val="22"/>
+          <w:lang w:val="en-US"/>
+        </w:rPr>
+        <w:t>‘</w:t>
+      </w:r>
+      <w:r>
+        <w:rPr>
+          <w:rFonts w:ascii="Arial" w:hAnsi="Arial" w:cs="Arial"/>
+          <w:color w:val="000000" w:themeColor="text1"/>
+          <w:sz w:val="22"/>
+          <w:szCs w:val="22"/>
+          <w:lang w:val="en-US"/>
+        </w:rPr>
+        <w:t>S</w:t>
+      </w:r>
+      <w:r>
+        <w:rPr>
+          <w:rFonts w:ascii="Arial" w:hAnsi="Arial" w:cs="Arial"/>
+          <w:color w:val="000000" w:themeColor="text1"/>
+          <w:sz w:val="22"/>
+          <w:szCs w:val="22"/>
+          <w:lang w:val="en-US"/>
+        </w:rPr>
+        <w:t>elect</w:t>
+      </w:r>
+      <w:r>
+        <w:rPr>
+          <w:rFonts w:ascii="Arial" w:hAnsi="Arial" w:cs="Arial"/>
+          <w:color w:val="000000" w:themeColor="text1"/>
+          <w:sz w:val="22"/>
+          <w:szCs w:val="22"/>
+          <w:lang w:val="en-US"/>
+        </w:rPr>
+        <w:t xml:space="preserve"> data-points</w:t>
+      </w:r>
+      <w:r>
+        <w:rPr>
+          <w:rFonts w:ascii="Arial" w:hAnsi="Arial" w:cs="Arial"/>
+          <w:color w:val="000000" w:themeColor="text1"/>
+          <w:sz w:val="22"/>
+          <w:szCs w:val="22"/>
+          <w:lang w:val="en-US"/>
+        </w:rPr>
+        <w:t xml:space="preserve">’ interaction mode and </w:t>
+      </w:r>
+      <w:r>
+        <w:rPr>
+          <w:rFonts w:ascii="Arial" w:hAnsi="Arial" w:cs="Arial"/>
+          <w:color w:val="000000" w:themeColor="text1"/>
+          <w:sz w:val="22"/>
+          <w:szCs w:val="22"/>
+          <w:lang w:val="en-US"/>
+        </w:rPr>
+        <w:t xml:space="preserve">in case there is at least one defined group. </w:t>
+      </w:r>
+    </w:p>
+    <w:p>
+      <w:pPr>
+        <w:pStyle w:val="NormalWeb"/>
+        <w:numPr>
+          <w:ilvl w:val="0"/>
+          <w:numId w:val="13"/>
+        </w:numPr>
+        <w:spacing w:before="120" w:beforeAutospacing="0"/>
+        <w:rPr>
+          <w:rFonts w:ascii="Arial" w:hAnsi="Arial" w:cs="Arial"/>
+          <w:color w:val="000000" w:themeColor="text1"/>
+          <w:sz w:val="22"/>
+          <w:szCs w:val="22"/>
+          <w:lang w:val="en-US"/>
+        </w:rPr>
+      </w:pPr>
+      <w:r>
+        <w:rPr>
+          <w:rFonts w:ascii="Arial" w:hAnsi="Arial" w:cs="Arial"/>
+          <w:color w:val="942093"/>
+          <w:sz w:val="22"/>
+          <w:szCs w:val="22"/>
+          <w:lang w:val="en-US"/>
+        </w:rPr>
+        <w:t>Select all</w:t>
+      </w:r>
+      <w:r>
+        <w:rPr>
+          <w:rFonts w:ascii="Arial" w:hAnsi="Arial" w:cs="Arial"/>
+          <w:color w:val="000000" w:themeColor="text1"/>
+          <w:sz w:val="22"/>
+          <w:szCs w:val="22"/>
+          <w:lang w:val="en-US"/>
+        </w:rPr>
+        <w:t>: selects all the data-points.</w:t>
+      </w:r>
+    </w:p>
+    <w:p>
+      <w:pPr>
+        <w:pStyle w:val="NormalWeb"/>
+        <w:numPr>
+          <w:ilvl w:val="0"/>
+          <w:numId w:val="13"/>
+        </w:numPr>
+        <w:spacing w:before="120" w:beforeAutospacing="0"/>
+        <w:rPr>
+          <w:rFonts w:ascii="Arial" w:hAnsi="Arial" w:cs="Arial"/>
+          <w:color w:val="000000" w:themeColor="text1"/>
+          <w:sz w:val="22"/>
+          <w:szCs w:val="22"/>
+          <w:lang w:val="en-US"/>
+        </w:rPr>
+      </w:pPr>
+      <w:r>
+        <w:rPr>
+          <w:rFonts w:ascii="Arial" w:hAnsi="Arial" w:cs="Arial"/>
+          <w:color w:val="942093"/>
+          <w:sz w:val="22"/>
+          <w:szCs w:val="22"/>
+          <w:lang w:val="en-US"/>
+        </w:rPr>
+        <w:t>Clear</w:t>
+      </w:r>
+      <w:r>
+        <w:rPr>
+          <w:rFonts w:ascii="Arial" w:hAnsi="Arial" w:cs="Arial"/>
+          <w:color w:val="000000" w:themeColor="text1"/>
+          <w:sz w:val="22"/>
+          <w:szCs w:val="22"/>
+          <w:lang w:val="en-US"/>
+        </w:rPr>
+        <w:t>: clears the selection.</w:t>
+      </w:r>
+    </w:p>
+    <w:p>
+      <w:pPr>
+        <w:pStyle w:val="NormalWeb"/>
+        <w:numPr>
+          <w:ilvl w:val="0"/>
+          <w:numId w:val="13"/>
+        </w:numPr>
+        <w:spacing w:before="120" w:beforeAutospacing="0"/>
+        <w:rPr>
+          <w:rFonts w:ascii="Arial" w:hAnsi="Arial" w:cs="Arial"/>
+          <w:color w:val="000000" w:themeColor="text1"/>
+          <w:sz w:val="22"/>
+          <w:szCs w:val="22"/>
+          <w:lang w:val="en-US"/>
+        </w:rPr>
+      </w:pPr>
+      <w:r>
+        <w:rPr>
+          <w:rFonts w:ascii="Arial" w:hAnsi="Arial" w:cs="Arial"/>
+          <w:color w:val="942093"/>
+          <w:sz w:val="22"/>
+          <w:szCs w:val="22"/>
+          <w:lang w:val="en-US"/>
+        </w:rPr>
+        <w:t>Select by name</w:t>
+      </w:r>
+      <w:r>
+        <w:rPr>
+          <w:rFonts w:ascii="Arial" w:hAnsi="Arial" w:cs="Arial"/>
+          <w:color w:val="000000" w:themeColor="text1"/>
+          <w:sz w:val="22"/>
+          <w:szCs w:val="22"/>
+          <w:lang w:val="en-US"/>
+        </w:rPr>
+        <w:t xml:space="preserve">: </w:t>
+      </w:r>
+      <w:r>
+        <w:rPr>
+          <w:rFonts w:ascii="Arial" w:hAnsi="Arial" w:cs="Arial"/>
+          <w:color w:val="000000" w:themeColor="text1"/>
+          <w:sz w:val="22"/>
+          <w:szCs w:val="22"/>
+          <w:lang w:val="en-US"/>
+        </w:rPr>
+        <w:t>this option enables to enter a search term and select data-points according to their sequence name or header.</w:t>
+      </w:r>
+      <w:r>
+        <w:rPr>
+          <w:rFonts w:ascii="Arial" w:hAnsi="Arial" w:cs="Arial"/>
+          <w:color w:val="000000" w:themeColor="text1"/>
+          <w:sz w:val="22"/>
+          <w:szCs w:val="22"/>
+          <w:lang w:val="en-US"/>
+        </w:rPr>
+        <w:t xml:space="preserve"> Clicking on this button opens a find</w:t>
+      </w:r>
+      <w:r>
+        <w:rPr>
+          <w:rFonts w:ascii="Arial" w:hAnsi="Arial" w:cs="Arial"/>
+          <w:color w:val="000000" w:themeColor="text1"/>
+          <w:sz w:val="22"/>
+          <w:szCs w:val="22"/>
+          <w:lang w:val="en-US"/>
+        </w:rPr>
+        <w:t xml:space="preserve"> </w:t>
+      </w:r>
+      <w:r>
+        <w:rPr>
+          <w:rFonts w:ascii="Arial" w:hAnsi="Arial" w:cs="Arial"/>
+          <w:color w:val="000000" w:themeColor="text1"/>
+          <w:sz w:val="22"/>
+          <w:szCs w:val="22"/>
+          <w:lang w:val="en-US"/>
+        </w:rPr>
+        <w:t>dialog, in which a search term can be entered.</w:t>
+      </w:r>
+      <w:r>
+        <w:rPr>
+          <w:rFonts w:ascii="Arial" w:hAnsi="Arial" w:cs="Arial"/>
+          <w:color w:val="000000" w:themeColor="text1"/>
+          <w:sz w:val="22"/>
+          <w:szCs w:val="22"/>
+          <w:lang w:val="en-US"/>
+        </w:rPr>
+        <w:t xml:space="preserve"> The results are displayed in the ‘</w:t>
+      </w:r>
+      <w:r>
+        <w:rPr>
+          <w:rFonts w:ascii="Arial" w:hAnsi="Arial" w:cs="Arial"/>
+          <w:color w:val="942093"/>
+          <w:sz w:val="22"/>
+          <w:szCs w:val="22"/>
+          <w:lang w:val="en-US"/>
+        </w:rPr>
+        <w:t>Search results</w:t>
+      </w:r>
+      <w:r>
+        <w:rPr>
+          <w:rFonts w:ascii="Arial" w:hAnsi="Arial" w:cs="Arial"/>
+          <w:color w:val="000000" w:themeColor="text1"/>
+          <w:sz w:val="22"/>
+          <w:szCs w:val="22"/>
+          <w:lang w:val="en-US"/>
+        </w:rPr>
+        <w:t>’ window</w:t>
+      </w:r>
+      <w:r>
+        <w:rPr>
+          <w:rFonts w:ascii="Arial" w:hAnsi="Arial" w:cs="Arial"/>
+          <w:color w:val="000000" w:themeColor="text1"/>
+          <w:sz w:val="22"/>
+          <w:szCs w:val="22"/>
+          <w:lang w:val="en-US"/>
+        </w:rPr>
+        <w:t xml:space="preserve"> (see detailed explanation </w:t>
+      </w:r>
+      <w:r>
+        <w:rPr>
+          <w:rFonts w:ascii="Arial" w:hAnsi="Arial" w:cs="Arial"/>
+          <w:color w:val="000000" w:themeColor="text1"/>
+          <w:sz w:val="22"/>
+          <w:szCs w:val="22"/>
+          <w:lang w:val="en-US"/>
+        </w:rPr>
+        <w:t xml:space="preserve">in the </w:t>
+      </w:r>
+      <w:r>
+        <w:rPr>
+          <w:rFonts w:ascii="Arial" w:hAnsi="Arial" w:cs="Arial"/>
+          <w:color w:val="000000" w:themeColor="text1"/>
+          <w:sz w:val="22"/>
+          <w:szCs w:val="22"/>
+          <w:lang w:val="en-US"/>
+        </w:rPr>
+        <w:t>‘Windows’</w:t>
+      </w:r>
+      <w:r>
+        <w:rPr>
+          <w:rFonts w:ascii="Arial" w:hAnsi="Arial" w:cs="Arial"/>
+          <w:color w:val="000000" w:themeColor="text1"/>
+          <w:sz w:val="22"/>
+          <w:szCs w:val="22"/>
+          <w:lang w:val="en-US"/>
+        </w:rPr>
+        <w:t xml:space="preserve"> section</w:t>
+      </w:r>
+      <w:r>
+        <w:rPr>
+          <w:rFonts w:ascii="Arial" w:hAnsi="Arial" w:cs="Arial"/>
+          <w:color w:val="000000" w:themeColor="text1"/>
+          <w:sz w:val="22"/>
+          <w:szCs w:val="22"/>
+          <w:lang w:val="en-US"/>
+        </w:rPr>
+        <w:t>)</w:t>
+      </w:r>
+      <w:r>
+        <w:rPr>
+          <w:rFonts w:ascii="Arial" w:hAnsi="Arial" w:cs="Arial"/>
+          <w:color w:val="000000" w:themeColor="text1"/>
+          <w:sz w:val="22"/>
+          <w:szCs w:val="22"/>
+          <w:lang w:val="en-US"/>
+        </w:rPr>
+        <w:t>.</w:t>
+      </w:r>
+      <w:r>
+        <w:rPr>
+          <w:rFonts w:ascii="Arial" w:hAnsi="Arial" w:cs="Arial"/>
+          <w:color w:val="000000" w:themeColor="text1"/>
+          <w:sz w:val="22"/>
+          <w:szCs w:val="22"/>
+          <w:lang w:val="en-US"/>
+        </w:rPr>
+        <w:t xml:space="preserve"> </w:t>
+      </w:r>
+    </w:p>
+    <w:p>
+      <w:pPr>
+        <w:pStyle w:val="NormalWeb"/>
+        <w:numPr>
+          <w:ilvl w:val="0"/>
+          <w:numId w:val="13"/>
+        </w:numPr>
+        <w:spacing w:before="120" w:beforeAutospacing="0"/>
+        <w:rPr>
+          <w:rFonts w:ascii="Arial" w:hAnsi="Arial" w:cs="Arial"/>
+          <w:color w:val="000000" w:themeColor="text1"/>
+          <w:sz w:val="22"/>
+          <w:szCs w:val="22"/>
+          <w:lang w:val="en-US"/>
+        </w:rPr>
+      </w:pPr>
+      <w:r>
+        <w:rPr>
+          <w:rFonts w:ascii="Arial" w:hAnsi="Arial" w:cs="Arial"/>
+          <w:color w:val="942093"/>
+          <w:sz w:val="22"/>
+          <w:szCs w:val="22"/>
+          <w:lang w:val="en-US"/>
+        </w:rPr>
+        <w:t>Edit selected</w:t>
+      </w:r>
+      <w:r>
+        <w:rPr>
+          <w:rFonts w:ascii="Arial" w:hAnsi="Arial" w:cs="Arial"/>
+          <w:color w:val="942093"/>
+          <w:sz w:val="22"/>
+          <w:szCs w:val="22"/>
+          <w:lang w:val="en-US"/>
+        </w:rPr>
+        <w:t xml:space="preserve"> sequences</w:t>
+      </w:r>
+      <w:r>
+        <w:rPr>
+          <w:rFonts w:ascii="Arial" w:hAnsi="Arial" w:cs="Arial"/>
+          <w:color w:val="000000" w:themeColor="text1"/>
+          <w:sz w:val="22"/>
+          <w:szCs w:val="22"/>
+          <w:lang w:val="en-US"/>
+        </w:rPr>
+        <w:t xml:space="preserve">: </w:t>
+      </w:r>
+      <w:r>
+        <w:rPr>
+          <w:rFonts w:ascii="Arial" w:hAnsi="Arial" w:cs="Arial"/>
+          <w:color w:val="000000" w:themeColor="text1"/>
+          <w:sz w:val="22"/>
+          <w:szCs w:val="22"/>
+          <w:lang w:val="en-US"/>
+        </w:rPr>
+        <w:t xml:space="preserve">This button is enabled </w:t>
+      </w:r>
+      <w:r>
+        <w:rPr>
+          <w:rFonts w:ascii="Arial" w:hAnsi="Arial" w:cs="Arial"/>
+          <w:color w:val="000000" w:themeColor="text1"/>
+          <w:sz w:val="22"/>
+          <w:szCs w:val="22"/>
+          <w:lang w:val="en-US"/>
+        </w:rPr>
+        <w:t>only</w:t>
+      </w:r>
+      <w:r>
+        <w:rPr>
+          <w:rFonts w:ascii="Arial" w:hAnsi="Arial" w:cs="Arial"/>
+          <w:color w:val="000000" w:themeColor="text1"/>
+          <w:sz w:val="22"/>
+          <w:szCs w:val="22"/>
+          <w:lang w:val="en-US"/>
+        </w:rPr>
+        <w:t xml:space="preserve"> in case there is at least one selected data-point.</w:t>
+      </w:r>
+      <w:r>
+        <w:rPr>
+          <w:rFonts w:ascii="Arial" w:hAnsi="Arial" w:cs="Arial"/>
+          <w:color w:val="000000" w:themeColor="text1"/>
+          <w:sz w:val="22"/>
+          <w:szCs w:val="22"/>
+          <w:lang w:val="en-US"/>
+        </w:rPr>
+        <w:t xml:space="preserve"> Clicking on </w:t>
+      </w:r>
+      <w:r>
+        <w:rPr>
+          <w:rFonts w:ascii="Arial" w:hAnsi="Arial" w:cs="Arial"/>
+          <w:color w:val="000000" w:themeColor="text1"/>
+          <w:sz w:val="22"/>
+          <w:szCs w:val="22"/>
+          <w:lang w:val="en-US"/>
+        </w:rPr>
+        <w:t>it</w:t>
+      </w:r>
+      <w:r>
+        <w:rPr>
+          <w:rFonts w:ascii="Arial" w:hAnsi="Arial" w:cs="Arial"/>
+          <w:color w:val="000000" w:themeColor="text1"/>
+          <w:sz w:val="22"/>
+          <w:szCs w:val="22"/>
+          <w:lang w:val="en-US"/>
+        </w:rPr>
+        <w:t xml:space="preserve"> opens a window, presenting the selected sequences IDs and headers.</w:t>
+      </w:r>
+      <w:r>
+        <w:rPr>
+          <w:rFonts w:ascii="Arial" w:hAnsi="Arial" w:cs="Arial"/>
+          <w:color w:val="000000" w:themeColor="text1"/>
+          <w:sz w:val="22"/>
+          <w:szCs w:val="22"/>
+          <w:lang w:val="en-US"/>
+        </w:rPr>
+        <w:t xml:space="preserve"> Th</w:t>
+      </w:r>
+      <w:r>
+        <w:rPr>
+          <w:rFonts w:ascii="Arial" w:hAnsi="Arial" w:cs="Arial"/>
+          <w:color w:val="000000" w:themeColor="text1"/>
+          <w:sz w:val="22"/>
+          <w:szCs w:val="22"/>
+          <w:lang w:val="en-US"/>
+        </w:rPr>
+        <w:t>e ‘</w:t>
+      </w:r>
+      <w:r>
+        <w:rPr>
+          <w:rFonts w:ascii="Arial" w:hAnsi="Arial" w:cs="Arial"/>
+          <w:color w:val="942093"/>
+          <w:sz w:val="22"/>
+          <w:szCs w:val="22"/>
+          <w:lang w:val="en-US"/>
+        </w:rPr>
+        <w:t>Selected subse</w:t>
+      </w:r>
+      <w:r>
+        <w:rPr>
+          <w:rFonts w:ascii="Arial" w:hAnsi="Arial" w:cs="Arial"/>
+          <w:color w:val="942093"/>
+          <w:sz w:val="22"/>
+          <w:szCs w:val="22"/>
+          <w:lang w:val="en-US"/>
+        </w:rPr>
+        <w:t>t</w:t>
+      </w:r>
+      <w:r>
+        <w:rPr>
+          <w:rFonts w:ascii="Arial" w:hAnsi="Arial" w:cs="Arial"/>
+          <w:color w:val="000000" w:themeColor="text1"/>
+          <w:sz w:val="22"/>
+          <w:szCs w:val="22"/>
+          <w:lang w:val="en-US"/>
+        </w:rPr>
+        <w:t>’</w:t>
+      </w:r>
+      <w:r>
+        <w:rPr>
+          <w:rFonts w:ascii="Arial" w:hAnsi="Arial" w:cs="Arial"/>
+          <w:color w:val="000000" w:themeColor="text1"/>
+          <w:sz w:val="22"/>
+          <w:szCs w:val="22"/>
+          <w:lang w:val="en-US"/>
+        </w:rPr>
+        <w:t xml:space="preserve"> window can remain open and the display gets updated whenever there is a change in the selection subset</w:t>
+      </w:r>
+      <w:r>
+        <w:rPr>
+          <w:rFonts w:ascii="Arial" w:hAnsi="Arial" w:cs="Arial"/>
+          <w:color w:val="000000" w:themeColor="text1"/>
+          <w:sz w:val="22"/>
+          <w:szCs w:val="22"/>
+          <w:lang w:val="en-US"/>
+        </w:rPr>
+        <w:t xml:space="preserve"> (see</w:t>
+      </w:r>
+      <w:r>
+        <w:rPr>
+          <w:rFonts w:ascii="Arial" w:hAnsi="Arial" w:cs="Arial" w:hint="cs"/>
+          <w:color w:val="000000" w:themeColor="text1"/>
+          <w:sz w:val="22"/>
+          <w:szCs w:val="22"/>
+          <w:rtl/>
+          <w:lang w:val="en-US"/>
+        </w:rPr>
+        <w:t xml:space="preserve"> </w:t>
+      </w:r>
+      <w:r>
+        <w:rPr>
+          <w:rFonts w:ascii="Arial" w:hAnsi="Arial" w:cs="Arial"/>
+          <w:color w:val="000000" w:themeColor="text1"/>
+          <w:sz w:val="22"/>
+          <w:szCs w:val="22"/>
+          <w:lang w:val="en-US"/>
+        </w:rPr>
+        <w:t xml:space="preserve">detailed explanation in the ‘Windows’ section). </w:t>
       </w:r>
     </w:p>
     <w:p>
@@ -12295,6 +13220,7 @@
           <w:szCs w:val="22"/>
           <w:lang w:val="en-US"/>
         </w:rPr>
+        <w:lastRenderedPageBreak/>
         <w:t>Remove selected from group</w:t>
       </w:r>
       <w:r>
@@ -12336,144 +13262,6 @@
           <w:lang w:val="en-US"/>
         </w:rPr>
         <w:t>.</w:t>
-      </w:r>
-    </w:p>
-    <w:p>
-      <w:pPr>
-        <w:pStyle w:val="NormalWeb"/>
-        <w:numPr>
-          <w:ilvl w:val="0"/>
-          <w:numId w:val="16"/>
-        </w:numPr>
-        <w:spacing w:before="0" w:beforeAutospacing="0" w:after="0" w:afterAutospacing="0"/>
-        <w:rPr>
-          <w:rFonts w:ascii="Arial" w:hAnsi="Arial" w:cs="Arial"/>
-          <w:b/>
-          <w:bCs/>
-          <w:color w:val="000000" w:themeColor="text1"/>
-          <w:sz w:val="22"/>
-          <w:szCs w:val="22"/>
-          <w:lang w:val="en-US"/>
-        </w:rPr>
-      </w:pPr>
-      <w:r>
-        <w:rPr>
-          <w:rFonts w:ascii="Arial" w:hAnsi="Arial" w:cs="Arial"/>
-          <w:color w:val="942093"/>
-          <w:sz w:val="22"/>
-          <w:szCs w:val="22"/>
-          <w:lang w:val="en-US"/>
-        </w:rPr>
-        <w:t>Show group names</w:t>
-      </w:r>
-      <w:r>
-        <w:rPr>
-          <w:rFonts w:ascii="Arial" w:hAnsi="Arial" w:cs="Arial"/>
-          <w:color w:val="000000" w:themeColor="text1"/>
-          <w:sz w:val="22"/>
-          <w:szCs w:val="22"/>
-          <w:lang w:val="en-US"/>
-        </w:rPr>
-        <w:t xml:space="preserve">: </w:t>
-      </w:r>
-      <w:r>
-        <w:rPr>
-          <w:rFonts w:ascii="Arial" w:hAnsi="Arial" w:cs="Arial"/>
-          <w:color w:val="000000" w:themeColor="text1"/>
-          <w:sz w:val="22"/>
-          <w:szCs w:val="22"/>
-          <w:lang w:val="en-US"/>
-        </w:rPr>
-        <w:t>When this button is checked, a list of all the group names is presented on the left side of the graph area. It is only available in 2D view.</w:t>
-      </w:r>
-    </w:p>
-    <w:p>
-      <w:pPr>
-        <w:pStyle w:val="NormalWeb"/>
-        <w:numPr>
-          <w:ilvl w:val="0"/>
-          <w:numId w:val="16"/>
-        </w:numPr>
-        <w:spacing w:before="0" w:beforeAutospacing="0" w:after="0" w:afterAutospacing="0"/>
-        <w:rPr>
-          <w:rFonts w:ascii="Arial" w:hAnsi="Arial" w:cs="Arial"/>
-          <w:b/>
-          <w:bCs/>
-          <w:color w:val="000000" w:themeColor="text1"/>
-          <w:sz w:val="22"/>
-          <w:szCs w:val="22"/>
-          <w:lang w:val="en-US"/>
-        </w:rPr>
-      </w:pPr>
-      <w:r>
-        <w:rPr>
-          <w:rFonts w:ascii="Arial" w:hAnsi="Arial" w:cs="Arial"/>
-          <w:color w:val="942093"/>
-          <w:sz w:val="22"/>
-          <w:szCs w:val="22"/>
-          <w:lang w:val="en-US"/>
-        </w:rPr>
-        <w:t>Move group names</w:t>
-      </w:r>
-      <w:r>
-        <w:rPr>
-          <w:rFonts w:ascii="Arial" w:hAnsi="Arial" w:cs="Arial"/>
-          <w:color w:val="000000" w:themeColor="text1"/>
-          <w:sz w:val="22"/>
-          <w:szCs w:val="22"/>
-          <w:lang w:val="en-US"/>
-        </w:rPr>
-        <w:t xml:space="preserve">: This option becomes available when the ‘Show group names’ button is checked. When it is checked, the user can click on a group-name and drag it with the mouse to a desired location in the graph. This can useful </w:t>
-      </w:r>
-      <w:r>
-        <w:rPr>
-          <w:rFonts w:ascii="Arial" w:hAnsi="Arial" w:cs="Arial"/>
-          <w:color w:val="000000" w:themeColor="text1"/>
-          <w:sz w:val="22"/>
-          <w:szCs w:val="22"/>
-          <w:lang w:val="en-US"/>
-        </w:rPr>
-        <w:t xml:space="preserve">to mark certain clusters / groups </w:t>
-      </w:r>
-      <w:r>
-        <w:rPr>
-          <w:rFonts w:ascii="Arial" w:hAnsi="Arial" w:cs="Arial"/>
-          <w:color w:val="000000" w:themeColor="text1"/>
-          <w:sz w:val="22"/>
-          <w:szCs w:val="22"/>
-          <w:lang w:val="en-US"/>
-        </w:rPr>
-        <w:t xml:space="preserve">when making a figure </w:t>
-      </w:r>
-      <w:r>
-        <w:rPr>
-          <w:rFonts w:ascii="Arial" w:hAnsi="Arial" w:cs="Arial"/>
-          <w:color w:val="000000" w:themeColor="text1"/>
-          <w:sz w:val="22"/>
-          <w:szCs w:val="22"/>
-          <w:lang w:val="en-US"/>
-        </w:rPr>
-        <w:t>from</w:t>
-      </w:r>
-      <w:r>
-        <w:rPr>
-          <w:rFonts w:ascii="Arial" w:hAnsi="Arial" w:cs="Arial"/>
-          <w:color w:val="000000" w:themeColor="text1"/>
-          <w:sz w:val="22"/>
-          <w:szCs w:val="22"/>
-          <w:lang w:val="en-US"/>
-        </w:rPr>
-        <w:t xml:space="preserve"> CLANS map.</w:t>
-      </w:r>
-      <w:r>
-        <w:rPr>
-          <w:rFonts w:ascii="Arial" w:hAnsi="Arial" w:cs="Arial"/>
-          <w:color w:val="000000" w:themeColor="text1"/>
-          <w:sz w:val="22"/>
-          <w:szCs w:val="22"/>
-          <w:lang w:val="en-US"/>
-        </w:rPr>
-        <w:t xml:space="preserve"> When this option is checked, the rotation/panning of the graph is not possible.</w:t>
       </w:r>
     </w:p>
     <w:p>
@@ -12972,7 +13760,6 @@
           <w:szCs w:val="22"/>
           <w:lang w:val="en-US"/>
         </w:rPr>
-        <w:lastRenderedPageBreak/>
         <w:t>All the changes to the selected subset are updated in the graph as well.</w:t>
       </w:r>
     </w:p>
@@ -13568,6 +14355,119 @@
     </w:lvl>
   </w:abstractNum>
   <w:abstractNum w:abstractNumId="1" w15:restartNumberingAfterBreak="0">
+    <w:nsid w:val="0B060494"/>
+    <w:multiLevelType w:val="hybridMultilevel"/>
+    <w:tmpl w:val="BF5226F8"/>
+    <w:lvl w:ilvl="0" w:tplc="08090001">
+      <w:start w:val="1"/>
+      <w:numFmt w:val="bullet"/>
+      <w:lvlText w:val=""/>
+      <w:lvlJc w:val="left"/>
+      <w:pPr>
+        <w:ind w:left="1074" w:hanging="360"/>
+      </w:pPr>
+      <w:rPr>
+        <w:rFonts w:ascii="Symbol" w:hAnsi="Symbol" w:hint="default"/>
+      </w:rPr>
+    </w:lvl>
+    <w:lvl w:ilvl="1" w:tplc="08090003" w:tentative="1">
+      <w:start w:val="1"/>
+      <w:numFmt w:val="bullet"/>
+      <w:lvlText w:val="o"/>
+      <w:lvlJc w:val="left"/>
+      <w:pPr>
+        <w:ind w:left="1794" w:hanging="360"/>
+      </w:pPr>
+      <w:rPr>
+        <w:rFonts w:ascii="Courier New" w:hAnsi="Courier New" w:cs="Courier New" w:hint="default"/>
+      </w:rPr>
+    </w:lvl>
+    <w:lvl w:ilvl="2" w:tplc="08090005" w:tentative="1">
+      <w:start w:val="1"/>
+      <w:numFmt w:val="bullet"/>
+      <w:lvlText w:val=""/>
+      <w:lvlJc w:val="left"/>
+      <w:pPr>
+        <w:ind w:left="2514" w:hanging="360"/>
+      </w:pPr>
+      <w:rPr>
+        <w:rFonts w:ascii="Wingdings" w:hAnsi="Wingdings" w:hint="default"/>
+      </w:rPr>
+    </w:lvl>
+    <w:lvl w:ilvl="3" w:tplc="08090001" w:tentative="1">
+      <w:start w:val="1"/>
+      <w:numFmt w:val="bullet"/>
+      <w:lvlText w:val=""/>
+      <w:lvlJc w:val="left"/>
+      <w:pPr>
+        <w:ind w:left="3234" w:hanging="360"/>
+      </w:pPr>
+      <w:rPr>
+        <w:rFonts w:ascii="Symbol" w:hAnsi="Symbol" w:hint="default"/>
+      </w:rPr>
+    </w:lvl>
+    <w:lvl w:ilvl="4" w:tplc="08090003" w:tentative="1">
+      <w:start w:val="1"/>
+      <w:numFmt w:val="bullet"/>
+      <w:lvlText w:val="o"/>
+      <w:lvlJc w:val="left"/>
+      <w:pPr>
+        <w:ind w:left="3954" w:hanging="360"/>
+      </w:pPr>
+      <w:rPr>
+        <w:rFonts w:ascii="Courier New" w:hAnsi="Courier New" w:cs="Courier New" w:hint="default"/>
+      </w:rPr>
+    </w:lvl>
+    <w:lvl w:ilvl="5" w:tplc="08090005" w:tentative="1">
+      <w:start w:val="1"/>
+      <w:numFmt w:val="bullet"/>
+      <w:lvlText w:val=""/>
+      <w:lvlJc w:val="left"/>
+      <w:pPr>
+        <w:ind w:left="4674" w:hanging="360"/>
+      </w:pPr>
+      <w:rPr>
+        <w:rFonts w:ascii="Wingdings" w:hAnsi="Wingdings" w:hint="default"/>
+      </w:rPr>
+    </w:lvl>
+    <w:lvl w:ilvl="6" w:tplc="08090001" w:tentative="1">
+      <w:start w:val="1"/>
+      <w:numFmt w:val="bullet"/>
+      <w:lvlText w:val=""/>
+      <w:lvlJc w:val="left"/>
+      <w:pPr>
+        <w:ind w:left="5394" w:hanging="360"/>
+      </w:pPr>
+      <w:rPr>
+        <w:rFonts w:ascii="Symbol" w:hAnsi="Symbol" w:hint="default"/>
+      </w:rPr>
+    </w:lvl>
+    <w:lvl w:ilvl="7" w:tplc="08090003" w:tentative="1">
+      <w:start w:val="1"/>
+      <w:numFmt w:val="bullet"/>
+      <w:lvlText w:val="o"/>
+      <w:lvlJc w:val="left"/>
+      <w:pPr>
+        <w:ind w:left="6114" w:hanging="360"/>
+      </w:pPr>
+      <w:rPr>
+        <w:rFonts w:ascii="Courier New" w:hAnsi="Courier New" w:cs="Courier New" w:hint="default"/>
+      </w:rPr>
+    </w:lvl>
+    <w:lvl w:ilvl="8" w:tplc="08090005" w:tentative="1">
+      <w:start w:val="1"/>
+      <w:numFmt w:val="bullet"/>
+      <w:lvlText w:val=""/>
+      <w:lvlJc w:val="left"/>
+      <w:pPr>
+        <w:ind w:left="6834" w:hanging="360"/>
+      </w:pPr>
+      <w:rPr>
+        <w:rFonts w:ascii="Wingdings" w:hAnsi="Wingdings" w:hint="default"/>
+      </w:rPr>
+    </w:lvl>
+  </w:abstractNum>
+  <w:abstractNum w:abstractNumId="2" w15:restartNumberingAfterBreak="0">
     <w:nsid w:val="1AEB5C5A"/>
     <w:multiLevelType w:val="hybridMultilevel"/>
     <w:tmpl w:val="88D016DE"/>
@@ -13680,7 +14580,7 @@
       </w:rPr>
     </w:lvl>
   </w:abstractNum>
-  <w:abstractNum w:abstractNumId="2" w15:restartNumberingAfterBreak="0">
+  <w:abstractNum w:abstractNumId="3" w15:restartNumberingAfterBreak="0">
     <w:nsid w:val="1DE059D4"/>
     <w:multiLevelType w:val="hybridMultilevel"/>
     <w:tmpl w:val="BB66B014"/>
@@ -13793,7 +14693,7 @@
       </w:rPr>
     </w:lvl>
   </w:abstractNum>
-  <w:abstractNum w:abstractNumId="3" w15:restartNumberingAfterBreak="0">
+  <w:abstractNum w:abstractNumId="4" w15:restartNumberingAfterBreak="0">
     <w:nsid w:val="21E62B67"/>
     <w:multiLevelType w:val="hybridMultilevel"/>
     <w:tmpl w:val="4E3257E8"/>
@@ -13906,7 +14806,7 @@
       </w:rPr>
     </w:lvl>
   </w:abstractNum>
-  <w:abstractNum w:abstractNumId="4" w15:restartNumberingAfterBreak="0">
+  <w:abstractNum w:abstractNumId="5" w15:restartNumberingAfterBreak="0">
     <w:nsid w:val="343A60B2"/>
     <w:multiLevelType w:val="hybridMultilevel"/>
     <w:tmpl w:val="8FE24384"/>
@@ -14019,7 +14919,7 @@
       </w:rPr>
     </w:lvl>
   </w:abstractNum>
-  <w:abstractNum w:abstractNumId="5" w15:restartNumberingAfterBreak="0">
+  <w:abstractNum w:abstractNumId="6" w15:restartNumberingAfterBreak="0">
     <w:nsid w:val="36825D8B"/>
     <w:multiLevelType w:val="hybridMultilevel"/>
     <w:tmpl w:val="26E450F6"/>
@@ -14132,7 +15032,7 @@
       </w:rPr>
     </w:lvl>
   </w:abstractNum>
-  <w:abstractNum w:abstractNumId="6" w15:restartNumberingAfterBreak="0">
+  <w:abstractNum w:abstractNumId="7" w15:restartNumberingAfterBreak="0">
     <w:nsid w:val="39E12745"/>
     <w:multiLevelType w:val="hybridMultilevel"/>
     <w:tmpl w:val="5BB8331A"/>
@@ -14245,7 +15145,120 @@
       </w:rPr>
     </w:lvl>
   </w:abstractNum>
-  <w:abstractNum w:abstractNumId="7" w15:restartNumberingAfterBreak="0">
+  <w:abstractNum w:abstractNumId="8" w15:restartNumberingAfterBreak="0">
+    <w:nsid w:val="3B7C53DA"/>
+    <w:multiLevelType w:val="hybridMultilevel"/>
+    <w:tmpl w:val="15026566"/>
+    <w:lvl w:ilvl="0" w:tplc="08090001">
+      <w:start w:val="1"/>
+      <w:numFmt w:val="bullet"/>
+      <w:lvlText w:val=""/>
+      <w:lvlJc w:val="left"/>
+      <w:pPr>
+        <w:ind w:left="720" w:hanging="360"/>
+      </w:pPr>
+      <w:rPr>
+        <w:rFonts w:ascii="Symbol" w:hAnsi="Symbol" w:hint="default"/>
+      </w:rPr>
+    </w:lvl>
+    <w:lvl w:ilvl="1" w:tplc="08090003" w:tentative="1">
+      <w:start w:val="1"/>
+      <w:numFmt w:val="bullet"/>
+      <w:lvlText w:val="o"/>
+      <w:lvlJc w:val="left"/>
+      <w:pPr>
+        <w:ind w:left="1440" w:hanging="360"/>
+      </w:pPr>
+      <w:rPr>
+        <w:rFonts w:ascii="Courier New" w:hAnsi="Courier New" w:cs="Courier New" w:hint="default"/>
+      </w:rPr>
+    </w:lvl>
+    <w:lvl w:ilvl="2" w:tplc="08090005" w:tentative="1">
+      <w:start w:val="1"/>
+      <w:numFmt w:val="bullet"/>
+      <w:lvlText w:val=""/>
+      <w:lvlJc w:val="left"/>
+      <w:pPr>
+        <w:ind w:left="2160" w:hanging="360"/>
+      </w:pPr>
+      <w:rPr>
+        <w:rFonts w:ascii="Wingdings" w:hAnsi="Wingdings" w:hint="default"/>
+      </w:rPr>
+    </w:lvl>
+    <w:lvl w:ilvl="3" w:tplc="08090001" w:tentative="1">
+      <w:start w:val="1"/>
+      <w:numFmt w:val="bullet"/>
+      <w:lvlText w:val=""/>
+      <w:lvlJc w:val="left"/>
+      <w:pPr>
+        <w:ind w:left="2880" w:hanging="360"/>
+      </w:pPr>
+      <w:rPr>
+        <w:rFonts w:ascii="Symbol" w:hAnsi="Symbol" w:hint="default"/>
+      </w:rPr>
+    </w:lvl>
+    <w:lvl w:ilvl="4" w:tplc="08090003" w:tentative="1">
+      <w:start w:val="1"/>
+      <w:numFmt w:val="bullet"/>
+      <w:lvlText w:val="o"/>
+      <w:lvlJc w:val="left"/>
+      <w:pPr>
+        <w:ind w:left="3600" w:hanging="360"/>
+      </w:pPr>
+      <w:rPr>
+        <w:rFonts w:ascii="Courier New" w:hAnsi="Courier New" w:cs="Courier New" w:hint="default"/>
+      </w:rPr>
+    </w:lvl>
+    <w:lvl w:ilvl="5" w:tplc="08090005" w:tentative="1">
+      <w:start w:val="1"/>
+      <w:numFmt w:val="bullet"/>
+      <w:lvlText w:val=""/>
+      <w:lvlJc w:val="left"/>
+      <w:pPr>
+        <w:ind w:left="4320" w:hanging="360"/>
+      </w:pPr>
+      <w:rPr>
+        <w:rFonts w:ascii="Wingdings" w:hAnsi="Wingdings" w:hint="default"/>
+      </w:rPr>
+    </w:lvl>
+    <w:lvl w:ilvl="6" w:tplc="08090001" w:tentative="1">
+      <w:start w:val="1"/>
+      <w:numFmt w:val="bullet"/>
+      <w:lvlText w:val=""/>
+      <w:lvlJc w:val="left"/>
+      <w:pPr>
+        <w:ind w:left="5040" w:hanging="360"/>
+      </w:pPr>
+      <w:rPr>
+        <w:rFonts w:ascii="Symbol" w:hAnsi="Symbol" w:hint="default"/>
+      </w:rPr>
+    </w:lvl>
+    <w:lvl w:ilvl="7" w:tplc="08090003" w:tentative="1">
+      <w:start w:val="1"/>
+      <w:numFmt w:val="bullet"/>
+      <w:lvlText w:val="o"/>
+      <w:lvlJc w:val="left"/>
+      <w:pPr>
+        <w:ind w:left="5760" w:hanging="360"/>
+      </w:pPr>
+      <w:rPr>
+        <w:rFonts w:ascii="Courier New" w:hAnsi="Courier New" w:cs="Courier New" w:hint="default"/>
+      </w:rPr>
+    </w:lvl>
+    <w:lvl w:ilvl="8" w:tplc="08090005" w:tentative="1">
+      <w:start w:val="1"/>
+      <w:numFmt w:val="bullet"/>
+      <w:lvlText w:val=""/>
+      <w:lvlJc w:val="left"/>
+      <w:pPr>
+        <w:ind w:left="6480" w:hanging="360"/>
+      </w:pPr>
+      <w:rPr>
+        <w:rFonts w:ascii="Wingdings" w:hAnsi="Wingdings" w:hint="default"/>
+      </w:rPr>
+    </w:lvl>
+  </w:abstractNum>
+  <w:abstractNum w:abstractNumId="9" w15:restartNumberingAfterBreak="0">
     <w:nsid w:val="3C024AF4"/>
     <w:multiLevelType w:val="multilevel"/>
     <w:tmpl w:val="8D06B358"/>
@@ -14394,7 +15407,7 @@
       </w:rPr>
     </w:lvl>
   </w:abstractNum>
-  <w:abstractNum w:abstractNumId="8" w15:restartNumberingAfterBreak="0">
+  <w:abstractNum w:abstractNumId="10" w15:restartNumberingAfterBreak="0">
     <w:nsid w:val="440079CA"/>
     <w:multiLevelType w:val="hybridMultilevel"/>
     <w:tmpl w:val="B36020B0"/>
@@ -14507,7 +15520,7 @@
       </w:rPr>
     </w:lvl>
   </w:abstractNum>
-  <w:abstractNum w:abstractNumId="9" w15:restartNumberingAfterBreak="0">
+  <w:abstractNum w:abstractNumId="11" w15:restartNumberingAfterBreak="0">
     <w:nsid w:val="44C50AA2"/>
     <w:multiLevelType w:val="hybridMultilevel"/>
     <w:tmpl w:val="23C822C4"/>
@@ -14620,7 +15633,7 @@
       </w:rPr>
     </w:lvl>
   </w:abstractNum>
-  <w:abstractNum w:abstractNumId="10" w15:restartNumberingAfterBreak="0">
+  <w:abstractNum w:abstractNumId="12" w15:restartNumberingAfterBreak="0">
     <w:nsid w:val="4E81743F"/>
     <w:multiLevelType w:val="hybridMultilevel"/>
     <w:tmpl w:val="381609F6"/>
@@ -14733,7 +15746,7 @@
       </w:rPr>
     </w:lvl>
   </w:abstractNum>
-  <w:abstractNum w:abstractNumId="11" w15:restartNumberingAfterBreak="0">
+  <w:abstractNum w:abstractNumId="13" w15:restartNumberingAfterBreak="0">
     <w:nsid w:val="539D677E"/>
     <w:multiLevelType w:val="hybridMultilevel"/>
     <w:tmpl w:val="1C52B624"/>
@@ -14846,7 +15859,7 @@
       </w:rPr>
     </w:lvl>
   </w:abstractNum>
-  <w:abstractNum w:abstractNumId="12" w15:restartNumberingAfterBreak="0">
+  <w:abstractNum w:abstractNumId="14" w15:restartNumberingAfterBreak="0">
     <w:nsid w:val="53EE13EC"/>
     <w:multiLevelType w:val="hybridMultilevel"/>
     <w:tmpl w:val="1810881C"/>
@@ -14959,7 +15972,7 @@
       </w:rPr>
     </w:lvl>
   </w:abstractNum>
-  <w:abstractNum w:abstractNumId="13" w15:restartNumberingAfterBreak="0">
+  <w:abstractNum w:abstractNumId="15" w15:restartNumberingAfterBreak="0">
     <w:nsid w:val="64F67AAE"/>
     <w:multiLevelType w:val="multilevel"/>
     <w:tmpl w:val="5F3CFB88"/>
@@ -15108,7 +16121,7 @@
       </w:rPr>
     </w:lvl>
   </w:abstractNum>
-  <w:abstractNum w:abstractNumId="14" w15:restartNumberingAfterBreak="0">
+  <w:abstractNum w:abstractNumId="16" w15:restartNumberingAfterBreak="0">
     <w:nsid w:val="65D57479"/>
     <w:multiLevelType w:val="hybridMultilevel"/>
     <w:tmpl w:val="68D2A6FC"/>
@@ -15221,7 +16234,7 @@
       </w:rPr>
     </w:lvl>
   </w:abstractNum>
-  <w:abstractNum w:abstractNumId="15" w15:restartNumberingAfterBreak="0">
+  <w:abstractNum w:abstractNumId="17" w15:restartNumberingAfterBreak="0">
     <w:nsid w:val="66A92C5C"/>
     <w:multiLevelType w:val="hybridMultilevel"/>
     <w:tmpl w:val="79FC44A2"/>
@@ -15307,10 +16320,10 @@
       </w:pPr>
     </w:lvl>
   </w:abstractNum>
-  <w:abstractNum w:abstractNumId="16" w15:restartNumberingAfterBreak="0">
+  <w:abstractNum w:abstractNumId="18" w15:restartNumberingAfterBreak="0">
     <w:nsid w:val="700E130C"/>
     <w:multiLevelType w:val="hybridMultilevel"/>
-    <w:tmpl w:val="C4A48318"/>
+    <w:tmpl w:val="55C4AF5A"/>
     <w:lvl w:ilvl="0" w:tplc="08090001">
       <w:start w:val="1"/>
       <w:numFmt w:val="bullet"/>
@@ -15323,7 +16336,7 @@
         <w:rFonts w:ascii="Symbol" w:hAnsi="Symbol" w:hint="default"/>
       </w:rPr>
     </w:lvl>
-    <w:lvl w:ilvl="1" w:tplc="08090003" w:tentative="1">
+    <w:lvl w:ilvl="1" w:tplc="08090003">
       <w:start w:val="1"/>
       <w:numFmt w:val="bullet"/>
       <w:lvlText w:val="o"/>
@@ -15420,56 +16433,178 @@
       </w:rPr>
     </w:lvl>
   </w:abstractNum>
+  <w:abstractNum w:abstractNumId="19" w15:restartNumberingAfterBreak="0">
+    <w:nsid w:val="75145BFF"/>
+    <w:multiLevelType w:val="hybridMultilevel"/>
+    <w:tmpl w:val="22A8EE8E"/>
+    <w:lvl w:ilvl="0" w:tplc="08090001">
+      <w:start w:val="1"/>
+      <w:numFmt w:val="bullet"/>
+      <w:lvlText w:val=""/>
+      <w:lvlJc w:val="left"/>
+      <w:pPr>
+        <w:ind w:left="720" w:hanging="360"/>
+      </w:pPr>
+      <w:rPr>
+        <w:rFonts w:ascii="Symbol" w:hAnsi="Symbol" w:hint="default"/>
+      </w:rPr>
+    </w:lvl>
+    <w:lvl w:ilvl="1" w:tplc="08090003" w:tentative="1">
+      <w:start w:val="1"/>
+      <w:numFmt w:val="bullet"/>
+      <w:lvlText w:val="o"/>
+      <w:lvlJc w:val="left"/>
+      <w:pPr>
+        <w:ind w:left="1440" w:hanging="360"/>
+      </w:pPr>
+      <w:rPr>
+        <w:rFonts w:ascii="Courier New" w:hAnsi="Courier New" w:cs="Courier New" w:hint="default"/>
+      </w:rPr>
+    </w:lvl>
+    <w:lvl w:ilvl="2" w:tplc="08090005" w:tentative="1">
+      <w:start w:val="1"/>
+      <w:numFmt w:val="bullet"/>
+      <w:lvlText w:val=""/>
+      <w:lvlJc w:val="left"/>
+      <w:pPr>
+        <w:ind w:left="2160" w:hanging="360"/>
+      </w:pPr>
+      <w:rPr>
+        <w:rFonts w:ascii="Wingdings" w:hAnsi="Wingdings" w:hint="default"/>
+      </w:rPr>
+    </w:lvl>
+    <w:lvl w:ilvl="3" w:tplc="08090001" w:tentative="1">
+      <w:start w:val="1"/>
+      <w:numFmt w:val="bullet"/>
+      <w:lvlText w:val=""/>
+      <w:lvlJc w:val="left"/>
+      <w:pPr>
+        <w:ind w:left="2880" w:hanging="360"/>
+      </w:pPr>
+      <w:rPr>
+        <w:rFonts w:ascii="Symbol" w:hAnsi="Symbol" w:hint="default"/>
+      </w:rPr>
+    </w:lvl>
+    <w:lvl w:ilvl="4" w:tplc="08090003" w:tentative="1">
+      <w:start w:val="1"/>
+      <w:numFmt w:val="bullet"/>
+      <w:lvlText w:val="o"/>
+      <w:lvlJc w:val="left"/>
+      <w:pPr>
+        <w:ind w:left="3600" w:hanging="360"/>
+      </w:pPr>
+      <w:rPr>
+        <w:rFonts w:ascii="Courier New" w:hAnsi="Courier New" w:cs="Courier New" w:hint="default"/>
+      </w:rPr>
+    </w:lvl>
+    <w:lvl w:ilvl="5" w:tplc="08090005" w:tentative="1">
+      <w:start w:val="1"/>
+      <w:numFmt w:val="bullet"/>
+      <w:lvlText w:val=""/>
+      <w:lvlJc w:val="left"/>
+      <w:pPr>
+        <w:ind w:left="4320" w:hanging="360"/>
+      </w:pPr>
+      <w:rPr>
+        <w:rFonts w:ascii="Wingdings" w:hAnsi="Wingdings" w:hint="default"/>
+      </w:rPr>
+    </w:lvl>
+    <w:lvl w:ilvl="6" w:tplc="08090001" w:tentative="1">
+      <w:start w:val="1"/>
+      <w:numFmt w:val="bullet"/>
+      <w:lvlText w:val=""/>
+      <w:lvlJc w:val="left"/>
+      <w:pPr>
+        <w:ind w:left="5040" w:hanging="360"/>
+      </w:pPr>
+      <w:rPr>
+        <w:rFonts w:ascii="Symbol" w:hAnsi="Symbol" w:hint="default"/>
+      </w:rPr>
+    </w:lvl>
+    <w:lvl w:ilvl="7" w:tplc="08090003" w:tentative="1">
+      <w:start w:val="1"/>
+      <w:numFmt w:val="bullet"/>
+      <w:lvlText w:val="o"/>
+      <w:lvlJc w:val="left"/>
+      <w:pPr>
+        <w:ind w:left="5760" w:hanging="360"/>
+      </w:pPr>
+      <w:rPr>
+        <w:rFonts w:ascii="Courier New" w:hAnsi="Courier New" w:cs="Courier New" w:hint="default"/>
+      </w:rPr>
+    </w:lvl>
+    <w:lvl w:ilvl="8" w:tplc="08090005" w:tentative="1">
+      <w:start w:val="1"/>
+      <w:numFmt w:val="bullet"/>
+      <w:lvlText w:val=""/>
+      <w:lvlJc w:val="left"/>
+      <w:pPr>
+        <w:ind w:left="6480" w:hanging="360"/>
+      </w:pPr>
+      <w:rPr>
+        <w:rFonts w:ascii="Wingdings" w:hAnsi="Wingdings" w:hint="default"/>
+      </w:rPr>
+    </w:lvl>
+  </w:abstractNum>
   <w:num w:numId="1">
-    <w:abstractNumId w:val="2"/>
+    <w:abstractNumId w:val="3"/>
   </w:num>
   <w:num w:numId="2">
+    <w:abstractNumId w:val="7"/>
+  </w:num>
+  <w:num w:numId="3">
+    <w:abstractNumId w:val="10"/>
+  </w:num>
+  <w:num w:numId="4">
+    <w:abstractNumId w:val="4"/>
+  </w:num>
+  <w:num w:numId="5">
+    <w:abstractNumId w:val="11"/>
+  </w:num>
+  <w:num w:numId="6">
+    <w:abstractNumId w:val="12"/>
+  </w:num>
+  <w:num w:numId="7">
+    <w:abstractNumId w:val="13"/>
+  </w:num>
+  <w:num w:numId="8">
+    <w:abstractNumId w:val="17"/>
+  </w:num>
+  <w:num w:numId="9">
+    <w:abstractNumId w:val="9"/>
+  </w:num>
+  <w:num w:numId="10">
+    <w:abstractNumId w:val="15"/>
+  </w:num>
+  <w:num w:numId="11">
     <w:abstractNumId w:val="6"/>
   </w:num>
-  <w:num w:numId="3">
-    <w:abstractNumId w:val="8"/>
-  </w:num>
-  <w:num w:numId="4">
-    <w:abstractNumId w:val="3"/>
-  </w:num>
-  <w:num w:numId="5">
-    <w:abstractNumId w:val="9"/>
-  </w:num>
-  <w:num w:numId="6">
-    <w:abstractNumId w:val="10"/>
-  </w:num>
-  <w:num w:numId="7">
-    <w:abstractNumId w:val="11"/>
-  </w:num>
-  <w:num w:numId="8">
-    <w:abstractNumId w:val="15"/>
-  </w:num>
-  <w:num w:numId="9">
-    <w:abstractNumId w:val="7"/>
-  </w:num>
-  <w:num w:numId="10">
-    <w:abstractNumId w:val="13"/>
-  </w:num>
-  <w:num w:numId="11">
-    <w:abstractNumId w:val="5"/>
-  </w:num>
   <w:num w:numId="12">
-    <w:abstractNumId w:val="1"/>
+    <w:abstractNumId w:val="2"/>
   </w:num>
   <w:num w:numId="13">
     <w:abstractNumId w:val="0"/>
   </w:num>
   <w:num w:numId="14">
-    <w:abstractNumId w:val="12"/>
+    <w:abstractNumId w:val="14"/>
   </w:num>
   <w:num w:numId="15">
+    <w:abstractNumId w:val="18"/>
+  </w:num>
+  <w:num w:numId="16">
     <w:abstractNumId w:val="16"/>
   </w:num>
-  <w:num w:numId="16">
-    <w:abstractNumId w:val="14"/>
+  <w:num w:numId="17">
+    <w:abstractNumId w:val="5"/>
   </w:num>
-  <w:num w:numId="17">
-    <w:abstractNumId w:val="4"/>
+  <w:num w:numId="18">
+    <w:abstractNumId w:val="1"/>
+  </w:num>
+  <w:num w:numId="19">
+    <w:abstractNumId w:val="8"/>
+  </w:num>
+  <w:num w:numId="20">
+    <w:abstractNumId w:val="19"/>
   </w:num>
 </w:numbering>
 </file>

</xml_diff>

<commit_message>
Added Group-by Taxonomy feature (including two NCBI Taxonomy DB dump files: rankedlineage.dmp and names.dmp).
</commit_message>
<xml_diff>
--- a/manual/CLANS-Python Manual.docx
+++ b/manual/CLANS-Python Manual.docx
@@ -9422,7 +9422,7 @@
           <w:ilvl w:val="1"/>
           <w:numId w:val="17"/>
         </w:numPr>
-        <w:spacing w:before="0" w:beforeAutospacing="0"/>
+        <w:spacing w:before="120" w:beforeAutospacing="0"/>
         <w:ind w:left="1434" w:hanging="357"/>
         <w:rPr>
           <w:rFonts w:ascii="Arial" w:hAnsi="Arial" w:cs="Arial"/>
@@ -9512,22 +9512,494 @@
     <w:p>
       <w:pPr>
         <w:pStyle w:val="NormalWeb"/>
+        <w:spacing w:before="0" w:beforeAutospacing="0" w:after="0" w:afterAutospacing="0"/>
+        <w:rPr>
+          <w:rFonts w:ascii="Arial" w:hAnsi="Arial" w:cs="Arial"/>
+          <w:b/>
+          <w:bCs/>
+          <w:color w:val="000000" w:themeColor="text1"/>
+          <w:sz w:val="22"/>
+          <w:szCs w:val="22"/>
+          <w:lang w:val="en-US"/>
+        </w:rPr>
+      </w:pPr>
+      <w:r>
+        <w:rPr>
+          <w:rFonts w:ascii="Arial" w:hAnsi="Arial" w:cs="Arial"/>
+          <w:b/>
+          <w:bCs/>
+          <w:color w:val="000000" w:themeColor="text1"/>
+          <w:sz w:val="22"/>
+          <w:szCs w:val="22"/>
+          <w:lang w:val="en-US"/>
+        </w:rPr>
+        <w:t>Tools menu:</w:t>
+      </w:r>
+    </w:p>
+    <w:p>
+      <w:pPr>
+        <w:pStyle w:val="NormalWeb"/>
+        <w:numPr>
+          <w:ilvl w:val="0"/>
+          <w:numId w:val="17"/>
+        </w:numPr>
         <w:spacing w:before="120" w:beforeAutospacing="0"/>
         <w:rPr>
           <w:rFonts w:ascii="Arial" w:hAnsi="Arial" w:cs="Arial"/>
-          <w:color w:val="000000" w:themeColor="text1"/>
-          <w:u w:val="single"/>
-          <w:lang w:val="en-US"/>
-        </w:rPr>
-      </w:pPr>
-      <w:r>
-        <w:rPr>
-          <w:rFonts w:ascii="Arial" w:hAnsi="Arial" w:cs="Arial"/>
-          <w:color w:val="000000" w:themeColor="text1"/>
-          <w:u w:val="single"/>
-          <w:lang w:val="en-US"/>
-        </w:rPr>
-        <w:t>Interaction with the graph area</w:t>
+          <w:b/>
+          <w:bCs/>
+          <w:color w:val="942093"/>
+          <w:sz w:val="22"/>
+          <w:szCs w:val="22"/>
+          <w:lang w:val="en-US"/>
+        </w:rPr>
+      </w:pPr>
+      <w:r>
+        <w:rPr>
+          <w:rFonts w:ascii="Arial" w:hAnsi="Arial" w:cs="Arial"/>
+          <w:color w:val="942093"/>
+          <w:sz w:val="22"/>
+          <w:szCs w:val="22"/>
+          <w:lang w:val="en-US"/>
+        </w:rPr>
+        <w:t xml:space="preserve">Group data by: </w:t>
+      </w:r>
+    </w:p>
+    <w:p>
+      <w:pPr>
+        <w:pStyle w:val="NormalWeb"/>
+        <w:numPr>
+          <w:ilvl w:val="1"/>
+          <w:numId w:val="17"/>
+        </w:numPr>
+        <w:spacing w:before="120" w:beforeAutospacing="0"/>
+        <w:ind w:left="1434" w:hanging="357"/>
+        <w:rPr>
+          <w:rFonts w:ascii="Arial" w:hAnsi="Arial" w:cs="Arial"/>
+          <w:b/>
+          <w:bCs/>
+          <w:color w:val="942093"/>
+          <w:sz w:val="22"/>
+          <w:szCs w:val="22"/>
+          <w:lang w:val="en-US"/>
+        </w:rPr>
+      </w:pPr>
+      <w:r>
+        <w:rPr>
+          <w:rFonts w:ascii="Arial" w:hAnsi="Arial" w:cs="Arial"/>
+          <w:color w:val="942093"/>
+          <w:sz w:val="22"/>
+          <w:szCs w:val="22"/>
+          <w:lang w:val="en-US"/>
+        </w:rPr>
+        <w:t xml:space="preserve">Taxonomy: </w:t>
+      </w:r>
+      <w:r>
+        <w:rPr>
+          <w:rFonts w:ascii="Arial" w:hAnsi="Arial" w:cs="Arial"/>
+          <w:color w:val="000000" w:themeColor="text1"/>
+          <w:sz w:val="22"/>
+          <w:szCs w:val="22"/>
+          <w:lang w:val="en-US"/>
+        </w:rPr>
+        <w:t>This feature automatically divides the data into groups according to a taxonomic level of the user’s choice. It can be applied when the input is a CLANS/FASTA formatted file and the sequences headers contain the organism names</w:t>
+      </w:r>
+      <w:r>
+        <w:rPr>
+          <w:rFonts w:ascii="Arial" w:hAnsi="Arial" w:cs="Arial"/>
+          <w:color w:val="000000" w:themeColor="text1"/>
+          <w:sz w:val="22"/>
+          <w:szCs w:val="22"/>
+          <w:lang w:val="en-US"/>
+        </w:rPr>
+        <w:t xml:space="preserve"> in one of the following formats:</w:t>
+      </w:r>
+    </w:p>
+    <w:p>
+      <w:pPr>
+        <w:pStyle w:val="NormalWeb"/>
+        <w:numPr>
+          <w:ilvl w:val="2"/>
+          <w:numId w:val="17"/>
+        </w:numPr>
+        <w:spacing w:before="0" w:beforeAutospacing="0"/>
+        <w:rPr>
+          <w:rFonts w:ascii="Arial" w:hAnsi="Arial" w:cs="Arial"/>
+          <w:b/>
+          <w:bCs/>
+          <w:color w:val="000000" w:themeColor="text1"/>
+          <w:sz w:val="22"/>
+          <w:szCs w:val="22"/>
+          <w:lang w:val="en-US"/>
+        </w:rPr>
+      </w:pPr>
+      <w:r>
+        <w:rPr>
+          <w:rFonts w:ascii="Arial" w:hAnsi="Arial" w:cs="Arial"/>
+          <w:color w:val="000000" w:themeColor="text1"/>
+          <w:sz w:val="22"/>
+          <w:szCs w:val="22"/>
+          <w:lang w:val="en-US"/>
+        </w:rPr>
+        <w:t>Inside square brackets, as obtained by the NCBI database.</w:t>
+      </w:r>
+    </w:p>
+    <w:p>
+      <w:pPr>
+        <w:pStyle w:val="NormalWeb"/>
+        <w:numPr>
+          <w:ilvl w:val="2"/>
+          <w:numId w:val="17"/>
+        </w:numPr>
+        <w:spacing w:before="0" w:beforeAutospacing="0" w:after="0" w:afterAutospacing="0"/>
+        <w:ind w:left="2154" w:hanging="357"/>
+        <w:rPr>
+          <w:rFonts w:ascii="Arial" w:hAnsi="Arial" w:cs="Arial"/>
+          <w:b/>
+          <w:bCs/>
+          <w:color w:val="000000" w:themeColor="text1"/>
+          <w:sz w:val="22"/>
+          <w:szCs w:val="22"/>
+          <w:lang w:val="en-US"/>
+        </w:rPr>
+      </w:pPr>
+      <w:r>
+        <w:rPr>
+          <w:rFonts w:ascii="Arial" w:hAnsi="Arial" w:cs="Arial"/>
+          <w:color w:val="000000" w:themeColor="text1"/>
+          <w:sz w:val="22"/>
+          <w:szCs w:val="22"/>
+          <w:lang w:val="en-US"/>
+        </w:rPr>
+        <w:t>‘OS=</w:t>
+      </w:r>
+      <w:proofErr w:type="spellStart"/>
+      <w:r>
+        <w:rPr>
+          <w:rFonts w:ascii="Arial" w:hAnsi="Arial" w:cs="Arial"/>
+          <w:color w:val="000000" w:themeColor="text1"/>
+          <w:sz w:val="22"/>
+          <w:szCs w:val="22"/>
+          <w:lang w:val="en-US"/>
+        </w:rPr>
+        <w:t>organism_name</w:t>
+      </w:r>
+      <w:proofErr w:type="spellEnd"/>
+      <w:r>
+        <w:rPr>
+          <w:rFonts w:ascii="Arial" w:hAnsi="Arial" w:cs="Arial"/>
+          <w:color w:val="000000" w:themeColor="text1"/>
+          <w:sz w:val="22"/>
+          <w:szCs w:val="22"/>
+          <w:lang w:val="en-US"/>
+        </w:rPr>
+        <w:t xml:space="preserve">’ as obtained by the </w:t>
+      </w:r>
+      <w:proofErr w:type="spellStart"/>
+      <w:r>
+        <w:rPr>
+          <w:rFonts w:ascii="Arial" w:hAnsi="Arial" w:cs="Arial"/>
+          <w:color w:val="000000" w:themeColor="text1"/>
+          <w:sz w:val="22"/>
+          <w:szCs w:val="22"/>
+          <w:lang w:val="en-US"/>
+        </w:rPr>
+        <w:t>UniProt</w:t>
+      </w:r>
+      <w:proofErr w:type="spellEnd"/>
+      <w:r>
+        <w:rPr>
+          <w:rFonts w:ascii="Arial" w:hAnsi="Arial" w:cs="Arial"/>
+          <w:color w:val="000000" w:themeColor="text1"/>
+          <w:sz w:val="22"/>
+          <w:szCs w:val="22"/>
+          <w:lang w:val="en-US"/>
+        </w:rPr>
+        <w:t xml:space="preserve"> database.</w:t>
+      </w:r>
+    </w:p>
+    <w:p>
+      <w:pPr>
+        <w:pStyle w:val="NormalWeb"/>
+        <w:spacing w:before="0" w:beforeAutospacing="0" w:after="0" w:afterAutospacing="0"/>
+        <w:ind w:left="1440"/>
+        <w:rPr>
+          <w:rFonts w:ascii="Arial" w:hAnsi="Arial" w:cs="Arial"/>
+          <w:color w:val="000000" w:themeColor="text1"/>
+          <w:sz w:val="22"/>
+          <w:szCs w:val="22"/>
+          <w:lang w:val="en-US"/>
+        </w:rPr>
+      </w:pPr>
+      <w:r>
+        <w:rPr>
+          <w:rFonts w:ascii="Arial" w:hAnsi="Arial" w:cs="Arial"/>
+          <w:color w:val="000000" w:themeColor="text1"/>
+          <w:sz w:val="22"/>
+          <w:szCs w:val="22"/>
+          <w:lang w:val="en-US"/>
+        </w:rPr>
+        <w:t xml:space="preserve">In other cases, the organism names cannot be extracted. </w:t>
+      </w:r>
+    </w:p>
+    <w:p>
+      <w:pPr>
+        <w:pStyle w:val="NormalWeb"/>
+        <w:spacing w:before="0" w:beforeAutospacing="0" w:after="120" w:afterAutospacing="0"/>
+        <w:ind w:left="1440"/>
+        <w:rPr>
+          <w:rFonts w:ascii="Arial" w:hAnsi="Arial" w:cs="Arial"/>
+          <w:color w:val="000000" w:themeColor="text1"/>
+          <w:sz w:val="22"/>
+          <w:szCs w:val="22"/>
+          <w:lang w:val="en-US"/>
+        </w:rPr>
+      </w:pPr>
+      <w:r>
+        <w:rPr>
+          <w:rFonts w:ascii="Arial" w:hAnsi="Arial" w:cs="Arial"/>
+          <w:color w:val="000000" w:themeColor="text1"/>
+          <w:sz w:val="22"/>
+          <w:szCs w:val="22"/>
+          <w:lang w:val="en-US"/>
+        </w:rPr>
+        <w:t xml:space="preserve">The taxonomic </w:t>
+      </w:r>
+      <w:r>
+        <w:rPr>
+          <w:rFonts w:ascii="Arial" w:hAnsi="Arial" w:cs="Arial"/>
+          <w:color w:val="000000" w:themeColor="text1"/>
+          <w:sz w:val="22"/>
+          <w:szCs w:val="22"/>
+          <w:lang w:val="en-US"/>
+        </w:rPr>
+        <w:t>information</w:t>
+      </w:r>
+      <w:r>
+        <w:rPr>
+          <w:rFonts w:ascii="Arial" w:hAnsi="Arial" w:cs="Arial"/>
+          <w:color w:val="000000" w:themeColor="text1"/>
+          <w:sz w:val="22"/>
+          <w:szCs w:val="22"/>
+          <w:lang w:val="en-US"/>
+        </w:rPr>
+        <w:t xml:space="preserve"> is </w:t>
+      </w:r>
+      <w:r>
+        <w:rPr>
+          <w:rFonts w:ascii="Arial" w:hAnsi="Arial" w:cs="Arial"/>
+          <w:color w:val="000000" w:themeColor="text1"/>
+          <w:sz w:val="22"/>
+          <w:szCs w:val="22"/>
+          <w:lang w:val="en-US"/>
+        </w:rPr>
+        <w:t>taken from</w:t>
+      </w:r>
+      <w:r>
+        <w:rPr>
+          <w:rFonts w:ascii="Arial" w:hAnsi="Arial" w:cs="Arial"/>
+          <w:color w:val="000000" w:themeColor="text1"/>
+          <w:sz w:val="22"/>
+          <w:szCs w:val="22"/>
+          <w:lang w:val="en-US"/>
+        </w:rPr>
+        <w:t xml:space="preserve"> the NCBI Taxonomy database.</w:t>
+      </w:r>
+    </w:p>
+    <w:p>
+      <w:pPr>
+        <w:pStyle w:val="NormalWeb"/>
+        <w:spacing w:before="0" w:beforeAutospacing="0" w:after="0" w:afterAutospacing="0"/>
+        <w:ind w:left="1440"/>
+        <w:rPr>
+          <w:rFonts w:ascii="Arial" w:hAnsi="Arial" w:cs="Arial"/>
+          <w:color w:val="000000" w:themeColor="text1"/>
+          <w:sz w:val="22"/>
+          <w:szCs w:val="22"/>
+          <w:lang w:val="en-US"/>
+        </w:rPr>
+      </w:pPr>
+      <w:r>
+        <w:rPr>
+          <w:rFonts w:ascii="Arial" w:hAnsi="Arial" w:cs="Arial"/>
+          <w:b/>
+          <w:bCs/>
+          <w:color w:val="000000" w:themeColor="text1"/>
+          <w:sz w:val="22"/>
+          <w:szCs w:val="22"/>
+          <w:lang w:val="en-US"/>
+        </w:rPr>
+        <w:t>Usage:</w:t>
+      </w:r>
+      <w:r>
+        <w:rPr>
+          <w:rFonts w:ascii="Arial" w:hAnsi="Arial" w:cs="Arial"/>
+          <w:b/>
+          <w:bCs/>
+          <w:color w:val="000000" w:themeColor="text1"/>
+          <w:sz w:val="22"/>
+          <w:szCs w:val="22"/>
+          <w:lang w:val="en-US"/>
+        </w:rPr>
+        <w:t xml:space="preserve"> </w:t>
+      </w:r>
+      <w:r>
+        <w:rPr>
+          <w:rFonts w:ascii="Arial" w:hAnsi="Arial" w:cs="Arial"/>
+          <w:color w:val="000000" w:themeColor="text1"/>
+          <w:sz w:val="22"/>
+          <w:szCs w:val="22"/>
+          <w:lang w:val="en-US"/>
+        </w:rPr>
+        <w:t>The first time this feature is applied on a certain dataset, a taxonomic mapping of the organisms that are found in the input file against the Taxonomy database is performed. This process may take a while.</w:t>
+      </w:r>
+      <w:r>
+        <w:rPr>
+          <w:rFonts w:ascii="Arial" w:hAnsi="Arial" w:cs="Arial"/>
+          <w:color w:val="000000" w:themeColor="text1"/>
+          <w:sz w:val="22"/>
+          <w:szCs w:val="22"/>
+          <w:lang w:val="en-US"/>
+        </w:rPr>
+        <w:t xml:space="preserve"> Then, a dialog opens, allowing the user to select the taxonomic level to group according to in addition to other groups-related size and font parameters. </w:t>
+      </w:r>
+      <w:r>
+        <w:rPr>
+          <w:rFonts w:ascii="Arial" w:hAnsi="Arial" w:cs="Arial"/>
+          <w:color w:val="000000" w:themeColor="text1"/>
+          <w:sz w:val="22"/>
+          <w:szCs w:val="22"/>
+          <w:lang w:val="en-US"/>
+        </w:rPr>
+        <w:t xml:space="preserve">Once the taxonomic information for </w:t>
+      </w:r>
+      <w:r>
+        <w:rPr>
+          <w:rFonts w:ascii="Arial" w:hAnsi="Arial" w:cs="Arial"/>
+          <w:color w:val="000000" w:themeColor="text1"/>
+          <w:sz w:val="22"/>
+          <w:szCs w:val="22"/>
+          <w:lang w:val="en-US"/>
+        </w:rPr>
+        <w:t>a</w:t>
+      </w:r>
+      <w:r>
+        <w:rPr>
+          <w:rFonts w:ascii="Arial" w:hAnsi="Arial" w:cs="Arial"/>
+          <w:color w:val="000000" w:themeColor="text1"/>
+          <w:sz w:val="22"/>
+          <w:szCs w:val="22"/>
+          <w:lang w:val="en-US"/>
+        </w:rPr>
+        <w:t xml:space="preserve"> dataset was collected, the user can </w:t>
+      </w:r>
+      <w:r>
+        <w:rPr>
+          <w:rFonts w:ascii="Arial" w:hAnsi="Arial" w:cs="Arial"/>
+          <w:color w:val="000000" w:themeColor="text1"/>
+          <w:sz w:val="22"/>
+          <w:szCs w:val="22"/>
+          <w:lang w:val="en-US"/>
+        </w:rPr>
+        <w:t xml:space="preserve">easily </w:t>
+      </w:r>
+      <w:r>
+        <w:rPr>
+          <w:rFonts w:ascii="Arial" w:hAnsi="Arial" w:cs="Arial"/>
+          <w:color w:val="000000" w:themeColor="text1"/>
+          <w:sz w:val="22"/>
+          <w:szCs w:val="22"/>
+          <w:lang w:val="en-US"/>
+        </w:rPr>
+        <w:t xml:space="preserve">change the selection of the taxonomic level by </w:t>
+      </w:r>
+      <w:r>
+        <w:rPr>
+          <w:rFonts w:ascii="Arial" w:hAnsi="Arial" w:cs="Arial"/>
+          <w:color w:val="000000" w:themeColor="text1"/>
+          <w:sz w:val="22"/>
+          <w:szCs w:val="22"/>
+          <w:lang w:val="en-US"/>
+        </w:rPr>
+        <w:t>opening this dialog again without having to wait (Tools -&gt; Group data by -&gt; Taxonomy).</w:t>
+      </w:r>
+    </w:p>
+    <w:p>
+      <w:pPr>
+        <w:pStyle w:val="NormalWeb"/>
+        <w:spacing w:before="0" w:beforeAutospacing="0" w:after="0" w:afterAutospacing="0"/>
+        <w:ind w:left="1440"/>
+        <w:rPr>
+          <w:rFonts w:ascii="Arial" w:hAnsi="Arial" w:cs="Arial"/>
+          <w:color w:val="000000" w:themeColor="text1"/>
+          <w:sz w:val="22"/>
+          <w:szCs w:val="22"/>
+          <w:lang w:val="en-US"/>
+        </w:rPr>
+      </w:pPr>
+      <w:r>
+        <w:rPr>
+          <w:rFonts w:ascii="Arial" w:hAnsi="Arial" w:cs="Arial"/>
+          <w:color w:val="000000" w:themeColor="text1"/>
+          <w:sz w:val="22"/>
+          <w:szCs w:val="22"/>
+          <w:lang w:val="en-US"/>
+        </w:rPr>
+        <w:t xml:space="preserve">The colors </w:t>
+      </w:r>
+      <w:r>
+        <w:rPr>
+          <w:rFonts w:ascii="Arial" w:hAnsi="Arial" w:cs="Arial"/>
+          <w:color w:val="000000" w:themeColor="text1"/>
+          <w:sz w:val="22"/>
+          <w:szCs w:val="22"/>
+          <w:lang w:val="en-US"/>
+        </w:rPr>
+        <w:t>of the groups are generated automatically according to the number of groups within each taxonomic level. However, once the groups are generated, it is possible to edit them manually</w:t>
+      </w:r>
+      <w:r>
+        <w:rPr>
+          <w:rFonts w:ascii="Arial" w:hAnsi="Arial" w:cs="Arial"/>
+          <w:color w:val="000000" w:themeColor="text1"/>
+          <w:sz w:val="22"/>
+          <w:szCs w:val="22"/>
+          <w:lang w:val="en-US"/>
+        </w:rPr>
+        <w:t xml:space="preserve"> and change their parameters, such as color</w:t>
+      </w:r>
+      <w:r>
+        <w:rPr>
+          <w:rFonts w:ascii="Arial" w:hAnsi="Arial" w:cs="Arial"/>
+          <w:color w:val="000000" w:themeColor="text1"/>
+          <w:sz w:val="22"/>
+          <w:szCs w:val="22"/>
+          <w:lang w:val="en-US"/>
+        </w:rPr>
+        <w:t>.</w:t>
+      </w:r>
+    </w:p>
+    <w:p>
+      <w:pPr>
+        <w:pStyle w:val="NormalWeb"/>
+        <w:spacing w:before="0" w:beforeAutospacing="0"/>
+        <w:ind w:left="1440"/>
+        <w:rPr>
+          <w:rFonts w:ascii="Arial" w:hAnsi="Arial" w:cs="Arial"/>
+          <w:color w:val="000000" w:themeColor="text1"/>
+          <w:sz w:val="22"/>
+          <w:szCs w:val="22"/>
+          <w:lang w:val="en-US"/>
+        </w:rPr>
+      </w:pPr>
+      <w:r>
+        <w:rPr>
+          <w:rFonts w:ascii="Arial" w:hAnsi="Arial" w:cs="Arial"/>
+          <w:color w:val="000000" w:themeColor="text1"/>
+          <w:sz w:val="22"/>
+          <w:szCs w:val="22"/>
+          <w:lang w:val="en-US"/>
+        </w:rPr>
+        <w:t>The sequences, for which taxonomic information could not be extracted, or a specific taxonomic level is missing, are grouped together as ‘Unassigned’.</w:t>
       </w:r>
     </w:p>
     <w:p>
@@ -9537,6 +10009,27 @@
         <w:rPr>
           <w:rFonts w:ascii="Arial" w:hAnsi="Arial" w:cs="Arial"/>
           <w:color w:val="000000" w:themeColor="text1"/>
+          <w:u w:val="single"/>
+          <w:lang w:val="en-US"/>
+        </w:rPr>
+      </w:pPr>
+      <w:r>
+        <w:rPr>
+          <w:rFonts w:ascii="Arial" w:hAnsi="Arial" w:cs="Arial"/>
+          <w:color w:val="000000" w:themeColor="text1"/>
+          <w:u w:val="single"/>
+          <w:lang w:val="en-US"/>
+        </w:rPr>
+        <w:t>Interaction with the graph area</w:t>
+      </w:r>
+    </w:p>
+    <w:p>
+      <w:pPr>
+        <w:pStyle w:val="NormalWeb"/>
+        <w:spacing w:before="120" w:beforeAutospacing="0"/>
+        <w:rPr>
+          <w:rFonts w:ascii="Arial" w:hAnsi="Arial" w:cs="Arial"/>
+          <w:color w:val="000000" w:themeColor="text1"/>
           <w:sz w:val="22"/>
           <w:szCs w:val="22"/>
           <w:lang w:val="en-US"/>
@@ -9637,6 +10130,7 @@
           <w:szCs w:val="22"/>
           <w:lang w:val="en-US"/>
         </w:rPr>
+        <w:lastRenderedPageBreak/>
         <w:t>Rotate/Pan</w:t>
       </w:r>
       <w:r>
@@ -10206,7 +10700,6 @@
           <w:szCs w:val="22"/>
           <w:lang w:val="en-US"/>
         </w:rPr>
-        <w:lastRenderedPageBreak/>
         <w:t>Move/Edit text mode:</w:t>
       </w:r>
     </w:p>
@@ -11201,6 +11694,7 @@
           <w:szCs w:val="22"/>
           <w:lang w:val="en-US"/>
         </w:rPr>
+        <w:lastRenderedPageBreak/>
         <w:t xml:space="preserve">The 2D view can be useful for producing images, as the connecting lines are displayed </w:t>
       </w:r>
       <w:r>
@@ -11756,7 +12250,6 @@
           <w:szCs w:val="22"/>
           <w:lang w:val="en-US"/>
         </w:rPr>
-        <w:lastRenderedPageBreak/>
         <w:t>Selected names</w:t>
       </w:r>
       <w:r>
@@ -12138,77 +12631,7 @@
           <w:szCs w:val="22"/>
           <w:lang w:val="en-US"/>
         </w:rPr>
-        <w:t xml:space="preserve">This </w:t>
-      </w:r>
-      <w:r>
-        <w:rPr>
-          <w:rFonts w:ascii="Arial" w:hAnsi="Arial" w:cs="Arial"/>
-          <w:color w:val="000000" w:themeColor="text1"/>
-          <w:sz w:val="22"/>
-          <w:szCs w:val="22"/>
-          <w:lang w:val="en-US"/>
-        </w:rPr>
-        <w:t xml:space="preserve">combo-box is only enabled in </w:t>
-      </w:r>
-      <w:r>
-        <w:rPr>
-          <w:rFonts w:ascii="Arial" w:hAnsi="Arial" w:cs="Arial"/>
-          <w:color w:val="000000" w:themeColor="text1"/>
-          <w:sz w:val="22"/>
-          <w:szCs w:val="22"/>
-          <w:lang w:val="en-US"/>
-        </w:rPr>
-        <w:t>‘</w:t>
-      </w:r>
-      <w:r>
-        <w:rPr>
-          <w:rFonts w:ascii="Arial" w:hAnsi="Arial" w:cs="Arial"/>
-          <w:color w:val="000000" w:themeColor="text1"/>
-          <w:sz w:val="22"/>
-          <w:szCs w:val="22"/>
-          <w:lang w:val="en-US"/>
-        </w:rPr>
-        <w:t>S</w:t>
-      </w:r>
-      <w:r>
-        <w:rPr>
-          <w:rFonts w:ascii="Arial" w:hAnsi="Arial" w:cs="Arial"/>
-          <w:color w:val="000000" w:themeColor="text1"/>
-          <w:sz w:val="22"/>
-          <w:szCs w:val="22"/>
-          <w:lang w:val="en-US"/>
-        </w:rPr>
-        <w:t>elect</w:t>
-      </w:r>
-      <w:r>
-        <w:rPr>
-          <w:rFonts w:ascii="Arial" w:hAnsi="Arial" w:cs="Arial"/>
-          <w:color w:val="000000" w:themeColor="text1"/>
-          <w:sz w:val="22"/>
-          <w:szCs w:val="22"/>
-          <w:lang w:val="en-US"/>
-        </w:rPr>
-        <w:t xml:space="preserve"> data-points</w:t>
-      </w:r>
-      <w:r>
-        <w:rPr>
-          <w:rFonts w:ascii="Arial" w:hAnsi="Arial" w:cs="Arial"/>
-          <w:color w:val="000000" w:themeColor="text1"/>
-          <w:sz w:val="22"/>
-          <w:szCs w:val="22"/>
-          <w:lang w:val="en-US"/>
-        </w:rPr>
-        <w:t xml:space="preserve">’ interaction mode and </w:t>
-      </w:r>
-      <w:r>
-        <w:rPr>
-          <w:rFonts w:ascii="Arial" w:hAnsi="Arial" w:cs="Arial"/>
-          <w:color w:val="000000" w:themeColor="text1"/>
-          <w:sz w:val="22"/>
-          <w:szCs w:val="22"/>
-          <w:lang w:val="en-US"/>
-        </w:rPr>
-        <w:t xml:space="preserve">in case there is at least one defined group. </w:t>
+        <w:t xml:space="preserve">This combo-box is only enabled in ‘Select data-points’ interaction mode and in case there is at least one defined group. </w:t>
       </w:r>
     </w:p>
     <w:p>
@@ -12807,6 +13230,7 @@
           <w:szCs w:val="22"/>
           <w:lang w:val="en-US"/>
         </w:rPr>
+        <w:lastRenderedPageBreak/>
         <w:t>by</w:t>
       </w:r>
       <w:r>
@@ -13220,7 +13644,6 @@
           <w:szCs w:val="22"/>
           <w:lang w:val="en-US"/>
         </w:rPr>
-        <w:lastRenderedPageBreak/>
         <w:t>Remove selected from group</w:t>
       </w:r>
       <w:r>
@@ -14177,6 +14600,7 @@
           <w:szCs w:val="22"/>
           <w:lang w:val="en-US"/>
         </w:rPr>
+        <w:lastRenderedPageBreak/>
         <w:t>All the changes to the selected subset are updated in the graph as well.</w:t>
       </w:r>
     </w:p>
@@ -14809,7 +15233,7 @@
   <w:abstractNum w:abstractNumId="5" w15:restartNumberingAfterBreak="0">
     <w:nsid w:val="343A60B2"/>
     <w:multiLevelType w:val="hybridMultilevel"/>
-    <w:tmpl w:val="8FE24384"/>
+    <w:tmpl w:val="FCF86BC6"/>
     <w:lvl w:ilvl="0" w:tplc="08090001">
       <w:start w:val="1"/>
       <w:numFmt w:val="bullet"/>
@@ -14834,7 +15258,7 @@
         <w:rFonts w:ascii="Courier New" w:hAnsi="Courier New" w:cs="Courier New" w:hint="default"/>
       </w:rPr>
     </w:lvl>
-    <w:lvl w:ilvl="2" w:tplc="08090005" w:tentative="1">
+    <w:lvl w:ilvl="2" w:tplc="08090005">
       <w:start w:val="1"/>
       <w:numFmt w:val="bullet"/>
       <w:lvlText w:val=""/>

</xml_diff>

<commit_message>
Update Manual. Fix node-size bug in the groups dialogs.
</commit_message>
<xml_diff>
--- a/manual/CLANS-Python Manual.docx
+++ b/manual/CLANS-Python Manual.docx
@@ -897,10 +897,9 @@
         <w:spacing w:before="0" w:beforeAutospacing="0"/>
         <w:rPr>
           <w:rFonts w:asciiTheme="minorBidi" w:hAnsiTheme="minorBidi" w:cstheme="minorBidi"/>
-          <w:color w:val="000000"/>
-          <w:sz w:val="22"/>
-          <w:szCs w:val="22"/>
-          <w:lang w:val="en-GB"/>
+          <w:sz w:val="22"/>
+          <w:szCs w:val="22"/>
+          <w:lang w:val="en-US"/>
         </w:rPr>
       </w:pPr>
       <w:r>
@@ -9829,6 +9828,225 @@
           <w:szCs w:val="22"/>
           <w:lang w:val="en-US"/>
         </w:rPr>
+        <w:t>P</w:t>
+      </w:r>
+      <w:r>
+        <w:rPr>
+          <w:rFonts w:ascii="Arial" w:hAnsi="Arial" w:cs="Arial"/>
+          <w:b/>
+          <w:bCs/>
+          <w:color w:val="000000" w:themeColor="text1"/>
+          <w:sz w:val="22"/>
+          <w:szCs w:val="22"/>
+          <w:lang w:val="en-US"/>
+        </w:rPr>
+        <w:t>rerequisites</w:t>
+      </w:r>
+      <w:r>
+        <w:rPr>
+          <w:rFonts w:ascii="Arial" w:hAnsi="Arial" w:cs="Arial"/>
+          <w:b/>
+          <w:bCs/>
+          <w:color w:val="000000" w:themeColor="text1"/>
+          <w:sz w:val="22"/>
+          <w:szCs w:val="22"/>
+          <w:lang w:val="en-US"/>
+        </w:rPr>
+        <w:t xml:space="preserve">: </w:t>
+      </w:r>
+      <w:r>
+        <w:rPr>
+          <w:rFonts w:ascii="Arial" w:hAnsi="Arial" w:cs="Arial"/>
+          <w:color w:val="000000" w:themeColor="text1"/>
+          <w:sz w:val="22"/>
+          <w:szCs w:val="22"/>
+          <w:lang w:val="en-US"/>
+        </w:rPr>
+        <w:t>The NCBI taxonomy dump files ‘</w:t>
+      </w:r>
+      <w:proofErr w:type="spellStart"/>
+      <w:r>
+        <w:rPr>
+          <w:rFonts w:ascii="Arial" w:hAnsi="Arial" w:cs="Arial"/>
+          <w:color w:val="000000" w:themeColor="text1"/>
+          <w:sz w:val="22"/>
+          <w:szCs w:val="22"/>
+          <w:lang w:val="en-US"/>
+        </w:rPr>
+        <w:t>names.dmp</w:t>
+      </w:r>
+      <w:proofErr w:type="spellEnd"/>
+      <w:r>
+        <w:rPr>
+          <w:rFonts w:ascii="Arial" w:hAnsi="Arial" w:cs="Arial"/>
+          <w:color w:val="000000" w:themeColor="text1"/>
+          <w:sz w:val="22"/>
+          <w:szCs w:val="22"/>
+          <w:lang w:val="en-US"/>
+        </w:rPr>
+        <w:t>’ and ‘</w:t>
+      </w:r>
+      <w:proofErr w:type="spellStart"/>
+      <w:r>
+        <w:rPr>
+          <w:rFonts w:ascii="Arial" w:hAnsi="Arial" w:cs="Arial"/>
+          <w:color w:val="000000" w:themeColor="text1"/>
+          <w:sz w:val="22"/>
+          <w:szCs w:val="22"/>
+          <w:lang w:val="en-US"/>
+        </w:rPr>
+        <w:t>rankedlineage.dmp</w:t>
+      </w:r>
+      <w:proofErr w:type="spellEnd"/>
+      <w:r>
+        <w:rPr>
+          <w:rFonts w:ascii="Arial" w:hAnsi="Arial" w:cs="Arial"/>
+          <w:color w:val="000000" w:themeColor="text1"/>
+          <w:sz w:val="22"/>
+          <w:szCs w:val="22"/>
+          <w:lang w:val="en-US"/>
+        </w:rPr>
+        <w:t>’ should be downloaded from the following ftp site and located in the clans/taxonomy</w:t>
+      </w:r>
+      <w:r>
+        <w:rPr>
+          <w:rFonts w:ascii="Arial" w:hAnsi="Arial" w:cs="Arial"/>
+          <w:color w:val="000000" w:themeColor="text1"/>
+          <w:sz w:val="22"/>
+          <w:szCs w:val="22"/>
+          <w:lang w:val="en-US"/>
+        </w:rPr>
+        <w:t>/</w:t>
+      </w:r>
+      <w:r>
+        <w:rPr>
+          <w:rFonts w:ascii="Arial" w:hAnsi="Arial" w:cs="Arial"/>
+          <w:color w:val="000000" w:themeColor="text1"/>
+          <w:sz w:val="22"/>
+          <w:szCs w:val="22"/>
+          <w:lang w:val="en-US"/>
+        </w:rPr>
+        <w:t xml:space="preserve"> folder</w:t>
+      </w:r>
+      <w:r>
+        <w:rPr>
+          <w:rFonts w:ascii="Arial" w:hAnsi="Arial" w:cs="Arial"/>
+          <w:color w:val="000000" w:themeColor="text1"/>
+          <w:sz w:val="22"/>
+          <w:szCs w:val="22"/>
+          <w:lang w:val="en-US"/>
+        </w:rPr>
+        <w:t>:</w:t>
+      </w:r>
+    </w:p>
+    <w:p>
+      <w:pPr>
+        <w:shd w:val="clear" w:color="auto" w:fill="FFFFFF"/>
+        <w:tabs>
+          <w:tab w:val="left" w:pos="916"/>
+          <w:tab w:val="left" w:pos="1832"/>
+          <w:tab w:val="left" w:pos="2748"/>
+          <w:tab w:val="left" w:pos="3664"/>
+          <w:tab w:val="left" w:pos="4580"/>
+          <w:tab w:val="left" w:pos="5496"/>
+          <w:tab w:val="left" w:pos="6412"/>
+          <w:tab w:val="left" w:pos="7328"/>
+          <w:tab w:val="left" w:pos="8244"/>
+          <w:tab w:val="left" w:pos="9160"/>
+          <w:tab w:val="left" w:pos="10076"/>
+          <w:tab w:val="left" w:pos="10992"/>
+          <w:tab w:val="left" w:pos="11908"/>
+          <w:tab w:val="left" w:pos="12824"/>
+          <w:tab w:val="left" w:pos="13740"/>
+          <w:tab w:val="left" w:pos="14656"/>
+        </w:tabs>
+        <w:rPr>
+          <w:rFonts w:asciiTheme="minorBidi" w:hAnsiTheme="minorBidi" w:cstheme="minorBidi"/>
+          <w:color w:val="000000" w:themeColor="text1"/>
+          <w:sz w:val="22"/>
+          <w:szCs w:val="22"/>
+        </w:rPr>
+      </w:pPr>
+      <w:r>
+        <w:rPr>
+          <w:rFonts w:ascii="Menlo" w:hAnsi="Menlo" w:cs="Menlo"/>
+          <w:color w:val="000000" w:themeColor="text1"/>
+          <w:sz w:val="20"/>
+          <w:szCs w:val="20"/>
+        </w:rPr>
+        <w:tab/>
+      </w:r>
+      <w:r>
+        <w:rPr>
+          <w:rFonts w:asciiTheme="minorBidi" w:hAnsiTheme="minorBidi" w:cstheme="minorBidi"/>
+          <w:color w:val="000000" w:themeColor="text1"/>
+          <w:sz w:val="22"/>
+          <w:szCs w:val="22"/>
+        </w:rPr>
+        <w:t xml:space="preserve">    </w:t>
+      </w:r>
+      <w:r>
+        <w:rPr>
+          <w:rFonts w:asciiTheme="minorBidi" w:hAnsiTheme="minorBidi" w:cstheme="minorBidi"/>
+          <w:color w:val="000000" w:themeColor="text1"/>
+          <w:sz w:val="22"/>
+          <w:szCs w:val="22"/>
+        </w:rPr>
+        <w:t xml:space="preserve">     </w:t>
+      </w:r>
+      <w:hyperlink r:id="rId7" w:history="1">
+        <w:r>
+          <w:rPr>
+            <w:rStyle w:val="Hyperlink"/>
+            <w:rFonts w:asciiTheme="minorBidi" w:hAnsiTheme="minorBidi" w:cstheme="minorBidi"/>
+            <w:sz w:val="22"/>
+            <w:szCs w:val="22"/>
+          </w:rPr>
+          <w:t>https://ftp.ncbi.nlm.n</w:t>
+        </w:r>
+        <w:r>
+          <w:rPr>
+            <w:rStyle w:val="Hyperlink"/>
+            <w:rFonts w:asciiTheme="minorBidi" w:hAnsiTheme="minorBidi" w:cstheme="minorBidi"/>
+            <w:sz w:val="22"/>
+            <w:szCs w:val="22"/>
+          </w:rPr>
+          <w:t>i</w:t>
+        </w:r>
+        <w:r>
+          <w:rPr>
+            <w:rStyle w:val="Hyperlink"/>
+            <w:rFonts w:asciiTheme="minorBidi" w:hAnsiTheme="minorBidi" w:cstheme="minorBidi"/>
+            <w:sz w:val="22"/>
+            <w:szCs w:val="22"/>
+          </w:rPr>
+          <w:t>h.gov/pub/taxonomy/new_taxdump/</w:t>
+        </w:r>
+      </w:hyperlink>
+    </w:p>
+    <w:p>
+      <w:pPr>
+        <w:pStyle w:val="NormalWeb"/>
+        <w:spacing w:before="120" w:beforeAutospacing="0" w:after="0" w:afterAutospacing="0"/>
+        <w:ind w:left="1440"/>
+        <w:rPr>
+          <w:rFonts w:ascii="Arial" w:hAnsi="Arial" w:cs="Arial"/>
+          <w:color w:val="000000" w:themeColor="text1"/>
+          <w:sz w:val="22"/>
+          <w:szCs w:val="22"/>
+          <w:lang w:val="en-US"/>
+        </w:rPr>
+      </w:pPr>
+      <w:r>
+        <w:rPr>
+          <w:rFonts w:ascii="Arial" w:hAnsi="Arial" w:cs="Arial"/>
+          <w:b/>
+          <w:bCs/>
+          <w:color w:val="000000" w:themeColor="text1"/>
+          <w:sz w:val="22"/>
+          <w:szCs w:val="22"/>
+          <w:lang w:val="en-US"/>
+        </w:rPr>
         <w:t>Usage:</w:t>
       </w:r>
       <w:r>
@@ -10020,6 +10238,7 @@
           <w:u w:val="single"/>
           <w:lang w:val="en-US"/>
         </w:rPr>
+        <w:lastRenderedPageBreak/>
         <w:t>Interaction with the graph area</w:t>
       </w:r>
     </w:p>
@@ -10130,7 +10349,6 @@
           <w:szCs w:val="22"/>
           <w:lang w:val="en-US"/>
         </w:rPr>
-        <w:lastRenderedPageBreak/>
         <w:t>Rotate/Pan</w:t>
       </w:r>
       <w:r>
@@ -11523,6 +11741,7 @@
           <w:szCs w:val="22"/>
           <w:lang w:val="en-US"/>
         </w:rPr>
+        <w:lastRenderedPageBreak/>
         <w:t xml:space="preserve">Switches between the </w:t>
       </w:r>
       <w:r>
@@ -11694,7 +11913,6 @@
           <w:szCs w:val="22"/>
           <w:lang w:val="en-US"/>
         </w:rPr>
-        <w:lastRenderedPageBreak/>
         <w:t xml:space="preserve">The 2D view can be useful for producing images, as the connecting lines are displayed </w:t>
       </w:r>
       <w:r>
@@ -13009,7 +13227,18 @@
           <w:szCs w:val="22"/>
           <w:lang w:val="en-US"/>
         </w:rPr>
-        <w:t>e ‘</w:t>
+        <w:t xml:space="preserve">e </w:t>
+      </w:r>
+      <w:r>
+        <w:rPr>
+          <w:rFonts w:ascii="Arial" w:hAnsi="Arial" w:cs="Arial"/>
+          <w:color w:val="000000" w:themeColor="text1"/>
+          <w:sz w:val="22"/>
+          <w:szCs w:val="22"/>
+          <w:lang w:val="en-US"/>
+        </w:rPr>
+        <w:lastRenderedPageBreak/>
+        <w:t>‘</w:t>
       </w:r>
       <w:r>
         <w:rPr>
@@ -13230,7 +13459,6 @@
           <w:szCs w:val="22"/>
           <w:lang w:val="en-US"/>
         </w:rPr>
-        <w:lastRenderedPageBreak/>
         <w:t>by</w:t>
       </w:r>
       <w:r>
@@ -14463,6 +14691,7 @@
           <w:szCs w:val="22"/>
           <w:lang w:val="en-US"/>
         </w:rPr>
+        <w:lastRenderedPageBreak/>
         <w:t>Add to selected subset</w:t>
       </w:r>
       <w:r>
@@ -14600,7 +14829,6 @@
           <w:szCs w:val="22"/>
           <w:lang w:val="en-US"/>
         </w:rPr>
-        <w:lastRenderedPageBreak/>
         <w:t>All the changes to the selected subset are updated in the graph as well.</w:t>
       </w:r>
     </w:p>

</xml_diff>

<commit_message>
- Added Tools -> Color by seq. length - Added 'Color by' combo-box - Added Configure -> Data-points - Manual was updated with the new features
</commit_message>
<xml_diff>
--- a/manual/CLANS-Python Manual.docx
+++ b/manual/CLANS-Python Manual.docx
@@ -9046,7 +9046,27 @@
           <w:szCs w:val="22"/>
           <w:lang w:val="en-US"/>
         </w:rPr>
-        <w:t>: saves the current graph presentation into a file, either in ‘CLANS’ format or as tab-delimited file.</w:t>
+        <w:t xml:space="preserve">: </w:t>
+      </w:r>
+      <w:r>
+        <w:rPr>
+          <w:rFonts w:ascii="Arial" w:hAnsi="Arial" w:cs="Arial"/>
+          <w:color w:val="000000" w:themeColor="text1"/>
+          <w:sz w:val="22"/>
+          <w:szCs w:val="22"/>
+          <w:lang w:val="en-US"/>
+        </w:rPr>
+        <w:t>S</w:t>
+      </w:r>
+      <w:r>
+        <w:rPr>
+          <w:rFonts w:ascii="Arial" w:hAnsi="Arial" w:cs="Arial"/>
+          <w:color w:val="000000" w:themeColor="text1"/>
+          <w:sz w:val="22"/>
+          <w:szCs w:val="22"/>
+          <w:lang w:val="en-US"/>
+        </w:rPr>
+        <w:t>aves the current graph presentation into a file, either in ‘CLANS’ format or as tab-delimited file.</w:t>
       </w:r>
       <w:r>
         <w:rPr>
@@ -9453,7 +9473,27 @@
           <w:szCs w:val="22"/>
           <w:lang w:val="en-US"/>
         </w:rPr>
-        <w:t>: opens a dialog window, allowing the user to con</w:t>
+        <w:t xml:space="preserve">: </w:t>
+      </w:r>
+      <w:r>
+        <w:rPr>
+          <w:rFonts w:ascii="Arial" w:hAnsi="Arial" w:cs="Arial"/>
+          <w:color w:val="000000" w:themeColor="text1"/>
+          <w:sz w:val="22"/>
+          <w:szCs w:val="22"/>
+          <w:lang w:val="en-US"/>
+        </w:rPr>
+        <w:t>O</w:t>
+      </w:r>
+      <w:r>
+        <w:rPr>
+          <w:rFonts w:ascii="Arial" w:hAnsi="Arial" w:cs="Arial"/>
+          <w:color w:val="000000" w:themeColor="text1"/>
+          <w:sz w:val="22"/>
+          <w:szCs w:val="22"/>
+          <w:lang w:val="en-US"/>
+        </w:rPr>
+        <w:t>pens a dialog window, allowing the user to con</w:t>
       </w:r>
       <w:r>
         <w:rPr>
@@ -9506,6 +9546,55 @@
           <w:lang w:val="en-US"/>
         </w:rPr>
         <w:t>.</w:t>
+      </w:r>
+    </w:p>
+    <w:p>
+      <w:pPr>
+        <w:pStyle w:val="NormalWeb"/>
+        <w:numPr>
+          <w:ilvl w:val="0"/>
+          <w:numId w:val="17"/>
+        </w:numPr>
+        <w:spacing w:before="120" w:beforeAutospacing="0"/>
+        <w:rPr>
+          <w:rFonts w:ascii="Arial" w:hAnsi="Arial" w:cs="Arial"/>
+          <w:b/>
+          <w:bCs/>
+          <w:color w:val="942093"/>
+          <w:sz w:val="22"/>
+          <w:szCs w:val="22"/>
+          <w:lang w:val="en-US"/>
+        </w:rPr>
+      </w:pPr>
+      <w:r>
+        <w:rPr>
+          <w:rFonts w:ascii="Arial" w:hAnsi="Arial" w:cs="Arial"/>
+          <w:color w:val="942093"/>
+          <w:sz w:val="22"/>
+          <w:szCs w:val="22"/>
+          <w:lang w:val="en-US"/>
+        </w:rPr>
+        <w:t xml:space="preserve">Data-points: </w:t>
+      </w:r>
+      <w:r>
+        <w:rPr>
+          <w:rFonts w:ascii="Arial" w:hAnsi="Arial" w:cs="Arial"/>
+          <w:color w:val="000000" w:themeColor="text1"/>
+          <w:sz w:val="22"/>
+          <w:szCs w:val="22"/>
+          <w:lang w:val="en-US"/>
+        </w:rPr>
+        <w:t>Sets the default size and color of the data-points, when no other setting is defined. In case different values are set via the groups definitions (each group can have different setting), they will take over</w:t>
+      </w:r>
+      <w:r>
+        <w:rPr>
+          <w:rFonts w:ascii="Arial" w:hAnsi="Arial" w:cs="Arial"/>
+          <w:color w:val="000000" w:themeColor="text1"/>
+          <w:sz w:val="22"/>
+          <w:szCs w:val="22"/>
+          <w:lang w:val="en-US"/>
+        </w:rPr>
+        <w:t xml:space="preserve"> the default setting.</w:t>
       </w:r>
     </w:p>
     <w:p>
@@ -9828,31 +9917,7 @@
           <w:szCs w:val="22"/>
           <w:lang w:val="en-US"/>
         </w:rPr>
-        <w:t>P</w:t>
-      </w:r>
-      <w:r>
-        <w:rPr>
-          <w:rFonts w:ascii="Arial" w:hAnsi="Arial" w:cs="Arial"/>
-          <w:b/>
-          <w:bCs/>
-          <w:color w:val="000000" w:themeColor="text1"/>
-          <w:sz w:val="22"/>
-          <w:szCs w:val="22"/>
-          <w:lang w:val="en-US"/>
-        </w:rPr>
-        <w:t>rerequisites</w:t>
-      </w:r>
-      <w:r>
-        <w:rPr>
-          <w:rFonts w:ascii="Arial" w:hAnsi="Arial" w:cs="Arial"/>
-          <w:b/>
-          <w:bCs/>
-          <w:color w:val="000000" w:themeColor="text1"/>
-          <w:sz w:val="22"/>
-          <w:szCs w:val="22"/>
-          <w:lang w:val="en-US"/>
-        </w:rPr>
-        <w:t xml:space="preserve">: </w:t>
+        <w:t xml:space="preserve">Prerequisites: </w:t>
       </w:r>
       <w:r>
         <w:rPr>
@@ -10002,25 +10067,7 @@
             <w:sz w:val="22"/>
             <w:szCs w:val="22"/>
           </w:rPr>
-          <w:t>https://ftp.ncbi.nlm.n</w:t>
-        </w:r>
-        <w:r>
-          <w:rPr>
-            <w:rStyle w:val="Hyperlink"/>
-            <w:rFonts w:asciiTheme="minorBidi" w:hAnsiTheme="minorBidi" w:cstheme="minorBidi"/>
-            <w:sz w:val="22"/>
-            <w:szCs w:val="22"/>
-          </w:rPr>
-          <w:t>i</w:t>
-        </w:r>
-        <w:r>
-          <w:rPr>
-            <w:rStyle w:val="Hyperlink"/>
-            <w:rFonts w:asciiTheme="minorBidi" w:hAnsiTheme="minorBidi" w:cstheme="minorBidi"/>
-            <w:sz w:val="22"/>
-            <w:szCs w:val="22"/>
-          </w:rPr>
-          <w:t>h.gov/pub/taxonomy/new_taxdump/</w:t>
+          <w:t>https://ftp.ncbi.nlm.nih.gov/pub/taxonomy/new_taxdump/</w:t>
         </w:r>
       </w:hyperlink>
     </w:p>
@@ -10163,6 +10210,7 @@
           <w:szCs w:val="22"/>
           <w:lang w:val="en-US"/>
         </w:rPr>
+        <w:lastRenderedPageBreak/>
         <w:t xml:space="preserve">The colors </w:t>
       </w:r>
       <w:r>
@@ -10223,9 +10271,153 @@
     <w:p>
       <w:pPr>
         <w:pStyle w:val="NormalWeb"/>
+        <w:numPr>
+          <w:ilvl w:val="0"/>
+          <w:numId w:val="17"/>
+        </w:numPr>
         <w:spacing w:before="120" w:beforeAutospacing="0"/>
         <w:rPr>
           <w:rFonts w:ascii="Arial" w:hAnsi="Arial" w:cs="Arial"/>
+          <w:b/>
+          <w:bCs/>
+          <w:color w:val="942093"/>
+          <w:sz w:val="22"/>
+          <w:szCs w:val="22"/>
+          <w:lang w:val="en-US"/>
+        </w:rPr>
+      </w:pPr>
+      <w:r>
+        <w:rPr>
+          <w:rFonts w:ascii="Arial" w:hAnsi="Arial" w:cs="Arial"/>
+          <w:color w:val="942093"/>
+          <w:sz w:val="22"/>
+          <w:szCs w:val="22"/>
+          <w:lang w:val="en-US"/>
+        </w:rPr>
+        <w:t>Color data by</w:t>
+      </w:r>
+      <w:r>
+        <w:rPr>
+          <w:rFonts w:ascii="Arial" w:hAnsi="Arial" w:cs="Arial"/>
+          <w:color w:val="942093"/>
+          <w:sz w:val="22"/>
+          <w:szCs w:val="22"/>
+          <w:lang w:val="en-US"/>
+        </w:rPr>
+        <w:t xml:space="preserve">: </w:t>
+      </w:r>
+    </w:p>
+    <w:p>
+      <w:pPr>
+        <w:pStyle w:val="NormalWeb"/>
+        <w:numPr>
+          <w:ilvl w:val="1"/>
+          <w:numId w:val="17"/>
+        </w:numPr>
+        <w:spacing w:before="120" w:beforeAutospacing="0"/>
+        <w:rPr>
+          <w:rFonts w:ascii="Arial" w:hAnsi="Arial" w:cs="Arial"/>
+          <w:b/>
+          <w:bCs/>
+          <w:color w:val="942093"/>
+          <w:sz w:val="22"/>
+          <w:szCs w:val="22"/>
+          <w:lang w:val="en-US"/>
+        </w:rPr>
+      </w:pPr>
+      <w:r>
+        <w:rPr>
+          <w:rFonts w:ascii="Arial" w:hAnsi="Arial" w:cs="Arial"/>
+          <w:color w:val="942093"/>
+          <w:sz w:val="22"/>
+          <w:szCs w:val="22"/>
+          <w:lang w:val="en-US"/>
+        </w:rPr>
+        <w:t xml:space="preserve">Sequence length: </w:t>
+      </w:r>
+      <w:r>
+        <w:rPr>
+          <w:rFonts w:ascii="Arial" w:hAnsi="Arial" w:cs="Arial"/>
+          <w:color w:val="000000" w:themeColor="text1"/>
+          <w:sz w:val="22"/>
+          <w:szCs w:val="22"/>
+          <w:lang w:val="en-US"/>
+        </w:rPr>
+        <w:t>This feature colors the data-points according to the length of the sequences. The color-range can be set by clicking the colored ‘change’ buttons.</w:t>
+      </w:r>
+    </w:p>
+    <w:p>
+      <w:pPr>
+        <w:pStyle w:val="NormalWeb"/>
+        <w:spacing w:before="120" w:beforeAutospacing="0"/>
+        <w:ind w:left="1440"/>
+        <w:rPr>
+          <w:rFonts w:ascii="Arial" w:hAnsi="Arial" w:cs="Arial"/>
+          <w:b/>
+          <w:bCs/>
+          <w:color w:val="942093"/>
+          <w:sz w:val="22"/>
+          <w:szCs w:val="22"/>
+          <w:lang w:val="en-US"/>
+        </w:rPr>
+      </w:pPr>
+      <w:r>
+        <w:rPr>
+          <w:rFonts w:ascii="Arial" w:hAnsi="Arial" w:cs="Arial"/>
+          <w:color w:val="942093"/>
+          <w:sz w:val="22"/>
+          <w:szCs w:val="22"/>
+          <w:lang w:val="en-US"/>
+        </w:rPr>
+        <w:t>Note:</w:t>
+      </w:r>
+      <w:r>
+        <w:rPr>
+          <w:rFonts w:ascii="Arial" w:hAnsi="Arial" w:cs="Arial"/>
+          <w:color w:val="000000" w:themeColor="text1"/>
+          <w:sz w:val="22"/>
+          <w:szCs w:val="22"/>
+          <w:lang w:val="en-US"/>
+        </w:rPr>
+        <w:t xml:space="preserve"> Once coloring by sequence length was applied, it is possible to easily switch between this coloring and the coloring by groups (or default color in case there are no defined groups).</w:t>
+      </w:r>
+      <w:r>
+        <w:rPr>
+          <w:rFonts w:ascii="Arial" w:hAnsi="Arial" w:cs="Arial"/>
+          <w:color w:val="000000" w:themeColor="text1"/>
+          <w:sz w:val="22"/>
+          <w:szCs w:val="22"/>
+          <w:lang w:val="en-US"/>
+        </w:rPr>
+        <w:t xml:space="preserve"> This can be done using the ‘Color by’ combo-box</w:t>
+      </w:r>
+      <w:r>
+        <w:rPr>
+          <w:rFonts w:ascii="Arial" w:hAnsi="Arial" w:cs="Arial"/>
+          <w:color w:val="000000" w:themeColor="text1"/>
+          <w:sz w:val="22"/>
+          <w:szCs w:val="22"/>
+          <w:lang w:val="en-US"/>
+        </w:rPr>
+        <w:t xml:space="preserve"> at the bottom of the window</w:t>
+      </w:r>
+      <w:r>
+        <w:rPr>
+          <w:rFonts w:ascii="Arial" w:hAnsi="Arial" w:cs="Arial"/>
+          <w:color w:val="000000" w:themeColor="text1"/>
+          <w:sz w:val="22"/>
+          <w:szCs w:val="22"/>
+          <w:lang w:val="en-US"/>
+        </w:rPr>
+        <w:t xml:space="preserve">. </w:t>
+      </w:r>
+    </w:p>
+    <w:p>
+      <w:pPr>
+        <w:pStyle w:val="NormalWeb"/>
+        <w:spacing w:before="120" w:beforeAutospacing="0"/>
+        <w:rPr>
+          <w:rFonts w:ascii="Arial" w:hAnsi="Arial" w:cs="Arial"/>
           <w:color w:val="000000" w:themeColor="text1"/>
           <w:u w:val="single"/>
           <w:lang w:val="en-US"/>
@@ -10238,7 +10430,6 @@
           <w:u w:val="single"/>
           <w:lang w:val="en-US"/>
         </w:rPr>
-        <w:lastRenderedPageBreak/>
         <w:t>Interaction with the graph area</w:t>
       </w:r>
     </w:p>
@@ -11364,6 +11555,7 @@
           <w:szCs w:val="22"/>
           <w:lang w:val="en-US"/>
         </w:rPr>
+        <w:lastRenderedPageBreak/>
         <w:t>Start</w:t>
       </w:r>
       <w:r>
@@ -11741,7 +11933,6 @@
           <w:szCs w:val="22"/>
           <w:lang w:val="en-US"/>
         </w:rPr>
-        <w:lastRenderedPageBreak/>
         <w:t xml:space="preserve">Switches between the </w:t>
       </w:r>
       <w:r>
@@ -12795,7 +12986,18 @@
           <w:szCs w:val="22"/>
           <w:lang w:val="en-US"/>
         </w:rPr>
-        <w:t>In data-points selection mode, the points that are clicked or within the selected area, are being selected. In groups selection mode, when a point is clicked</w:t>
+        <w:t xml:space="preserve">In data-points selection mode, the points that are clicked or within the selected </w:t>
+      </w:r>
+      <w:r>
+        <w:rPr>
+          <w:rFonts w:ascii="Arial" w:hAnsi="Arial" w:cs="Arial"/>
+          <w:color w:val="000000" w:themeColor="text1"/>
+          <w:sz w:val="22"/>
+          <w:szCs w:val="22"/>
+          <w:lang w:val="en-US"/>
+        </w:rPr>
+        <w:lastRenderedPageBreak/>
+        <w:t>area, are being selected. In groups selection mode, when a point is clicked</w:t>
       </w:r>
       <w:r>
         <w:rPr>
@@ -13227,18 +13429,7 @@
           <w:szCs w:val="22"/>
           <w:lang w:val="en-US"/>
         </w:rPr>
-        <w:t xml:space="preserve">e </w:t>
-      </w:r>
-      <w:r>
-        <w:rPr>
-          <w:rFonts w:ascii="Arial" w:hAnsi="Arial" w:cs="Arial"/>
-          <w:color w:val="000000" w:themeColor="text1"/>
-          <w:sz w:val="22"/>
-          <w:szCs w:val="22"/>
-          <w:lang w:val="en-US"/>
-        </w:rPr>
-        <w:lastRenderedPageBreak/>
-        <w:t>‘</w:t>
+        <w:t>e ‘</w:t>
       </w:r>
       <w:r>
         <w:rPr>
@@ -13918,6 +14109,255 @@
     <w:p>
       <w:pPr>
         <w:pStyle w:val="NormalWeb"/>
+        <w:spacing w:before="240" w:beforeAutospacing="0" w:after="120" w:afterAutospacing="0"/>
+        <w:rPr>
+          <w:rFonts w:ascii="Arial" w:hAnsi="Arial" w:cs="Arial"/>
+          <w:b/>
+          <w:bCs/>
+          <w:color w:val="000000" w:themeColor="text1"/>
+          <w:sz w:val="22"/>
+          <w:szCs w:val="22"/>
+          <w:lang w:val="en-US"/>
+        </w:rPr>
+      </w:pPr>
+      <w:r>
+        <w:rPr>
+          <w:rFonts w:ascii="Arial" w:hAnsi="Arial" w:cs="Arial"/>
+          <w:b/>
+          <w:bCs/>
+          <w:color w:val="000000" w:themeColor="text1"/>
+          <w:sz w:val="22"/>
+          <w:szCs w:val="22"/>
+          <w:lang w:val="en-US"/>
+        </w:rPr>
+        <w:t>Color by</w:t>
+      </w:r>
+      <w:r>
+        <w:rPr>
+          <w:rFonts w:ascii="Arial" w:hAnsi="Arial" w:cs="Arial"/>
+          <w:b/>
+          <w:bCs/>
+          <w:color w:val="000000" w:themeColor="text1"/>
+          <w:sz w:val="22"/>
+          <w:szCs w:val="22"/>
+          <w:lang w:val="en-US"/>
+        </w:rPr>
+        <w:t xml:space="preserve"> combo-box</w:t>
+      </w:r>
+      <w:r>
+        <w:rPr>
+          <w:rFonts w:ascii="Arial" w:hAnsi="Arial" w:cs="Arial"/>
+          <w:b/>
+          <w:bCs/>
+          <w:color w:val="000000" w:themeColor="text1"/>
+          <w:sz w:val="22"/>
+          <w:szCs w:val="22"/>
+          <w:lang w:val="en-US"/>
+        </w:rPr>
+        <w:t>:</w:t>
+      </w:r>
+      <w:r>
+        <w:rPr>
+          <w:rFonts w:ascii="Arial" w:hAnsi="Arial" w:cs="Arial"/>
+          <w:b/>
+          <w:bCs/>
+          <w:color w:val="000000" w:themeColor="text1"/>
+          <w:sz w:val="22"/>
+          <w:szCs w:val="22"/>
+          <w:lang w:val="en-US"/>
+        </w:rPr>
+        <w:t xml:space="preserve"> </w:t>
+      </w:r>
+    </w:p>
+    <w:p>
+      <w:pPr>
+        <w:pStyle w:val="NormalWeb"/>
+        <w:spacing w:before="0" w:beforeAutospacing="0" w:after="0" w:afterAutospacing="0"/>
+        <w:rPr>
+          <w:rFonts w:ascii="Arial" w:hAnsi="Arial" w:cs="Arial"/>
+          <w:color w:val="000000" w:themeColor="text1"/>
+          <w:sz w:val="22"/>
+          <w:szCs w:val="22"/>
+          <w:lang w:val="en-US"/>
+        </w:rPr>
+      </w:pPr>
+      <w:r>
+        <w:rPr>
+          <w:rFonts w:ascii="Arial" w:hAnsi="Arial" w:cs="Arial"/>
+          <w:color w:val="000000" w:themeColor="text1"/>
+          <w:sz w:val="22"/>
+          <w:szCs w:val="22"/>
+          <w:lang w:val="en-US"/>
+        </w:rPr>
+        <w:t>S</w:t>
+      </w:r>
+      <w:r>
+        <w:rPr>
+          <w:rFonts w:ascii="Arial" w:hAnsi="Arial" w:cs="Arial"/>
+          <w:color w:val="000000" w:themeColor="text1"/>
+          <w:sz w:val="22"/>
+          <w:szCs w:val="22"/>
+          <w:lang w:val="en-US"/>
+        </w:rPr>
+        <w:t>witch</w:t>
+      </w:r>
+      <w:r>
+        <w:rPr>
+          <w:rFonts w:ascii="Arial" w:hAnsi="Arial" w:cs="Arial"/>
+          <w:color w:val="000000" w:themeColor="text1"/>
+          <w:sz w:val="22"/>
+          <w:szCs w:val="22"/>
+          <w:lang w:val="en-US"/>
+        </w:rPr>
+        <w:t>es</w:t>
+      </w:r>
+      <w:r>
+        <w:rPr>
+          <w:rFonts w:ascii="Arial" w:hAnsi="Arial" w:cs="Arial"/>
+          <w:color w:val="000000" w:themeColor="text1"/>
+          <w:sz w:val="22"/>
+          <w:szCs w:val="22"/>
+          <w:lang w:val="en-US"/>
+        </w:rPr>
+        <w:t xml:space="preserve"> between </w:t>
+      </w:r>
+      <w:r>
+        <w:rPr>
+          <w:rFonts w:ascii="Arial" w:hAnsi="Arial" w:cs="Arial"/>
+          <w:color w:val="000000" w:themeColor="text1"/>
+          <w:sz w:val="22"/>
+          <w:szCs w:val="22"/>
+          <w:lang w:val="en-US"/>
+        </w:rPr>
+        <w:t xml:space="preserve">two options of coloring the data-points: </w:t>
+      </w:r>
+    </w:p>
+    <w:p>
+      <w:pPr>
+        <w:pStyle w:val="NormalWeb"/>
+        <w:numPr>
+          <w:ilvl w:val="0"/>
+          <w:numId w:val="21"/>
+        </w:numPr>
+        <w:spacing w:before="0" w:beforeAutospacing="0" w:after="0" w:afterAutospacing="0"/>
+        <w:rPr>
+          <w:rFonts w:ascii="Arial" w:hAnsi="Arial" w:cs="Arial"/>
+          <w:b/>
+          <w:bCs/>
+          <w:color w:val="000000" w:themeColor="text1"/>
+          <w:sz w:val="22"/>
+          <w:szCs w:val="22"/>
+          <w:lang w:val="en-US"/>
+        </w:rPr>
+      </w:pPr>
+      <w:r>
+        <w:rPr>
+          <w:rFonts w:ascii="Arial" w:hAnsi="Arial" w:cs="Arial"/>
+          <w:color w:val="000000" w:themeColor="text1"/>
+          <w:sz w:val="22"/>
+          <w:szCs w:val="22"/>
+          <w:lang w:val="en-US"/>
+        </w:rPr>
+        <w:t>Color</w:t>
+      </w:r>
+      <w:r>
+        <w:rPr>
+          <w:rFonts w:ascii="Arial" w:hAnsi="Arial" w:cs="Arial"/>
+          <w:color w:val="000000" w:themeColor="text1"/>
+          <w:sz w:val="22"/>
+          <w:szCs w:val="22"/>
+          <w:lang w:val="en-US"/>
+        </w:rPr>
+        <w:t xml:space="preserve"> by groups </w:t>
+      </w:r>
+      <w:r>
+        <w:rPr>
+          <w:rFonts w:ascii="Arial" w:hAnsi="Arial" w:cs="Arial"/>
+          <w:color w:val="000000" w:themeColor="text1"/>
+          <w:sz w:val="22"/>
+          <w:szCs w:val="22"/>
+          <w:lang w:val="en-US"/>
+        </w:rPr>
+        <w:t>(</w:t>
+      </w:r>
+      <w:r>
+        <w:rPr>
+          <w:rFonts w:ascii="Arial" w:hAnsi="Arial" w:cs="Arial"/>
+          <w:color w:val="000000" w:themeColor="text1"/>
+          <w:sz w:val="22"/>
+          <w:szCs w:val="22"/>
+          <w:lang w:val="en-US"/>
+        </w:rPr>
+        <w:t>or default color in case there are no defined groups)</w:t>
+      </w:r>
+      <w:r>
+        <w:rPr>
+          <w:rFonts w:ascii="Arial" w:hAnsi="Arial" w:cs="Arial"/>
+          <w:color w:val="000000" w:themeColor="text1"/>
+          <w:sz w:val="22"/>
+          <w:szCs w:val="22"/>
+          <w:lang w:val="en-US"/>
+        </w:rPr>
+        <w:t xml:space="preserve"> – the default option</w:t>
+      </w:r>
+    </w:p>
+    <w:p>
+      <w:pPr>
+        <w:pStyle w:val="NormalWeb"/>
+        <w:numPr>
+          <w:ilvl w:val="0"/>
+          <w:numId w:val="21"/>
+        </w:numPr>
+        <w:spacing w:before="0" w:beforeAutospacing="0" w:after="0" w:afterAutospacing="0"/>
+        <w:rPr>
+          <w:rFonts w:ascii="Arial" w:hAnsi="Arial" w:cs="Arial"/>
+          <w:b/>
+          <w:bCs/>
+          <w:color w:val="000000" w:themeColor="text1"/>
+          <w:sz w:val="22"/>
+          <w:szCs w:val="22"/>
+          <w:lang w:val="en-US"/>
+        </w:rPr>
+      </w:pPr>
+      <w:r>
+        <w:rPr>
+          <w:rFonts w:ascii="Arial" w:hAnsi="Arial" w:cs="Arial"/>
+          <w:color w:val="000000" w:themeColor="text1"/>
+          <w:sz w:val="22"/>
+          <w:szCs w:val="22"/>
+          <w:lang w:val="en-US"/>
+        </w:rPr>
+        <w:t>Color by sequence length.</w:t>
+      </w:r>
+    </w:p>
+    <w:p>
+      <w:pPr>
+        <w:pStyle w:val="NormalWeb"/>
+        <w:spacing w:before="0" w:beforeAutospacing="0" w:after="0" w:afterAutospacing="0"/>
+        <w:rPr>
+          <w:rFonts w:ascii="Arial" w:hAnsi="Arial" w:cs="Arial"/>
+          <w:b/>
+          <w:bCs/>
+          <w:color w:val="000000" w:themeColor="text1"/>
+          <w:sz w:val="22"/>
+          <w:szCs w:val="22"/>
+          <w:lang w:val="en-US"/>
+        </w:rPr>
+      </w:pPr>
+      <w:r>
+        <w:rPr>
+          <w:rFonts w:ascii="Arial" w:hAnsi="Arial" w:cs="Arial"/>
+          <w:color w:val="000000" w:themeColor="text1"/>
+          <w:sz w:val="22"/>
+          <w:szCs w:val="22"/>
+          <w:lang w:val="en-US"/>
+        </w:rPr>
+        <w:t>The combo-box becomes active once coloring by sequence length is applied.</w:t>
+      </w:r>
+    </w:p>
+    <w:p>
+      <w:pPr>
+        <w:pStyle w:val="NormalWeb"/>
         <w:spacing w:before="0" w:beforeAutospacing="0" w:after="0" w:afterAutospacing="0"/>
         <w:rPr>
           <w:rFonts w:ascii="Arial" w:hAnsi="Arial" w:cs="Arial"/>
@@ -14120,6 +14560,7 @@
           <w:szCs w:val="22"/>
           <w:lang w:val="en-US"/>
         </w:rPr>
+        <w:lastRenderedPageBreak/>
         <w:t>Highlight in</w:t>
       </w:r>
       <w:r>
@@ -14691,7 +15132,6 @@
           <w:szCs w:val="22"/>
           <w:lang w:val="en-US"/>
         </w:rPr>
-        <w:lastRenderedPageBreak/>
         <w:t>Add to selected subset</w:t>
       </w:r>
       <w:r>
@@ -15461,7 +15901,7 @@
   <w:abstractNum w:abstractNumId="5" w15:restartNumberingAfterBreak="0">
     <w:nsid w:val="343A60B2"/>
     <w:multiLevelType w:val="hybridMultilevel"/>
-    <w:tmpl w:val="FCF86BC6"/>
+    <w:tmpl w:val="B4DE4308"/>
     <w:lvl w:ilvl="0" w:tplc="08090001">
       <w:start w:val="1"/>
       <w:numFmt w:val="bullet"/>
@@ -16399,6 +16839,119 @@
     </w:lvl>
   </w:abstractNum>
   <w:abstractNum w:abstractNumId="13" w15:restartNumberingAfterBreak="0">
+    <w:nsid w:val="4F134C56"/>
+    <w:multiLevelType w:val="hybridMultilevel"/>
+    <w:tmpl w:val="AD341D10"/>
+    <w:lvl w:ilvl="0" w:tplc="08090001">
+      <w:start w:val="1"/>
+      <w:numFmt w:val="bullet"/>
+      <w:lvlText w:val=""/>
+      <w:lvlJc w:val="left"/>
+      <w:pPr>
+        <w:ind w:left="720" w:hanging="360"/>
+      </w:pPr>
+      <w:rPr>
+        <w:rFonts w:ascii="Symbol" w:hAnsi="Symbol" w:hint="default"/>
+      </w:rPr>
+    </w:lvl>
+    <w:lvl w:ilvl="1" w:tplc="08090003" w:tentative="1">
+      <w:start w:val="1"/>
+      <w:numFmt w:val="bullet"/>
+      <w:lvlText w:val="o"/>
+      <w:lvlJc w:val="left"/>
+      <w:pPr>
+        <w:ind w:left="1440" w:hanging="360"/>
+      </w:pPr>
+      <w:rPr>
+        <w:rFonts w:ascii="Courier New" w:hAnsi="Courier New" w:cs="Courier New" w:hint="default"/>
+      </w:rPr>
+    </w:lvl>
+    <w:lvl w:ilvl="2" w:tplc="08090005" w:tentative="1">
+      <w:start w:val="1"/>
+      <w:numFmt w:val="bullet"/>
+      <w:lvlText w:val=""/>
+      <w:lvlJc w:val="left"/>
+      <w:pPr>
+        <w:ind w:left="2160" w:hanging="360"/>
+      </w:pPr>
+      <w:rPr>
+        <w:rFonts w:ascii="Wingdings" w:hAnsi="Wingdings" w:hint="default"/>
+      </w:rPr>
+    </w:lvl>
+    <w:lvl w:ilvl="3" w:tplc="08090001" w:tentative="1">
+      <w:start w:val="1"/>
+      <w:numFmt w:val="bullet"/>
+      <w:lvlText w:val=""/>
+      <w:lvlJc w:val="left"/>
+      <w:pPr>
+        <w:ind w:left="2880" w:hanging="360"/>
+      </w:pPr>
+      <w:rPr>
+        <w:rFonts w:ascii="Symbol" w:hAnsi="Symbol" w:hint="default"/>
+      </w:rPr>
+    </w:lvl>
+    <w:lvl w:ilvl="4" w:tplc="08090003" w:tentative="1">
+      <w:start w:val="1"/>
+      <w:numFmt w:val="bullet"/>
+      <w:lvlText w:val="o"/>
+      <w:lvlJc w:val="left"/>
+      <w:pPr>
+        <w:ind w:left="3600" w:hanging="360"/>
+      </w:pPr>
+      <w:rPr>
+        <w:rFonts w:ascii="Courier New" w:hAnsi="Courier New" w:cs="Courier New" w:hint="default"/>
+      </w:rPr>
+    </w:lvl>
+    <w:lvl w:ilvl="5" w:tplc="08090005" w:tentative="1">
+      <w:start w:val="1"/>
+      <w:numFmt w:val="bullet"/>
+      <w:lvlText w:val=""/>
+      <w:lvlJc w:val="left"/>
+      <w:pPr>
+        <w:ind w:left="4320" w:hanging="360"/>
+      </w:pPr>
+      <w:rPr>
+        <w:rFonts w:ascii="Wingdings" w:hAnsi="Wingdings" w:hint="default"/>
+      </w:rPr>
+    </w:lvl>
+    <w:lvl w:ilvl="6" w:tplc="08090001" w:tentative="1">
+      <w:start w:val="1"/>
+      <w:numFmt w:val="bullet"/>
+      <w:lvlText w:val=""/>
+      <w:lvlJc w:val="left"/>
+      <w:pPr>
+        <w:ind w:left="5040" w:hanging="360"/>
+      </w:pPr>
+      <w:rPr>
+        <w:rFonts w:ascii="Symbol" w:hAnsi="Symbol" w:hint="default"/>
+      </w:rPr>
+    </w:lvl>
+    <w:lvl w:ilvl="7" w:tplc="08090003" w:tentative="1">
+      <w:start w:val="1"/>
+      <w:numFmt w:val="bullet"/>
+      <w:lvlText w:val="o"/>
+      <w:lvlJc w:val="left"/>
+      <w:pPr>
+        <w:ind w:left="5760" w:hanging="360"/>
+      </w:pPr>
+      <w:rPr>
+        <w:rFonts w:ascii="Courier New" w:hAnsi="Courier New" w:cs="Courier New" w:hint="default"/>
+      </w:rPr>
+    </w:lvl>
+    <w:lvl w:ilvl="8" w:tplc="08090005" w:tentative="1">
+      <w:start w:val="1"/>
+      <w:numFmt w:val="bullet"/>
+      <w:lvlText w:val=""/>
+      <w:lvlJc w:val="left"/>
+      <w:pPr>
+        <w:ind w:left="6480" w:hanging="360"/>
+      </w:pPr>
+      <w:rPr>
+        <w:rFonts w:ascii="Wingdings" w:hAnsi="Wingdings" w:hint="default"/>
+      </w:rPr>
+    </w:lvl>
+  </w:abstractNum>
+  <w:abstractNum w:abstractNumId="14" w15:restartNumberingAfterBreak="0">
     <w:nsid w:val="539D677E"/>
     <w:multiLevelType w:val="hybridMultilevel"/>
     <w:tmpl w:val="1C52B624"/>
@@ -16511,7 +17064,7 @@
       </w:rPr>
     </w:lvl>
   </w:abstractNum>
-  <w:abstractNum w:abstractNumId="14" w15:restartNumberingAfterBreak="0">
+  <w:abstractNum w:abstractNumId="15" w15:restartNumberingAfterBreak="0">
     <w:nsid w:val="53EE13EC"/>
     <w:multiLevelType w:val="hybridMultilevel"/>
     <w:tmpl w:val="1810881C"/>
@@ -16624,7 +17177,7 @@
       </w:rPr>
     </w:lvl>
   </w:abstractNum>
-  <w:abstractNum w:abstractNumId="15" w15:restartNumberingAfterBreak="0">
+  <w:abstractNum w:abstractNumId="16" w15:restartNumberingAfterBreak="0">
     <w:nsid w:val="64F67AAE"/>
     <w:multiLevelType w:val="multilevel"/>
     <w:tmpl w:val="5F3CFB88"/>
@@ -16773,7 +17326,7 @@
       </w:rPr>
     </w:lvl>
   </w:abstractNum>
-  <w:abstractNum w:abstractNumId="16" w15:restartNumberingAfterBreak="0">
+  <w:abstractNum w:abstractNumId="17" w15:restartNumberingAfterBreak="0">
     <w:nsid w:val="65D57479"/>
     <w:multiLevelType w:val="hybridMultilevel"/>
     <w:tmpl w:val="68D2A6FC"/>
@@ -16886,7 +17439,7 @@
       </w:rPr>
     </w:lvl>
   </w:abstractNum>
-  <w:abstractNum w:abstractNumId="17" w15:restartNumberingAfterBreak="0">
+  <w:abstractNum w:abstractNumId="18" w15:restartNumberingAfterBreak="0">
     <w:nsid w:val="66A92C5C"/>
     <w:multiLevelType w:val="hybridMultilevel"/>
     <w:tmpl w:val="79FC44A2"/>
@@ -16972,7 +17525,7 @@
       </w:pPr>
     </w:lvl>
   </w:abstractNum>
-  <w:abstractNum w:abstractNumId="18" w15:restartNumberingAfterBreak="0">
+  <w:abstractNum w:abstractNumId="19" w15:restartNumberingAfterBreak="0">
     <w:nsid w:val="700E130C"/>
     <w:multiLevelType w:val="hybridMultilevel"/>
     <w:tmpl w:val="55C4AF5A"/>
@@ -17085,7 +17638,7 @@
       </w:rPr>
     </w:lvl>
   </w:abstractNum>
-  <w:abstractNum w:abstractNumId="19" w15:restartNumberingAfterBreak="0">
+  <w:abstractNum w:abstractNumId="20" w15:restartNumberingAfterBreak="0">
     <w:nsid w:val="75145BFF"/>
     <w:multiLevelType w:val="hybridMultilevel"/>
     <w:tmpl w:val="22A8EE8E"/>
@@ -17217,16 +17770,16 @@
     <w:abstractNumId w:val="12"/>
   </w:num>
   <w:num w:numId="7">
-    <w:abstractNumId w:val="13"/>
+    <w:abstractNumId w:val="14"/>
   </w:num>
   <w:num w:numId="8">
-    <w:abstractNumId w:val="17"/>
+    <w:abstractNumId w:val="18"/>
   </w:num>
   <w:num w:numId="9">
     <w:abstractNumId w:val="9"/>
   </w:num>
   <w:num w:numId="10">
-    <w:abstractNumId w:val="15"/>
+    <w:abstractNumId w:val="16"/>
   </w:num>
   <w:num w:numId="11">
     <w:abstractNumId w:val="6"/>
@@ -17238,13 +17791,13 @@
     <w:abstractNumId w:val="0"/>
   </w:num>
   <w:num w:numId="14">
-    <w:abstractNumId w:val="14"/>
+    <w:abstractNumId w:val="15"/>
   </w:num>
   <w:num w:numId="15">
-    <w:abstractNumId w:val="18"/>
+    <w:abstractNumId w:val="19"/>
   </w:num>
   <w:num w:numId="16">
-    <w:abstractNumId w:val="16"/>
+    <w:abstractNumId w:val="17"/>
   </w:num>
   <w:num w:numId="17">
     <w:abstractNumId w:val="5"/>
@@ -17256,7 +17809,10 @@
     <w:abstractNumId w:val="8"/>
   </w:num>
   <w:num w:numId="20">
-    <w:abstractNumId w:val="19"/>
+    <w:abstractNumId w:val="20"/>
+  </w:num>
+  <w:num w:numId="21">
+    <w:abstractNumId w:val="13"/>
   </w:num>
 </w:numbering>
 </file>

</xml_diff>

<commit_message>
Added color-by user-defined parameter feature. - Upload meta-data files - Enable different color-range setting for each parameter - 'Color by' combo-box to switch between coloring options.
</commit_message>
<xml_diff>
--- a/manual/CLANS-Python Manual.docx
+++ b/manual/CLANS-Python Manual.docx
@@ -10294,17 +10294,7 @@
           <w:szCs w:val="22"/>
           <w:lang w:val="en-US"/>
         </w:rPr>
-        <w:t>Color data by</w:t>
-      </w:r>
-      <w:r>
-        <w:rPr>
-          <w:rFonts w:ascii="Arial" w:hAnsi="Arial" w:cs="Arial"/>
-          <w:color w:val="942093"/>
-          <w:sz w:val="22"/>
-          <w:szCs w:val="22"/>
-          <w:lang w:val="en-US"/>
-        </w:rPr>
-        <w:t xml:space="preserve">: </w:t>
+        <w:t xml:space="preserve">Color data by: </w:t>
       </w:r>
     </w:p>
     <w:p>
@@ -10349,8 +10339,12 @@
     <w:p>
       <w:pPr>
         <w:pStyle w:val="NormalWeb"/>
-        <w:spacing w:before="120" w:beforeAutospacing="0"/>
-        <w:ind w:left="1440"/>
+        <w:numPr>
+          <w:ilvl w:val="1"/>
+          <w:numId w:val="17"/>
+        </w:numPr>
+        <w:spacing w:before="120" w:beforeAutospacing="0" w:after="0" w:afterAutospacing="0"/>
+        <w:ind w:left="1434" w:hanging="357"/>
         <w:rPr>
           <w:rFonts w:ascii="Arial" w:hAnsi="Arial" w:cs="Arial"/>
           <w:b/>
@@ -10369,47 +10363,866 @@
           <w:szCs w:val="22"/>
           <w:lang w:val="en-US"/>
         </w:rPr>
-        <w:t>Note:</w:t>
-      </w:r>
-      <w:r>
-        <w:rPr>
-          <w:rFonts w:ascii="Arial" w:hAnsi="Arial" w:cs="Arial"/>
-          <w:color w:val="000000" w:themeColor="text1"/>
-          <w:sz w:val="22"/>
-          <w:szCs w:val="22"/>
-          <w:lang w:val="en-US"/>
-        </w:rPr>
-        <w:t xml:space="preserve"> Once coloring by sequence length was applied, it is possible to easily switch between this coloring and the coloring by groups (or default color in case there are no defined groups).</w:t>
-      </w:r>
-      <w:r>
-        <w:rPr>
-          <w:rFonts w:ascii="Arial" w:hAnsi="Arial" w:cs="Arial"/>
-          <w:color w:val="000000" w:themeColor="text1"/>
-          <w:sz w:val="22"/>
-          <w:szCs w:val="22"/>
-          <w:lang w:val="en-US"/>
-        </w:rPr>
-        <w:t xml:space="preserve"> This can be done using the ‘Color by’ combo-box</w:t>
-      </w:r>
-      <w:r>
-        <w:rPr>
-          <w:rFonts w:ascii="Arial" w:hAnsi="Arial" w:cs="Arial"/>
-          <w:color w:val="000000" w:themeColor="text1"/>
-          <w:sz w:val="22"/>
-          <w:szCs w:val="22"/>
-          <w:lang w:val="en-US"/>
-        </w:rPr>
-        <w:t xml:space="preserve"> at the bottom of the window</w:t>
-      </w:r>
-      <w:r>
-        <w:rPr>
-          <w:rFonts w:ascii="Arial" w:hAnsi="Arial" w:cs="Arial"/>
-          <w:color w:val="000000" w:themeColor="text1"/>
-          <w:sz w:val="22"/>
-          <w:szCs w:val="22"/>
-          <w:lang w:val="en-US"/>
-        </w:rPr>
-        <w:t xml:space="preserve">. </w:t>
+        <w:t xml:space="preserve">User-defined parameter: </w:t>
+      </w:r>
+      <w:r>
+        <w:rPr>
+          <w:rFonts w:ascii="Arial" w:hAnsi="Arial" w:cs="Arial"/>
+          <w:color w:val="000000" w:themeColor="text1"/>
+          <w:sz w:val="22"/>
+          <w:szCs w:val="22"/>
+          <w:lang w:val="en-US"/>
+        </w:rPr>
+        <w:t xml:space="preserve">This option allows the user to upload a tab-delimited </w:t>
+      </w:r>
+      <w:r>
+        <w:rPr>
+          <w:rFonts w:ascii="Arial" w:hAnsi="Arial" w:cs="Arial"/>
+          <w:color w:val="000000" w:themeColor="text1"/>
+          <w:sz w:val="22"/>
+          <w:szCs w:val="22"/>
+          <w:lang w:val="en-US"/>
+        </w:rPr>
+        <w:t xml:space="preserve">metadata </w:t>
+      </w:r>
+      <w:r>
+        <w:rPr>
+          <w:rFonts w:ascii="Arial" w:hAnsi="Arial" w:cs="Arial"/>
+          <w:color w:val="000000" w:themeColor="text1"/>
+          <w:sz w:val="22"/>
+          <w:szCs w:val="22"/>
+          <w:lang w:val="en-US"/>
+        </w:rPr>
+        <w:t>file</w:t>
+      </w:r>
+      <w:r>
+        <w:rPr>
+          <w:rFonts w:ascii="Arial" w:hAnsi="Arial" w:cs="Arial"/>
+          <w:color w:val="000000" w:themeColor="text1"/>
+          <w:sz w:val="22"/>
+          <w:szCs w:val="22"/>
+          <w:lang w:val="en-US"/>
+        </w:rPr>
+        <w:t xml:space="preserve"> (see details below)</w:t>
+      </w:r>
+      <w:r>
+        <w:rPr>
+          <w:rFonts w:ascii="Arial" w:hAnsi="Arial" w:cs="Arial"/>
+          <w:color w:val="000000" w:themeColor="text1"/>
+          <w:sz w:val="22"/>
+          <w:szCs w:val="22"/>
+          <w:lang w:val="en-US"/>
+        </w:rPr>
+        <w:t>, with one or more numeric parameters, according to which the data can be colored.</w:t>
+      </w:r>
+      <w:r>
+        <w:rPr>
+          <w:rFonts w:ascii="Arial" w:hAnsi="Arial" w:cs="Arial"/>
+          <w:color w:val="000000" w:themeColor="text1"/>
+          <w:sz w:val="22"/>
+          <w:szCs w:val="22"/>
+          <w:lang w:val="en-US"/>
+        </w:rPr>
+        <w:t xml:space="preserve"> Once </w:t>
+      </w:r>
+      <w:r>
+        <w:rPr>
+          <w:rFonts w:ascii="Arial" w:hAnsi="Arial" w:cs="Arial"/>
+          <w:color w:val="000000" w:themeColor="text1"/>
+          <w:sz w:val="22"/>
+          <w:szCs w:val="22"/>
+          <w:lang w:val="en-US"/>
+        </w:rPr>
+        <w:t xml:space="preserve">a </w:t>
+      </w:r>
+      <w:r>
+        <w:rPr>
+          <w:rFonts w:ascii="Arial" w:hAnsi="Arial" w:cs="Arial"/>
+          <w:color w:val="000000" w:themeColor="text1"/>
+          <w:sz w:val="22"/>
+          <w:szCs w:val="22"/>
+          <w:lang w:val="en-US"/>
+        </w:rPr>
+        <w:t>metadata</w:t>
+      </w:r>
+      <w:r>
+        <w:rPr>
+          <w:rFonts w:ascii="Arial" w:hAnsi="Arial" w:cs="Arial"/>
+          <w:color w:val="000000" w:themeColor="text1"/>
+          <w:sz w:val="22"/>
+          <w:szCs w:val="22"/>
+          <w:lang w:val="en-US"/>
+        </w:rPr>
+        <w:t xml:space="preserve"> file</w:t>
+      </w:r>
+      <w:r>
+        <w:rPr>
+          <w:rFonts w:ascii="Arial" w:hAnsi="Arial" w:cs="Arial"/>
+          <w:color w:val="000000" w:themeColor="text1"/>
+          <w:sz w:val="22"/>
+          <w:szCs w:val="22"/>
+          <w:lang w:val="en-US"/>
+        </w:rPr>
+        <w:t xml:space="preserve"> is loaded, it is possible to set a different color-range for each parameter.</w:t>
+      </w:r>
+      <w:r>
+        <w:rPr>
+          <w:rFonts w:ascii="Arial" w:hAnsi="Arial" w:cs="Arial"/>
+          <w:color w:val="000000" w:themeColor="text1"/>
+          <w:sz w:val="22"/>
+          <w:szCs w:val="22"/>
+          <w:lang w:val="en-US"/>
+        </w:rPr>
+        <w:t xml:space="preserve"> An unlimited number of </w:t>
+      </w:r>
+      <w:r>
+        <w:rPr>
+          <w:rFonts w:ascii="Arial" w:hAnsi="Arial" w:cs="Arial"/>
+          <w:color w:val="000000" w:themeColor="text1"/>
+          <w:sz w:val="22"/>
+          <w:szCs w:val="22"/>
+          <w:lang w:val="en-US"/>
+        </w:rPr>
+        <w:t>metadata files with different parameters can be uploaded and the information is added to the already existing user-defined parameters.</w:t>
+      </w:r>
+    </w:p>
+    <w:p>
+      <w:pPr>
+        <w:pStyle w:val="NormalWeb"/>
+        <w:spacing w:before="120" w:beforeAutospacing="0" w:after="120" w:afterAutospacing="0"/>
+        <w:ind w:left="720" w:firstLine="720"/>
+        <w:rPr>
+          <w:rFonts w:ascii="Arial" w:hAnsi="Arial" w:cs="Arial"/>
+          <w:b/>
+          <w:bCs/>
+          <w:color w:val="942093"/>
+          <w:sz w:val="22"/>
+          <w:szCs w:val="22"/>
+          <w:lang w:val="en-US"/>
+        </w:rPr>
+      </w:pPr>
+      <w:r>
+        <w:rPr>
+          <w:rFonts w:ascii="Arial" w:hAnsi="Arial" w:cs="Arial"/>
+          <w:color w:val="000000" w:themeColor="text1"/>
+          <w:sz w:val="22"/>
+          <w:szCs w:val="22"/>
+          <w:u w:val="single"/>
+          <w:lang w:val="en-US"/>
+        </w:rPr>
+        <w:t>Metadata file format</w:t>
+      </w:r>
+      <w:r>
+        <w:rPr>
+          <w:rFonts w:ascii="Arial" w:hAnsi="Arial" w:cs="Arial"/>
+          <w:color w:val="000000" w:themeColor="text1"/>
+          <w:sz w:val="22"/>
+          <w:szCs w:val="22"/>
+          <w:lang w:val="en-US"/>
+        </w:rPr>
+        <w:t xml:space="preserve">: </w:t>
+      </w:r>
+      <w:r>
+        <w:rPr>
+          <w:rFonts w:ascii="Arial" w:hAnsi="Arial" w:cs="Arial"/>
+          <w:color w:val="000000" w:themeColor="text1"/>
+          <w:sz w:val="22"/>
+          <w:szCs w:val="22"/>
+          <w:lang w:val="en-US"/>
+        </w:rPr>
+        <w:t xml:space="preserve">Tab-delimited file, containing at least two columns and </w:t>
+      </w:r>
+      <w:r>
+        <w:rPr>
+          <w:rFonts w:ascii="Arial" w:hAnsi="Arial" w:cs="Arial"/>
+          <w:color w:val="000000" w:themeColor="text1"/>
+          <w:sz w:val="22"/>
+          <w:szCs w:val="22"/>
+          <w:lang w:val="en-US"/>
+        </w:rPr>
+        <w:t xml:space="preserve">a </w:t>
+      </w:r>
+      <w:r>
+        <w:rPr>
+          <w:rFonts w:ascii="Arial" w:hAnsi="Arial" w:cs="Arial"/>
+          <w:color w:val="000000" w:themeColor="text1"/>
+          <w:sz w:val="22"/>
+          <w:szCs w:val="22"/>
+          <w:lang w:val="en-US"/>
+        </w:rPr>
+        <w:t xml:space="preserve">header: </w:t>
+      </w:r>
+    </w:p>
+    <w:p>
+      <w:pPr>
+        <w:pStyle w:val="NormalWeb"/>
+        <w:spacing w:before="0" w:beforeAutospacing="0" w:after="120" w:afterAutospacing="0"/>
+        <w:ind w:left="720" w:firstLine="720"/>
+        <w:rPr>
+          <w:rFonts w:ascii="Arial" w:hAnsi="Arial" w:cs="Arial"/>
+          <w:b/>
+          <w:bCs/>
+          <w:i/>
+          <w:iCs/>
+          <w:color w:val="000000" w:themeColor="text1"/>
+          <w:sz w:val="22"/>
+          <w:szCs w:val="22"/>
+          <w:lang w:val="en-US"/>
+        </w:rPr>
+      </w:pPr>
+      <w:proofErr w:type="spellStart"/>
+      <w:r>
+        <w:rPr>
+          <w:rFonts w:ascii="Arial" w:hAnsi="Arial" w:cs="Arial"/>
+          <w:b/>
+          <w:bCs/>
+          <w:i/>
+          <w:iCs/>
+          <w:color w:val="000000" w:themeColor="text1"/>
+          <w:sz w:val="22"/>
+          <w:szCs w:val="22"/>
+          <w:lang w:val="en-US"/>
+        </w:rPr>
+        <w:t>Sequence_ID</w:t>
+      </w:r>
+      <w:proofErr w:type="spellEnd"/>
+      <w:r>
+        <w:rPr>
+          <w:rFonts w:ascii="Arial" w:hAnsi="Arial" w:cs="Arial"/>
+          <w:b/>
+          <w:bCs/>
+          <w:i/>
+          <w:iCs/>
+          <w:color w:val="000000" w:themeColor="text1"/>
+          <w:sz w:val="22"/>
+          <w:szCs w:val="22"/>
+          <w:lang w:val="en-US"/>
+        </w:rPr>
+        <w:tab/>
+      </w:r>
+      <w:r>
+        <w:rPr>
+          <w:rFonts w:ascii="Arial" w:hAnsi="Arial" w:cs="Arial"/>
+          <w:b/>
+          <w:bCs/>
+          <w:i/>
+          <w:iCs/>
+          <w:color w:val="000000" w:themeColor="text1"/>
+          <w:sz w:val="22"/>
+          <w:szCs w:val="22"/>
+          <w:lang w:val="en-US"/>
+        </w:rPr>
+        <w:tab/>
+        <w:t>Param1</w:t>
+      </w:r>
+      <w:r>
+        <w:rPr>
+          <w:rFonts w:ascii="Arial" w:hAnsi="Arial" w:cs="Arial"/>
+          <w:b/>
+          <w:bCs/>
+          <w:i/>
+          <w:iCs/>
+          <w:color w:val="000000" w:themeColor="text1"/>
+          <w:sz w:val="22"/>
+          <w:szCs w:val="22"/>
+          <w:lang w:val="en-US"/>
+        </w:rPr>
+        <w:tab/>
+        <w:t xml:space="preserve"> [Param2, Param3, …]</w:t>
+      </w:r>
+    </w:p>
+    <w:p>
+      <w:pPr>
+        <w:pStyle w:val="NormalWeb"/>
+        <w:spacing w:before="0" w:beforeAutospacing="0" w:after="120" w:afterAutospacing="0"/>
+        <w:rPr>
+          <w:rFonts w:ascii="Arial" w:hAnsi="Arial" w:cs="Arial"/>
+          <w:i/>
+          <w:iCs/>
+          <w:color w:val="000000" w:themeColor="text1"/>
+          <w:sz w:val="22"/>
+          <w:szCs w:val="22"/>
+          <w:lang w:val="en-US"/>
+        </w:rPr>
+      </w:pPr>
+      <w:r>
+        <w:rPr>
+          <w:rFonts w:ascii="Arial" w:hAnsi="Arial" w:cs="Arial"/>
+          <w:i/>
+          <w:iCs/>
+          <w:color w:val="000000" w:themeColor="text1"/>
+          <w:sz w:val="22"/>
+          <w:szCs w:val="22"/>
+          <w:lang w:val="en-US"/>
+        </w:rPr>
+        <w:tab/>
+      </w:r>
+      <w:r>
+        <w:rPr>
+          <w:rFonts w:ascii="Arial" w:hAnsi="Arial" w:cs="Arial"/>
+          <w:i/>
+          <w:iCs/>
+          <w:color w:val="000000" w:themeColor="text1"/>
+          <w:sz w:val="22"/>
+          <w:szCs w:val="22"/>
+          <w:lang w:val="en-US"/>
+        </w:rPr>
+        <w:tab/>
+        <w:t>0</w:t>
+      </w:r>
+      <w:r>
+        <w:rPr>
+          <w:rFonts w:ascii="Arial" w:hAnsi="Arial" w:cs="Arial"/>
+          <w:i/>
+          <w:iCs/>
+          <w:color w:val="000000" w:themeColor="text1"/>
+          <w:sz w:val="22"/>
+          <w:szCs w:val="22"/>
+          <w:lang w:val="en-US"/>
+        </w:rPr>
+        <w:tab/>
+      </w:r>
+      <w:r>
+        <w:rPr>
+          <w:rFonts w:ascii="Arial" w:hAnsi="Arial" w:cs="Arial"/>
+          <w:i/>
+          <w:iCs/>
+          <w:color w:val="000000" w:themeColor="text1"/>
+          <w:sz w:val="22"/>
+          <w:szCs w:val="22"/>
+          <w:lang w:val="en-US"/>
+        </w:rPr>
+        <w:tab/>
+      </w:r>
+      <w:r>
+        <w:rPr>
+          <w:rFonts w:ascii="Arial" w:hAnsi="Arial" w:cs="Arial"/>
+          <w:i/>
+          <w:iCs/>
+          <w:color w:val="000000" w:themeColor="text1"/>
+          <w:sz w:val="22"/>
+          <w:szCs w:val="22"/>
+          <w:lang w:val="en-US"/>
+        </w:rPr>
+        <w:tab/>
+        <w:t>30</w:t>
+      </w:r>
+      <w:r>
+        <w:rPr>
+          <w:rFonts w:ascii="Arial" w:hAnsi="Arial" w:cs="Arial"/>
+          <w:i/>
+          <w:iCs/>
+          <w:color w:val="000000" w:themeColor="text1"/>
+          <w:sz w:val="22"/>
+          <w:szCs w:val="22"/>
+          <w:lang w:val="en-US"/>
+        </w:rPr>
+        <w:tab/>
+      </w:r>
+      <w:r>
+        <w:rPr>
+          <w:rFonts w:ascii="Arial" w:hAnsi="Arial" w:cs="Arial"/>
+          <w:i/>
+          <w:iCs/>
+          <w:color w:val="000000" w:themeColor="text1"/>
+          <w:sz w:val="22"/>
+          <w:szCs w:val="22"/>
+          <w:lang w:val="en-US"/>
+        </w:rPr>
+        <w:tab/>
+        <w:t>0.22</w:t>
+      </w:r>
+    </w:p>
+    <w:p>
+      <w:pPr>
+        <w:pStyle w:val="NormalWeb"/>
+        <w:spacing w:before="0" w:beforeAutospacing="0" w:after="120" w:afterAutospacing="0"/>
+        <w:rPr>
+          <w:rFonts w:ascii="Arial" w:hAnsi="Arial" w:cs="Arial"/>
+          <w:i/>
+          <w:iCs/>
+          <w:color w:val="000000" w:themeColor="text1"/>
+          <w:sz w:val="22"/>
+          <w:szCs w:val="22"/>
+          <w:lang w:val="en-US"/>
+        </w:rPr>
+      </w:pPr>
+      <w:r>
+        <w:rPr>
+          <w:rFonts w:ascii="Arial" w:hAnsi="Arial" w:cs="Arial"/>
+          <w:i/>
+          <w:iCs/>
+          <w:color w:val="000000" w:themeColor="text1"/>
+          <w:sz w:val="22"/>
+          <w:szCs w:val="22"/>
+          <w:lang w:val="en-US"/>
+        </w:rPr>
+        <w:tab/>
+      </w:r>
+      <w:r>
+        <w:rPr>
+          <w:rFonts w:ascii="Arial" w:hAnsi="Arial" w:cs="Arial"/>
+          <w:i/>
+          <w:iCs/>
+          <w:color w:val="000000" w:themeColor="text1"/>
+          <w:sz w:val="22"/>
+          <w:szCs w:val="22"/>
+          <w:lang w:val="en-US"/>
+        </w:rPr>
+        <w:tab/>
+        <w:t>1</w:t>
+      </w:r>
+      <w:r>
+        <w:rPr>
+          <w:rFonts w:ascii="Arial" w:hAnsi="Arial" w:cs="Arial"/>
+          <w:i/>
+          <w:iCs/>
+          <w:color w:val="000000" w:themeColor="text1"/>
+          <w:sz w:val="22"/>
+          <w:szCs w:val="22"/>
+          <w:lang w:val="en-US"/>
+        </w:rPr>
+        <w:tab/>
+      </w:r>
+      <w:r>
+        <w:rPr>
+          <w:rFonts w:ascii="Arial" w:hAnsi="Arial" w:cs="Arial"/>
+          <w:i/>
+          <w:iCs/>
+          <w:color w:val="000000" w:themeColor="text1"/>
+          <w:sz w:val="22"/>
+          <w:szCs w:val="22"/>
+          <w:lang w:val="en-US"/>
+        </w:rPr>
+        <w:tab/>
+      </w:r>
+      <w:r>
+        <w:rPr>
+          <w:rFonts w:ascii="Arial" w:hAnsi="Arial" w:cs="Arial"/>
+          <w:i/>
+          <w:iCs/>
+          <w:color w:val="000000" w:themeColor="text1"/>
+          <w:sz w:val="22"/>
+          <w:szCs w:val="22"/>
+          <w:lang w:val="en-US"/>
+        </w:rPr>
+        <w:tab/>
+        <w:t>50</w:t>
+      </w:r>
+      <w:r>
+        <w:rPr>
+          <w:rFonts w:ascii="Arial" w:hAnsi="Arial" w:cs="Arial"/>
+          <w:i/>
+          <w:iCs/>
+          <w:color w:val="000000" w:themeColor="text1"/>
+          <w:sz w:val="22"/>
+          <w:szCs w:val="22"/>
+          <w:lang w:val="en-US"/>
+        </w:rPr>
+        <w:tab/>
+      </w:r>
+      <w:r>
+        <w:rPr>
+          <w:rFonts w:ascii="Arial" w:hAnsi="Arial" w:cs="Arial"/>
+          <w:i/>
+          <w:iCs/>
+          <w:color w:val="000000" w:themeColor="text1"/>
+          <w:sz w:val="22"/>
+          <w:szCs w:val="22"/>
+          <w:lang w:val="en-US"/>
+        </w:rPr>
+        <w:tab/>
+        <w:t>0.</w:t>
+      </w:r>
+      <w:r>
+        <w:rPr>
+          <w:rFonts w:ascii="Arial" w:hAnsi="Arial" w:cs="Arial"/>
+          <w:i/>
+          <w:iCs/>
+          <w:color w:val="000000" w:themeColor="text1"/>
+          <w:sz w:val="22"/>
+          <w:szCs w:val="22"/>
+          <w:lang w:val="en-US"/>
+        </w:rPr>
+        <w:t>75</w:t>
+      </w:r>
+    </w:p>
+    <w:p>
+      <w:pPr>
+        <w:pStyle w:val="NormalWeb"/>
+        <w:spacing w:before="0" w:beforeAutospacing="0" w:after="0" w:afterAutospacing="0"/>
+        <w:ind w:left="1077" w:firstLine="357"/>
+        <w:rPr>
+          <w:rFonts w:ascii="Arial" w:hAnsi="Arial" w:cs="Arial"/>
+          <w:color w:val="942093"/>
+          <w:sz w:val="22"/>
+          <w:szCs w:val="22"/>
+          <w:lang w:val="en-US"/>
+        </w:rPr>
+      </w:pPr>
+      <w:proofErr w:type="spellStart"/>
+      <w:r>
+        <w:rPr>
+          <w:rFonts w:ascii="Arial" w:hAnsi="Arial" w:cs="Arial"/>
+          <w:b/>
+          <w:bCs/>
+          <w:color w:val="000000" w:themeColor="text1"/>
+          <w:sz w:val="22"/>
+          <w:szCs w:val="22"/>
+          <w:lang w:val="en-US"/>
+        </w:rPr>
+        <w:t>Sequence_ID</w:t>
+      </w:r>
+      <w:proofErr w:type="spellEnd"/>
+      <w:r>
+        <w:rPr>
+          <w:rFonts w:ascii="Arial" w:hAnsi="Arial" w:cs="Arial"/>
+          <w:color w:val="000000" w:themeColor="text1"/>
+          <w:sz w:val="22"/>
+          <w:szCs w:val="22"/>
+          <w:lang w:val="en-US"/>
+        </w:rPr>
+        <w:t xml:space="preserve">: </w:t>
+      </w:r>
+      <w:r>
+        <w:rPr>
+          <w:rFonts w:ascii="Arial" w:hAnsi="Arial" w:cs="Arial"/>
+          <w:color w:val="000000" w:themeColor="text1"/>
+          <w:sz w:val="22"/>
+          <w:szCs w:val="22"/>
+          <w:lang w:val="en-US"/>
+        </w:rPr>
+        <w:t>There are two options to provide a unique sequence ID</w:t>
+      </w:r>
+      <w:r>
+        <w:rPr>
+          <w:rFonts w:ascii="Arial" w:hAnsi="Arial" w:cs="Arial"/>
+          <w:color w:val="000000" w:themeColor="text1"/>
+          <w:sz w:val="22"/>
+          <w:szCs w:val="22"/>
+          <w:lang w:val="en-US"/>
+        </w:rPr>
+        <w:t>:</w:t>
+      </w:r>
+    </w:p>
+    <w:p>
+      <w:pPr>
+        <w:pStyle w:val="NormalWeb"/>
+        <w:numPr>
+          <w:ilvl w:val="2"/>
+          <w:numId w:val="17"/>
+        </w:numPr>
+        <w:spacing w:before="0" w:beforeAutospacing="0"/>
+        <w:rPr>
+          <w:rFonts w:ascii="Arial" w:hAnsi="Arial" w:cs="Arial"/>
+          <w:color w:val="942093"/>
+          <w:sz w:val="22"/>
+          <w:szCs w:val="22"/>
+          <w:lang w:val="en-US"/>
+        </w:rPr>
+      </w:pPr>
+      <w:r>
+        <w:rPr>
+          <w:rFonts w:ascii="Arial" w:hAnsi="Arial" w:cs="Arial"/>
+          <w:color w:val="000000" w:themeColor="text1"/>
+          <w:sz w:val="22"/>
+          <w:szCs w:val="22"/>
+          <w:lang w:val="en-US"/>
+        </w:rPr>
+        <w:t>The sequence name as it is given in the input file. When the input was provided in CLANS/FASTA format, the sequence ID is the sequence header until the first space character.</w:t>
+      </w:r>
+    </w:p>
+    <w:p>
+      <w:pPr>
+        <w:pStyle w:val="NormalWeb"/>
+        <w:numPr>
+          <w:ilvl w:val="2"/>
+          <w:numId w:val="17"/>
+        </w:numPr>
+        <w:spacing w:before="0" w:beforeAutospacing="0" w:after="120" w:afterAutospacing="0"/>
+        <w:ind w:left="2154" w:hanging="357"/>
+        <w:rPr>
+          <w:rFonts w:ascii="Arial" w:hAnsi="Arial" w:cs="Arial"/>
+          <w:color w:val="942093"/>
+          <w:sz w:val="22"/>
+          <w:szCs w:val="22"/>
+          <w:lang w:val="en-US"/>
+        </w:rPr>
+      </w:pPr>
+      <w:r>
+        <w:rPr>
+          <w:rFonts w:ascii="Arial" w:hAnsi="Arial" w:cs="Arial"/>
+          <w:color w:val="000000" w:themeColor="text1"/>
+          <w:sz w:val="22"/>
+          <w:szCs w:val="22"/>
+          <w:lang w:val="en-US"/>
+        </w:rPr>
+        <w:t>The sequence serial number according to the order in the FASTA section of the clans file (starting by 0).</w:t>
+      </w:r>
+    </w:p>
+    <w:p>
+      <w:pPr>
+        <w:pStyle w:val="NormalWeb"/>
+        <w:spacing w:before="0" w:beforeAutospacing="0"/>
+        <w:ind w:left="720" w:firstLine="720"/>
+        <w:rPr>
+          <w:rFonts w:ascii="Arial" w:hAnsi="Arial" w:cs="Arial"/>
+          <w:color w:val="942093"/>
+          <w:sz w:val="22"/>
+          <w:szCs w:val="22"/>
+          <w:lang w:val="en-US"/>
+        </w:rPr>
+      </w:pPr>
+      <w:r>
+        <w:rPr>
+          <w:rFonts w:ascii="Arial" w:hAnsi="Arial" w:cs="Arial"/>
+          <w:b/>
+          <w:bCs/>
+          <w:color w:val="000000" w:themeColor="text1"/>
+          <w:sz w:val="22"/>
+          <w:szCs w:val="22"/>
+          <w:lang w:val="en-US"/>
+        </w:rPr>
+        <w:t>Parameter</w:t>
+      </w:r>
+      <w:r>
+        <w:rPr>
+          <w:rFonts w:ascii="Arial" w:hAnsi="Arial" w:cs="Arial"/>
+          <w:color w:val="000000" w:themeColor="text1"/>
+          <w:sz w:val="22"/>
+          <w:szCs w:val="22"/>
+          <w:lang w:val="en-US"/>
+        </w:rPr>
+        <w:t>: Int / float number</w:t>
+      </w:r>
+      <w:r>
+        <w:rPr>
+          <w:rFonts w:ascii="Arial" w:hAnsi="Arial" w:cs="Arial"/>
+          <w:color w:val="000000" w:themeColor="text1"/>
+          <w:sz w:val="22"/>
+          <w:szCs w:val="22"/>
+          <w:lang w:val="en-US"/>
+        </w:rPr>
+        <w:t>.</w:t>
+      </w:r>
+    </w:p>
+    <w:p>
+      <w:pPr>
+        <w:pStyle w:val="NormalWeb"/>
+        <w:spacing w:before="120" w:beforeAutospacing="0"/>
+        <w:ind w:left="720"/>
+        <w:rPr>
+          <w:rFonts w:ascii="Arial" w:hAnsi="Arial" w:cs="Arial" w:hint="cs"/>
+          <w:b/>
+          <w:bCs/>
+          <w:color w:val="942093"/>
+          <w:sz w:val="22"/>
+          <w:szCs w:val="22"/>
+          <w:rtl/>
+          <w:lang w:val="en-US"/>
+        </w:rPr>
+      </w:pPr>
+      <w:r>
+        <w:rPr>
+          <w:rFonts w:ascii="Arial" w:hAnsi="Arial" w:cs="Arial"/>
+          <w:b/>
+          <w:bCs/>
+          <w:color w:val="942093"/>
+          <w:sz w:val="22"/>
+          <w:szCs w:val="22"/>
+          <w:lang w:val="en-US"/>
+        </w:rPr>
+        <w:t>Note</w:t>
+      </w:r>
+      <w:r>
+        <w:rPr>
+          <w:rFonts w:ascii="Arial" w:hAnsi="Arial" w:cs="Arial"/>
+          <w:color w:val="942093"/>
+          <w:sz w:val="22"/>
+          <w:szCs w:val="22"/>
+          <w:lang w:val="en-US"/>
+        </w:rPr>
+        <w:t>:</w:t>
+      </w:r>
+      <w:r>
+        <w:rPr>
+          <w:rFonts w:ascii="Arial" w:hAnsi="Arial" w:cs="Arial"/>
+          <w:color w:val="000000" w:themeColor="text1"/>
+          <w:sz w:val="22"/>
+          <w:szCs w:val="22"/>
+          <w:lang w:val="en-US"/>
+        </w:rPr>
+        <w:t xml:space="preserve"> Once </w:t>
+      </w:r>
+      <w:r>
+        <w:rPr>
+          <w:rFonts w:ascii="Arial" w:hAnsi="Arial" w:cs="Arial"/>
+          <w:color w:val="000000" w:themeColor="text1"/>
+          <w:sz w:val="22"/>
+          <w:szCs w:val="22"/>
+          <w:lang w:val="en-US"/>
+        </w:rPr>
+        <w:t xml:space="preserve">the </w:t>
+      </w:r>
+      <w:r>
+        <w:rPr>
+          <w:rFonts w:ascii="Arial" w:hAnsi="Arial" w:cs="Arial"/>
+          <w:color w:val="000000" w:themeColor="text1"/>
+          <w:sz w:val="22"/>
+          <w:szCs w:val="22"/>
+          <w:lang w:val="en-US"/>
+        </w:rPr>
+        <w:t xml:space="preserve">coloring by </w:t>
+      </w:r>
+      <w:r>
+        <w:rPr>
+          <w:rFonts w:ascii="Arial" w:hAnsi="Arial" w:cs="Arial"/>
+          <w:color w:val="000000" w:themeColor="text1"/>
+          <w:sz w:val="22"/>
+          <w:szCs w:val="22"/>
+          <w:lang w:val="en-US"/>
+        </w:rPr>
+        <w:t xml:space="preserve">either </w:t>
+      </w:r>
+      <w:r>
+        <w:rPr>
+          <w:rFonts w:ascii="Arial" w:hAnsi="Arial" w:cs="Arial"/>
+          <w:color w:val="000000" w:themeColor="text1"/>
+          <w:sz w:val="22"/>
+          <w:szCs w:val="22"/>
+          <w:lang w:val="en-US"/>
+        </w:rPr>
+        <w:t xml:space="preserve">sequence length </w:t>
+      </w:r>
+      <w:r>
+        <w:rPr>
+          <w:rFonts w:ascii="Arial" w:hAnsi="Arial" w:cs="Arial"/>
+          <w:color w:val="000000" w:themeColor="text1"/>
+          <w:sz w:val="22"/>
+          <w:szCs w:val="22"/>
+          <w:lang w:val="en-US"/>
+        </w:rPr>
+        <w:t xml:space="preserve">or user-defined parameter </w:t>
+      </w:r>
+      <w:r>
+        <w:rPr>
+          <w:rFonts w:ascii="Arial" w:hAnsi="Arial" w:cs="Arial"/>
+          <w:color w:val="000000" w:themeColor="text1"/>
+          <w:sz w:val="22"/>
+          <w:szCs w:val="22"/>
+          <w:lang w:val="en-US"/>
+        </w:rPr>
+        <w:t xml:space="preserve">was applied, </w:t>
+      </w:r>
+      <w:r>
+        <w:rPr>
+          <w:rFonts w:ascii="Arial" w:hAnsi="Arial" w:cs="Arial"/>
+          <w:color w:val="000000" w:themeColor="text1"/>
+          <w:sz w:val="22"/>
+          <w:szCs w:val="22"/>
+          <w:lang w:val="en-US"/>
+        </w:rPr>
+        <w:t>the ‘</w:t>
+      </w:r>
+      <w:r>
+        <w:rPr>
+          <w:rFonts w:ascii="Arial" w:hAnsi="Arial" w:cs="Arial"/>
+          <w:color w:val="942093"/>
+          <w:sz w:val="22"/>
+          <w:szCs w:val="22"/>
+          <w:lang w:val="en-US"/>
+        </w:rPr>
+        <w:t>Color by</w:t>
+      </w:r>
+      <w:r>
+        <w:rPr>
+          <w:rFonts w:ascii="Arial" w:hAnsi="Arial" w:cs="Arial"/>
+          <w:color w:val="000000" w:themeColor="text1"/>
+          <w:sz w:val="22"/>
+          <w:szCs w:val="22"/>
+          <w:lang w:val="en-US"/>
+        </w:rPr>
+        <w:t>’ combo-box</w:t>
+      </w:r>
+      <w:r>
+        <w:rPr>
+          <w:rFonts w:ascii="Arial" w:hAnsi="Arial" w:cs="Arial"/>
+          <w:color w:val="000000" w:themeColor="text1"/>
+          <w:sz w:val="22"/>
+          <w:szCs w:val="22"/>
+          <w:lang w:val="en-US"/>
+        </w:rPr>
+        <w:t xml:space="preserve"> is enabled and </w:t>
+      </w:r>
+      <w:r>
+        <w:rPr>
+          <w:rFonts w:ascii="Arial" w:hAnsi="Arial" w:cs="Arial"/>
+          <w:color w:val="000000" w:themeColor="text1"/>
+          <w:sz w:val="22"/>
+          <w:szCs w:val="22"/>
+          <w:lang w:val="en-US"/>
+        </w:rPr>
+        <w:t xml:space="preserve">it is </w:t>
+      </w:r>
+      <w:r>
+        <w:rPr>
+          <w:rFonts w:ascii="Arial" w:hAnsi="Arial" w:cs="Arial"/>
+          <w:color w:val="000000" w:themeColor="text1"/>
+          <w:sz w:val="22"/>
+          <w:szCs w:val="22"/>
+          <w:lang w:val="en-US"/>
+        </w:rPr>
+        <w:t xml:space="preserve">easily </w:t>
+      </w:r>
+      <w:r>
+        <w:rPr>
+          <w:rFonts w:ascii="Arial" w:hAnsi="Arial" w:cs="Arial"/>
+          <w:color w:val="000000" w:themeColor="text1"/>
+          <w:sz w:val="22"/>
+          <w:szCs w:val="22"/>
+          <w:lang w:val="en-US"/>
+        </w:rPr>
+        <w:t xml:space="preserve">possible to switch between </w:t>
+      </w:r>
+      <w:r>
+        <w:rPr>
+          <w:rFonts w:ascii="Arial" w:hAnsi="Arial" w:cs="Arial"/>
+          <w:color w:val="000000" w:themeColor="text1"/>
+          <w:sz w:val="22"/>
+          <w:szCs w:val="22"/>
+          <w:lang w:val="en-US"/>
+        </w:rPr>
+        <w:t>the newly added</w:t>
+      </w:r>
+      <w:r>
+        <w:rPr>
+          <w:rFonts w:ascii="Arial" w:hAnsi="Arial" w:cs="Arial"/>
+          <w:color w:val="000000" w:themeColor="text1"/>
+          <w:sz w:val="22"/>
+          <w:szCs w:val="22"/>
+          <w:lang w:val="en-US"/>
+        </w:rPr>
+        <w:t xml:space="preserve"> coloring</w:t>
+      </w:r>
+      <w:r>
+        <w:rPr>
+          <w:rFonts w:ascii="Arial" w:hAnsi="Arial" w:cs="Arial"/>
+          <w:color w:val="000000" w:themeColor="text1"/>
+          <w:sz w:val="22"/>
+          <w:szCs w:val="22"/>
+          <w:lang w:val="en-US"/>
+        </w:rPr>
+        <w:t xml:space="preserve"> options</w:t>
+      </w:r>
+      <w:r>
+        <w:rPr>
+          <w:rFonts w:ascii="Arial" w:hAnsi="Arial" w:cs="Arial"/>
+          <w:color w:val="000000" w:themeColor="text1"/>
+          <w:sz w:val="22"/>
+          <w:szCs w:val="22"/>
+          <w:lang w:val="en-US"/>
+        </w:rPr>
+        <w:t xml:space="preserve"> and the coloring by groups (or default color in case there are no defined groups).</w:t>
       </w:r>
     </w:p>
     <w:p>
@@ -11109,6 +11922,7 @@
           <w:szCs w:val="22"/>
           <w:lang w:val="en-US"/>
         </w:rPr>
+        <w:lastRenderedPageBreak/>
         <w:t>Move/Edit text mode:</w:t>
       </w:r>
     </w:p>
@@ -11555,7 +12369,6 @@
           <w:szCs w:val="22"/>
           <w:lang w:val="en-US"/>
         </w:rPr>
-        <w:lastRenderedPageBreak/>
         <w:t>Start</w:t>
       </w:r>
       <w:r>
@@ -12659,6 +13472,7 @@
           <w:szCs w:val="22"/>
           <w:lang w:val="en-US"/>
         </w:rPr>
+        <w:lastRenderedPageBreak/>
         <w:t>Selected names</w:t>
       </w:r>
       <w:r>
@@ -12808,7 +13622,7 @@
           <w:szCs w:val="22"/>
           <w:lang w:val="en-US"/>
         </w:rPr>
-        <w:t>Reset names positions</w:t>
+        <w:t>Reset names</w:t>
       </w:r>
       <w:r>
         <w:rPr>
@@ -12829,6 +13643,135 @@
           <w:lang w:val="en-US"/>
         </w:rPr>
         <w:t>Clicking on this button brings the group names back to the top-left part of the scene. It is useful after rotating the graph, zooming-in/out, etc.</w:t>
+      </w:r>
+    </w:p>
+    <w:p>
+      <w:pPr>
+        <w:pStyle w:val="NormalWeb"/>
+        <w:numPr>
+          <w:ilvl w:val="0"/>
+          <w:numId w:val="15"/>
+        </w:numPr>
+        <w:spacing w:before="120" w:beforeAutospacing="0" w:after="240" w:afterAutospacing="0"/>
+        <w:rPr>
+          <w:rFonts w:ascii="Arial" w:hAnsi="Arial" w:cs="Arial"/>
+          <w:b/>
+          <w:bCs/>
+          <w:color w:val="000000" w:themeColor="text1"/>
+          <w:sz w:val="22"/>
+          <w:szCs w:val="22"/>
+          <w:lang w:val="en-US"/>
+        </w:rPr>
+      </w:pPr>
+      <w:r>
+        <w:rPr>
+          <w:rFonts w:ascii="Arial" w:hAnsi="Arial" w:cs="Arial"/>
+          <w:color w:val="942093"/>
+          <w:sz w:val="22"/>
+          <w:szCs w:val="22"/>
+          <w:lang w:val="en-US"/>
+        </w:rPr>
+        <w:t xml:space="preserve">Color by: </w:t>
+      </w:r>
+      <w:r>
+        <w:rPr>
+          <w:rFonts w:ascii="Arial" w:hAnsi="Arial" w:cs="Arial"/>
+          <w:color w:val="000000" w:themeColor="text1"/>
+          <w:sz w:val="22"/>
+          <w:szCs w:val="22"/>
+          <w:lang w:val="en-US"/>
+        </w:rPr>
+        <w:t>Determines by which parameter the data is colored. This combo-box is enabled once a ‘color by’ action</w:t>
+      </w:r>
+      <w:r>
+        <w:rPr>
+          <w:rFonts w:ascii="Arial" w:hAnsi="Arial" w:cs="Arial"/>
+          <w:color w:val="000000" w:themeColor="text1"/>
+          <w:sz w:val="22"/>
+          <w:szCs w:val="22"/>
+          <w:lang w:val="en-US"/>
+        </w:rPr>
+        <w:t xml:space="preserve"> (Tools -&gt; Color data by:)</w:t>
+      </w:r>
+      <w:r>
+        <w:rPr>
+          <w:rFonts w:ascii="Arial" w:hAnsi="Arial" w:cs="Arial"/>
+          <w:color w:val="000000" w:themeColor="text1"/>
+          <w:sz w:val="22"/>
+          <w:szCs w:val="22"/>
+          <w:lang w:val="en-US"/>
+        </w:rPr>
+        <w:t xml:space="preserve"> was performed (either by sequence length or by a user-defined parameter).</w:t>
+      </w:r>
+      <w:r>
+        <w:rPr>
+          <w:rFonts w:ascii="Arial" w:hAnsi="Arial" w:cs="Arial"/>
+          <w:color w:val="000000" w:themeColor="text1"/>
+          <w:sz w:val="22"/>
+          <w:szCs w:val="22"/>
+          <w:lang w:val="en-US"/>
+        </w:rPr>
+        <w:t xml:space="preserve"> It is possible to switch between coloring the data by the defined groups (or default color when no group is defined) or by any of the numeric parameters, </w:t>
+      </w:r>
+      <w:r>
+        <w:rPr>
+          <w:rFonts w:ascii="Arial" w:hAnsi="Arial" w:cs="Arial"/>
+          <w:color w:val="000000" w:themeColor="text1"/>
+          <w:sz w:val="22"/>
+          <w:szCs w:val="22"/>
+          <w:lang w:val="en-US"/>
+        </w:rPr>
+        <w:t>including sequence length</w:t>
+      </w:r>
+      <w:r>
+        <w:rPr>
+          <w:rFonts w:ascii="Arial" w:hAnsi="Arial" w:cs="Arial"/>
+          <w:color w:val="000000" w:themeColor="text1"/>
+          <w:sz w:val="22"/>
+          <w:szCs w:val="22"/>
+          <w:lang w:val="en-US"/>
+        </w:rPr>
+        <w:t>.</w:t>
+      </w:r>
+      <w:r>
+        <w:rPr>
+          <w:rFonts w:ascii="Arial" w:hAnsi="Arial" w:cs="Arial"/>
+          <w:color w:val="000000" w:themeColor="text1"/>
+          <w:sz w:val="22"/>
+          <w:szCs w:val="22"/>
+          <w:lang w:val="en-US"/>
+        </w:rPr>
+        <w:t xml:space="preserve"> When each parameter has a different color-range setting, </w:t>
+      </w:r>
+      <w:r>
+        <w:rPr>
+          <w:rFonts w:ascii="Arial" w:hAnsi="Arial" w:cs="Arial"/>
+          <w:color w:val="000000" w:themeColor="text1"/>
+          <w:sz w:val="22"/>
+          <w:szCs w:val="22"/>
+          <w:lang w:val="en-US"/>
+        </w:rPr>
+        <w:t>the data is colored according to the selected parameter’s setting</w:t>
+      </w:r>
+      <w:r>
+        <w:rPr>
+          <w:rFonts w:ascii="Arial" w:hAnsi="Arial" w:cs="Arial"/>
+          <w:color w:val="000000" w:themeColor="text1"/>
+          <w:sz w:val="22"/>
+          <w:szCs w:val="22"/>
+          <w:lang w:val="en-US"/>
+        </w:rPr>
+        <w:t>.</w:t>
+      </w:r>
+      <w:r>
+        <w:rPr>
+          <w:rFonts w:ascii="Arial" w:hAnsi="Arial" w:cs="Arial"/>
+          <w:color w:val="000000" w:themeColor="text1"/>
+          <w:sz w:val="22"/>
+          <w:szCs w:val="22"/>
+          <w:lang w:val="en-US"/>
+        </w:rPr>
+        <w:t xml:space="preserve"> </w:t>
       </w:r>
     </w:p>
     <w:p>
@@ -12986,18 +13929,7 @@
           <w:szCs w:val="22"/>
           <w:lang w:val="en-US"/>
         </w:rPr>
-        <w:t xml:space="preserve">In data-points selection mode, the points that are clicked or within the selected </w:t>
-      </w:r>
-      <w:r>
-        <w:rPr>
-          <w:rFonts w:ascii="Arial" w:hAnsi="Arial" w:cs="Arial"/>
-          <w:color w:val="000000" w:themeColor="text1"/>
-          <w:sz w:val="22"/>
-          <w:szCs w:val="22"/>
-          <w:lang w:val="en-US"/>
-        </w:rPr>
-        <w:lastRenderedPageBreak/>
-        <w:t>area, are being selected. In groups selection mode, when a point is clicked</w:t>
+        <w:t>In data-points selection mode, the points that are clicked or within the selected area, are being selected. In groups selection mode, when a point is clicked</w:t>
       </w:r>
       <w:r>
         <w:rPr>
@@ -13983,6 +14915,7 @@
           <w:szCs w:val="22"/>
           <w:lang w:val="en-US"/>
         </w:rPr>
+        <w:lastRenderedPageBreak/>
         <w:t>The groups order is only relevant when viewing the graph in 2D and setting the Z-index to be done by the groups order.</w:t>
       </w:r>
     </w:p>
@@ -14109,256 +15042,8 @@
     <w:p>
       <w:pPr>
         <w:pStyle w:val="NormalWeb"/>
-        <w:spacing w:before="240" w:beforeAutospacing="0" w:after="120" w:afterAutospacing="0"/>
-        <w:rPr>
-          <w:rFonts w:ascii="Arial" w:hAnsi="Arial" w:cs="Arial"/>
-          <w:b/>
-          <w:bCs/>
-          <w:color w:val="000000" w:themeColor="text1"/>
-          <w:sz w:val="22"/>
-          <w:szCs w:val="22"/>
-          <w:lang w:val="en-US"/>
-        </w:rPr>
-      </w:pPr>
-      <w:r>
-        <w:rPr>
-          <w:rFonts w:ascii="Arial" w:hAnsi="Arial" w:cs="Arial"/>
-          <w:b/>
-          <w:bCs/>
-          <w:color w:val="000000" w:themeColor="text1"/>
-          <w:sz w:val="22"/>
-          <w:szCs w:val="22"/>
-          <w:lang w:val="en-US"/>
-        </w:rPr>
-        <w:t>Color by</w:t>
-      </w:r>
-      <w:r>
-        <w:rPr>
-          <w:rFonts w:ascii="Arial" w:hAnsi="Arial" w:cs="Arial"/>
-          <w:b/>
-          <w:bCs/>
-          <w:color w:val="000000" w:themeColor="text1"/>
-          <w:sz w:val="22"/>
-          <w:szCs w:val="22"/>
-          <w:lang w:val="en-US"/>
-        </w:rPr>
-        <w:t xml:space="preserve"> combo-box</w:t>
-      </w:r>
-      <w:r>
-        <w:rPr>
-          <w:rFonts w:ascii="Arial" w:hAnsi="Arial" w:cs="Arial"/>
-          <w:b/>
-          <w:bCs/>
-          <w:color w:val="000000" w:themeColor="text1"/>
-          <w:sz w:val="22"/>
-          <w:szCs w:val="22"/>
-          <w:lang w:val="en-US"/>
-        </w:rPr>
-        <w:t>:</w:t>
-      </w:r>
-      <w:r>
-        <w:rPr>
-          <w:rFonts w:ascii="Arial" w:hAnsi="Arial" w:cs="Arial"/>
-          <w:b/>
-          <w:bCs/>
-          <w:color w:val="000000" w:themeColor="text1"/>
-          <w:sz w:val="22"/>
-          <w:szCs w:val="22"/>
-          <w:lang w:val="en-US"/>
-        </w:rPr>
-        <w:t xml:space="preserve"> </w:t>
-      </w:r>
-    </w:p>
-    <w:p>
-      <w:pPr>
-        <w:pStyle w:val="NormalWeb"/>
-        <w:spacing w:before="0" w:beforeAutospacing="0" w:after="0" w:afterAutospacing="0"/>
-        <w:rPr>
-          <w:rFonts w:ascii="Arial" w:hAnsi="Arial" w:cs="Arial"/>
-          <w:color w:val="000000" w:themeColor="text1"/>
-          <w:sz w:val="22"/>
-          <w:szCs w:val="22"/>
-          <w:lang w:val="en-US"/>
-        </w:rPr>
-      </w:pPr>
-      <w:r>
-        <w:rPr>
-          <w:rFonts w:ascii="Arial" w:hAnsi="Arial" w:cs="Arial"/>
-          <w:color w:val="000000" w:themeColor="text1"/>
-          <w:sz w:val="22"/>
-          <w:szCs w:val="22"/>
-          <w:lang w:val="en-US"/>
-        </w:rPr>
-        <w:t>S</w:t>
-      </w:r>
-      <w:r>
-        <w:rPr>
-          <w:rFonts w:ascii="Arial" w:hAnsi="Arial" w:cs="Arial"/>
-          <w:color w:val="000000" w:themeColor="text1"/>
-          <w:sz w:val="22"/>
-          <w:szCs w:val="22"/>
-          <w:lang w:val="en-US"/>
-        </w:rPr>
-        <w:t>witch</w:t>
-      </w:r>
-      <w:r>
-        <w:rPr>
-          <w:rFonts w:ascii="Arial" w:hAnsi="Arial" w:cs="Arial"/>
-          <w:color w:val="000000" w:themeColor="text1"/>
-          <w:sz w:val="22"/>
-          <w:szCs w:val="22"/>
-          <w:lang w:val="en-US"/>
-        </w:rPr>
-        <w:t>es</w:t>
-      </w:r>
-      <w:r>
-        <w:rPr>
-          <w:rFonts w:ascii="Arial" w:hAnsi="Arial" w:cs="Arial"/>
-          <w:color w:val="000000" w:themeColor="text1"/>
-          <w:sz w:val="22"/>
-          <w:szCs w:val="22"/>
-          <w:lang w:val="en-US"/>
-        </w:rPr>
-        <w:t xml:space="preserve"> between </w:t>
-      </w:r>
-      <w:r>
-        <w:rPr>
-          <w:rFonts w:ascii="Arial" w:hAnsi="Arial" w:cs="Arial"/>
-          <w:color w:val="000000" w:themeColor="text1"/>
-          <w:sz w:val="22"/>
-          <w:szCs w:val="22"/>
-          <w:lang w:val="en-US"/>
-        </w:rPr>
-        <w:t xml:space="preserve">two options of coloring the data-points: </w:t>
-      </w:r>
-    </w:p>
-    <w:p>
-      <w:pPr>
-        <w:pStyle w:val="NormalWeb"/>
-        <w:numPr>
-          <w:ilvl w:val="0"/>
-          <w:numId w:val="21"/>
-        </w:numPr>
-        <w:spacing w:before="0" w:beforeAutospacing="0" w:after="0" w:afterAutospacing="0"/>
-        <w:rPr>
-          <w:rFonts w:ascii="Arial" w:hAnsi="Arial" w:cs="Arial"/>
-          <w:b/>
-          <w:bCs/>
-          <w:color w:val="000000" w:themeColor="text1"/>
-          <w:sz w:val="22"/>
-          <w:szCs w:val="22"/>
-          <w:lang w:val="en-US"/>
-        </w:rPr>
-      </w:pPr>
-      <w:r>
-        <w:rPr>
-          <w:rFonts w:ascii="Arial" w:hAnsi="Arial" w:cs="Arial"/>
-          <w:color w:val="000000" w:themeColor="text1"/>
-          <w:sz w:val="22"/>
-          <w:szCs w:val="22"/>
-          <w:lang w:val="en-US"/>
-        </w:rPr>
-        <w:t>Color</w:t>
-      </w:r>
-      <w:r>
-        <w:rPr>
-          <w:rFonts w:ascii="Arial" w:hAnsi="Arial" w:cs="Arial"/>
-          <w:color w:val="000000" w:themeColor="text1"/>
-          <w:sz w:val="22"/>
-          <w:szCs w:val="22"/>
-          <w:lang w:val="en-US"/>
-        </w:rPr>
-        <w:t xml:space="preserve"> by groups </w:t>
-      </w:r>
-      <w:r>
-        <w:rPr>
-          <w:rFonts w:ascii="Arial" w:hAnsi="Arial" w:cs="Arial"/>
-          <w:color w:val="000000" w:themeColor="text1"/>
-          <w:sz w:val="22"/>
-          <w:szCs w:val="22"/>
-          <w:lang w:val="en-US"/>
-        </w:rPr>
-        <w:t>(</w:t>
-      </w:r>
-      <w:r>
-        <w:rPr>
-          <w:rFonts w:ascii="Arial" w:hAnsi="Arial" w:cs="Arial"/>
-          <w:color w:val="000000" w:themeColor="text1"/>
-          <w:sz w:val="22"/>
-          <w:szCs w:val="22"/>
-          <w:lang w:val="en-US"/>
-        </w:rPr>
-        <w:t>or default color in case there are no defined groups)</w:t>
-      </w:r>
-      <w:r>
-        <w:rPr>
-          <w:rFonts w:ascii="Arial" w:hAnsi="Arial" w:cs="Arial"/>
-          <w:color w:val="000000" w:themeColor="text1"/>
-          <w:sz w:val="22"/>
-          <w:szCs w:val="22"/>
-          <w:lang w:val="en-US"/>
-        </w:rPr>
-        <w:t xml:space="preserve"> – the default option</w:t>
-      </w:r>
-    </w:p>
-    <w:p>
-      <w:pPr>
-        <w:pStyle w:val="NormalWeb"/>
-        <w:numPr>
-          <w:ilvl w:val="0"/>
-          <w:numId w:val="21"/>
-        </w:numPr>
-        <w:spacing w:before="0" w:beforeAutospacing="0" w:after="0" w:afterAutospacing="0"/>
-        <w:rPr>
-          <w:rFonts w:ascii="Arial" w:hAnsi="Arial" w:cs="Arial"/>
-          <w:b/>
-          <w:bCs/>
-          <w:color w:val="000000" w:themeColor="text1"/>
-          <w:sz w:val="22"/>
-          <w:szCs w:val="22"/>
-          <w:lang w:val="en-US"/>
-        </w:rPr>
-      </w:pPr>
-      <w:r>
-        <w:rPr>
-          <w:rFonts w:ascii="Arial" w:hAnsi="Arial" w:cs="Arial"/>
-          <w:color w:val="000000" w:themeColor="text1"/>
-          <w:sz w:val="22"/>
-          <w:szCs w:val="22"/>
-          <w:lang w:val="en-US"/>
-        </w:rPr>
-        <w:t>Color by sequence length.</w:t>
-      </w:r>
-    </w:p>
-    <w:p>
-      <w:pPr>
-        <w:pStyle w:val="NormalWeb"/>
-        <w:spacing w:before="0" w:beforeAutospacing="0" w:after="0" w:afterAutospacing="0"/>
-        <w:rPr>
-          <w:rFonts w:ascii="Arial" w:hAnsi="Arial" w:cs="Arial"/>
-          <w:b/>
-          <w:bCs/>
-          <w:color w:val="000000" w:themeColor="text1"/>
-          <w:sz w:val="22"/>
-          <w:szCs w:val="22"/>
-          <w:lang w:val="en-US"/>
-        </w:rPr>
-      </w:pPr>
-      <w:r>
-        <w:rPr>
-          <w:rFonts w:ascii="Arial" w:hAnsi="Arial" w:cs="Arial"/>
-          <w:color w:val="000000" w:themeColor="text1"/>
-          <w:sz w:val="22"/>
-          <w:szCs w:val="22"/>
-          <w:lang w:val="en-US"/>
-        </w:rPr>
-        <w:t>The combo-box becomes active once coloring by sequence length is applied.</w:t>
-      </w:r>
-    </w:p>
-    <w:p>
-      <w:pPr>
-        <w:pStyle w:val="NormalWeb"/>
-        <w:spacing w:before="0" w:beforeAutospacing="0" w:after="0" w:afterAutospacing="0"/>
+        <w:spacing w:before="0" w:beforeAutospacing="0" w:after="120" w:afterAutospacing="0"/>
+        <w:ind w:left="714"/>
         <w:rPr>
           <w:rFonts w:ascii="Arial" w:hAnsi="Arial" w:cs="Arial"/>
           <w:b/>
@@ -14560,7 +15245,6 @@
           <w:szCs w:val="22"/>
           <w:lang w:val="en-US"/>
         </w:rPr>
-        <w:lastRenderedPageBreak/>
         <w:t>Highlight in</w:t>
       </w:r>
       <w:r>
@@ -15901,7 +16585,7 @@
   <w:abstractNum w:abstractNumId="5" w15:restartNumberingAfterBreak="0">
     <w:nsid w:val="343A60B2"/>
     <w:multiLevelType w:val="hybridMultilevel"/>
-    <w:tmpl w:val="B4DE4308"/>
+    <w:tmpl w:val="2F1A61DC"/>
     <w:lvl w:ilvl="0" w:tplc="08090001">
       <w:start w:val="1"/>
       <w:numFmt w:val="bullet"/>
@@ -15926,29 +16610,23 @@
         <w:rFonts w:ascii="Courier New" w:hAnsi="Courier New" w:cs="Courier New" w:hint="default"/>
       </w:rPr>
     </w:lvl>
-    <w:lvl w:ilvl="2" w:tplc="08090005">
+    <w:lvl w:ilvl="2" w:tplc="0809000F">
       <w:start w:val="1"/>
-      <w:numFmt w:val="bullet"/>
-      <w:lvlText w:val=""/>
+      <w:numFmt w:val="decimal"/>
+      <w:lvlText w:val="%3."/>
       <w:lvlJc w:val="left"/>
       <w:pPr>
         <w:ind w:left="2160" w:hanging="360"/>
       </w:pPr>
-      <w:rPr>
-        <w:rFonts w:ascii="Wingdings" w:hAnsi="Wingdings" w:hint="default"/>
-      </w:rPr>
     </w:lvl>
-    <w:lvl w:ilvl="3" w:tplc="08090001" w:tentative="1">
+    <w:lvl w:ilvl="3" w:tplc="0809000F">
       <w:start w:val="1"/>
-      <w:numFmt w:val="bullet"/>
-      <w:lvlText w:val=""/>
+      <w:numFmt w:val="decimal"/>
+      <w:lvlText w:val="%4."/>
       <w:lvlJc w:val="left"/>
       <w:pPr>
         <w:ind w:left="2880" w:hanging="360"/>
       </w:pPr>
-      <w:rPr>
-        <w:rFonts w:ascii="Symbol" w:hAnsi="Symbol" w:hint="default"/>
-      </w:rPr>
     </w:lvl>
     <w:lvl w:ilvl="4" w:tplc="08090003" w:tentative="1">
       <w:start w:val="1"/>
@@ -17528,7 +18206,7 @@
   <w:abstractNum w:abstractNumId="19" w15:restartNumberingAfterBreak="0">
     <w:nsid w:val="700E130C"/>
     <w:multiLevelType w:val="hybridMultilevel"/>
-    <w:tmpl w:val="55C4AF5A"/>
+    <w:tmpl w:val="A5785AE8"/>
     <w:lvl w:ilvl="0" w:tplc="08090001">
       <w:start w:val="1"/>
       <w:numFmt w:val="bullet"/>

</xml_diff>

<commit_message>
Added the mechanism to save several grouping categories and switch between them using the 'Group by' combo-box.
</commit_message>
<xml_diff>
--- a/manual/CLANS-Python Manual.docx
+++ b/manual/CLANS-Python Manual.docx
@@ -10188,6 +10188,16 @@
         </w:rPr>
         <w:t>opening this dialog again without having to wait (Tools -&gt; Group data by -&gt; Taxonomy).</w:t>
       </w:r>
+      <w:r>
+        <w:rPr>
+          <w:rFonts w:ascii="Arial" w:hAnsi="Arial" w:cs="Arial"/>
+          <w:color w:val="000000" w:themeColor="text1"/>
+          <w:sz w:val="22"/>
+          <w:szCs w:val="22"/>
+          <w:lang w:val="en-US"/>
+        </w:rPr>
+        <w:t xml:space="preserve"> Once a certain taxonomic level was selected, it is added to the ‘Group by’ combo-box, which switches between different grouping options.</w:t>
+      </w:r>
     </w:p>
     <w:p>
       <w:pPr>
@@ -10247,7 +10257,7 @@
     <w:p>
       <w:pPr>
         <w:pStyle w:val="NormalWeb"/>
-        <w:spacing w:before="0" w:beforeAutospacing="0"/>
+        <w:spacing w:before="0" w:beforeAutospacing="0" w:after="120" w:afterAutospacing="0"/>
         <w:ind w:left="1440"/>
         <w:rPr>
           <w:rFonts w:ascii="Arial" w:hAnsi="Arial" w:cs="Arial"/>
@@ -10266,74 +10276,6 @@
           <w:lang w:val="en-US"/>
         </w:rPr>
         <w:t>The sequences, for which taxonomic information could not be extracted, or a specific taxonomic level is missing, are grouped together as ‘Unassigned’.</w:t>
-      </w:r>
-    </w:p>
-    <w:p>
-      <w:pPr>
-        <w:pStyle w:val="NormalWeb"/>
-        <w:numPr>
-          <w:ilvl w:val="0"/>
-          <w:numId w:val="17"/>
-        </w:numPr>
-        <w:spacing w:before="120" w:beforeAutospacing="0"/>
-        <w:rPr>
-          <w:rFonts w:ascii="Arial" w:hAnsi="Arial" w:cs="Arial"/>
-          <w:b/>
-          <w:bCs/>
-          <w:color w:val="942093"/>
-          <w:sz w:val="22"/>
-          <w:szCs w:val="22"/>
-          <w:lang w:val="en-US"/>
-        </w:rPr>
-      </w:pPr>
-      <w:r>
-        <w:rPr>
-          <w:rFonts w:ascii="Arial" w:hAnsi="Arial" w:cs="Arial"/>
-          <w:color w:val="942093"/>
-          <w:sz w:val="22"/>
-          <w:szCs w:val="22"/>
-          <w:lang w:val="en-US"/>
-        </w:rPr>
-        <w:t xml:space="preserve">Color data by: </w:t>
-      </w:r>
-    </w:p>
-    <w:p>
-      <w:pPr>
-        <w:pStyle w:val="NormalWeb"/>
-        <w:numPr>
-          <w:ilvl w:val="1"/>
-          <w:numId w:val="17"/>
-        </w:numPr>
-        <w:spacing w:before="120" w:beforeAutospacing="0"/>
-        <w:rPr>
-          <w:rFonts w:ascii="Arial" w:hAnsi="Arial" w:cs="Arial"/>
-          <w:b/>
-          <w:bCs/>
-          <w:color w:val="942093"/>
-          <w:sz w:val="22"/>
-          <w:szCs w:val="22"/>
-          <w:lang w:val="en-US"/>
-        </w:rPr>
-      </w:pPr>
-      <w:r>
-        <w:rPr>
-          <w:rFonts w:ascii="Arial" w:hAnsi="Arial" w:cs="Arial"/>
-          <w:color w:val="942093"/>
-          <w:sz w:val="22"/>
-          <w:szCs w:val="22"/>
-          <w:lang w:val="en-US"/>
-        </w:rPr>
-        <w:t xml:space="preserve">Sequence length: </w:t>
-      </w:r>
-      <w:r>
-        <w:rPr>
-          <w:rFonts w:ascii="Arial" w:hAnsi="Arial" w:cs="Arial"/>
-          <w:color w:val="000000" w:themeColor="text1"/>
-          <w:sz w:val="22"/>
-          <w:szCs w:val="22"/>
-          <w:lang w:val="en-US"/>
-        </w:rPr>
-        <w:t>This feature colors the data-points according to the length of the sequences. The color-range can be set by clicking the colored ‘change’ buttons.</w:t>
       </w:r>
     </w:p>
     <w:p>
@@ -10373,117 +10315,7 @@
           <w:szCs w:val="22"/>
           <w:lang w:val="en-US"/>
         </w:rPr>
-        <w:t xml:space="preserve">This option allows the user to upload a tab-delimited </w:t>
-      </w:r>
-      <w:r>
-        <w:rPr>
-          <w:rFonts w:ascii="Arial" w:hAnsi="Arial" w:cs="Arial"/>
-          <w:color w:val="000000" w:themeColor="text1"/>
-          <w:sz w:val="22"/>
-          <w:szCs w:val="22"/>
-          <w:lang w:val="en-US"/>
-        </w:rPr>
-        <w:t xml:space="preserve">metadata </w:t>
-      </w:r>
-      <w:r>
-        <w:rPr>
-          <w:rFonts w:ascii="Arial" w:hAnsi="Arial" w:cs="Arial"/>
-          <w:color w:val="000000" w:themeColor="text1"/>
-          <w:sz w:val="22"/>
-          <w:szCs w:val="22"/>
-          <w:lang w:val="en-US"/>
-        </w:rPr>
-        <w:t>file</w:t>
-      </w:r>
-      <w:r>
-        <w:rPr>
-          <w:rFonts w:ascii="Arial" w:hAnsi="Arial" w:cs="Arial"/>
-          <w:color w:val="000000" w:themeColor="text1"/>
-          <w:sz w:val="22"/>
-          <w:szCs w:val="22"/>
-          <w:lang w:val="en-US"/>
-        </w:rPr>
-        <w:t xml:space="preserve"> (see details below)</w:t>
-      </w:r>
-      <w:r>
-        <w:rPr>
-          <w:rFonts w:ascii="Arial" w:hAnsi="Arial" w:cs="Arial"/>
-          <w:color w:val="000000" w:themeColor="text1"/>
-          <w:sz w:val="22"/>
-          <w:szCs w:val="22"/>
-          <w:lang w:val="en-US"/>
-        </w:rPr>
-        <w:t>, with one or more numeric parameters, according to which the data can be colored.</w:t>
-      </w:r>
-      <w:r>
-        <w:rPr>
-          <w:rFonts w:ascii="Arial" w:hAnsi="Arial" w:cs="Arial"/>
-          <w:color w:val="000000" w:themeColor="text1"/>
-          <w:sz w:val="22"/>
-          <w:szCs w:val="22"/>
-          <w:lang w:val="en-US"/>
-        </w:rPr>
-        <w:t xml:space="preserve"> Once </w:t>
-      </w:r>
-      <w:r>
-        <w:rPr>
-          <w:rFonts w:ascii="Arial" w:hAnsi="Arial" w:cs="Arial"/>
-          <w:color w:val="000000" w:themeColor="text1"/>
-          <w:sz w:val="22"/>
-          <w:szCs w:val="22"/>
-          <w:lang w:val="en-US"/>
-        </w:rPr>
-        <w:t xml:space="preserve">a </w:t>
-      </w:r>
-      <w:r>
-        <w:rPr>
-          <w:rFonts w:ascii="Arial" w:hAnsi="Arial" w:cs="Arial"/>
-          <w:color w:val="000000" w:themeColor="text1"/>
-          <w:sz w:val="22"/>
-          <w:szCs w:val="22"/>
-          <w:lang w:val="en-US"/>
-        </w:rPr>
-        <w:t>metadata</w:t>
-      </w:r>
-      <w:r>
-        <w:rPr>
-          <w:rFonts w:ascii="Arial" w:hAnsi="Arial" w:cs="Arial"/>
-          <w:color w:val="000000" w:themeColor="text1"/>
-          <w:sz w:val="22"/>
-          <w:szCs w:val="22"/>
-          <w:lang w:val="en-US"/>
-        </w:rPr>
-        <w:t xml:space="preserve"> file</w:t>
-      </w:r>
-      <w:r>
-        <w:rPr>
-          <w:rFonts w:ascii="Arial" w:hAnsi="Arial" w:cs="Arial"/>
-          <w:color w:val="000000" w:themeColor="text1"/>
-          <w:sz w:val="22"/>
-          <w:szCs w:val="22"/>
-          <w:lang w:val="en-US"/>
-        </w:rPr>
-        <w:t xml:space="preserve"> is loaded, it is possible to set a different color-range for each parameter.</w:t>
-      </w:r>
-      <w:r>
-        <w:rPr>
-          <w:rFonts w:ascii="Arial" w:hAnsi="Arial" w:cs="Arial"/>
-          <w:color w:val="000000" w:themeColor="text1"/>
-          <w:sz w:val="22"/>
-          <w:szCs w:val="22"/>
-          <w:lang w:val="en-US"/>
-        </w:rPr>
-        <w:t xml:space="preserve"> An unlimited number of </w:t>
-      </w:r>
-      <w:r>
-        <w:rPr>
-          <w:rFonts w:ascii="Arial" w:hAnsi="Arial" w:cs="Arial"/>
-          <w:color w:val="000000" w:themeColor="text1"/>
-          <w:sz w:val="22"/>
-          <w:szCs w:val="22"/>
-          <w:lang w:val="en-US"/>
-        </w:rPr>
-        <w:t>metadata files with different parameters can be uploaded and the information is added to the already existing user-defined parameters.</w:t>
+        <w:t>This option allows the user to upload a tab-delimited metadata file (see details below), with one or more numeric parameters, according to which the data can be colored. Once a metadata file is loaded, it is possible to set a different color-range for each parameter. An unlimited number of metadata files with different parameters can be uploaded and the information is added to the already existing user-defined parameters.</w:t>
       </w:r>
     </w:p>
     <w:p>
@@ -10520,37 +10352,7 @@
           <w:szCs w:val="22"/>
           <w:lang w:val="en-US"/>
         </w:rPr>
-        <w:t xml:space="preserve">: </w:t>
-      </w:r>
-      <w:r>
-        <w:rPr>
-          <w:rFonts w:ascii="Arial" w:hAnsi="Arial" w:cs="Arial"/>
-          <w:color w:val="000000" w:themeColor="text1"/>
-          <w:sz w:val="22"/>
-          <w:szCs w:val="22"/>
-          <w:lang w:val="en-US"/>
-        </w:rPr>
-        <w:t xml:space="preserve">Tab-delimited file, containing at least two columns and </w:t>
-      </w:r>
-      <w:r>
-        <w:rPr>
-          <w:rFonts w:ascii="Arial" w:hAnsi="Arial" w:cs="Arial"/>
-          <w:color w:val="000000" w:themeColor="text1"/>
-          <w:sz w:val="22"/>
-          <w:szCs w:val="22"/>
-          <w:lang w:val="en-US"/>
-        </w:rPr>
-        <w:t xml:space="preserve">a </w:t>
-      </w:r>
-      <w:r>
-        <w:rPr>
-          <w:rFonts w:ascii="Arial" w:hAnsi="Arial" w:cs="Arial"/>
-          <w:color w:val="000000" w:themeColor="text1"/>
-          <w:sz w:val="22"/>
-          <w:szCs w:val="22"/>
-          <w:lang w:val="en-US"/>
-        </w:rPr>
-        <w:t xml:space="preserve">header: </w:t>
+        <w:t xml:space="preserve">: Tab-delimited file, containing at least two columns and a header: </w:t>
       </w:r>
     </w:p>
     <w:p>
@@ -10832,19 +10634,7 @@
           <w:lang w:val="en-US"/>
         </w:rPr>
         <w:tab/>
-        <w:t>0.</w:t>
-      </w:r>
-      <w:r>
-        <w:rPr>
-          <w:rFonts w:ascii="Arial" w:hAnsi="Arial" w:cs="Arial"/>
-          <w:i/>
-          <w:iCs/>
-          <w:color w:val="000000" w:themeColor="text1"/>
-          <w:sz w:val="22"/>
-          <w:szCs w:val="22"/>
-          <w:lang w:val="en-US"/>
-        </w:rPr>
-        <w:t>75</w:t>
+        <w:t>0.75</w:t>
       </w:r>
     </w:p>
     <w:p>
@@ -10892,17 +10682,7 @@
           <w:szCs w:val="22"/>
           <w:lang w:val="en-US"/>
         </w:rPr>
-        <w:t>There are two options to provide a unique sequence ID</w:t>
-      </w:r>
-      <w:r>
-        <w:rPr>
-          <w:rFonts w:ascii="Arial" w:hAnsi="Arial" w:cs="Arial"/>
-          <w:color w:val="000000" w:themeColor="text1"/>
-          <w:sz w:val="22"/>
-          <w:szCs w:val="22"/>
-          <w:lang w:val="en-US"/>
-        </w:rPr>
-        <w:t>:</w:t>
+        <w:t>There are two options to provide a unique sequence ID:</w:t>
       </w:r>
     </w:p>
     <w:p>
@@ -10993,17 +10773,7 @@
           <w:szCs w:val="22"/>
           <w:lang w:val="en-US"/>
         </w:rPr>
-        <w:t>: Int / float number</w:t>
-      </w:r>
-      <w:r>
-        <w:rPr>
-          <w:rFonts w:ascii="Arial" w:hAnsi="Arial" w:cs="Arial"/>
-          <w:color w:val="000000" w:themeColor="text1"/>
-          <w:sz w:val="22"/>
-          <w:szCs w:val="22"/>
-          <w:lang w:val="en-US"/>
-        </w:rPr>
-        <w:t>.</w:t>
+        <w:t>: Int / float number.</w:t>
       </w:r>
     </w:p>
     <w:p>
@@ -11012,13 +10782,12 @@
         <w:spacing w:before="120" w:beforeAutospacing="0"/>
         <w:ind w:left="720"/>
         <w:rPr>
-          <w:rFonts w:ascii="Arial" w:hAnsi="Arial" w:cs="Arial" w:hint="cs"/>
+          <w:rFonts w:ascii="Arial" w:hAnsi="Arial" w:cs="Arial"/>
           <w:b/>
           <w:bCs/>
           <w:color w:val="942093"/>
           <w:sz w:val="22"/>
           <w:szCs w:val="22"/>
-          <w:rtl/>
           <w:lang w:val="en-US"/>
         </w:rPr>
       </w:pPr>
@@ -11052,6 +10821,344 @@
           <w:szCs w:val="22"/>
           <w:lang w:val="en-US"/>
         </w:rPr>
+        <w:t xml:space="preserve"> Once the </w:t>
+      </w:r>
+      <w:r>
+        <w:rPr>
+          <w:rFonts w:ascii="Arial" w:hAnsi="Arial" w:cs="Arial"/>
+          <w:color w:val="000000" w:themeColor="text1"/>
+          <w:sz w:val="22"/>
+          <w:szCs w:val="22"/>
+          <w:lang w:val="en-US"/>
+        </w:rPr>
+        <w:t>grouping</w:t>
+      </w:r>
+      <w:r>
+        <w:rPr>
+          <w:rFonts w:ascii="Arial" w:hAnsi="Arial" w:cs="Arial"/>
+          <w:color w:val="000000" w:themeColor="text1"/>
+          <w:sz w:val="22"/>
+          <w:szCs w:val="22"/>
+          <w:lang w:val="en-US"/>
+        </w:rPr>
+        <w:t xml:space="preserve"> by either </w:t>
+      </w:r>
+      <w:r>
+        <w:rPr>
+          <w:rFonts w:ascii="Arial" w:hAnsi="Arial" w:cs="Arial"/>
+          <w:color w:val="000000" w:themeColor="text1"/>
+          <w:sz w:val="22"/>
+          <w:szCs w:val="22"/>
+          <w:lang w:val="en-US"/>
+        </w:rPr>
+        <w:t>taxonomy</w:t>
+      </w:r>
+      <w:r>
+        <w:rPr>
+          <w:rFonts w:ascii="Arial" w:hAnsi="Arial" w:cs="Arial"/>
+          <w:color w:val="000000" w:themeColor="text1"/>
+          <w:sz w:val="22"/>
+          <w:szCs w:val="22"/>
+          <w:lang w:val="en-US"/>
+        </w:rPr>
+        <w:t xml:space="preserve"> or user-defined parameter </w:t>
+      </w:r>
+      <w:r>
+        <w:rPr>
+          <w:rFonts w:ascii="Arial" w:hAnsi="Arial" w:cs="Arial"/>
+          <w:color w:val="000000" w:themeColor="text1"/>
+          <w:sz w:val="22"/>
+          <w:szCs w:val="22"/>
+          <w:lang w:val="en-US"/>
+        </w:rPr>
+        <w:t xml:space="preserve">action </w:t>
+      </w:r>
+      <w:r>
+        <w:rPr>
+          <w:rFonts w:ascii="Arial" w:hAnsi="Arial" w:cs="Arial"/>
+          <w:color w:val="000000" w:themeColor="text1"/>
+          <w:sz w:val="22"/>
+          <w:szCs w:val="22"/>
+          <w:lang w:val="en-US"/>
+        </w:rPr>
+        <w:t>is</w:t>
+      </w:r>
+      <w:r>
+        <w:rPr>
+          <w:rFonts w:ascii="Arial" w:hAnsi="Arial" w:cs="Arial"/>
+          <w:color w:val="000000" w:themeColor="text1"/>
+          <w:sz w:val="22"/>
+          <w:szCs w:val="22"/>
+          <w:lang w:val="en-US"/>
+        </w:rPr>
+        <w:t xml:space="preserve"> </w:t>
+      </w:r>
+      <w:r>
+        <w:rPr>
+          <w:rFonts w:ascii="Arial" w:hAnsi="Arial" w:cs="Arial"/>
+          <w:color w:val="000000" w:themeColor="text1"/>
+          <w:sz w:val="22"/>
+          <w:szCs w:val="22"/>
+          <w:lang w:val="en-US"/>
+        </w:rPr>
+        <w:t>performed</w:t>
+      </w:r>
+      <w:r>
+        <w:rPr>
+          <w:rFonts w:ascii="Arial" w:hAnsi="Arial" w:cs="Arial"/>
+          <w:color w:val="000000" w:themeColor="text1"/>
+          <w:sz w:val="22"/>
+          <w:szCs w:val="22"/>
+          <w:lang w:val="en-US"/>
+        </w:rPr>
+        <w:t>, the ‘</w:t>
+      </w:r>
+      <w:r>
+        <w:rPr>
+          <w:rFonts w:ascii="Arial" w:hAnsi="Arial" w:cs="Arial"/>
+          <w:color w:val="942093"/>
+          <w:sz w:val="22"/>
+          <w:szCs w:val="22"/>
+          <w:lang w:val="en-US"/>
+        </w:rPr>
+        <w:t>Group</w:t>
+      </w:r>
+      <w:r>
+        <w:rPr>
+          <w:rFonts w:ascii="Arial" w:hAnsi="Arial" w:cs="Arial"/>
+          <w:color w:val="942093"/>
+          <w:sz w:val="22"/>
+          <w:szCs w:val="22"/>
+          <w:lang w:val="en-US"/>
+        </w:rPr>
+        <w:t xml:space="preserve"> by</w:t>
+      </w:r>
+      <w:r>
+        <w:rPr>
+          <w:rFonts w:ascii="Arial" w:hAnsi="Arial" w:cs="Arial"/>
+          <w:color w:val="000000" w:themeColor="text1"/>
+          <w:sz w:val="22"/>
+          <w:szCs w:val="22"/>
+          <w:lang w:val="en-US"/>
+        </w:rPr>
+        <w:t xml:space="preserve">’ combo-box is enabled and it is easily possible to switch between the newly added </w:t>
+      </w:r>
+      <w:r>
+        <w:rPr>
+          <w:rFonts w:ascii="Arial" w:hAnsi="Arial" w:cs="Arial"/>
+          <w:color w:val="000000" w:themeColor="text1"/>
+          <w:sz w:val="22"/>
+          <w:szCs w:val="22"/>
+          <w:lang w:val="en-US"/>
+        </w:rPr>
+        <w:t>grouping</w:t>
+      </w:r>
+      <w:r>
+        <w:rPr>
+          <w:rFonts w:ascii="Arial" w:hAnsi="Arial" w:cs="Arial"/>
+          <w:color w:val="000000" w:themeColor="text1"/>
+          <w:sz w:val="22"/>
+          <w:szCs w:val="22"/>
+          <w:lang w:val="en-US"/>
+        </w:rPr>
+        <w:t xml:space="preserve"> options and the </w:t>
+      </w:r>
+      <w:r>
+        <w:rPr>
+          <w:rFonts w:ascii="Arial" w:hAnsi="Arial" w:cs="Arial"/>
+          <w:color w:val="000000" w:themeColor="text1"/>
+          <w:sz w:val="22"/>
+          <w:szCs w:val="22"/>
+          <w:lang w:val="en-US"/>
+        </w:rPr>
+        <w:t>‘Manual definition’</w:t>
+      </w:r>
+      <w:r>
+        <w:rPr>
+          <w:rFonts w:ascii="Arial" w:hAnsi="Arial" w:cs="Arial"/>
+          <w:color w:val="000000" w:themeColor="text1"/>
+          <w:sz w:val="22"/>
+          <w:szCs w:val="22"/>
+          <w:lang w:val="en-US"/>
+        </w:rPr>
+        <w:t xml:space="preserve"> </w:t>
+      </w:r>
+      <w:r>
+        <w:rPr>
+          <w:rFonts w:ascii="Arial" w:hAnsi="Arial" w:cs="Arial"/>
+          <w:color w:val="000000" w:themeColor="text1"/>
+          <w:sz w:val="22"/>
+          <w:szCs w:val="22"/>
+          <w:lang w:val="en-US"/>
+        </w:rPr>
+        <w:t>default grouping option (where groups are manually defined by selecting sequences/data-points)</w:t>
+      </w:r>
+      <w:r>
+        <w:rPr>
+          <w:rFonts w:ascii="Arial" w:hAnsi="Arial" w:cs="Arial"/>
+          <w:color w:val="000000" w:themeColor="text1"/>
+          <w:sz w:val="22"/>
+          <w:szCs w:val="22"/>
+          <w:lang w:val="en-US"/>
+        </w:rPr>
+        <w:t>.</w:t>
+      </w:r>
+    </w:p>
+    <w:p>
+      <w:pPr>
+        <w:pStyle w:val="NormalWeb"/>
+        <w:numPr>
+          <w:ilvl w:val="0"/>
+          <w:numId w:val="17"/>
+        </w:numPr>
+        <w:spacing w:before="120" w:beforeAutospacing="0"/>
+        <w:rPr>
+          <w:rFonts w:ascii="Arial" w:hAnsi="Arial" w:cs="Arial"/>
+          <w:b/>
+          <w:bCs/>
+          <w:color w:val="942093"/>
+          <w:sz w:val="22"/>
+          <w:szCs w:val="22"/>
+          <w:lang w:val="en-US"/>
+        </w:rPr>
+      </w:pPr>
+      <w:r>
+        <w:rPr>
+          <w:rFonts w:ascii="Arial" w:hAnsi="Arial" w:cs="Arial"/>
+          <w:color w:val="942093"/>
+          <w:sz w:val="22"/>
+          <w:szCs w:val="22"/>
+          <w:lang w:val="en-US"/>
+        </w:rPr>
+        <w:t xml:space="preserve">Color data by: </w:t>
+      </w:r>
+    </w:p>
+    <w:p>
+      <w:pPr>
+        <w:pStyle w:val="NormalWeb"/>
+        <w:numPr>
+          <w:ilvl w:val="1"/>
+          <w:numId w:val="17"/>
+        </w:numPr>
+        <w:spacing w:before="120" w:beforeAutospacing="0"/>
+        <w:rPr>
+          <w:rFonts w:ascii="Arial" w:hAnsi="Arial" w:cs="Arial"/>
+          <w:b/>
+          <w:bCs/>
+          <w:color w:val="942093"/>
+          <w:sz w:val="22"/>
+          <w:szCs w:val="22"/>
+          <w:lang w:val="en-US"/>
+        </w:rPr>
+      </w:pPr>
+      <w:r>
+        <w:rPr>
+          <w:rFonts w:ascii="Arial" w:hAnsi="Arial" w:cs="Arial"/>
+          <w:color w:val="942093"/>
+          <w:sz w:val="22"/>
+          <w:szCs w:val="22"/>
+          <w:lang w:val="en-US"/>
+        </w:rPr>
+        <w:t xml:space="preserve">Sequence length: </w:t>
+      </w:r>
+      <w:r>
+        <w:rPr>
+          <w:rFonts w:ascii="Arial" w:hAnsi="Arial" w:cs="Arial"/>
+          <w:color w:val="000000" w:themeColor="text1"/>
+          <w:sz w:val="22"/>
+          <w:szCs w:val="22"/>
+          <w:lang w:val="en-US"/>
+        </w:rPr>
+        <w:t>This feature colors the data-points according to the length of the sequences. The color-range can be set by clicking the colored ‘change’ buttons.</w:t>
+      </w:r>
+    </w:p>
+    <w:p>
+      <w:pPr>
+        <w:pStyle w:val="NormalWeb"/>
+        <w:numPr>
+          <w:ilvl w:val="1"/>
+          <w:numId w:val="17"/>
+        </w:numPr>
+        <w:spacing w:before="120" w:beforeAutospacing="0" w:after="0" w:afterAutospacing="0"/>
+        <w:ind w:left="1434" w:hanging="357"/>
+        <w:rPr>
+          <w:rFonts w:ascii="Arial" w:hAnsi="Arial" w:cs="Arial"/>
+          <w:b/>
+          <w:bCs/>
+          <w:color w:val="942093"/>
+          <w:sz w:val="22"/>
+          <w:szCs w:val="22"/>
+          <w:lang w:val="en-US"/>
+        </w:rPr>
+      </w:pPr>
+      <w:r>
+        <w:rPr>
+          <w:rFonts w:ascii="Arial" w:hAnsi="Arial" w:cs="Arial"/>
+          <w:color w:val="942093"/>
+          <w:sz w:val="22"/>
+          <w:szCs w:val="22"/>
+          <w:lang w:val="en-US"/>
+        </w:rPr>
+        <w:t xml:space="preserve">User-defined parameter: </w:t>
+      </w:r>
+      <w:r>
+        <w:rPr>
+          <w:rFonts w:ascii="Arial" w:hAnsi="Arial" w:cs="Arial"/>
+          <w:color w:val="000000" w:themeColor="text1"/>
+          <w:sz w:val="22"/>
+          <w:szCs w:val="22"/>
+          <w:lang w:val="en-US"/>
+        </w:rPr>
+        <w:t xml:space="preserve">This option allows the user to upload a tab-delimited </w:t>
+      </w:r>
+      <w:r>
+        <w:rPr>
+          <w:rFonts w:ascii="Arial" w:hAnsi="Arial" w:cs="Arial"/>
+          <w:color w:val="000000" w:themeColor="text1"/>
+          <w:sz w:val="22"/>
+          <w:szCs w:val="22"/>
+          <w:lang w:val="en-US"/>
+        </w:rPr>
+        <w:t xml:space="preserve">metadata </w:t>
+      </w:r>
+      <w:r>
+        <w:rPr>
+          <w:rFonts w:ascii="Arial" w:hAnsi="Arial" w:cs="Arial"/>
+          <w:color w:val="000000" w:themeColor="text1"/>
+          <w:sz w:val="22"/>
+          <w:szCs w:val="22"/>
+          <w:lang w:val="en-US"/>
+        </w:rPr>
+        <w:t>file</w:t>
+      </w:r>
+      <w:r>
+        <w:rPr>
+          <w:rFonts w:ascii="Arial" w:hAnsi="Arial" w:cs="Arial"/>
+          <w:color w:val="000000" w:themeColor="text1"/>
+          <w:sz w:val="22"/>
+          <w:szCs w:val="22"/>
+          <w:lang w:val="en-US"/>
+        </w:rPr>
+        <w:t xml:space="preserve"> (see details below)</w:t>
+      </w:r>
+      <w:r>
+        <w:rPr>
+          <w:rFonts w:ascii="Arial" w:hAnsi="Arial" w:cs="Arial"/>
+          <w:color w:val="000000" w:themeColor="text1"/>
+          <w:sz w:val="22"/>
+          <w:szCs w:val="22"/>
+          <w:lang w:val="en-US"/>
+        </w:rPr>
+        <w:t>, with one or more numeric parameters, according to which the data can be colored.</w:t>
+      </w:r>
+      <w:r>
+        <w:rPr>
+          <w:rFonts w:ascii="Arial" w:hAnsi="Arial" w:cs="Arial"/>
+          <w:color w:val="000000" w:themeColor="text1"/>
+          <w:sz w:val="22"/>
+          <w:szCs w:val="22"/>
+          <w:lang w:val="en-US"/>
+        </w:rPr>
         <w:t xml:space="preserve"> Once </w:t>
       </w:r>
       <w:r>
@@ -11062,173 +11169,802 @@
           <w:szCs w:val="22"/>
           <w:lang w:val="en-US"/>
         </w:rPr>
-        <w:t xml:space="preserve">the </w:t>
-      </w:r>
-      <w:r>
-        <w:rPr>
-          <w:rFonts w:ascii="Arial" w:hAnsi="Arial" w:cs="Arial"/>
-          <w:color w:val="000000" w:themeColor="text1"/>
-          <w:sz w:val="22"/>
-          <w:szCs w:val="22"/>
-          <w:lang w:val="en-US"/>
-        </w:rPr>
-        <w:t xml:space="preserve">coloring by </w:t>
-      </w:r>
-      <w:r>
-        <w:rPr>
-          <w:rFonts w:ascii="Arial" w:hAnsi="Arial" w:cs="Arial"/>
-          <w:color w:val="000000" w:themeColor="text1"/>
-          <w:sz w:val="22"/>
-          <w:szCs w:val="22"/>
-          <w:lang w:val="en-US"/>
-        </w:rPr>
-        <w:t xml:space="preserve">either </w:t>
-      </w:r>
-      <w:r>
-        <w:rPr>
-          <w:rFonts w:ascii="Arial" w:hAnsi="Arial" w:cs="Arial"/>
-          <w:color w:val="000000" w:themeColor="text1"/>
-          <w:sz w:val="22"/>
-          <w:szCs w:val="22"/>
-          <w:lang w:val="en-US"/>
-        </w:rPr>
-        <w:t xml:space="preserve">sequence length </w:t>
-      </w:r>
-      <w:r>
-        <w:rPr>
-          <w:rFonts w:ascii="Arial" w:hAnsi="Arial" w:cs="Arial"/>
-          <w:color w:val="000000" w:themeColor="text1"/>
-          <w:sz w:val="22"/>
-          <w:szCs w:val="22"/>
-          <w:lang w:val="en-US"/>
-        </w:rPr>
-        <w:t xml:space="preserve">or user-defined parameter </w:t>
-      </w:r>
-      <w:r>
-        <w:rPr>
-          <w:rFonts w:ascii="Arial" w:hAnsi="Arial" w:cs="Arial"/>
-          <w:color w:val="000000" w:themeColor="text1"/>
-          <w:sz w:val="22"/>
-          <w:szCs w:val="22"/>
-          <w:lang w:val="en-US"/>
-        </w:rPr>
-        <w:t xml:space="preserve">was applied, </w:t>
-      </w:r>
-      <w:r>
-        <w:rPr>
-          <w:rFonts w:ascii="Arial" w:hAnsi="Arial" w:cs="Arial"/>
-          <w:color w:val="000000" w:themeColor="text1"/>
-          <w:sz w:val="22"/>
-          <w:szCs w:val="22"/>
-          <w:lang w:val="en-US"/>
-        </w:rPr>
-        <w:t>the ‘</w:t>
-      </w:r>
-      <w:r>
-        <w:rPr>
-          <w:rFonts w:ascii="Arial" w:hAnsi="Arial" w:cs="Arial"/>
+        <w:t xml:space="preserve">a </w:t>
+      </w:r>
+      <w:r>
+        <w:rPr>
+          <w:rFonts w:ascii="Arial" w:hAnsi="Arial" w:cs="Arial"/>
+          <w:color w:val="000000" w:themeColor="text1"/>
+          <w:sz w:val="22"/>
+          <w:szCs w:val="22"/>
+          <w:lang w:val="en-US"/>
+        </w:rPr>
+        <w:t>metadata</w:t>
+      </w:r>
+      <w:r>
+        <w:rPr>
+          <w:rFonts w:ascii="Arial" w:hAnsi="Arial" w:cs="Arial"/>
+          <w:color w:val="000000" w:themeColor="text1"/>
+          <w:sz w:val="22"/>
+          <w:szCs w:val="22"/>
+          <w:lang w:val="en-US"/>
+        </w:rPr>
+        <w:t xml:space="preserve"> file</w:t>
+      </w:r>
+      <w:r>
+        <w:rPr>
+          <w:rFonts w:ascii="Arial" w:hAnsi="Arial" w:cs="Arial"/>
+          <w:color w:val="000000" w:themeColor="text1"/>
+          <w:sz w:val="22"/>
+          <w:szCs w:val="22"/>
+          <w:lang w:val="en-US"/>
+        </w:rPr>
+        <w:t xml:space="preserve"> is loaded, it is possible to set a different color-range for each parameter.</w:t>
+      </w:r>
+      <w:r>
+        <w:rPr>
+          <w:rFonts w:ascii="Arial" w:hAnsi="Arial" w:cs="Arial"/>
+          <w:color w:val="000000" w:themeColor="text1"/>
+          <w:sz w:val="22"/>
+          <w:szCs w:val="22"/>
+          <w:lang w:val="en-US"/>
+        </w:rPr>
+        <w:t xml:space="preserve"> An unlimited number of </w:t>
+      </w:r>
+      <w:r>
+        <w:rPr>
+          <w:rFonts w:ascii="Arial" w:hAnsi="Arial" w:cs="Arial"/>
+          <w:color w:val="000000" w:themeColor="text1"/>
+          <w:sz w:val="22"/>
+          <w:szCs w:val="22"/>
+          <w:lang w:val="en-US"/>
+        </w:rPr>
+        <w:t>metadata files with different parameters can be uploaded and the information is added to the already existing user-defined parameters.</w:t>
+      </w:r>
+    </w:p>
+    <w:p>
+      <w:pPr>
+        <w:pStyle w:val="NormalWeb"/>
+        <w:spacing w:before="120" w:beforeAutospacing="0" w:after="120" w:afterAutospacing="0"/>
+        <w:ind w:left="720" w:firstLine="720"/>
+        <w:rPr>
+          <w:rFonts w:ascii="Arial" w:hAnsi="Arial" w:cs="Arial"/>
+          <w:b/>
+          <w:bCs/>
           <w:color w:val="942093"/>
           <w:sz w:val="22"/>
           <w:szCs w:val="22"/>
           <w:lang w:val="en-US"/>
         </w:rPr>
-        <w:t>Color by</w:t>
-      </w:r>
-      <w:r>
-        <w:rPr>
-          <w:rFonts w:ascii="Arial" w:hAnsi="Arial" w:cs="Arial"/>
-          <w:color w:val="000000" w:themeColor="text1"/>
-          <w:sz w:val="22"/>
-          <w:szCs w:val="22"/>
-          <w:lang w:val="en-US"/>
-        </w:rPr>
-        <w:t>’ combo-box</w:t>
-      </w:r>
-      <w:r>
-        <w:rPr>
-          <w:rFonts w:ascii="Arial" w:hAnsi="Arial" w:cs="Arial"/>
-          <w:color w:val="000000" w:themeColor="text1"/>
-          <w:sz w:val="22"/>
-          <w:szCs w:val="22"/>
-          <w:lang w:val="en-US"/>
-        </w:rPr>
-        <w:t xml:space="preserve"> is enabled and </w:t>
-      </w:r>
-      <w:r>
-        <w:rPr>
-          <w:rFonts w:ascii="Arial" w:hAnsi="Arial" w:cs="Arial"/>
-          <w:color w:val="000000" w:themeColor="text1"/>
-          <w:sz w:val="22"/>
-          <w:szCs w:val="22"/>
-          <w:lang w:val="en-US"/>
-        </w:rPr>
-        <w:t xml:space="preserve">it is </w:t>
-      </w:r>
-      <w:r>
-        <w:rPr>
-          <w:rFonts w:ascii="Arial" w:hAnsi="Arial" w:cs="Arial"/>
-          <w:color w:val="000000" w:themeColor="text1"/>
-          <w:sz w:val="22"/>
-          <w:szCs w:val="22"/>
-          <w:lang w:val="en-US"/>
-        </w:rPr>
-        <w:t xml:space="preserve">easily </w:t>
-      </w:r>
-      <w:r>
-        <w:rPr>
-          <w:rFonts w:ascii="Arial" w:hAnsi="Arial" w:cs="Arial"/>
-          <w:color w:val="000000" w:themeColor="text1"/>
-          <w:sz w:val="22"/>
-          <w:szCs w:val="22"/>
-          <w:lang w:val="en-US"/>
-        </w:rPr>
-        <w:t xml:space="preserve">possible to switch between </w:t>
-      </w:r>
-      <w:r>
-        <w:rPr>
-          <w:rFonts w:ascii="Arial" w:hAnsi="Arial" w:cs="Arial"/>
-          <w:color w:val="000000" w:themeColor="text1"/>
-          <w:sz w:val="22"/>
-          <w:szCs w:val="22"/>
-          <w:lang w:val="en-US"/>
-        </w:rPr>
-        <w:t>the newly added</w:t>
-      </w:r>
-      <w:r>
-        <w:rPr>
-          <w:rFonts w:ascii="Arial" w:hAnsi="Arial" w:cs="Arial"/>
-          <w:color w:val="000000" w:themeColor="text1"/>
-          <w:sz w:val="22"/>
-          <w:szCs w:val="22"/>
-          <w:lang w:val="en-US"/>
-        </w:rPr>
-        <w:t xml:space="preserve"> coloring</w:t>
-      </w:r>
-      <w:r>
-        <w:rPr>
-          <w:rFonts w:ascii="Arial" w:hAnsi="Arial" w:cs="Arial"/>
-          <w:color w:val="000000" w:themeColor="text1"/>
-          <w:sz w:val="22"/>
-          <w:szCs w:val="22"/>
-          <w:lang w:val="en-US"/>
-        </w:rPr>
-        <w:t xml:space="preserve"> options</w:t>
-      </w:r>
-      <w:r>
-        <w:rPr>
-          <w:rFonts w:ascii="Arial" w:hAnsi="Arial" w:cs="Arial"/>
-          <w:color w:val="000000" w:themeColor="text1"/>
-          <w:sz w:val="22"/>
-          <w:szCs w:val="22"/>
-          <w:lang w:val="en-US"/>
-        </w:rPr>
-        <w:t xml:space="preserve"> and the coloring by groups (or default color in case there are no defined groups).</w:t>
+      </w:pPr>
+      <w:r>
+        <w:rPr>
+          <w:rFonts w:ascii="Arial" w:hAnsi="Arial" w:cs="Arial"/>
+          <w:color w:val="000000" w:themeColor="text1"/>
+          <w:sz w:val="22"/>
+          <w:szCs w:val="22"/>
+          <w:u w:val="single"/>
+          <w:lang w:val="en-US"/>
+        </w:rPr>
+        <w:t>Metadata file format</w:t>
+      </w:r>
+      <w:r>
+        <w:rPr>
+          <w:rFonts w:ascii="Arial" w:hAnsi="Arial" w:cs="Arial"/>
+          <w:color w:val="000000" w:themeColor="text1"/>
+          <w:sz w:val="22"/>
+          <w:szCs w:val="22"/>
+          <w:lang w:val="en-US"/>
+        </w:rPr>
+        <w:t xml:space="preserve">: </w:t>
+      </w:r>
+      <w:r>
+        <w:rPr>
+          <w:rFonts w:ascii="Arial" w:hAnsi="Arial" w:cs="Arial"/>
+          <w:color w:val="000000" w:themeColor="text1"/>
+          <w:sz w:val="22"/>
+          <w:szCs w:val="22"/>
+          <w:lang w:val="en-US"/>
+        </w:rPr>
+        <w:t xml:space="preserve">Tab-delimited file, containing at least two columns and </w:t>
+      </w:r>
+      <w:r>
+        <w:rPr>
+          <w:rFonts w:ascii="Arial" w:hAnsi="Arial" w:cs="Arial"/>
+          <w:color w:val="000000" w:themeColor="text1"/>
+          <w:sz w:val="22"/>
+          <w:szCs w:val="22"/>
+          <w:lang w:val="en-US"/>
+        </w:rPr>
+        <w:t xml:space="preserve">a </w:t>
+      </w:r>
+      <w:r>
+        <w:rPr>
+          <w:rFonts w:ascii="Arial" w:hAnsi="Arial" w:cs="Arial"/>
+          <w:color w:val="000000" w:themeColor="text1"/>
+          <w:sz w:val="22"/>
+          <w:szCs w:val="22"/>
+          <w:lang w:val="en-US"/>
+        </w:rPr>
+        <w:t xml:space="preserve">header: </w:t>
+      </w:r>
+    </w:p>
+    <w:p>
+      <w:pPr>
+        <w:pStyle w:val="NormalWeb"/>
+        <w:spacing w:before="0" w:beforeAutospacing="0" w:after="120" w:afterAutospacing="0"/>
+        <w:ind w:left="720" w:firstLine="720"/>
+        <w:rPr>
+          <w:rFonts w:ascii="Arial" w:hAnsi="Arial" w:cs="Arial"/>
+          <w:b/>
+          <w:bCs/>
+          <w:i/>
+          <w:iCs/>
+          <w:color w:val="000000" w:themeColor="text1"/>
+          <w:sz w:val="22"/>
+          <w:szCs w:val="22"/>
+          <w:lang w:val="en-US"/>
+        </w:rPr>
+      </w:pPr>
+      <w:proofErr w:type="spellStart"/>
+      <w:r>
+        <w:rPr>
+          <w:rFonts w:ascii="Arial" w:hAnsi="Arial" w:cs="Arial"/>
+          <w:b/>
+          <w:bCs/>
+          <w:i/>
+          <w:iCs/>
+          <w:color w:val="000000" w:themeColor="text1"/>
+          <w:sz w:val="22"/>
+          <w:szCs w:val="22"/>
+          <w:lang w:val="en-US"/>
+        </w:rPr>
+        <w:t>Sequence_ID</w:t>
+      </w:r>
+      <w:proofErr w:type="spellEnd"/>
+      <w:r>
+        <w:rPr>
+          <w:rFonts w:ascii="Arial" w:hAnsi="Arial" w:cs="Arial"/>
+          <w:b/>
+          <w:bCs/>
+          <w:i/>
+          <w:iCs/>
+          <w:color w:val="000000" w:themeColor="text1"/>
+          <w:sz w:val="22"/>
+          <w:szCs w:val="22"/>
+          <w:lang w:val="en-US"/>
+        </w:rPr>
+        <w:tab/>
+      </w:r>
+      <w:r>
+        <w:rPr>
+          <w:rFonts w:ascii="Arial" w:hAnsi="Arial" w:cs="Arial"/>
+          <w:b/>
+          <w:bCs/>
+          <w:i/>
+          <w:iCs/>
+          <w:color w:val="000000" w:themeColor="text1"/>
+          <w:sz w:val="22"/>
+          <w:szCs w:val="22"/>
+          <w:lang w:val="en-US"/>
+        </w:rPr>
+        <w:tab/>
+        <w:t>Param1</w:t>
+      </w:r>
+      <w:r>
+        <w:rPr>
+          <w:rFonts w:ascii="Arial" w:hAnsi="Arial" w:cs="Arial"/>
+          <w:b/>
+          <w:bCs/>
+          <w:i/>
+          <w:iCs/>
+          <w:color w:val="000000" w:themeColor="text1"/>
+          <w:sz w:val="22"/>
+          <w:szCs w:val="22"/>
+          <w:lang w:val="en-US"/>
+        </w:rPr>
+        <w:tab/>
+        <w:t xml:space="preserve"> [Param2, Param3, …]</w:t>
+      </w:r>
+    </w:p>
+    <w:p>
+      <w:pPr>
+        <w:pStyle w:val="NormalWeb"/>
+        <w:spacing w:before="0" w:beforeAutospacing="0" w:after="120" w:afterAutospacing="0"/>
+        <w:rPr>
+          <w:rFonts w:ascii="Arial" w:hAnsi="Arial" w:cs="Arial"/>
+          <w:i/>
+          <w:iCs/>
+          <w:color w:val="000000" w:themeColor="text1"/>
+          <w:sz w:val="22"/>
+          <w:szCs w:val="22"/>
+          <w:lang w:val="en-US"/>
+        </w:rPr>
+      </w:pPr>
+      <w:r>
+        <w:rPr>
+          <w:rFonts w:ascii="Arial" w:hAnsi="Arial" w:cs="Arial"/>
+          <w:i/>
+          <w:iCs/>
+          <w:color w:val="000000" w:themeColor="text1"/>
+          <w:sz w:val="22"/>
+          <w:szCs w:val="22"/>
+          <w:lang w:val="en-US"/>
+        </w:rPr>
+        <w:tab/>
+      </w:r>
+      <w:r>
+        <w:rPr>
+          <w:rFonts w:ascii="Arial" w:hAnsi="Arial" w:cs="Arial"/>
+          <w:i/>
+          <w:iCs/>
+          <w:color w:val="000000" w:themeColor="text1"/>
+          <w:sz w:val="22"/>
+          <w:szCs w:val="22"/>
+          <w:lang w:val="en-US"/>
+        </w:rPr>
+        <w:tab/>
+        <w:t>0</w:t>
+      </w:r>
+      <w:r>
+        <w:rPr>
+          <w:rFonts w:ascii="Arial" w:hAnsi="Arial" w:cs="Arial"/>
+          <w:i/>
+          <w:iCs/>
+          <w:color w:val="000000" w:themeColor="text1"/>
+          <w:sz w:val="22"/>
+          <w:szCs w:val="22"/>
+          <w:lang w:val="en-US"/>
+        </w:rPr>
+        <w:tab/>
+      </w:r>
+      <w:r>
+        <w:rPr>
+          <w:rFonts w:ascii="Arial" w:hAnsi="Arial" w:cs="Arial"/>
+          <w:i/>
+          <w:iCs/>
+          <w:color w:val="000000" w:themeColor="text1"/>
+          <w:sz w:val="22"/>
+          <w:szCs w:val="22"/>
+          <w:lang w:val="en-US"/>
+        </w:rPr>
+        <w:tab/>
+      </w:r>
+      <w:r>
+        <w:rPr>
+          <w:rFonts w:ascii="Arial" w:hAnsi="Arial" w:cs="Arial"/>
+          <w:i/>
+          <w:iCs/>
+          <w:color w:val="000000" w:themeColor="text1"/>
+          <w:sz w:val="22"/>
+          <w:szCs w:val="22"/>
+          <w:lang w:val="en-US"/>
+        </w:rPr>
+        <w:tab/>
+        <w:t>30</w:t>
+      </w:r>
+      <w:r>
+        <w:rPr>
+          <w:rFonts w:ascii="Arial" w:hAnsi="Arial" w:cs="Arial"/>
+          <w:i/>
+          <w:iCs/>
+          <w:color w:val="000000" w:themeColor="text1"/>
+          <w:sz w:val="22"/>
+          <w:szCs w:val="22"/>
+          <w:lang w:val="en-US"/>
+        </w:rPr>
+        <w:tab/>
+      </w:r>
+      <w:r>
+        <w:rPr>
+          <w:rFonts w:ascii="Arial" w:hAnsi="Arial" w:cs="Arial"/>
+          <w:i/>
+          <w:iCs/>
+          <w:color w:val="000000" w:themeColor="text1"/>
+          <w:sz w:val="22"/>
+          <w:szCs w:val="22"/>
+          <w:lang w:val="en-US"/>
+        </w:rPr>
+        <w:tab/>
+        <w:t>0.22</w:t>
+      </w:r>
+    </w:p>
+    <w:p>
+      <w:pPr>
+        <w:pStyle w:val="NormalWeb"/>
+        <w:spacing w:before="0" w:beforeAutospacing="0" w:after="120" w:afterAutospacing="0"/>
+        <w:rPr>
+          <w:rFonts w:ascii="Arial" w:hAnsi="Arial" w:cs="Arial"/>
+          <w:i/>
+          <w:iCs/>
+          <w:color w:val="000000" w:themeColor="text1"/>
+          <w:sz w:val="22"/>
+          <w:szCs w:val="22"/>
+          <w:lang w:val="en-US"/>
+        </w:rPr>
+      </w:pPr>
+      <w:r>
+        <w:rPr>
+          <w:rFonts w:ascii="Arial" w:hAnsi="Arial" w:cs="Arial"/>
+          <w:i/>
+          <w:iCs/>
+          <w:color w:val="000000" w:themeColor="text1"/>
+          <w:sz w:val="22"/>
+          <w:szCs w:val="22"/>
+          <w:lang w:val="en-US"/>
+        </w:rPr>
+        <w:tab/>
+      </w:r>
+      <w:r>
+        <w:rPr>
+          <w:rFonts w:ascii="Arial" w:hAnsi="Arial" w:cs="Arial"/>
+          <w:i/>
+          <w:iCs/>
+          <w:color w:val="000000" w:themeColor="text1"/>
+          <w:sz w:val="22"/>
+          <w:szCs w:val="22"/>
+          <w:lang w:val="en-US"/>
+        </w:rPr>
+        <w:tab/>
+        <w:t>1</w:t>
+      </w:r>
+      <w:r>
+        <w:rPr>
+          <w:rFonts w:ascii="Arial" w:hAnsi="Arial" w:cs="Arial"/>
+          <w:i/>
+          <w:iCs/>
+          <w:color w:val="000000" w:themeColor="text1"/>
+          <w:sz w:val="22"/>
+          <w:szCs w:val="22"/>
+          <w:lang w:val="en-US"/>
+        </w:rPr>
+        <w:tab/>
+      </w:r>
+      <w:r>
+        <w:rPr>
+          <w:rFonts w:ascii="Arial" w:hAnsi="Arial" w:cs="Arial"/>
+          <w:i/>
+          <w:iCs/>
+          <w:color w:val="000000" w:themeColor="text1"/>
+          <w:sz w:val="22"/>
+          <w:szCs w:val="22"/>
+          <w:lang w:val="en-US"/>
+        </w:rPr>
+        <w:tab/>
+      </w:r>
+      <w:r>
+        <w:rPr>
+          <w:rFonts w:ascii="Arial" w:hAnsi="Arial" w:cs="Arial"/>
+          <w:i/>
+          <w:iCs/>
+          <w:color w:val="000000" w:themeColor="text1"/>
+          <w:sz w:val="22"/>
+          <w:szCs w:val="22"/>
+          <w:lang w:val="en-US"/>
+        </w:rPr>
+        <w:tab/>
+        <w:t>50</w:t>
+      </w:r>
+      <w:r>
+        <w:rPr>
+          <w:rFonts w:ascii="Arial" w:hAnsi="Arial" w:cs="Arial"/>
+          <w:i/>
+          <w:iCs/>
+          <w:color w:val="000000" w:themeColor="text1"/>
+          <w:sz w:val="22"/>
+          <w:szCs w:val="22"/>
+          <w:lang w:val="en-US"/>
+        </w:rPr>
+        <w:tab/>
+      </w:r>
+      <w:r>
+        <w:rPr>
+          <w:rFonts w:ascii="Arial" w:hAnsi="Arial" w:cs="Arial"/>
+          <w:i/>
+          <w:iCs/>
+          <w:color w:val="000000" w:themeColor="text1"/>
+          <w:sz w:val="22"/>
+          <w:szCs w:val="22"/>
+          <w:lang w:val="en-US"/>
+        </w:rPr>
+        <w:tab/>
+        <w:t>0.</w:t>
+      </w:r>
+      <w:r>
+        <w:rPr>
+          <w:rFonts w:ascii="Arial" w:hAnsi="Arial" w:cs="Arial"/>
+          <w:i/>
+          <w:iCs/>
+          <w:color w:val="000000" w:themeColor="text1"/>
+          <w:sz w:val="22"/>
+          <w:szCs w:val="22"/>
+          <w:lang w:val="en-US"/>
+        </w:rPr>
+        <w:t>75</w:t>
+      </w:r>
+    </w:p>
+    <w:p>
+      <w:pPr>
+        <w:pStyle w:val="NormalWeb"/>
+        <w:spacing w:before="0" w:beforeAutospacing="0" w:after="0" w:afterAutospacing="0"/>
+        <w:ind w:left="1077" w:firstLine="357"/>
+        <w:rPr>
+          <w:rFonts w:ascii="Arial" w:hAnsi="Arial" w:cs="Arial"/>
+          <w:color w:val="942093"/>
+          <w:sz w:val="22"/>
+          <w:szCs w:val="22"/>
+          <w:lang w:val="en-US"/>
+        </w:rPr>
+      </w:pPr>
+      <w:proofErr w:type="spellStart"/>
+      <w:r>
+        <w:rPr>
+          <w:rFonts w:ascii="Arial" w:hAnsi="Arial" w:cs="Arial"/>
+          <w:b/>
+          <w:bCs/>
+          <w:color w:val="000000" w:themeColor="text1"/>
+          <w:sz w:val="22"/>
+          <w:szCs w:val="22"/>
+          <w:lang w:val="en-US"/>
+        </w:rPr>
+        <w:t>Sequence_ID</w:t>
+      </w:r>
+      <w:proofErr w:type="spellEnd"/>
+      <w:r>
+        <w:rPr>
+          <w:rFonts w:ascii="Arial" w:hAnsi="Arial" w:cs="Arial"/>
+          <w:color w:val="000000" w:themeColor="text1"/>
+          <w:sz w:val="22"/>
+          <w:szCs w:val="22"/>
+          <w:lang w:val="en-US"/>
+        </w:rPr>
+        <w:t xml:space="preserve">: </w:t>
+      </w:r>
+      <w:r>
+        <w:rPr>
+          <w:rFonts w:ascii="Arial" w:hAnsi="Arial" w:cs="Arial"/>
+          <w:color w:val="000000" w:themeColor="text1"/>
+          <w:sz w:val="22"/>
+          <w:szCs w:val="22"/>
+          <w:lang w:val="en-US"/>
+        </w:rPr>
+        <w:t>There are two options to provide a unique sequence ID</w:t>
+      </w:r>
+      <w:r>
+        <w:rPr>
+          <w:rFonts w:ascii="Arial" w:hAnsi="Arial" w:cs="Arial"/>
+          <w:color w:val="000000" w:themeColor="text1"/>
+          <w:sz w:val="22"/>
+          <w:szCs w:val="22"/>
+          <w:lang w:val="en-US"/>
+        </w:rPr>
+        <w:t>:</w:t>
+      </w:r>
+    </w:p>
+    <w:p>
+      <w:pPr>
+        <w:pStyle w:val="NormalWeb"/>
+        <w:numPr>
+          <w:ilvl w:val="2"/>
+          <w:numId w:val="17"/>
+        </w:numPr>
+        <w:spacing w:before="0" w:beforeAutospacing="0"/>
+        <w:rPr>
+          <w:rFonts w:ascii="Arial" w:hAnsi="Arial" w:cs="Arial"/>
+          <w:color w:val="942093"/>
+          <w:sz w:val="22"/>
+          <w:szCs w:val="22"/>
+          <w:lang w:val="en-US"/>
+        </w:rPr>
+      </w:pPr>
+      <w:r>
+        <w:rPr>
+          <w:rFonts w:ascii="Arial" w:hAnsi="Arial" w:cs="Arial"/>
+          <w:color w:val="000000" w:themeColor="text1"/>
+          <w:sz w:val="22"/>
+          <w:szCs w:val="22"/>
+          <w:lang w:val="en-US"/>
+        </w:rPr>
+        <w:t>The sequence name as it is given in the input file. When the input was provided in CLANS/FASTA format, the sequence ID is the sequence header until the first space character.</w:t>
+      </w:r>
+    </w:p>
+    <w:p>
+      <w:pPr>
+        <w:pStyle w:val="NormalWeb"/>
+        <w:numPr>
+          <w:ilvl w:val="2"/>
+          <w:numId w:val="17"/>
+        </w:numPr>
+        <w:spacing w:before="0" w:beforeAutospacing="0" w:after="120" w:afterAutospacing="0"/>
+        <w:ind w:left="2154" w:hanging="357"/>
+        <w:rPr>
+          <w:rFonts w:ascii="Arial" w:hAnsi="Arial" w:cs="Arial"/>
+          <w:color w:val="942093"/>
+          <w:sz w:val="22"/>
+          <w:szCs w:val="22"/>
+          <w:lang w:val="en-US"/>
+        </w:rPr>
+      </w:pPr>
+      <w:r>
+        <w:rPr>
+          <w:rFonts w:ascii="Arial" w:hAnsi="Arial" w:cs="Arial"/>
+          <w:color w:val="000000" w:themeColor="text1"/>
+          <w:sz w:val="22"/>
+          <w:szCs w:val="22"/>
+          <w:lang w:val="en-US"/>
+        </w:rPr>
+        <w:t>The sequence serial number according to the order in the FASTA section of the clans file (starting by 0).</w:t>
+      </w:r>
+    </w:p>
+    <w:p>
+      <w:pPr>
+        <w:pStyle w:val="NormalWeb"/>
+        <w:spacing w:before="0" w:beforeAutospacing="0"/>
+        <w:ind w:left="720" w:firstLine="720"/>
+        <w:rPr>
+          <w:rFonts w:ascii="Arial" w:hAnsi="Arial" w:cs="Arial"/>
+          <w:color w:val="942093"/>
+          <w:sz w:val="22"/>
+          <w:szCs w:val="22"/>
+          <w:lang w:val="en-US"/>
+        </w:rPr>
+      </w:pPr>
+      <w:r>
+        <w:rPr>
+          <w:rFonts w:ascii="Arial" w:hAnsi="Arial" w:cs="Arial"/>
+          <w:b/>
+          <w:bCs/>
+          <w:color w:val="000000" w:themeColor="text1"/>
+          <w:sz w:val="22"/>
+          <w:szCs w:val="22"/>
+          <w:lang w:val="en-US"/>
+        </w:rPr>
+        <w:t>Parameter</w:t>
+      </w:r>
+      <w:r>
+        <w:rPr>
+          <w:rFonts w:ascii="Arial" w:hAnsi="Arial" w:cs="Arial"/>
+          <w:color w:val="000000" w:themeColor="text1"/>
+          <w:sz w:val="22"/>
+          <w:szCs w:val="22"/>
+          <w:lang w:val="en-US"/>
+        </w:rPr>
+        <w:t>: Int / float number</w:t>
+      </w:r>
+      <w:r>
+        <w:rPr>
+          <w:rFonts w:ascii="Arial" w:hAnsi="Arial" w:cs="Arial"/>
+          <w:color w:val="000000" w:themeColor="text1"/>
+          <w:sz w:val="22"/>
+          <w:szCs w:val="22"/>
+          <w:lang w:val="en-US"/>
+        </w:rPr>
+        <w:t>.</w:t>
       </w:r>
     </w:p>
     <w:p>
       <w:pPr>
         <w:pStyle w:val="NormalWeb"/>
         <w:spacing w:before="120" w:beforeAutospacing="0"/>
+        <w:ind w:left="720"/>
+        <w:rPr>
+          <w:rFonts w:ascii="Arial" w:hAnsi="Arial" w:cs="Arial"/>
+          <w:b/>
+          <w:bCs/>
+          <w:color w:val="942093"/>
+          <w:sz w:val="22"/>
+          <w:szCs w:val="22"/>
+          <w:rtl/>
+          <w:lang w:val="en-US"/>
+        </w:rPr>
+      </w:pPr>
+      <w:r>
+        <w:rPr>
+          <w:rFonts w:ascii="Arial" w:hAnsi="Arial" w:cs="Arial"/>
+          <w:b/>
+          <w:bCs/>
+          <w:color w:val="942093"/>
+          <w:sz w:val="22"/>
+          <w:szCs w:val="22"/>
+          <w:lang w:val="en-US"/>
+        </w:rPr>
+        <w:t>Note</w:t>
+      </w:r>
+      <w:r>
+        <w:rPr>
+          <w:rFonts w:ascii="Arial" w:hAnsi="Arial" w:cs="Arial"/>
+          <w:color w:val="942093"/>
+          <w:sz w:val="22"/>
+          <w:szCs w:val="22"/>
+          <w:lang w:val="en-US"/>
+        </w:rPr>
+        <w:t>:</w:t>
+      </w:r>
+      <w:r>
+        <w:rPr>
+          <w:rFonts w:ascii="Arial" w:hAnsi="Arial" w:cs="Arial"/>
+          <w:color w:val="000000" w:themeColor="text1"/>
+          <w:sz w:val="22"/>
+          <w:szCs w:val="22"/>
+          <w:lang w:val="en-US"/>
+        </w:rPr>
+        <w:t xml:space="preserve"> Once </w:t>
+      </w:r>
+      <w:r>
+        <w:rPr>
+          <w:rFonts w:ascii="Arial" w:hAnsi="Arial" w:cs="Arial"/>
+          <w:color w:val="000000" w:themeColor="text1"/>
+          <w:sz w:val="22"/>
+          <w:szCs w:val="22"/>
+          <w:lang w:val="en-US"/>
+        </w:rPr>
+        <w:t xml:space="preserve">the </w:t>
+      </w:r>
+      <w:r>
+        <w:rPr>
+          <w:rFonts w:ascii="Arial" w:hAnsi="Arial" w:cs="Arial"/>
+          <w:color w:val="000000" w:themeColor="text1"/>
+          <w:sz w:val="22"/>
+          <w:szCs w:val="22"/>
+          <w:lang w:val="en-US"/>
+        </w:rPr>
+        <w:t xml:space="preserve">coloring by </w:t>
+      </w:r>
+      <w:r>
+        <w:rPr>
+          <w:rFonts w:ascii="Arial" w:hAnsi="Arial" w:cs="Arial"/>
+          <w:color w:val="000000" w:themeColor="text1"/>
+          <w:sz w:val="22"/>
+          <w:szCs w:val="22"/>
+          <w:lang w:val="en-US"/>
+        </w:rPr>
+        <w:t xml:space="preserve">either </w:t>
+      </w:r>
+      <w:r>
+        <w:rPr>
+          <w:rFonts w:ascii="Arial" w:hAnsi="Arial" w:cs="Arial"/>
+          <w:color w:val="000000" w:themeColor="text1"/>
+          <w:sz w:val="22"/>
+          <w:szCs w:val="22"/>
+          <w:lang w:val="en-US"/>
+        </w:rPr>
+        <w:t xml:space="preserve">sequence length </w:t>
+      </w:r>
+      <w:r>
+        <w:rPr>
+          <w:rFonts w:ascii="Arial" w:hAnsi="Arial" w:cs="Arial"/>
+          <w:color w:val="000000" w:themeColor="text1"/>
+          <w:sz w:val="22"/>
+          <w:szCs w:val="22"/>
+          <w:lang w:val="en-US"/>
+        </w:rPr>
+        <w:t xml:space="preserve">or user-defined parameter </w:t>
+      </w:r>
+      <w:r>
+        <w:rPr>
+          <w:rFonts w:ascii="Arial" w:hAnsi="Arial" w:cs="Arial"/>
+          <w:color w:val="000000" w:themeColor="text1"/>
+          <w:sz w:val="22"/>
+          <w:szCs w:val="22"/>
+          <w:lang w:val="en-US"/>
+        </w:rPr>
+        <w:t>action is performed</w:t>
+      </w:r>
+      <w:r>
+        <w:rPr>
+          <w:rFonts w:ascii="Arial" w:hAnsi="Arial" w:cs="Arial"/>
+          <w:color w:val="000000" w:themeColor="text1"/>
+          <w:sz w:val="22"/>
+          <w:szCs w:val="22"/>
+          <w:lang w:val="en-US"/>
+        </w:rPr>
+        <w:t xml:space="preserve">, </w:t>
+      </w:r>
+      <w:r>
+        <w:rPr>
+          <w:rFonts w:ascii="Arial" w:hAnsi="Arial" w:cs="Arial"/>
+          <w:color w:val="000000" w:themeColor="text1"/>
+          <w:sz w:val="22"/>
+          <w:szCs w:val="22"/>
+          <w:lang w:val="en-US"/>
+        </w:rPr>
+        <w:t>the ‘</w:t>
+      </w:r>
+      <w:r>
+        <w:rPr>
+          <w:rFonts w:ascii="Arial" w:hAnsi="Arial" w:cs="Arial"/>
+          <w:color w:val="942093"/>
+          <w:sz w:val="22"/>
+          <w:szCs w:val="22"/>
+          <w:lang w:val="en-US"/>
+        </w:rPr>
+        <w:t>Color by</w:t>
+      </w:r>
+      <w:r>
+        <w:rPr>
+          <w:rFonts w:ascii="Arial" w:hAnsi="Arial" w:cs="Arial"/>
+          <w:color w:val="000000" w:themeColor="text1"/>
+          <w:sz w:val="22"/>
+          <w:szCs w:val="22"/>
+          <w:lang w:val="en-US"/>
+        </w:rPr>
+        <w:t xml:space="preserve">’ combo-box is enabled and </w:t>
+      </w:r>
+      <w:r>
+        <w:rPr>
+          <w:rFonts w:ascii="Arial" w:hAnsi="Arial" w:cs="Arial"/>
+          <w:color w:val="000000" w:themeColor="text1"/>
+          <w:sz w:val="22"/>
+          <w:szCs w:val="22"/>
+          <w:lang w:val="en-US"/>
+        </w:rPr>
+        <w:t xml:space="preserve">it is </w:t>
+      </w:r>
+      <w:r>
+        <w:rPr>
+          <w:rFonts w:ascii="Arial" w:hAnsi="Arial" w:cs="Arial"/>
+          <w:color w:val="000000" w:themeColor="text1"/>
+          <w:sz w:val="22"/>
+          <w:szCs w:val="22"/>
+          <w:lang w:val="en-US"/>
+        </w:rPr>
+        <w:t xml:space="preserve">easily </w:t>
+      </w:r>
+      <w:r>
+        <w:rPr>
+          <w:rFonts w:ascii="Arial" w:hAnsi="Arial" w:cs="Arial"/>
+          <w:color w:val="000000" w:themeColor="text1"/>
+          <w:sz w:val="22"/>
+          <w:szCs w:val="22"/>
+          <w:lang w:val="en-US"/>
+        </w:rPr>
+        <w:t xml:space="preserve">possible to switch between </w:t>
+      </w:r>
+      <w:r>
+        <w:rPr>
+          <w:rFonts w:ascii="Arial" w:hAnsi="Arial" w:cs="Arial"/>
+          <w:color w:val="000000" w:themeColor="text1"/>
+          <w:sz w:val="22"/>
+          <w:szCs w:val="22"/>
+          <w:lang w:val="en-US"/>
+        </w:rPr>
+        <w:t>the newly added</w:t>
+      </w:r>
+      <w:r>
+        <w:rPr>
+          <w:rFonts w:ascii="Arial" w:hAnsi="Arial" w:cs="Arial"/>
+          <w:color w:val="000000" w:themeColor="text1"/>
+          <w:sz w:val="22"/>
+          <w:szCs w:val="22"/>
+          <w:lang w:val="en-US"/>
+        </w:rPr>
+        <w:t xml:space="preserve"> coloring</w:t>
+      </w:r>
+      <w:r>
+        <w:rPr>
+          <w:rFonts w:ascii="Arial" w:hAnsi="Arial" w:cs="Arial"/>
+          <w:color w:val="000000" w:themeColor="text1"/>
+          <w:sz w:val="22"/>
+          <w:szCs w:val="22"/>
+          <w:lang w:val="en-US"/>
+        </w:rPr>
+        <w:t xml:space="preserve"> options</w:t>
+      </w:r>
+      <w:r>
+        <w:rPr>
+          <w:rFonts w:ascii="Arial" w:hAnsi="Arial" w:cs="Arial"/>
+          <w:color w:val="000000" w:themeColor="text1"/>
+          <w:sz w:val="22"/>
+          <w:szCs w:val="22"/>
+          <w:lang w:val="en-US"/>
+        </w:rPr>
+        <w:t xml:space="preserve"> and the coloring by groups (or default color in case there are no defined groups).</w:t>
+      </w:r>
+    </w:p>
+    <w:p>
+      <w:pPr>
+        <w:pStyle w:val="NormalWeb"/>
+        <w:spacing w:before="120" w:beforeAutospacing="0"/>
         <w:rPr>
           <w:rFonts w:ascii="Arial" w:hAnsi="Arial" w:cs="Arial"/>
           <w:color w:val="000000" w:themeColor="text1"/>
@@ -11236,13 +11972,26 @@
           <w:lang w:val="en-US"/>
         </w:rPr>
       </w:pPr>
-      <w:r>
+    </w:p>
+    <w:p>
+      <w:pPr>
+        <w:pStyle w:val="NormalWeb"/>
+        <w:spacing w:before="120" w:beforeAutospacing="0"/>
         <w:rPr>
           <w:rFonts w:ascii="Arial" w:hAnsi="Arial" w:cs="Arial"/>
           <w:color w:val="000000" w:themeColor="text1"/>
           <w:u w:val="single"/>
           <w:lang w:val="en-US"/>
         </w:rPr>
+      </w:pPr>
+      <w:r>
+        <w:rPr>
+          <w:rFonts w:ascii="Arial" w:hAnsi="Arial" w:cs="Arial"/>
+          <w:color w:val="000000" w:themeColor="text1"/>
+          <w:u w:val="single"/>
+          <w:lang w:val="en-US"/>
+        </w:rPr>
+        <w:lastRenderedPageBreak/>
         <w:t>Interaction with the graph area</w:t>
       </w:r>
     </w:p>
@@ -11922,7 +12671,6 @@
           <w:szCs w:val="22"/>
           <w:lang w:val="en-US"/>
         </w:rPr>
-        <w:lastRenderedPageBreak/>
         <w:t>Move/Edit text mode:</w:t>
       </w:r>
     </w:p>
@@ -12278,7 +13026,7 @@
           <w:u w:val="single"/>
           <w:lang w:val="en-US"/>
         </w:rPr>
-        <w:t>Buttons</w:t>
+        <w:t>GUI Controls</w:t>
       </w:r>
     </w:p>
     <w:p>
@@ -12677,7 +13425,11 @@
           <w:lang w:val="en-US"/>
         </w:rPr>
       </w:pPr>
-      <w:r>
+    </w:p>
+    <w:p>
+      <w:pPr>
+        <w:pStyle w:val="NormalWeb"/>
+        <w:spacing w:before="120" w:beforeAutospacing="0" w:after="0" w:afterAutospacing="0"/>
         <w:rPr>
           <w:rFonts w:ascii="Arial" w:hAnsi="Arial" w:cs="Arial"/>
           <w:b/>
@@ -12687,6 +13439,33 @@
           <w:szCs w:val="22"/>
           <w:lang w:val="en-US"/>
         </w:rPr>
+      </w:pPr>
+    </w:p>
+    <w:p>
+      <w:pPr>
+        <w:pStyle w:val="NormalWeb"/>
+        <w:spacing w:before="120" w:beforeAutospacing="0" w:after="0" w:afterAutospacing="0"/>
+        <w:rPr>
+          <w:rFonts w:ascii="Arial" w:hAnsi="Arial" w:cs="Arial"/>
+          <w:b/>
+          <w:bCs/>
+          <w:color w:val="000000" w:themeColor="text1"/>
+          <w:sz w:val="22"/>
+          <w:szCs w:val="22"/>
+          <w:lang w:val="en-US"/>
+        </w:rPr>
+      </w:pPr>
+      <w:r>
+        <w:rPr>
+          <w:rFonts w:ascii="Arial" w:hAnsi="Arial" w:cs="Arial"/>
+          <w:b/>
+          <w:bCs/>
+          <w:color w:val="000000" w:themeColor="text1"/>
+          <w:sz w:val="22"/>
+          <w:szCs w:val="22"/>
+          <w:lang w:val="en-US"/>
+        </w:rPr>
+        <w:lastRenderedPageBreak/>
         <w:t>Interaction mode</w:t>
       </w:r>
       <w:r>
@@ -13472,7 +14251,6 @@
           <w:szCs w:val="22"/>
           <w:lang w:val="en-US"/>
         </w:rPr>
-        <w:lastRenderedPageBreak/>
         <w:t>Selected names</w:t>
       </w:r>
       <w:r>
@@ -14084,6 +14862,7 @@
           <w:szCs w:val="22"/>
           <w:lang w:val="en-US"/>
         </w:rPr>
+        <w:lastRenderedPageBreak/>
         <w:t>Select by name</w:t>
       </w:r>
       <w:r>
@@ -14542,7 +15321,27 @@
           <w:szCs w:val="22"/>
           <w:lang w:val="en-US"/>
         </w:rPr>
-        <w:t xml:space="preserve"> of data-points</w:t>
+        <w:t xml:space="preserve"> of </w:t>
+      </w:r>
+      <w:r>
+        <w:rPr>
+          <w:rFonts w:ascii="Arial" w:hAnsi="Arial" w:cs="Arial"/>
+          <w:color w:val="000000" w:themeColor="text1"/>
+          <w:sz w:val="22"/>
+          <w:szCs w:val="22"/>
+          <w:lang w:val="en-US"/>
+        </w:rPr>
+        <w:t>sequences/</w:t>
+      </w:r>
+      <w:r>
+        <w:rPr>
+          <w:rFonts w:ascii="Arial" w:hAnsi="Arial" w:cs="Arial"/>
+          <w:color w:val="000000" w:themeColor="text1"/>
+          <w:sz w:val="22"/>
+          <w:szCs w:val="22"/>
+          <w:lang w:val="en-US"/>
+        </w:rPr>
+        <w:t>data-points</w:t>
       </w:r>
       <w:r>
         <w:rPr>
@@ -14602,7 +15401,187 @@
           <w:szCs w:val="22"/>
           <w:lang w:val="en-US"/>
         </w:rPr>
-        <w:t xml:space="preserve"> The groups can be pre-defined in the CLANS input-file (inside the &lt;</w:t>
+        <w:t xml:space="preserve"> </w:t>
+      </w:r>
+      <w:r>
+        <w:rPr>
+          <w:rFonts w:ascii="Arial" w:hAnsi="Arial" w:cs="Arial"/>
+          <w:color w:val="000000" w:themeColor="text1"/>
+          <w:sz w:val="22"/>
+          <w:szCs w:val="22"/>
+          <w:lang w:val="en-US"/>
+        </w:rPr>
+        <w:t>There are several ways to define groups:</w:t>
+      </w:r>
+    </w:p>
+    <w:p>
+      <w:pPr>
+        <w:pStyle w:val="NormalWeb"/>
+        <w:numPr>
+          <w:ilvl w:val="0"/>
+          <w:numId w:val="22"/>
+        </w:numPr>
+        <w:spacing w:before="0" w:beforeAutospacing="0" w:after="120" w:afterAutospacing="0"/>
+        <w:rPr>
+          <w:rFonts w:ascii="Arial" w:hAnsi="Arial" w:cs="Arial"/>
+          <w:color w:val="000000" w:themeColor="text1"/>
+          <w:sz w:val="22"/>
+          <w:szCs w:val="22"/>
+          <w:lang w:val="en-US"/>
+        </w:rPr>
+      </w:pPr>
+      <w:r>
+        <w:rPr>
+          <w:rFonts w:ascii="Arial" w:hAnsi="Arial" w:cs="Arial"/>
+          <w:b/>
+          <w:bCs/>
+          <w:color w:val="000000" w:themeColor="text1"/>
+          <w:sz w:val="22"/>
+          <w:szCs w:val="22"/>
+          <w:lang w:val="en-US"/>
+        </w:rPr>
+        <w:t>Manual definition</w:t>
+      </w:r>
+      <w:r>
+        <w:rPr>
+          <w:rFonts w:ascii="Arial" w:hAnsi="Arial" w:cs="Arial"/>
+          <w:b/>
+          <w:bCs/>
+          <w:color w:val="000000" w:themeColor="text1"/>
+          <w:sz w:val="22"/>
+          <w:szCs w:val="22"/>
+          <w:lang w:val="en-US"/>
+        </w:rPr>
+        <w:t xml:space="preserve"> </w:t>
+      </w:r>
+      <w:r>
+        <w:rPr>
+          <w:rFonts w:ascii="Arial" w:hAnsi="Arial" w:cs="Arial"/>
+          <w:color w:val="000000" w:themeColor="text1"/>
+          <w:sz w:val="22"/>
+          <w:szCs w:val="22"/>
+          <w:lang w:val="en-US"/>
+        </w:rPr>
+        <w:t>(default option)</w:t>
+      </w:r>
+      <w:r>
+        <w:rPr>
+          <w:rFonts w:ascii="Arial" w:hAnsi="Arial" w:cs="Arial"/>
+          <w:color w:val="000000" w:themeColor="text1"/>
+          <w:sz w:val="22"/>
+          <w:szCs w:val="22"/>
+          <w:lang w:val="en-US"/>
+        </w:rPr>
+        <w:t>: the groups can be manually defined</w:t>
+      </w:r>
+      <w:r>
+        <w:rPr>
+          <w:rFonts w:ascii="Arial" w:hAnsi="Arial" w:cs="Arial"/>
+          <w:color w:val="000000" w:themeColor="text1"/>
+          <w:sz w:val="22"/>
+          <w:szCs w:val="22"/>
+          <w:lang w:val="en-US"/>
+        </w:rPr>
+        <w:t xml:space="preserve"> by selecting data-points and adding them to a new or existing group</w:t>
+      </w:r>
+      <w:r>
+        <w:rPr>
+          <w:rFonts w:ascii="Arial" w:hAnsi="Arial" w:cs="Arial"/>
+          <w:color w:val="000000" w:themeColor="text1"/>
+          <w:sz w:val="22"/>
+          <w:szCs w:val="22"/>
+          <w:lang w:val="en-US"/>
+        </w:rPr>
+        <w:t xml:space="preserve"> </w:t>
+      </w:r>
+      <w:r>
+        <w:rPr>
+          <w:rFonts w:ascii="Arial" w:hAnsi="Arial" w:cs="Arial"/>
+          <w:color w:val="000000" w:themeColor="text1"/>
+          <w:sz w:val="22"/>
+          <w:szCs w:val="22"/>
+          <w:lang w:val="en-US"/>
+        </w:rPr>
+        <w:t>or use the ‘select by name’ option</w:t>
+      </w:r>
+      <w:r>
+        <w:rPr>
+          <w:rFonts w:ascii="Arial" w:hAnsi="Arial" w:cs="Arial"/>
+          <w:color w:val="000000" w:themeColor="text1"/>
+          <w:sz w:val="22"/>
+          <w:szCs w:val="22"/>
+          <w:lang w:val="en-US"/>
+        </w:rPr>
+        <w:t>.</w:t>
+      </w:r>
+    </w:p>
+    <w:p>
+      <w:pPr>
+        <w:pStyle w:val="NormalWeb"/>
+        <w:numPr>
+          <w:ilvl w:val="0"/>
+          <w:numId w:val="22"/>
+        </w:numPr>
+        <w:spacing w:before="0" w:beforeAutospacing="0" w:after="120" w:afterAutospacing="0"/>
+        <w:rPr>
+          <w:rFonts w:ascii="Arial" w:hAnsi="Arial" w:cs="Arial"/>
+          <w:color w:val="000000" w:themeColor="text1"/>
+          <w:sz w:val="22"/>
+          <w:szCs w:val="22"/>
+          <w:lang w:val="en-US"/>
+        </w:rPr>
+      </w:pPr>
+      <w:r>
+        <w:rPr>
+          <w:rFonts w:ascii="Arial" w:hAnsi="Arial" w:cs="Arial"/>
+          <w:b/>
+          <w:bCs/>
+          <w:color w:val="000000" w:themeColor="text1"/>
+          <w:sz w:val="22"/>
+          <w:szCs w:val="22"/>
+          <w:lang w:val="en-US"/>
+        </w:rPr>
+        <w:t>Input file</w:t>
+      </w:r>
+      <w:r>
+        <w:rPr>
+          <w:rFonts w:ascii="Arial" w:hAnsi="Arial" w:cs="Arial"/>
+          <w:color w:val="000000" w:themeColor="text1"/>
+          <w:sz w:val="22"/>
+          <w:szCs w:val="22"/>
+          <w:lang w:val="en-US"/>
+        </w:rPr>
+        <w:t>: T</w:t>
+      </w:r>
+      <w:r>
+        <w:rPr>
+          <w:rFonts w:ascii="Arial" w:hAnsi="Arial" w:cs="Arial"/>
+          <w:color w:val="000000" w:themeColor="text1"/>
+          <w:sz w:val="22"/>
+          <w:szCs w:val="22"/>
+          <w:lang w:val="en-US"/>
+        </w:rPr>
+        <w:t>he groups can be pre-defined in the CLANS input-file</w:t>
+      </w:r>
+      <w:r>
+        <w:rPr>
+          <w:rFonts w:ascii="Arial" w:hAnsi="Arial" w:cs="Arial"/>
+          <w:color w:val="000000" w:themeColor="text1"/>
+          <w:sz w:val="22"/>
+          <w:szCs w:val="22"/>
+          <w:lang w:val="en-US"/>
+        </w:rPr>
+        <w:t>, using</w:t>
+      </w:r>
+      <w:r>
+        <w:rPr>
+          <w:rFonts w:ascii="Arial" w:hAnsi="Arial" w:cs="Arial"/>
+          <w:color w:val="000000" w:themeColor="text1"/>
+          <w:sz w:val="22"/>
+          <w:szCs w:val="22"/>
+          <w:lang w:val="en-US"/>
+        </w:rPr>
+        <w:t xml:space="preserve"> the &lt;</w:t>
       </w:r>
       <w:proofErr w:type="spellStart"/>
       <w:r>
@@ -14624,7 +15603,182 @@
           <w:szCs w:val="22"/>
           <w:lang w:val="en-US"/>
         </w:rPr>
-        <w:t>&gt; block) or in the GUI, by selecting data-points and adding them to a new or existing group.</w:t>
+        <w:t>&gt; block</w:t>
+      </w:r>
+      <w:r>
+        <w:rPr>
+          <w:rFonts w:ascii="Arial" w:hAnsi="Arial" w:cs="Arial"/>
+          <w:color w:val="000000" w:themeColor="text1"/>
+          <w:sz w:val="22"/>
+          <w:szCs w:val="22"/>
+          <w:lang w:val="en-US"/>
+        </w:rPr>
+        <w:t>.</w:t>
+      </w:r>
+    </w:p>
+    <w:p>
+      <w:pPr>
+        <w:pStyle w:val="NormalWeb"/>
+        <w:numPr>
+          <w:ilvl w:val="0"/>
+          <w:numId w:val="22"/>
+        </w:numPr>
+        <w:spacing w:before="0" w:beforeAutospacing="0" w:after="120" w:afterAutospacing="0"/>
+        <w:rPr>
+          <w:rFonts w:ascii="Arial" w:hAnsi="Arial" w:cs="Arial"/>
+          <w:color w:val="000000" w:themeColor="text1"/>
+          <w:sz w:val="22"/>
+          <w:szCs w:val="22"/>
+          <w:lang w:val="en-US"/>
+        </w:rPr>
+      </w:pPr>
+      <w:r>
+        <w:rPr>
+          <w:rFonts w:ascii="Arial" w:hAnsi="Arial" w:cs="Arial"/>
+          <w:b/>
+          <w:bCs/>
+          <w:color w:val="000000" w:themeColor="text1"/>
+          <w:sz w:val="22"/>
+          <w:szCs w:val="22"/>
+          <w:lang w:val="en-US"/>
+        </w:rPr>
+        <w:t>Taxonomy</w:t>
+      </w:r>
+      <w:r>
+        <w:rPr>
+          <w:rFonts w:ascii="Arial" w:hAnsi="Arial" w:cs="Arial"/>
+          <w:color w:val="000000" w:themeColor="text1"/>
+          <w:sz w:val="22"/>
+          <w:szCs w:val="22"/>
+          <w:lang w:val="en-US"/>
+        </w:rPr>
+        <w:t>:</w:t>
+      </w:r>
+      <w:r>
+        <w:rPr>
+          <w:rFonts w:ascii="Arial" w:hAnsi="Arial" w:cs="Arial"/>
+          <w:color w:val="000000" w:themeColor="text1"/>
+          <w:sz w:val="22"/>
+          <w:szCs w:val="22"/>
+          <w:lang w:val="en-US"/>
+        </w:rPr>
+        <w:t xml:space="preserve"> </w:t>
+      </w:r>
+      <w:r>
+        <w:rPr>
+          <w:rFonts w:ascii="Arial" w:hAnsi="Arial" w:cs="Arial"/>
+          <w:color w:val="000000" w:themeColor="text1"/>
+          <w:sz w:val="22"/>
+          <w:szCs w:val="22"/>
+          <w:lang w:val="en-US"/>
+        </w:rPr>
+        <w:t xml:space="preserve">Use the </w:t>
+      </w:r>
+      <w:r>
+        <w:rPr>
+          <w:rFonts w:ascii="Arial" w:hAnsi="Arial" w:cs="Arial"/>
+          <w:color w:val="000000" w:themeColor="text1"/>
+          <w:sz w:val="22"/>
+          <w:szCs w:val="22"/>
+          <w:lang w:val="en-US"/>
+        </w:rPr>
+        <w:t>Tools -&gt; Group data by -&gt; Taxonomy</w:t>
+      </w:r>
+      <w:r>
+        <w:rPr>
+          <w:rFonts w:ascii="Arial" w:hAnsi="Arial" w:cs="Arial"/>
+          <w:color w:val="000000" w:themeColor="text1"/>
+          <w:sz w:val="22"/>
+          <w:szCs w:val="22"/>
+          <w:lang w:val="en-US"/>
+        </w:rPr>
+        <w:t xml:space="preserve"> feature to automatically group the sequences according to the NCBI taxonomic classification. Each taxonomic level is a grouping category containing groups of sequences.</w:t>
+      </w:r>
+    </w:p>
+    <w:p>
+      <w:pPr>
+        <w:pStyle w:val="NormalWeb"/>
+        <w:numPr>
+          <w:ilvl w:val="0"/>
+          <w:numId w:val="22"/>
+        </w:numPr>
+        <w:spacing w:before="0" w:beforeAutospacing="0" w:after="120" w:afterAutospacing="0"/>
+        <w:rPr>
+          <w:rFonts w:ascii="Arial" w:hAnsi="Arial" w:cs="Arial"/>
+          <w:color w:val="000000" w:themeColor="text1"/>
+          <w:sz w:val="22"/>
+          <w:szCs w:val="22"/>
+          <w:lang w:val="en-US"/>
+        </w:rPr>
+      </w:pPr>
+      <w:r>
+        <w:rPr>
+          <w:rFonts w:ascii="Arial" w:hAnsi="Arial" w:cs="Arial"/>
+          <w:b/>
+          <w:bCs/>
+          <w:color w:val="000000" w:themeColor="text1"/>
+          <w:sz w:val="22"/>
+          <w:szCs w:val="22"/>
+          <w:lang w:val="en-US"/>
+        </w:rPr>
+        <w:t>User</w:t>
+      </w:r>
+      <w:r>
+        <w:rPr>
+          <w:rFonts w:ascii="Arial" w:hAnsi="Arial" w:cs="Arial"/>
+          <w:b/>
+          <w:bCs/>
+          <w:color w:val="000000" w:themeColor="text1"/>
+          <w:sz w:val="22"/>
+          <w:szCs w:val="22"/>
+          <w:lang w:val="en-US"/>
+        </w:rPr>
+        <w:t>-defined parameter</w:t>
+      </w:r>
+      <w:r>
+        <w:rPr>
+          <w:rFonts w:ascii="Arial" w:hAnsi="Arial" w:cs="Arial"/>
+          <w:color w:val="000000" w:themeColor="text1"/>
+          <w:sz w:val="22"/>
+          <w:szCs w:val="22"/>
+          <w:lang w:val="en-US"/>
+        </w:rPr>
+        <w:t xml:space="preserve">: </w:t>
+      </w:r>
+      <w:r>
+        <w:rPr>
+          <w:rFonts w:ascii="Arial" w:hAnsi="Arial" w:cs="Arial"/>
+          <w:color w:val="000000" w:themeColor="text1"/>
+          <w:sz w:val="22"/>
+          <w:szCs w:val="22"/>
+          <w:lang w:val="en-US"/>
+        </w:rPr>
+        <w:t>Upload a tab-delimited file with one or more parameter, by which the data is grouped.</w:t>
+      </w:r>
+    </w:p>
+    <w:p>
+      <w:pPr>
+        <w:pStyle w:val="NormalWeb"/>
+        <w:spacing w:before="0" w:beforeAutospacing="0" w:after="120" w:afterAutospacing="0"/>
+        <w:rPr>
+          <w:rFonts w:ascii="Arial" w:hAnsi="Arial" w:cs="Arial"/>
+          <w:color w:val="000000" w:themeColor="text1"/>
+          <w:sz w:val="22"/>
+          <w:szCs w:val="22"/>
+          <w:u w:val="single"/>
+          <w:lang w:val="en-US"/>
+        </w:rPr>
+      </w:pPr>
+      <w:r>
+        <w:rPr>
+          <w:rFonts w:ascii="Arial" w:hAnsi="Arial" w:cs="Arial"/>
+          <w:color w:val="000000" w:themeColor="text1"/>
+          <w:sz w:val="22"/>
+          <w:szCs w:val="22"/>
+          <w:u w:val="single"/>
+          <w:lang w:val="en-US"/>
+        </w:rPr>
+        <w:t>Groups Controls:</w:t>
       </w:r>
     </w:p>
     <w:p>
@@ -14915,7 +16069,6 @@
           <w:szCs w:val="22"/>
           <w:lang w:val="en-US"/>
         </w:rPr>
-        <w:lastRenderedPageBreak/>
         <w:t>The groups order is only relevant when viewing the graph in 2D and setting the Z-index to be done by the groups order.</w:t>
       </w:r>
     </w:p>
@@ -15042,23 +16195,233 @@
     <w:p>
       <w:pPr>
         <w:pStyle w:val="NormalWeb"/>
-        <w:spacing w:before="0" w:beforeAutospacing="0" w:after="120" w:afterAutospacing="0"/>
-        <w:ind w:left="714"/>
-        <w:rPr>
-          <w:rFonts w:ascii="Arial" w:hAnsi="Arial" w:cs="Arial"/>
-          <w:b/>
-          <w:bCs/>
-          <w:color w:val="000000" w:themeColor="text1"/>
-          <w:sz w:val="22"/>
-          <w:szCs w:val="22"/>
-          <w:lang w:val="en-US"/>
-        </w:rPr>
-      </w:pPr>
+        <w:numPr>
+          <w:ilvl w:val="0"/>
+          <w:numId w:val="16"/>
+        </w:numPr>
+        <w:spacing w:before="120" w:beforeAutospacing="0" w:after="240" w:afterAutospacing="0"/>
+        <w:rPr>
+          <w:rFonts w:ascii="Arial" w:hAnsi="Arial" w:cs="Arial"/>
+          <w:color w:val="000000" w:themeColor="text1"/>
+          <w:u w:val="single"/>
+          <w:lang w:val="en-US"/>
+        </w:rPr>
+      </w:pPr>
+      <w:r>
+        <w:rPr>
+          <w:rFonts w:ascii="Arial" w:hAnsi="Arial" w:cs="Arial"/>
+          <w:color w:val="942093"/>
+          <w:sz w:val="22"/>
+          <w:szCs w:val="22"/>
+          <w:lang w:val="en-US"/>
+        </w:rPr>
+        <w:t>Group</w:t>
+      </w:r>
+      <w:r>
+        <w:rPr>
+          <w:rFonts w:ascii="Arial" w:hAnsi="Arial" w:cs="Arial"/>
+          <w:color w:val="942093"/>
+          <w:sz w:val="22"/>
+          <w:szCs w:val="22"/>
+          <w:lang w:val="en-US"/>
+        </w:rPr>
+        <w:t xml:space="preserve"> by: </w:t>
+      </w:r>
+      <w:r>
+        <w:rPr>
+          <w:rFonts w:ascii="Arial" w:hAnsi="Arial" w:cs="Arial"/>
+          <w:color w:val="000000" w:themeColor="text1"/>
+          <w:sz w:val="22"/>
+          <w:szCs w:val="22"/>
+          <w:lang w:val="en-US"/>
+        </w:rPr>
+        <w:t xml:space="preserve">Determines by which </w:t>
+      </w:r>
+      <w:r>
+        <w:rPr>
+          <w:rFonts w:ascii="Arial" w:hAnsi="Arial" w:cs="Arial"/>
+          <w:color w:val="000000" w:themeColor="text1"/>
+          <w:sz w:val="22"/>
+          <w:szCs w:val="22"/>
+          <w:lang w:val="en-US"/>
+        </w:rPr>
+        <w:t xml:space="preserve">grouping </w:t>
+      </w:r>
+      <w:r>
+        <w:rPr>
+          <w:rFonts w:ascii="Arial" w:hAnsi="Arial" w:cs="Arial"/>
+          <w:color w:val="000000" w:themeColor="text1"/>
+          <w:sz w:val="22"/>
+          <w:szCs w:val="22"/>
+          <w:lang w:val="en-US"/>
+        </w:rPr>
+        <w:t>category</w:t>
+      </w:r>
+      <w:r>
+        <w:rPr>
+          <w:rFonts w:ascii="Arial" w:hAnsi="Arial" w:cs="Arial"/>
+          <w:color w:val="000000" w:themeColor="text1"/>
+          <w:sz w:val="22"/>
+          <w:szCs w:val="22"/>
+          <w:lang w:val="en-US"/>
+        </w:rPr>
+        <w:t xml:space="preserve"> the data is </w:t>
+      </w:r>
+      <w:r>
+        <w:rPr>
+          <w:rFonts w:ascii="Arial" w:hAnsi="Arial" w:cs="Arial"/>
+          <w:color w:val="000000" w:themeColor="text1"/>
+          <w:sz w:val="22"/>
+          <w:szCs w:val="22"/>
+          <w:lang w:val="en-US"/>
+        </w:rPr>
+        <w:t>grouped</w:t>
+      </w:r>
+      <w:r>
+        <w:rPr>
+          <w:rFonts w:ascii="Arial" w:hAnsi="Arial" w:cs="Arial"/>
+          <w:color w:val="000000" w:themeColor="text1"/>
+          <w:sz w:val="22"/>
+          <w:szCs w:val="22"/>
+          <w:lang w:val="en-US"/>
+        </w:rPr>
+        <w:t xml:space="preserve">. This combo-box is enabled once </w:t>
+      </w:r>
+      <w:r>
+        <w:rPr>
+          <w:rFonts w:ascii="Arial" w:hAnsi="Arial" w:cs="Arial"/>
+          <w:color w:val="000000" w:themeColor="text1"/>
+          <w:sz w:val="22"/>
+          <w:szCs w:val="22"/>
+          <w:lang w:val="en-US"/>
+        </w:rPr>
+        <w:t xml:space="preserve">there is at least one more grouping category in addition to the default ‘Manual definition’. </w:t>
+      </w:r>
+      <w:r>
+        <w:rPr>
+          <w:rFonts w:ascii="Arial" w:hAnsi="Arial" w:cs="Arial"/>
+          <w:color w:val="000000" w:themeColor="text1"/>
+          <w:sz w:val="22"/>
+          <w:szCs w:val="22"/>
+          <w:lang w:val="en-US"/>
+        </w:rPr>
+        <w:t>(The additional categories can be added by methods</w:t>
+      </w:r>
+      <w:r>
+        <w:rPr>
+          <w:rFonts w:ascii="Arial" w:hAnsi="Arial" w:cs="Arial"/>
+          <w:color w:val="000000" w:themeColor="text1"/>
+          <w:sz w:val="22"/>
+          <w:szCs w:val="22"/>
+          <w:lang w:val="en-US"/>
+        </w:rPr>
+        <w:t xml:space="preserve"> no. 2-4</w:t>
+      </w:r>
+      <w:r>
+        <w:rPr>
+          <w:rFonts w:ascii="Arial" w:hAnsi="Arial" w:cs="Arial"/>
+          <w:color w:val="000000" w:themeColor="text1"/>
+          <w:sz w:val="22"/>
+          <w:szCs w:val="22"/>
+          <w:lang w:val="en-US"/>
+        </w:rPr>
+        <w:t xml:space="preserve"> described above)</w:t>
+      </w:r>
+      <w:r>
+        <w:rPr>
+          <w:rFonts w:ascii="Arial" w:hAnsi="Arial" w:cs="Arial"/>
+          <w:color w:val="000000" w:themeColor="text1"/>
+          <w:sz w:val="22"/>
+          <w:szCs w:val="22"/>
+          <w:lang w:val="en-US"/>
+        </w:rPr>
+        <w:t>.</w:t>
+      </w:r>
+      <w:r>
+        <w:rPr>
+          <w:rFonts w:ascii="Arial" w:hAnsi="Arial" w:cs="Arial"/>
+          <w:color w:val="000000" w:themeColor="text1"/>
+          <w:sz w:val="22"/>
+          <w:szCs w:val="22"/>
+          <w:lang w:val="en-US"/>
+        </w:rPr>
+        <w:t xml:space="preserve"> </w:t>
+      </w:r>
+      <w:r>
+        <w:rPr>
+          <w:rFonts w:ascii="Arial" w:hAnsi="Arial" w:cs="Arial"/>
+          <w:color w:val="000000" w:themeColor="text1"/>
+          <w:sz w:val="22"/>
+          <w:szCs w:val="22"/>
+          <w:lang w:val="en-US"/>
+        </w:rPr>
+        <w:t xml:space="preserve">It is </w:t>
+      </w:r>
+      <w:r>
+        <w:rPr>
+          <w:rFonts w:ascii="Arial" w:hAnsi="Arial" w:cs="Arial"/>
+          <w:color w:val="000000" w:themeColor="text1"/>
+          <w:sz w:val="22"/>
+          <w:szCs w:val="22"/>
+          <w:lang w:val="en-US"/>
+        </w:rPr>
+        <w:t xml:space="preserve">then </w:t>
+      </w:r>
+      <w:r>
+        <w:rPr>
+          <w:rFonts w:ascii="Arial" w:hAnsi="Arial" w:cs="Arial"/>
+          <w:color w:val="000000" w:themeColor="text1"/>
+          <w:sz w:val="22"/>
+          <w:szCs w:val="22"/>
+          <w:lang w:val="en-US"/>
+        </w:rPr>
+        <w:t>possible to switch between</w:t>
+      </w:r>
+      <w:r>
+        <w:rPr>
+          <w:rFonts w:ascii="Arial" w:hAnsi="Arial" w:cs="Arial"/>
+          <w:color w:val="000000" w:themeColor="text1"/>
+          <w:sz w:val="22"/>
+          <w:szCs w:val="22"/>
+          <w:lang w:val="en-US"/>
+        </w:rPr>
+        <w:t xml:space="preserve"> all the defined grouping categories</w:t>
+      </w:r>
+      <w:r>
+        <w:rPr>
+          <w:rFonts w:ascii="Arial" w:hAnsi="Arial" w:cs="Arial"/>
+          <w:color w:val="000000" w:themeColor="text1"/>
+          <w:sz w:val="22"/>
+          <w:szCs w:val="22"/>
+          <w:lang w:val="en-US"/>
+        </w:rPr>
+        <w:t xml:space="preserve">. </w:t>
+      </w:r>
+      <w:r>
+        <w:rPr>
+          <w:rFonts w:ascii="Arial" w:hAnsi="Arial" w:cs="Arial"/>
+          <w:color w:val="000000" w:themeColor="text1"/>
+          <w:sz w:val="22"/>
+          <w:szCs w:val="22"/>
+          <w:lang w:val="en-US"/>
+        </w:rPr>
+        <w:t xml:space="preserve">When selecting a specific ‘group by’ category, all the </w:t>
+      </w:r>
+      <w:r>
+        <w:rPr>
+          <w:rFonts w:ascii="Arial" w:hAnsi="Arial" w:cs="Arial"/>
+          <w:color w:val="000000" w:themeColor="text1"/>
+          <w:sz w:val="22"/>
+          <w:szCs w:val="22"/>
+          <w:lang w:val="en-US"/>
+        </w:rPr>
+        <w:t>groups-related controls refer to the selected category (for example: the ‘edit groups’ dialog will present the groups that belong to the selected group-by category).</w:t>
+      </w:r>
     </w:p>
     <w:p>
       <w:pPr>
         <w:pStyle w:val="NormalWeb"/>
-        <w:spacing w:before="120" w:beforeAutospacing="0"/>
+        <w:spacing w:before="120" w:beforeAutospacing="0" w:after="240" w:afterAutospacing="0"/>
         <w:rPr>
           <w:rFonts w:ascii="Arial" w:hAnsi="Arial" w:cs="Arial"/>
           <w:color w:val="000000" w:themeColor="text1"/>
@@ -15066,13 +16429,50 @@
           <w:lang w:val="en-US"/>
         </w:rPr>
       </w:pPr>
-      <w:r>
+    </w:p>
+    <w:p>
+      <w:pPr>
+        <w:pStyle w:val="NormalWeb"/>
+        <w:spacing w:before="120" w:beforeAutospacing="0" w:after="240" w:afterAutospacing="0"/>
         <w:rPr>
           <w:rFonts w:ascii="Arial" w:hAnsi="Arial" w:cs="Arial"/>
           <w:color w:val="000000" w:themeColor="text1"/>
           <w:u w:val="single"/>
           <w:lang w:val="en-US"/>
         </w:rPr>
+      </w:pPr>
+    </w:p>
+    <w:p>
+      <w:pPr>
+        <w:pStyle w:val="NormalWeb"/>
+        <w:spacing w:before="120" w:beforeAutospacing="0" w:after="240" w:afterAutospacing="0"/>
+        <w:rPr>
+          <w:rFonts w:ascii="Arial" w:hAnsi="Arial" w:cs="Arial"/>
+          <w:color w:val="000000" w:themeColor="text1"/>
+          <w:u w:val="single"/>
+          <w:lang w:val="en-US"/>
+        </w:rPr>
+      </w:pPr>
+    </w:p>
+    <w:p>
+      <w:pPr>
+        <w:pStyle w:val="NormalWeb"/>
+        <w:spacing w:before="120" w:beforeAutospacing="0" w:after="240" w:afterAutospacing="0"/>
+        <w:rPr>
+          <w:rFonts w:ascii="Arial" w:hAnsi="Arial" w:cs="Arial"/>
+          <w:color w:val="000000" w:themeColor="text1"/>
+          <w:u w:val="single"/>
+          <w:lang w:val="en-US"/>
+        </w:rPr>
+      </w:pPr>
+      <w:r>
+        <w:rPr>
+          <w:rFonts w:ascii="Arial" w:hAnsi="Arial" w:cs="Arial"/>
+          <w:color w:val="000000" w:themeColor="text1"/>
+          <w:u w:val="single"/>
+          <w:lang w:val="en-US"/>
+        </w:rPr>
+        <w:lastRenderedPageBreak/>
         <w:t>Windows</w:t>
       </w:r>
     </w:p>
@@ -16583,6 +17983,92 @@
     </w:lvl>
   </w:abstractNum>
   <w:abstractNum w:abstractNumId="5" w15:restartNumberingAfterBreak="0">
+    <w:nsid w:val="23065055"/>
+    <w:multiLevelType w:val="hybridMultilevel"/>
+    <w:tmpl w:val="37D8ACEA"/>
+    <w:lvl w:ilvl="0" w:tplc="0809000F">
+      <w:start w:val="1"/>
+      <w:numFmt w:val="decimal"/>
+      <w:lvlText w:val="%1."/>
+      <w:lvlJc w:val="left"/>
+      <w:pPr>
+        <w:ind w:left="720" w:hanging="360"/>
+      </w:pPr>
+    </w:lvl>
+    <w:lvl w:ilvl="1" w:tplc="08090019" w:tentative="1">
+      <w:start w:val="1"/>
+      <w:numFmt w:val="lowerLetter"/>
+      <w:lvlText w:val="%2."/>
+      <w:lvlJc w:val="left"/>
+      <w:pPr>
+        <w:ind w:left="1440" w:hanging="360"/>
+      </w:pPr>
+    </w:lvl>
+    <w:lvl w:ilvl="2" w:tplc="0809001B" w:tentative="1">
+      <w:start w:val="1"/>
+      <w:numFmt w:val="lowerRoman"/>
+      <w:lvlText w:val="%3."/>
+      <w:lvlJc w:val="right"/>
+      <w:pPr>
+        <w:ind w:left="2160" w:hanging="180"/>
+      </w:pPr>
+    </w:lvl>
+    <w:lvl w:ilvl="3" w:tplc="0809000F" w:tentative="1">
+      <w:start w:val="1"/>
+      <w:numFmt w:val="decimal"/>
+      <w:lvlText w:val="%4."/>
+      <w:lvlJc w:val="left"/>
+      <w:pPr>
+        <w:ind w:left="2880" w:hanging="360"/>
+      </w:pPr>
+    </w:lvl>
+    <w:lvl w:ilvl="4" w:tplc="08090019" w:tentative="1">
+      <w:start w:val="1"/>
+      <w:numFmt w:val="lowerLetter"/>
+      <w:lvlText w:val="%5."/>
+      <w:lvlJc w:val="left"/>
+      <w:pPr>
+        <w:ind w:left="3600" w:hanging="360"/>
+      </w:pPr>
+    </w:lvl>
+    <w:lvl w:ilvl="5" w:tplc="0809001B" w:tentative="1">
+      <w:start w:val="1"/>
+      <w:numFmt w:val="lowerRoman"/>
+      <w:lvlText w:val="%6."/>
+      <w:lvlJc w:val="right"/>
+      <w:pPr>
+        <w:ind w:left="4320" w:hanging="180"/>
+      </w:pPr>
+    </w:lvl>
+    <w:lvl w:ilvl="6" w:tplc="0809000F" w:tentative="1">
+      <w:start w:val="1"/>
+      <w:numFmt w:val="decimal"/>
+      <w:lvlText w:val="%7."/>
+      <w:lvlJc w:val="left"/>
+      <w:pPr>
+        <w:ind w:left="5040" w:hanging="360"/>
+      </w:pPr>
+    </w:lvl>
+    <w:lvl w:ilvl="7" w:tplc="08090019" w:tentative="1">
+      <w:start w:val="1"/>
+      <w:numFmt w:val="lowerLetter"/>
+      <w:lvlText w:val="%8."/>
+      <w:lvlJc w:val="left"/>
+      <w:pPr>
+        <w:ind w:left="5760" w:hanging="360"/>
+      </w:pPr>
+    </w:lvl>
+    <w:lvl w:ilvl="8" w:tplc="0809001B" w:tentative="1">
+      <w:start w:val="1"/>
+      <w:numFmt w:val="lowerRoman"/>
+      <w:lvlText w:val="%9."/>
+      <w:lvlJc w:val="right"/>
+      <w:pPr>
+        <w:ind w:left="6480" w:hanging="180"/>
+      </w:pPr>
+    </w:lvl>
+  </w:abstractNum>
+  <w:abstractNum w:abstractNumId="6" w15:restartNumberingAfterBreak="0">
     <w:nsid w:val="343A60B2"/>
     <w:multiLevelType w:val="hybridMultilevel"/>
     <w:tmpl w:val="2F1A61DC"/>
@@ -16689,7 +18175,7 @@
       </w:rPr>
     </w:lvl>
   </w:abstractNum>
-  <w:abstractNum w:abstractNumId="6" w15:restartNumberingAfterBreak="0">
+  <w:abstractNum w:abstractNumId="7" w15:restartNumberingAfterBreak="0">
     <w:nsid w:val="36825D8B"/>
     <w:multiLevelType w:val="hybridMultilevel"/>
     <w:tmpl w:val="26E450F6"/>
@@ -16802,7 +18288,7 @@
       </w:rPr>
     </w:lvl>
   </w:abstractNum>
-  <w:abstractNum w:abstractNumId="7" w15:restartNumberingAfterBreak="0">
+  <w:abstractNum w:abstractNumId="8" w15:restartNumberingAfterBreak="0">
     <w:nsid w:val="39E12745"/>
     <w:multiLevelType w:val="hybridMultilevel"/>
     <w:tmpl w:val="5BB8331A"/>
@@ -16915,7 +18401,7 @@
       </w:rPr>
     </w:lvl>
   </w:abstractNum>
-  <w:abstractNum w:abstractNumId="8" w15:restartNumberingAfterBreak="0">
+  <w:abstractNum w:abstractNumId="9" w15:restartNumberingAfterBreak="0">
     <w:nsid w:val="3B7C53DA"/>
     <w:multiLevelType w:val="hybridMultilevel"/>
     <w:tmpl w:val="15026566"/>
@@ -17028,7 +18514,7 @@
       </w:rPr>
     </w:lvl>
   </w:abstractNum>
-  <w:abstractNum w:abstractNumId="9" w15:restartNumberingAfterBreak="0">
+  <w:abstractNum w:abstractNumId="10" w15:restartNumberingAfterBreak="0">
     <w:nsid w:val="3C024AF4"/>
     <w:multiLevelType w:val="multilevel"/>
     <w:tmpl w:val="8D06B358"/>
@@ -17177,7 +18663,7 @@
       </w:rPr>
     </w:lvl>
   </w:abstractNum>
-  <w:abstractNum w:abstractNumId="10" w15:restartNumberingAfterBreak="0">
+  <w:abstractNum w:abstractNumId="11" w15:restartNumberingAfterBreak="0">
     <w:nsid w:val="440079CA"/>
     <w:multiLevelType w:val="hybridMultilevel"/>
     <w:tmpl w:val="B36020B0"/>
@@ -17290,7 +18776,7 @@
       </w:rPr>
     </w:lvl>
   </w:abstractNum>
-  <w:abstractNum w:abstractNumId="11" w15:restartNumberingAfterBreak="0">
+  <w:abstractNum w:abstractNumId="12" w15:restartNumberingAfterBreak="0">
     <w:nsid w:val="44C50AA2"/>
     <w:multiLevelType w:val="hybridMultilevel"/>
     <w:tmpl w:val="23C822C4"/>
@@ -17403,7 +18889,7 @@
       </w:rPr>
     </w:lvl>
   </w:abstractNum>
-  <w:abstractNum w:abstractNumId="12" w15:restartNumberingAfterBreak="0">
+  <w:abstractNum w:abstractNumId="13" w15:restartNumberingAfterBreak="0">
     <w:nsid w:val="4E81743F"/>
     <w:multiLevelType w:val="hybridMultilevel"/>
     <w:tmpl w:val="381609F6"/>
@@ -17516,7 +19002,7 @@
       </w:rPr>
     </w:lvl>
   </w:abstractNum>
-  <w:abstractNum w:abstractNumId="13" w15:restartNumberingAfterBreak="0">
+  <w:abstractNum w:abstractNumId="14" w15:restartNumberingAfterBreak="0">
     <w:nsid w:val="4F134C56"/>
     <w:multiLevelType w:val="hybridMultilevel"/>
     <w:tmpl w:val="AD341D10"/>
@@ -17629,7 +19115,7 @@
       </w:rPr>
     </w:lvl>
   </w:abstractNum>
-  <w:abstractNum w:abstractNumId="14" w15:restartNumberingAfterBreak="0">
+  <w:abstractNum w:abstractNumId="15" w15:restartNumberingAfterBreak="0">
     <w:nsid w:val="539D677E"/>
     <w:multiLevelType w:val="hybridMultilevel"/>
     <w:tmpl w:val="1C52B624"/>
@@ -17742,7 +19228,7 @@
       </w:rPr>
     </w:lvl>
   </w:abstractNum>
-  <w:abstractNum w:abstractNumId="15" w15:restartNumberingAfterBreak="0">
+  <w:abstractNum w:abstractNumId="16" w15:restartNumberingAfterBreak="0">
     <w:nsid w:val="53EE13EC"/>
     <w:multiLevelType w:val="hybridMultilevel"/>
     <w:tmpl w:val="1810881C"/>
@@ -17855,7 +19341,7 @@
       </w:rPr>
     </w:lvl>
   </w:abstractNum>
-  <w:abstractNum w:abstractNumId="16" w15:restartNumberingAfterBreak="0">
+  <w:abstractNum w:abstractNumId="17" w15:restartNumberingAfterBreak="0">
     <w:nsid w:val="64F67AAE"/>
     <w:multiLevelType w:val="multilevel"/>
     <w:tmpl w:val="5F3CFB88"/>
@@ -18004,7 +19490,7 @@
       </w:rPr>
     </w:lvl>
   </w:abstractNum>
-  <w:abstractNum w:abstractNumId="17" w15:restartNumberingAfterBreak="0">
+  <w:abstractNum w:abstractNumId="18" w15:restartNumberingAfterBreak="0">
     <w:nsid w:val="65D57479"/>
     <w:multiLevelType w:val="hybridMultilevel"/>
     <w:tmpl w:val="68D2A6FC"/>
@@ -18117,7 +19603,7 @@
       </w:rPr>
     </w:lvl>
   </w:abstractNum>
-  <w:abstractNum w:abstractNumId="18" w15:restartNumberingAfterBreak="0">
+  <w:abstractNum w:abstractNumId="19" w15:restartNumberingAfterBreak="0">
     <w:nsid w:val="66A92C5C"/>
     <w:multiLevelType w:val="hybridMultilevel"/>
     <w:tmpl w:val="79FC44A2"/>
@@ -18203,7 +19689,7 @@
       </w:pPr>
     </w:lvl>
   </w:abstractNum>
-  <w:abstractNum w:abstractNumId="19" w15:restartNumberingAfterBreak="0">
+  <w:abstractNum w:abstractNumId="20" w15:restartNumberingAfterBreak="0">
     <w:nsid w:val="700E130C"/>
     <w:multiLevelType w:val="hybridMultilevel"/>
     <w:tmpl w:val="A5785AE8"/>
@@ -18316,7 +19802,7 @@
       </w:rPr>
     </w:lvl>
   </w:abstractNum>
-  <w:abstractNum w:abstractNumId="20" w15:restartNumberingAfterBreak="0">
+  <w:abstractNum w:abstractNumId="21" w15:restartNumberingAfterBreak="0">
     <w:nsid w:val="75145BFF"/>
     <w:multiLevelType w:val="hybridMultilevel"/>
     <w:tmpl w:val="22A8EE8E"/>
@@ -18433,34 +19919,34 @@
     <w:abstractNumId w:val="3"/>
   </w:num>
   <w:num w:numId="2">
-    <w:abstractNumId w:val="7"/>
+    <w:abstractNumId w:val="8"/>
   </w:num>
   <w:num w:numId="3">
-    <w:abstractNumId w:val="10"/>
+    <w:abstractNumId w:val="11"/>
   </w:num>
   <w:num w:numId="4">
     <w:abstractNumId w:val="4"/>
   </w:num>
   <w:num w:numId="5">
-    <w:abstractNumId w:val="11"/>
+    <w:abstractNumId w:val="12"/>
   </w:num>
   <w:num w:numId="6">
-    <w:abstractNumId w:val="12"/>
+    <w:abstractNumId w:val="13"/>
   </w:num>
   <w:num w:numId="7">
-    <w:abstractNumId w:val="14"/>
+    <w:abstractNumId w:val="15"/>
   </w:num>
   <w:num w:numId="8">
-    <w:abstractNumId w:val="18"/>
+    <w:abstractNumId w:val="19"/>
   </w:num>
   <w:num w:numId="9">
-    <w:abstractNumId w:val="9"/>
+    <w:abstractNumId w:val="10"/>
   </w:num>
   <w:num w:numId="10">
-    <w:abstractNumId w:val="16"/>
+    <w:abstractNumId w:val="17"/>
   </w:num>
   <w:num w:numId="11">
-    <w:abstractNumId w:val="6"/>
+    <w:abstractNumId w:val="7"/>
   </w:num>
   <w:num w:numId="12">
     <w:abstractNumId w:val="2"/>
@@ -18469,28 +19955,31 @@
     <w:abstractNumId w:val="0"/>
   </w:num>
   <w:num w:numId="14">
-    <w:abstractNumId w:val="15"/>
+    <w:abstractNumId w:val="16"/>
   </w:num>
   <w:num w:numId="15">
-    <w:abstractNumId w:val="19"/>
+    <w:abstractNumId w:val="20"/>
   </w:num>
   <w:num w:numId="16">
-    <w:abstractNumId w:val="17"/>
+    <w:abstractNumId w:val="18"/>
   </w:num>
   <w:num w:numId="17">
-    <w:abstractNumId w:val="5"/>
+    <w:abstractNumId w:val="6"/>
   </w:num>
   <w:num w:numId="18">
     <w:abstractNumId w:val="1"/>
   </w:num>
   <w:num w:numId="19">
-    <w:abstractNumId w:val="8"/>
+    <w:abstractNumId w:val="9"/>
   </w:num>
   <w:num w:numId="20">
-    <w:abstractNumId w:val="20"/>
+    <w:abstractNumId w:val="21"/>
   </w:num>
   <w:num w:numId="21">
-    <w:abstractNumId w:val="13"/>
+    <w:abstractNumId w:val="14"/>
+  </w:num>
+  <w:num w:numId="22">
+    <w:abstractNumId w:val="5"/>
   </w:num>
 </w:numbering>
 </file>

</xml_diff>

<commit_message>
- Added parameter 'outline_color' to the main groups_dict. - Make sure that when coloring by groups, the color, size and outline-color are determined by the group definition (if any) and when coloring by a parameter, the size and outline-color are according to the default setting.
</commit_message>
<xml_diff>
--- a/manual/CLANS-Python Manual.docx
+++ b/manual/CLANS-Python Manual.docx
@@ -9574,17 +9574,97 @@
           <w:szCs w:val="22"/>
           <w:lang w:val="en-US"/>
         </w:rPr>
-        <w:t xml:space="preserve">Data-points: </w:t>
-      </w:r>
-      <w:r>
-        <w:rPr>
-          <w:rFonts w:ascii="Arial" w:hAnsi="Arial" w:cs="Arial"/>
-          <w:color w:val="000000" w:themeColor="text1"/>
-          <w:sz w:val="22"/>
-          <w:szCs w:val="22"/>
-          <w:lang w:val="en-US"/>
-        </w:rPr>
-        <w:t>Sets the default size and color of the data-points, when no other setting is defined. In case different values are set via the groups definitions (each group can have different setting), they will take over</w:t>
+        <w:t>Data-points</w:t>
+      </w:r>
+      <w:r>
+        <w:rPr>
+          <w:rFonts w:ascii="Arial" w:hAnsi="Arial" w:cs="Arial"/>
+          <w:color w:val="942093"/>
+          <w:sz w:val="22"/>
+          <w:szCs w:val="22"/>
+          <w:lang w:val="en-US"/>
+        </w:rPr>
+        <w:t xml:space="preserve"> default parameters</w:t>
+      </w:r>
+      <w:r>
+        <w:rPr>
+          <w:rFonts w:ascii="Arial" w:hAnsi="Arial" w:cs="Arial"/>
+          <w:color w:val="942093"/>
+          <w:sz w:val="22"/>
+          <w:szCs w:val="22"/>
+          <w:lang w:val="en-US"/>
+        </w:rPr>
+        <w:t xml:space="preserve">: </w:t>
+      </w:r>
+      <w:r>
+        <w:rPr>
+          <w:rFonts w:ascii="Arial" w:hAnsi="Arial" w:cs="Arial"/>
+          <w:color w:val="000000" w:themeColor="text1"/>
+          <w:sz w:val="22"/>
+          <w:szCs w:val="22"/>
+          <w:lang w:val="en-US"/>
+        </w:rPr>
+        <w:t>Sets the default size</w:t>
+      </w:r>
+      <w:r>
+        <w:rPr>
+          <w:rFonts w:ascii="Arial" w:hAnsi="Arial" w:cs="Arial"/>
+          <w:color w:val="000000" w:themeColor="text1"/>
+          <w:sz w:val="22"/>
+          <w:szCs w:val="22"/>
+          <w:lang w:val="en-US"/>
+        </w:rPr>
+        <w:t>, color</w:t>
+      </w:r>
+      <w:r>
+        <w:rPr>
+          <w:rFonts w:ascii="Arial" w:hAnsi="Arial" w:cs="Arial"/>
+          <w:color w:val="000000" w:themeColor="text1"/>
+          <w:sz w:val="22"/>
+          <w:szCs w:val="22"/>
+          <w:lang w:val="en-US"/>
+        </w:rPr>
+        <w:t xml:space="preserve"> and </w:t>
+      </w:r>
+      <w:r>
+        <w:rPr>
+          <w:rFonts w:ascii="Arial" w:hAnsi="Arial" w:cs="Arial"/>
+          <w:color w:val="000000" w:themeColor="text1"/>
+          <w:sz w:val="22"/>
+          <w:szCs w:val="22"/>
+          <w:lang w:val="en-US"/>
+        </w:rPr>
+        <w:t>outline-</w:t>
+      </w:r>
+      <w:r>
+        <w:rPr>
+          <w:rFonts w:ascii="Arial" w:hAnsi="Arial" w:cs="Arial"/>
+          <w:color w:val="000000" w:themeColor="text1"/>
+          <w:sz w:val="22"/>
+          <w:szCs w:val="22"/>
+          <w:lang w:val="en-US"/>
+        </w:rPr>
+        <w:t>color of the data-points, when no other setting is defined. In case different values are set via the groups definitions (each group can have</w:t>
+      </w:r>
+      <w:r>
+        <w:rPr>
+          <w:rFonts w:ascii="Arial" w:hAnsi="Arial" w:cs="Arial"/>
+          <w:color w:val="000000" w:themeColor="text1"/>
+          <w:sz w:val="22"/>
+          <w:szCs w:val="22"/>
+          <w:lang w:val="en-US"/>
+        </w:rPr>
+        <w:t xml:space="preserve"> a</w:t>
+      </w:r>
+      <w:r>
+        <w:rPr>
+          <w:rFonts w:ascii="Arial" w:hAnsi="Arial" w:cs="Arial"/>
+          <w:color w:val="000000" w:themeColor="text1"/>
+          <w:sz w:val="22"/>
+          <w:szCs w:val="22"/>
+          <w:lang w:val="en-US"/>
+        </w:rPr>
+        <w:t xml:space="preserve"> different setting), they will take over</w:t>
       </w:r>
       <w:r>
         <w:rPr>

</xml_diff>

<commit_message>
Added the option to add grouping-categories by metadata file (Tools -> Group data by -> Add custom grouping category).
</commit_message>
<xml_diff>
--- a/manual/CLANS-Python Manual.docx
+++ b/manual/CLANS-Python Manual.docx
@@ -9644,7 +9644,29 @@
           <w:szCs w:val="22"/>
           <w:lang w:val="en-US"/>
         </w:rPr>
-        <w:t>color of the data-points, when no other setting is defined. In case different values are set via the groups definitions (each group can have</w:t>
+        <w:t xml:space="preserve">color of the data-points, when no other setting is defined. In case different values are set via the </w:t>
+      </w:r>
+      <w:proofErr w:type="gramStart"/>
+      <w:r>
+        <w:rPr>
+          <w:rFonts w:ascii="Arial" w:hAnsi="Arial" w:cs="Arial"/>
+          <w:color w:val="000000" w:themeColor="text1"/>
+          <w:sz w:val="22"/>
+          <w:szCs w:val="22"/>
+          <w:lang w:val="en-US"/>
+        </w:rPr>
+        <w:t>groups</w:t>
+      </w:r>
+      <w:proofErr w:type="gramEnd"/>
+      <w:r>
+        <w:rPr>
+          <w:rFonts w:ascii="Arial" w:hAnsi="Arial" w:cs="Arial"/>
+          <w:color w:val="000000" w:themeColor="text1"/>
+          <w:sz w:val="22"/>
+          <w:szCs w:val="22"/>
+          <w:lang w:val="en-US"/>
+        </w:rPr>
+        <w:t xml:space="preserve"> definitions (each group can have</w:t>
       </w:r>
       <w:r>
         <w:rPr>
@@ -10355,7 +10377,1088 @@
           <w:szCs w:val="22"/>
           <w:lang w:val="en-US"/>
         </w:rPr>
-        <w:t>The sequences, for which taxonomic information could not be extracted, or a specific taxonomic level is missing, are grouped together as ‘Unassigned’.</w:t>
+        <w:t>The sequences, for which taxonomic information could not be extracted, or a specific taxonomic level is missing, are grouped together as ‘</w:t>
+      </w:r>
+      <w:r>
+        <w:rPr>
+          <w:rFonts w:ascii="Arial" w:hAnsi="Arial" w:cs="Arial"/>
+          <w:color w:val="000000" w:themeColor="text1"/>
+          <w:sz w:val="22"/>
+          <w:szCs w:val="22"/>
+          <w:lang w:val="en-US"/>
+        </w:rPr>
+        <w:t xml:space="preserve">Not </w:t>
+      </w:r>
+      <w:r>
+        <w:rPr>
+          <w:rFonts w:ascii="Arial" w:hAnsi="Arial" w:cs="Arial"/>
+          <w:color w:val="000000" w:themeColor="text1"/>
+          <w:sz w:val="22"/>
+          <w:szCs w:val="22"/>
+          <w:lang w:val="en-US"/>
+        </w:rPr>
+        <w:t>assigned’.</w:t>
+      </w:r>
+    </w:p>
+    <w:p>
+      <w:pPr>
+        <w:pStyle w:val="NormalWeb"/>
+        <w:numPr>
+          <w:ilvl w:val="1"/>
+          <w:numId w:val="17"/>
+        </w:numPr>
+        <w:spacing w:before="120" w:beforeAutospacing="0" w:after="0" w:afterAutospacing="0"/>
+        <w:rPr>
+          <w:rFonts w:ascii="Arial" w:hAnsi="Arial" w:cs="Arial"/>
+          <w:color w:val="000000" w:themeColor="text1"/>
+          <w:sz w:val="22"/>
+          <w:szCs w:val="22"/>
+          <w:lang w:val="en-US"/>
+        </w:rPr>
+      </w:pPr>
+      <w:r>
+        <w:rPr>
+          <w:rFonts w:ascii="Arial" w:hAnsi="Arial" w:cs="Arial"/>
+          <w:color w:val="942093"/>
+          <w:sz w:val="22"/>
+          <w:szCs w:val="22"/>
+          <w:lang w:val="en-US"/>
+        </w:rPr>
+        <w:t>Add custom grouping category</w:t>
+      </w:r>
+      <w:r>
+        <w:rPr>
+          <w:rFonts w:ascii="Arial" w:hAnsi="Arial" w:cs="Arial"/>
+          <w:color w:val="942093"/>
+          <w:sz w:val="22"/>
+          <w:szCs w:val="22"/>
+          <w:lang w:val="en-US"/>
+        </w:rPr>
+        <w:t xml:space="preserve">: </w:t>
+      </w:r>
+      <w:r>
+        <w:rPr>
+          <w:rFonts w:ascii="Arial" w:hAnsi="Arial" w:cs="Arial"/>
+          <w:color w:val="000000" w:themeColor="text1"/>
+          <w:sz w:val="22"/>
+          <w:szCs w:val="22"/>
+          <w:lang w:val="en-US"/>
+        </w:rPr>
+        <w:t>This option allows the user to upload a tab-delimited metadata file (see details below), with one or</w:t>
+      </w:r>
+      <w:r>
+        <w:rPr>
+          <w:rFonts w:ascii="Arial" w:hAnsi="Arial" w:cs="Arial"/>
+          <w:color w:val="000000" w:themeColor="text1"/>
+          <w:sz w:val="22"/>
+          <w:szCs w:val="22"/>
+          <w:lang w:val="en-US"/>
+        </w:rPr>
+        <w:t xml:space="preserve"> more</w:t>
+      </w:r>
+      <w:r>
+        <w:rPr>
+          <w:rFonts w:ascii="Arial" w:hAnsi="Arial" w:cs="Arial"/>
+          <w:color w:val="000000" w:themeColor="text1"/>
+          <w:sz w:val="22"/>
+          <w:szCs w:val="22"/>
+          <w:lang w:val="en-US"/>
+        </w:rPr>
+        <w:t xml:space="preserve"> </w:t>
+      </w:r>
+      <w:r>
+        <w:rPr>
+          <w:rFonts w:ascii="Arial" w:hAnsi="Arial" w:cs="Arial"/>
+          <w:color w:val="000000" w:themeColor="text1"/>
+          <w:sz w:val="22"/>
+          <w:szCs w:val="22"/>
+          <w:lang w:val="en-US"/>
+        </w:rPr>
+        <w:t>grouping-categor</w:t>
+      </w:r>
+      <w:r>
+        <w:rPr>
+          <w:rFonts w:ascii="Arial" w:hAnsi="Arial" w:cs="Arial"/>
+          <w:color w:val="000000" w:themeColor="text1"/>
+          <w:sz w:val="22"/>
+          <w:szCs w:val="22"/>
+          <w:lang w:val="en-US"/>
+        </w:rPr>
+        <w:t>ies</w:t>
+      </w:r>
+      <w:r>
+        <w:rPr>
+          <w:rFonts w:ascii="Arial" w:hAnsi="Arial" w:cs="Arial"/>
+          <w:color w:val="000000" w:themeColor="text1"/>
+          <w:sz w:val="22"/>
+          <w:szCs w:val="22"/>
+          <w:lang w:val="en-US"/>
+        </w:rPr>
+        <w:t xml:space="preserve">, </w:t>
+      </w:r>
+      <w:r>
+        <w:rPr>
+          <w:rFonts w:ascii="Arial" w:hAnsi="Arial" w:cs="Arial"/>
+          <w:color w:val="000000" w:themeColor="text1"/>
+          <w:sz w:val="22"/>
+          <w:szCs w:val="22"/>
+          <w:lang w:val="en-US"/>
+        </w:rPr>
+        <w:t>by</w:t>
+      </w:r>
+      <w:r>
+        <w:rPr>
+          <w:rFonts w:ascii="Arial" w:hAnsi="Arial" w:cs="Arial"/>
+          <w:color w:val="000000" w:themeColor="text1"/>
+          <w:sz w:val="22"/>
+          <w:szCs w:val="22"/>
+          <w:lang w:val="en-US"/>
+        </w:rPr>
+        <w:t xml:space="preserve"> which the data can be</w:t>
+      </w:r>
+      <w:r>
+        <w:rPr>
+          <w:rFonts w:ascii="Arial" w:hAnsi="Arial" w:cs="Arial"/>
+          <w:color w:val="000000" w:themeColor="text1"/>
+          <w:sz w:val="22"/>
+          <w:szCs w:val="22"/>
+          <w:lang w:val="en-US"/>
+        </w:rPr>
+        <w:t xml:space="preserve"> grouped</w:t>
+      </w:r>
+      <w:r>
+        <w:rPr>
+          <w:rFonts w:ascii="Arial" w:hAnsi="Arial" w:cs="Arial"/>
+          <w:color w:val="000000" w:themeColor="text1"/>
+          <w:sz w:val="22"/>
+          <w:szCs w:val="22"/>
+          <w:lang w:val="en-US"/>
+        </w:rPr>
+        <w:t>.</w:t>
+      </w:r>
+      <w:r>
+        <w:rPr>
+          <w:rFonts w:ascii="Arial" w:hAnsi="Arial" w:cs="Arial"/>
+          <w:color w:val="000000" w:themeColor="text1"/>
+          <w:sz w:val="22"/>
+          <w:szCs w:val="22"/>
+          <w:lang w:val="en-US"/>
+        </w:rPr>
+        <w:t xml:space="preserve"> The new grouping categor</w:t>
+      </w:r>
+      <w:r>
+        <w:rPr>
+          <w:rFonts w:ascii="Arial" w:hAnsi="Arial" w:cs="Arial"/>
+          <w:color w:val="000000" w:themeColor="text1"/>
+          <w:sz w:val="22"/>
+          <w:szCs w:val="22"/>
+          <w:lang w:val="en-US"/>
+        </w:rPr>
+        <w:t>y</w:t>
+      </w:r>
+      <w:r>
+        <w:rPr>
+          <w:rFonts w:ascii="Arial" w:hAnsi="Arial" w:cs="Arial"/>
+          <w:color w:val="000000" w:themeColor="text1"/>
+          <w:sz w:val="22"/>
+          <w:szCs w:val="22"/>
+          <w:lang w:val="en-US"/>
+        </w:rPr>
+        <w:t xml:space="preserve"> is added to the ‘Group by’ combo-box, which switches between different grouping options.</w:t>
+      </w:r>
+    </w:p>
+    <w:p>
+      <w:pPr>
+        <w:pStyle w:val="NormalWeb"/>
+        <w:spacing w:before="0" w:beforeAutospacing="0" w:after="0" w:afterAutospacing="0"/>
+        <w:ind w:left="1440"/>
+        <w:rPr>
+          <w:rFonts w:ascii="Arial" w:hAnsi="Arial" w:cs="Arial"/>
+          <w:color w:val="000000" w:themeColor="text1"/>
+          <w:sz w:val="22"/>
+          <w:szCs w:val="22"/>
+          <w:lang w:val="en-US"/>
+        </w:rPr>
+      </w:pPr>
+      <w:r>
+        <w:rPr>
+          <w:rFonts w:ascii="Arial" w:hAnsi="Arial" w:cs="Arial"/>
+          <w:color w:val="000000" w:themeColor="text1"/>
+          <w:sz w:val="22"/>
+          <w:szCs w:val="22"/>
+          <w:lang w:val="en-US"/>
+        </w:rPr>
+        <w:t xml:space="preserve">The colors </w:t>
+      </w:r>
+      <w:r>
+        <w:rPr>
+          <w:rFonts w:ascii="Arial" w:hAnsi="Arial" w:cs="Arial"/>
+          <w:color w:val="000000" w:themeColor="text1"/>
+          <w:sz w:val="22"/>
+          <w:szCs w:val="22"/>
+          <w:lang w:val="en-US"/>
+        </w:rPr>
+        <w:t xml:space="preserve">of the groups are generated automatically according to the number of groups within each </w:t>
+      </w:r>
+      <w:r>
+        <w:rPr>
+          <w:rFonts w:ascii="Arial" w:hAnsi="Arial" w:cs="Arial"/>
+          <w:color w:val="000000" w:themeColor="text1"/>
+          <w:sz w:val="22"/>
+          <w:szCs w:val="22"/>
+          <w:lang w:val="en-US"/>
+        </w:rPr>
+        <w:t>category</w:t>
+      </w:r>
+      <w:r>
+        <w:rPr>
+          <w:rFonts w:ascii="Arial" w:hAnsi="Arial" w:cs="Arial"/>
+          <w:color w:val="000000" w:themeColor="text1"/>
+          <w:sz w:val="22"/>
+          <w:szCs w:val="22"/>
+          <w:lang w:val="en-US"/>
+        </w:rPr>
+        <w:t>. However, once the groups are generated, it is possible to edit them manually and change their parameters, such as color</w:t>
+      </w:r>
+      <w:r>
+        <w:rPr>
+          <w:rFonts w:ascii="Arial" w:hAnsi="Arial" w:cs="Arial"/>
+          <w:color w:val="000000" w:themeColor="text1"/>
+          <w:sz w:val="22"/>
+          <w:szCs w:val="22"/>
+          <w:lang w:val="en-US"/>
+        </w:rPr>
+        <w:t xml:space="preserve"> via the ‘Edit groups’ dialog</w:t>
+      </w:r>
+      <w:r>
+        <w:rPr>
+          <w:rFonts w:ascii="Arial" w:hAnsi="Arial" w:cs="Arial"/>
+          <w:color w:val="000000" w:themeColor="text1"/>
+          <w:sz w:val="22"/>
+          <w:szCs w:val="22"/>
+          <w:lang w:val="en-US"/>
+        </w:rPr>
+        <w:t>.</w:t>
+      </w:r>
+      <w:r>
+        <w:rPr>
+          <w:rFonts w:ascii="Arial" w:hAnsi="Arial" w:cs="Arial"/>
+          <w:color w:val="000000" w:themeColor="text1"/>
+          <w:sz w:val="22"/>
+          <w:szCs w:val="22"/>
+          <w:lang w:val="en-US"/>
+        </w:rPr>
+        <w:t xml:space="preserve"> If there</w:t>
+      </w:r>
+    </w:p>
+    <w:p>
+      <w:pPr>
+        <w:pStyle w:val="NormalWeb"/>
+        <w:spacing w:before="0" w:beforeAutospacing="0" w:after="120" w:afterAutospacing="0"/>
+        <w:ind w:left="1440"/>
+        <w:rPr>
+          <w:rFonts w:ascii="Arial" w:hAnsi="Arial" w:cs="Arial"/>
+          <w:color w:val="000000" w:themeColor="text1"/>
+          <w:sz w:val="22"/>
+          <w:szCs w:val="22"/>
+          <w:lang w:val="en-US"/>
+        </w:rPr>
+      </w:pPr>
+      <w:r>
+        <w:rPr>
+          <w:rFonts w:ascii="Arial" w:hAnsi="Arial" w:cs="Arial"/>
+          <w:color w:val="000000" w:themeColor="text1"/>
+          <w:sz w:val="22"/>
+          <w:szCs w:val="22"/>
+          <w:lang w:val="en-US"/>
+        </w:rPr>
+        <w:t>are</w:t>
+      </w:r>
+      <w:r>
+        <w:rPr>
+          <w:rFonts w:ascii="Arial" w:hAnsi="Arial" w:cs="Arial"/>
+          <w:color w:val="000000" w:themeColor="text1"/>
+          <w:sz w:val="22"/>
+          <w:szCs w:val="22"/>
+          <w:lang w:val="en-US"/>
+        </w:rPr>
+        <w:t xml:space="preserve"> sequences, for which </w:t>
+      </w:r>
+      <w:r>
+        <w:rPr>
+          <w:rFonts w:ascii="Arial" w:hAnsi="Arial" w:cs="Arial"/>
+          <w:color w:val="000000" w:themeColor="text1"/>
+          <w:sz w:val="22"/>
+          <w:szCs w:val="22"/>
+          <w:lang w:val="en-US"/>
+        </w:rPr>
+        <w:t>no group was assigned</w:t>
+      </w:r>
+      <w:r>
+        <w:rPr>
+          <w:rFonts w:ascii="Arial" w:hAnsi="Arial" w:cs="Arial"/>
+          <w:color w:val="000000" w:themeColor="text1"/>
+          <w:sz w:val="22"/>
+          <w:szCs w:val="22"/>
+          <w:lang w:val="en-US"/>
+        </w:rPr>
+        <w:t>,</w:t>
+      </w:r>
+      <w:r>
+        <w:rPr>
+          <w:rFonts w:ascii="Arial" w:hAnsi="Arial" w:cs="Arial"/>
+          <w:color w:val="000000" w:themeColor="text1"/>
+          <w:sz w:val="22"/>
+          <w:szCs w:val="22"/>
+          <w:lang w:val="en-US"/>
+        </w:rPr>
+        <w:t xml:space="preserve"> they</w:t>
+      </w:r>
+      <w:r>
+        <w:rPr>
+          <w:rFonts w:ascii="Arial" w:hAnsi="Arial" w:cs="Arial"/>
+          <w:color w:val="000000" w:themeColor="text1"/>
+          <w:sz w:val="22"/>
+          <w:szCs w:val="22"/>
+          <w:lang w:val="en-US"/>
+        </w:rPr>
+        <w:t xml:space="preserve"> are grouped together as ‘Not assigned’.</w:t>
+      </w:r>
+    </w:p>
+    <w:p>
+      <w:pPr>
+        <w:pStyle w:val="NormalWeb"/>
+        <w:spacing w:before="120" w:beforeAutospacing="0" w:after="120" w:afterAutospacing="0"/>
+        <w:ind w:left="720" w:firstLine="720"/>
+        <w:rPr>
+          <w:rFonts w:ascii="Arial" w:hAnsi="Arial" w:cs="Arial"/>
+          <w:b/>
+          <w:bCs/>
+          <w:color w:val="942093"/>
+          <w:sz w:val="22"/>
+          <w:szCs w:val="22"/>
+          <w:lang w:val="en-US"/>
+        </w:rPr>
+      </w:pPr>
+      <w:r>
+        <w:rPr>
+          <w:rFonts w:ascii="Arial" w:hAnsi="Arial" w:cs="Arial"/>
+          <w:color w:val="000000" w:themeColor="text1"/>
+          <w:sz w:val="22"/>
+          <w:szCs w:val="22"/>
+          <w:u w:val="single"/>
+          <w:lang w:val="en-US"/>
+        </w:rPr>
+        <w:t>Metadata file format</w:t>
+      </w:r>
+      <w:r>
+        <w:rPr>
+          <w:rFonts w:ascii="Arial" w:hAnsi="Arial" w:cs="Arial"/>
+          <w:color w:val="000000" w:themeColor="text1"/>
+          <w:sz w:val="22"/>
+          <w:szCs w:val="22"/>
+          <w:lang w:val="en-US"/>
+        </w:rPr>
+        <w:t xml:space="preserve">: Tab-delimited file, containing at least two columns and a header: </w:t>
+      </w:r>
+    </w:p>
+    <w:p>
+      <w:pPr>
+        <w:pStyle w:val="NormalWeb"/>
+        <w:spacing w:before="0" w:beforeAutospacing="0" w:after="120" w:afterAutospacing="0"/>
+        <w:ind w:left="720" w:firstLine="720"/>
+        <w:rPr>
+          <w:rFonts w:ascii="Arial" w:hAnsi="Arial" w:cs="Arial"/>
+          <w:b/>
+          <w:bCs/>
+          <w:i/>
+          <w:iCs/>
+          <w:color w:val="000000" w:themeColor="text1"/>
+          <w:sz w:val="22"/>
+          <w:szCs w:val="22"/>
+          <w:lang w:val="en-US"/>
+        </w:rPr>
+      </w:pPr>
+      <w:r>
+        <w:rPr>
+          <w:rFonts w:ascii="Arial" w:hAnsi="Arial" w:cs="Arial"/>
+          <w:b/>
+          <w:bCs/>
+          <w:i/>
+          <w:iCs/>
+          <w:color w:val="000000" w:themeColor="text1"/>
+          <w:sz w:val="22"/>
+          <w:szCs w:val="22"/>
+          <w:lang w:val="en-US"/>
+        </w:rPr>
+        <w:t>Sequence</w:t>
+      </w:r>
+      <w:r>
+        <w:rPr>
+          <w:rFonts w:ascii="Arial" w:hAnsi="Arial" w:cs="Arial"/>
+          <w:b/>
+          <w:bCs/>
+          <w:i/>
+          <w:iCs/>
+          <w:color w:val="000000" w:themeColor="text1"/>
+          <w:sz w:val="22"/>
+          <w:szCs w:val="22"/>
+          <w:lang w:val="en-US"/>
+        </w:rPr>
+        <w:t xml:space="preserve"> </w:t>
+      </w:r>
+      <w:r>
+        <w:rPr>
+          <w:rFonts w:ascii="Arial" w:hAnsi="Arial" w:cs="Arial"/>
+          <w:b/>
+          <w:bCs/>
+          <w:i/>
+          <w:iCs/>
+          <w:color w:val="000000" w:themeColor="text1"/>
+          <w:sz w:val="22"/>
+          <w:szCs w:val="22"/>
+          <w:lang w:val="en-US"/>
+        </w:rPr>
+        <w:t>ID</w:t>
+      </w:r>
+      <w:r>
+        <w:rPr>
+          <w:rFonts w:ascii="Arial" w:hAnsi="Arial" w:cs="Arial"/>
+          <w:b/>
+          <w:bCs/>
+          <w:i/>
+          <w:iCs/>
+          <w:color w:val="000000" w:themeColor="text1"/>
+          <w:sz w:val="22"/>
+          <w:szCs w:val="22"/>
+          <w:lang w:val="en-US"/>
+        </w:rPr>
+        <w:tab/>
+      </w:r>
+      <w:r>
+        <w:rPr>
+          <w:rFonts w:ascii="Arial" w:hAnsi="Arial" w:cs="Arial"/>
+          <w:b/>
+          <w:bCs/>
+          <w:i/>
+          <w:iCs/>
+          <w:color w:val="000000" w:themeColor="text1"/>
+          <w:sz w:val="22"/>
+          <w:szCs w:val="22"/>
+          <w:lang w:val="en-US"/>
+        </w:rPr>
+        <w:tab/>
+      </w:r>
+      <w:r>
+        <w:rPr>
+          <w:rFonts w:ascii="Arial" w:hAnsi="Arial" w:cs="Arial"/>
+          <w:b/>
+          <w:bCs/>
+          <w:i/>
+          <w:iCs/>
+          <w:color w:val="000000" w:themeColor="text1"/>
+          <w:sz w:val="22"/>
+          <w:szCs w:val="22"/>
+          <w:lang w:val="en-US"/>
+        </w:rPr>
+        <w:t>Category1</w:t>
+      </w:r>
+    </w:p>
+    <w:p>
+      <w:pPr>
+        <w:pStyle w:val="NormalWeb"/>
+        <w:spacing w:before="0" w:beforeAutospacing="0" w:after="120" w:afterAutospacing="0"/>
+        <w:rPr>
+          <w:rFonts w:ascii="Arial" w:hAnsi="Arial" w:cs="Arial"/>
+          <w:i/>
+          <w:iCs/>
+          <w:color w:val="000000" w:themeColor="text1"/>
+          <w:sz w:val="22"/>
+          <w:szCs w:val="22"/>
+          <w:lang w:val="en-US"/>
+        </w:rPr>
+      </w:pPr>
+      <w:r>
+        <w:rPr>
+          <w:rFonts w:ascii="Arial" w:hAnsi="Arial" w:cs="Arial"/>
+          <w:i/>
+          <w:iCs/>
+          <w:color w:val="000000" w:themeColor="text1"/>
+          <w:sz w:val="22"/>
+          <w:szCs w:val="22"/>
+          <w:lang w:val="en-US"/>
+        </w:rPr>
+        <w:tab/>
+      </w:r>
+      <w:r>
+        <w:rPr>
+          <w:rFonts w:ascii="Arial" w:hAnsi="Arial" w:cs="Arial"/>
+          <w:i/>
+          <w:iCs/>
+          <w:color w:val="000000" w:themeColor="text1"/>
+          <w:sz w:val="22"/>
+          <w:szCs w:val="22"/>
+          <w:lang w:val="en-US"/>
+        </w:rPr>
+        <w:tab/>
+        <w:t>0</w:t>
+      </w:r>
+      <w:r>
+        <w:rPr>
+          <w:rFonts w:ascii="Arial" w:hAnsi="Arial" w:cs="Arial"/>
+          <w:i/>
+          <w:iCs/>
+          <w:color w:val="000000" w:themeColor="text1"/>
+          <w:sz w:val="22"/>
+          <w:szCs w:val="22"/>
+          <w:lang w:val="en-US"/>
+        </w:rPr>
+        <w:tab/>
+      </w:r>
+      <w:r>
+        <w:rPr>
+          <w:rFonts w:ascii="Arial" w:hAnsi="Arial" w:cs="Arial"/>
+          <w:i/>
+          <w:iCs/>
+          <w:color w:val="000000" w:themeColor="text1"/>
+          <w:sz w:val="22"/>
+          <w:szCs w:val="22"/>
+          <w:lang w:val="en-US"/>
+        </w:rPr>
+        <w:tab/>
+      </w:r>
+      <w:r>
+        <w:rPr>
+          <w:rFonts w:ascii="Arial" w:hAnsi="Arial" w:cs="Arial"/>
+          <w:i/>
+          <w:iCs/>
+          <w:color w:val="000000" w:themeColor="text1"/>
+          <w:sz w:val="22"/>
+          <w:szCs w:val="22"/>
+          <w:lang w:val="en-US"/>
+        </w:rPr>
+        <w:tab/>
+      </w:r>
+      <w:r>
+        <w:rPr>
+          <w:rFonts w:ascii="Arial" w:hAnsi="Arial" w:cs="Arial"/>
+          <w:i/>
+          <w:iCs/>
+          <w:color w:val="000000" w:themeColor="text1"/>
+          <w:sz w:val="22"/>
+          <w:szCs w:val="22"/>
+          <w:lang w:val="en-US"/>
+        </w:rPr>
+        <w:t>group1</w:t>
+      </w:r>
+    </w:p>
+    <w:p>
+      <w:pPr>
+        <w:pStyle w:val="NormalWeb"/>
+        <w:spacing w:before="0" w:beforeAutospacing="0" w:after="120" w:afterAutospacing="0"/>
+        <w:rPr>
+          <w:rFonts w:ascii="Arial" w:hAnsi="Arial" w:cs="Arial"/>
+          <w:i/>
+          <w:iCs/>
+          <w:color w:val="000000" w:themeColor="text1"/>
+          <w:sz w:val="22"/>
+          <w:szCs w:val="22"/>
+          <w:lang w:val="en-US"/>
+        </w:rPr>
+      </w:pPr>
+      <w:r>
+        <w:rPr>
+          <w:rFonts w:ascii="Arial" w:hAnsi="Arial" w:cs="Arial"/>
+          <w:i/>
+          <w:iCs/>
+          <w:color w:val="000000" w:themeColor="text1"/>
+          <w:sz w:val="22"/>
+          <w:szCs w:val="22"/>
+          <w:lang w:val="en-US"/>
+        </w:rPr>
+        <w:tab/>
+      </w:r>
+      <w:r>
+        <w:rPr>
+          <w:rFonts w:ascii="Arial" w:hAnsi="Arial" w:cs="Arial"/>
+          <w:i/>
+          <w:iCs/>
+          <w:color w:val="000000" w:themeColor="text1"/>
+          <w:sz w:val="22"/>
+          <w:szCs w:val="22"/>
+          <w:lang w:val="en-US"/>
+        </w:rPr>
+        <w:tab/>
+        <w:t>1</w:t>
+      </w:r>
+      <w:r>
+        <w:rPr>
+          <w:rFonts w:ascii="Arial" w:hAnsi="Arial" w:cs="Arial"/>
+          <w:i/>
+          <w:iCs/>
+          <w:color w:val="000000" w:themeColor="text1"/>
+          <w:sz w:val="22"/>
+          <w:szCs w:val="22"/>
+          <w:lang w:val="en-US"/>
+        </w:rPr>
+        <w:tab/>
+      </w:r>
+      <w:r>
+        <w:rPr>
+          <w:rFonts w:ascii="Arial" w:hAnsi="Arial" w:cs="Arial"/>
+          <w:i/>
+          <w:iCs/>
+          <w:color w:val="000000" w:themeColor="text1"/>
+          <w:sz w:val="22"/>
+          <w:szCs w:val="22"/>
+          <w:lang w:val="en-US"/>
+        </w:rPr>
+        <w:tab/>
+      </w:r>
+      <w:r>
+        <w:rPr>
+          <w:rFonts w:ascii="Arial" w:hAnsi="Arial" w:cs="Arial"/>
+          <w:i/>
+          <w:iCs/>
+          <w:color w:val="000000" w:themeColor="text1"/>
+          <w:sz w:val="22"/>
+          <w:szCs w:val="22"/>
+          <w:lang w:val="en-US"/>
+        </w:rPr>
+        <w:tab/>
+      </w:r>
+      <w:r>
+        <w:rPr>
+          <w:rFonts w:ascii="Arial" w:hAnsi="Arial" w:cs="Arial"/>
+          <w:i/>
+          <w:iCs/>
+          <w:color w:val="000000" w:themeColor="text1"/>
+          <w:sz w:val="22"/>
+          <w:szCs w:val="22"/>
+          <w:lang w:val="en-US"/>
+        </w:rPr>
+        <w:t>group2</w:t>
+      </w:r>
+    </w:p>
+    <w:p>
+      <w:pPr>
+        <w:pStyle w:val="NormalWeb"/>
+        <w:spacing w:before="0" w:beforeAutospacing="0" w:after="0" w:afterAutospacing="0"/>
+        <w:ind w:left="1077" w:firstLine="357"/>
+        <w:rPr>
+          <w:rFonts w:ascii="Arial" w:hAnsi="Arial" w:cs="Arial"/>
+          <w:color w:val="942093"/>
+          <w:sz w:val="22"/>
+          <w:szCs w:val="22"/>
+          <w:lang w:val="en-US"/>
+        </w:rPr>
+      </w:pPr>
+      <w:r>
+        <w:rPr>
+          <w:rFonts w:ascii="Arial" w:hAnsi="Arial" w:cs="Arial"/>
+          <w:b/>
+          <w:bCs/>
+          <w:color w:val="000000" w:themeColor="text1"/>
+          <w:sz w:val="22"/>
+          <w:szCs w:val="22"/>
+          <w:lang w:val="en-US"/>
+        </w:rPr>
+        <w:t>Sequence</w:t>
+      </w:r>
+      <w:r>
+        <w:rPr>
+          <w:rFonts w:ascii="Arial" w:hAnsi="Arial" w:cs="Arial"/>
+          <w:b/>
+          <w:bCs/>
+          <w:color w:val="000000" w:themeColor="text1"/>
+          <w:sz w:val="22"/>
+          <w:szCs w:val="22"/>
+          <w:lang w:val="en-US"/>
+        </w:rPr>
+        <w:t xml:space="preserve"> </w:t>
+      </w:r>
+      <w:r>
+        <w:rPr>
+          <w:rFonts w:ascii="Arial" w:hAnsi="Arial" w:cs="Arial"/>
+          <w:b/>
+          <w:bCs/>
+          <w:color w:val="000000" w:themeColor="text1"/>
+          <w:sz w:val="22"/>
+          <w:szCs w:val="22"/>
+          <w:lang w:val="en-US"/>
+        </w:rPr>
+        <w:t>ID</w:t>
+      </w:r>
+      <w:r>
+        <w:rPr>
+          <w:rFonts w:ascii="Arial" w:hAnsi="Arial" w:cs="Arial"/>
+          <w:color w:val="000000" w:themeColor="text1"/>
+          <w:sz w:val="22"/>
+          <w:szCs w:val="22"/>
+          <w:lang w:val="en-US"/>
+        </w:rPr>
+        <w:t xml:space="preserve">: </w:t>
+      </w:r>
+      <w:r>
+        <w:rPr>
+          <w:rFonts w:ascii="Arial" w:hAnsi="Arial" w:cs="Arial"/>
+          <w:color w:val="000000" w:themeColor="text1"/>
+          <w:sz w:val="22"/>
+          <w:szCs w:val="22"/>
+          <w:lang w:val="en-US"/>
+        </w:rPr>
+        <w:t>There are two options to provide a unique sequence ID:</w:t>
+      </w:r>
+    </w:p>
+    <w:p>
+      <w:pPr>
+        <w:pStyle w:val="NormalWeb"/>
+        <w:numPr>
+          <w:ilvl w:val="2"/>
+          <w:numId w:val="17"/>
+        </w:numPr>
+        <w:spacing w:before="0" w:beforeAutospacing="0"/>
+        <w:rPr>
+          <w:rFonts w:ascii="Arial" w:hAnsi="Arial" w:cs="Arial"/>
+          <w:color w:val="942093"/>
+          <w:sz w:val="22"/>
+          <w:szCs w:val="22"/>
+          <w:lang w:val="en-US"/>
+        </w:rPr>
+      </w:pPr>
+      <w:r>
+        <w:rPr>
+          <w:rFonts w:ascii="Arial" w:hAnsi="Arial" w:cs="Arial"/>
+          <w:color w:val="000000" w:themeColor="text1"/>
+          <w:sz w:val="22"/>
+          <w:szCs w:val="22"/>
+          <w:lang w:val="en-US"/>
+        </w:rPr>
+        <w:t>The sequence name as it is given in the input file. When the input was provided in CLANS/FASTA format, the sequence ID is the sequence header until the first space character.</w:t>
+      </w:r>
+    </w:p>
+    <w:p>
+      <w:pPr>
+        <w:pStyle w:val="NormalWeb"/>
+        <w:numPr>
+          <w:ilvl w:val="2"/>
+          <w:numId w:val="17"/>
+        </w:numPr>
+        <w:spacing w:before="0" w:beforeAutospacing="0" w:after="120" w:afterAutospacing="0"/>
+        <w:ind w:left="2154" w:hanging="357"/>
+        <w:rPr>
+          <w:rFonts w:ascii="Arial" w:hAnsi="Arial" w:cs="Arial"/>
+          <w:color w:val="942093"/>
+          <w:sz w:val="22"/>
+          <w:szCs w:val="22"/>
+          <w:lang w:val="en-US"/>
+        </w:rPr>
+      </w:pPr>
+      <w:r>
+        <w:rPr>
+          <w:rFonts w:ascii="Arial" w:hAnsi="Arial" w:cs="Arial"/>
+          <w:color w:val="000000" w:themeColor="text1"/>
+          <w:sz w:val="22"/>
+          <w:szCs w:val="22"/>
+          <w:lang w:val="en-US"/>
+        </w:rPr>
+        <w:t>The sequence serial number according to the order in the FASTA section of the clans file (starting by 0).</w:t>
+      </w:r>
+    </w:p>
+    <w:p>
+      <w:pPr>
+        <w:pStyle w:val="NormalWeb"/>
+        <w:spacing w:before="120" w:beforeAutospacing="0"/>
+        <w:ind w:left="720"/>
+        <w:rPr>
+          <w:rFonts w:ascii="Arial" w:hAnsi="Arial" w:cs="Arial"/>
+          <w:b/>
+          <w:bCs/>
+          <w:color w:val="942093"/>
+          <w:sz w:val="22"/>
+          <w:szCs w:val="22"/>
+          <w:lang w:val="en-US"/>
+        </w:rPr>
+      </w:pPr>
+      <w:r>
+        <w:rPr>
+          <w:rFonts w:ascii="Arial" w:hAnsi="Arial" w:cs="Arial"/>
+          <w:b/>
+          <w:bCs/>
+          <w:color w:val="942093"/>
+          <w:sz w:val="22"/>
+          <w:szCs w:val="22"/>
+          <w:lang w:val="en-US"/>
+        </w:rPr>
+        <w:t>Note</w:t>
+      </w:r>
+      <w:r>
+        <w:rPr>
+          <w:rFonts w:ascii="Arial" w:hAnsi="Arial" w:cs="Arial"/>
+          <w:color w:val="942093"/>
+          <w:sz w:val="22"/>
+          <w:szCs w:val="22"/>
+          <w:lang w:val="en-US"/>
+        </w:rPr>
+        <w:t>:</w:t>
+      </w:r>
+      <w:r>
+        <w:rPr>
+          <w:rFonts w:ascii="Arial" w:hAnsi="Arial" w:cs="Arial"/>
+          <w:color w:val="000000" w:themeColor="text1"/>
+          <w:sz w:val="22"/>
+          <w:szCs w:val="22"/>
+          <w:lang w:val="en-US"/>
+        </w:rPr>
+        <w:t xml:space="preserve"> Once the </w:t>
+      </w:r>
+      <w:r>
+        <w:rPr>
+          <w:rFonts w:ascii="Arial" w:hAnsi="Arial" w:cs="Arial"/>
+          <w:color w:val="000000" w:themeColor="text1"/>
+          <w:sz w:val="22"/>
+          <w:szCs w:val="22"/>
+          <w:lang w:val="en-US"/>
+        </w:rPr>
+        <w:t>grouping</w:t>
+      </w:r>
+      <w:r>
+        <w:rPr>
+          <w:rFonts w:ascii="Arial" w:hAnsi="Arial" w:cs="Arial"/>
+          <w:color w:val="000000" w:themeColor="text1"/>
+          <w:sz w:val="22"/>
+          <w:szCs w:val="22"/>
+          <w:lang w:val="en-US"/>
+        </w:rPr>
+        <w:t xml:space="preserve"> by either </w:t>
+      </w:r>
+      <w:r>
+        <w:rPr>
+          <w:rFonts w:ascii="Arial" w:hAnsi="Arial" w:cs="Arial"/>
+          <w:color w:val="000000" w:themeColor="text1"/>
+          <w:sz w:val="22"/>
+          <w:szCs w:val="22"/>
+          <w:lang w:val="en-US"/>
+        </w:rPr>
+        <w:t>taxonomy</w:t>
+      </w:r>
+      <w:r>
+        <w:rPr>
+          <w:rFonts w:ascii="Arial" w:hAnsi="Arial" w:cs="Arial"/>
+          <w:color w:val="000000" w:themeColor="text1"/>
+          <w:sz w:val="22"/>
+          <w:szCs w:val="22"/>
+          <w:lang w:val="en-US"/>
+        </w:rPr>
+        <w:t xml:space="preserve"> or user-defined parameter </w:t>
+      </w:r>
+      <w:r>
+        <w:rPr>
+          <w:rFonts w:ascii="Arial" w:hAnsi="Arial" w:cs="Arial"/>
+          <w:color w:val="000000" w:themeColor="text1"/>
+          <w:sz w:val="22"/>
+          <w:szCs w:val="22"/>
+          <w:lang w:val="en-US"/>
+        </w:rPr>
+        <w:t xml:space="preserve">action </w:t>
+      </w:r>
+      <w:r>
+        <w:rPr>
+          <w:rFonts w:ascii="Arial" w:hAnsi="Arial" w:cs="Arial"/>
+          <w:color w:val="000000" w:themeColor="text1"/>
+          <w:sz w:val="22"/>
+          <w:szCs w:val="22"/>
+          <w:lang w:val="en-US"/>
+        </w:rPr>
+        <w:t>is</w:t>
+      </w:r>
+      <w:r>
+        <w:rPr>
+          <w:rFonts w:ascii="Arial" w:hAnsi="Arial" w:cs="Arial"/>
+          <w:color w:val="000000" w:themeColor="text1"/>
+          <w:sz w:val="22"/>
+          <w:szCs w:val="22"/>
+          <w:lang w:val="en-US"/>
+        </w:rPr>
+        <w:t xml:space="preserve"> </w:t>
+      </w:r>
+      <w:r>
+        <w:rPr>
+          <w:rFonts w:ascii="Arial" w:hAnsi="Arial" w:cs="Arial"/>
+          <w:color w:val="000000" w:themeColor="text1"/>
+          <w:sz w:val="22"/>
+          <w:szCs w:val="22"/>
+          <w:lang w:val="en-US"/>
+        </w:rPr>
+        <w:t>performed</w:t>
+      </w:r>
+      <w:r>
+        <w:rPr>
+          <w:rFonts w:ascii="Arial" w:hAnsi="Arial" w:cs="Arial"/>
+          <w:color w:val="000000" w:themeColor="text1"/>
+          <w:sz w:val="22"/>
+          <w:szCs w:val="22"/>
+          <w:lang w:val="en-US"/>
+        </w:rPr>
+        <w:t>, the ‘</w:t>
+      </w:r>
+      <w:r>
+        <w:rPr>
+          <w:rFonts w:ascii="Arial" w:hAnsi="Arial" w:cs="Arial"/>
+          <w:color w:val="942093"/>
+          <w:sz w:val="22"/>
+          <w:szCs w:val="22"/>
+          <w:lang w:val="en-US"/>
+        </w:rPr>
+        <w:t>Group</w:t>
+      </w:r>
+      <w:r>
+        <w:rPr>
+          <w:rFonts w:ascii="Arial" w:hAnsi="Arial" w:cs="Arial"/>
+          <w:color w:val="942093"/>
+          <w:sz w:val="22"/>
+          <w:szCs w:val="22"/>
+          <w:lang w:val="en-US"/>
+        </w:rPr>
+        <w:t xml:space="preserve"> by</w:t>
+      </w:r>
+      <w:r>
+        <w:rPr>
+          <w:rFonts w:ascii="Arial" w:hAnsi="Arial" w:cs="Arial"/>
+          <w:color w:val="000000" w:themeColor="text1"/>
+          <w:sz w:val="22"/>
+          <w:szCs w:val="22"/>
+          <w:lang w:val="en-US"/>
+        </w:rPr>
+        <w:t xml:space="preserve">’ combo-box is enabled and it is easily possible to switch between the newly added </w:t>
+      </w:r>
+      <w:r>
+        <w:rPr>
+          <w:rFonts w:ascii="Arial" w:hAnsi="Arial" w:cs="Arial"/>
+          <w:color w:val="000000" w:themeColor="text1"/>
+          <w:sz w:val="22"/>
+          <w:szCs w:val="22"/>
+          <w:lang w:val="en-US"/>
+        </w:rPr>
+        <w:t>grouping</w:t>
+      </w:r>
+      <w:r>
+        <w:rPr>
+          <w:rFonts w:ascii="Arial" w:hAnsi="Arial" w:cs="Arial"/>
+          <w:color w:val="000000" w:themeColor="text1"/>
+          <w:sz w:val="22"/>
+          <w:szCs w:val="22"/>
+          <w:lang w:val="en-US"/>
+        </w:rPr>
+        <w:t xml:space="preserve"> options and the </w:t>
+      </w:r>
+      <w:r>
+        <w:rPr>
+          <w:rFonts w:ascii="Arial" w:hAnsi="Arial" w:cs="Arial"/>
+          <w:color w:val="000000" w:themeColor="text1"/>
+          <w:sz w:val="22"/>
+          <w:szCs w:val="22"/>
+          <w:lang w:val="en-US"/>
+        </w:rPr>
+        <w:t>‘Manual definition’</w:t>
+      </w:r>
+      <w:r>
+        <w:rPr>
+          <w:rFonts w:ascii="Arial" w:hAnsi="Arial" w:cs="Arial"/>
+          <w:color w:val="000000" w:themeColor="text1"/>
+          <w:sz w:val="22"/>
+          <w:szCs w:val="22"/>
+          <w:lang w:val="en-US"/>
+        </w:rPr>
+        <w:t xml:space="preserve"> </w:t>
+      </w:r>
+      <w:r>
+        <w:rPr>
+          <w:rFonts w:ascii="Arial" w:hAnsi="Arial" w:cs="Arial"/>
+          <w:color w:val="000000" w:themeColor="text1"/>
+          <w:sz w:val="22"/>
+          <w:szCs w:val="22"/>
+          <w:lang w:val="en-US"/>
+        </w:rPr>
+        <w:t>default grouping option (where groups are manually defined by selecting sequences/data-points)</w:t>
+      </w:r>
+      <w:r>
+        <w:rPr>
+          <w:rFonts w:ascii="Arial" w:hAnsi="Arial" w:cs="Arial"/>
+          <w:color w:val="000000" w:themeColor="text1"/>
+          <w:sz w:val="22"/>
+          <w:szCs w:val="22"/>
+          <w:lang w:val="en-US"/>
+        </w:rPr>
+        <w:t>.</w:t>
+      </w:r>
+    </w:p>
+    <w:p>
+      <w:pPr>
+        <w:pStyle w:val="NormalWeb"/>
+        <w:numPr>
+          <w:ilvl w:val="0"/>
+          <w:numId w:val="17"/>
+        </w:numPr>
+        <w:spacing w:before="120" w:beforeAutospacing="0"/>
+        <w:rPr>
+          <w:rFonts w:ascii="Arial" w:hAnsi="Arial" w:cs="Arial"/>
+          <w:b/>
+          <w:bCs/>
+          <w:color w:val="942093"/>
+          <w:sz w:val="22"/>
+          <w:szCs w:val="22"/>
+          <w:lang w:val="en-US"/>
+        </w:rPr>
+      </w:pPr>
+      <w:r>
+        <w:rPr>
+          <w:rFonts w:ascii="Arial" w:hAnsi="Arial" w:cs="Arial"/>
+          <w:color w:val="942093"/>
+          <w:sz w:val="22"/>
+          <w:szCs w:val="22"/>
+          <w:lang w:val="en-US"/>
+        </w:rPr>
+        <w:t xml:space="preserve">Color data by: </w:t>
+      </w:r>
+    </w:p>
+    <w:p>
+      <w:pPr>
+        <w:pStyle w:val="NormalWeb"/>
+        <w:numPr>
+          <w:ilvl w:val="1"/>
+          <w:numId w:val="17"/>
+        </w:numPr>
+        <w:spacing w:before="120" w:beforeAutospacing="0"/>
+        <w:rPr>
+          <w:rFonts w:ascii="Arial" w:hAnsi="Arial" w:cs="Arial"/>
+          <w:b/>
+          <w:bCs/>
+          <w:color w:val="942093"/>
+          <w:sz w:val="22"/>
+          <w:szCs w:val="22"/>
+          <w:lang w:val="en-US"/>
+        </w:rPr>
+      </w:pPr>
+      <w:r>
+        <w:rPr>
+          <w:rFonts w:ascii="Arial" w:hAnsi="Arial" w:cs="Arial"/>
+          <w:color w:val="942093"/>
+          <w:sz w:val="22"/>
+          <w:szCs w:val="22"/>
+          <w:lang w:val="en-US"/>
+        </w:rPr>
+        <w:t xml:space="preserve">Sequence length: </w:t>
+      </w:r>
+      <w:r>
+        <w:rPr>
+          <w:rFonts w:ascii="Arial" w:hAnsi="Arial" w:cs="Arial"/>
+          <w:color w:val="000000" w:themeColor="text1"/>
+          <w:sz w:val="22"/>
+          <w:szCs w:val="22"/>
+          <w:lang w:val="en-US"/>
+        </w:rPr>
+        <w:t>This feature colors the data-points according to the length of the sequences. The color-range can be set by clicking the colored ‘change’ buttons.</w:t>
       </w:r>
     </w:p>
     <w:p>
@@ -10395,7 +11498,117 @@
           <w:szCs w:val="22"/>
           <w:lang w:val="en-US"/>
         </w:rPr>
-        <w:t>This option allows the user to upload a tab-delimited metadata file (see details below), with one or more numeric parameters, according to which the data can be colored. Once a metadata file is loaded, it is possible to set a different color-range for each parameter. An unlimited number of metadata files with different parameters can be uploaded and the information is added to the already existing user-defined parameters.</w:t>
+        <w:t xml:space="preserve">This option allows the user to upload a tab-delimited </w:t>
+      </w:r>
+      <w:r>
+        <w:rPr>
+          <w:rFonts w:ascii="Arial" w:hAnsi="Arial" w:cs="Arial"/>
+          <w:color w:val="000000" w:themeColor="text1"/>
+          <w:sz w:val="22"/>
+          <w:szCs w:val="22"/>
+          <w:lang w:val="en-US"/>
+        </w:rPr>
+        <w:t xml:space="preserve">metadata </w:t>
+      </w:r>
+      <w:r>
+        <w:rPr>
+          <w:rFonts w:ascii="Arial" w:hAnsi="Arial" w:cs="Arial"/>
+          <w:color w:val="000000" w:themeColor="text1"/>
+          <w:sz w:val="22"/>
+          <w:szCs w:val="22"/>
+          <w:lang w:val="en-US"/>
+        </w:rPr>
+        <w:t>file</w:t>
+      </w:r>
+      <w:r>
+        <w:rPr>
+          <w:rFonts w:ascii="Arial" w:hAnsi="Arial" w:cs="Arial"/>
+          <w:color w:val="000000" w:themeColor="text1"/>
+          <w:sz w:val="22"/>
+          <w:szCs w:val="22"/>
+          <w:lang w:val="en-US"/>
+        </w:rPr>
+        <w:t xml:space="preserve"> (see details below)</w:t>
+      </w:r>
+      <w:r>
+        <w:rPr>
+          <w:rFonts w:ascii="Arial" w:hAnsi="Arial" w:cs="Arial"/>
+          <w:color w:val="000000" w:themeColor="text1"/>
+          <w:sz w:val="22"/>
+          <w:szCs w:val="22"/>
+          <w:lang w:val="en-US"/>
+        </w:rPr>
+        <w:t>, with one or more numeric parameters, according to which the data can be colored.</w:t>
+      </w:r>
+      <w:r>
+        <w:rPr>
+          <w:rFonts w:ascii="Arial" w:hAnsi="Arial" w:cs="Arial"/>
+          <w:color w:val="000000" w:themeColor="text1"/>
+          <w:sz w:val="22"/>
+          <w:szCs w:val="22"/>
+          <w:lang w:val="en-US"/>
+        </w:rPr>
+        <w:t xml:space="preserve"> Once </w:t>
+      </w:r>
+      <w:r>
+        <w:rPr>
+          <w:rFonts w:ascii="Arial" w:hAnsi="Arial" w:cs="Arial"/>
+          <w:color w:val="000000" w:themeColor="text1"/>
+          <w:sz w:val="22"/>
+          <w:szCs w:val="22"/>
+          <w:lang w:val="en-US"/>
+        </w:rPr>
+        <w:t xml:space="preserve">a </w:t>
+      </w:r>
+      <w:r>
+        <w:rPr>
+          <w:rFonts w:ascii="Arial" w:hAnsi="Arial" w:cs="Arial"/>
+          <w:color w:val="000000" w:themeColor="text1"/>
+          <w:sz w:val="22"/>
+          <w:szCs w:val="22"/>
+          <w:lang w:val="en-US"/>
+        </w:rPr>
+        <w:t>metadata</w:t>
+      </w:r>
+      <w:r>
+        <w:rPr>
+          <w:rFonts w:ascii="Arial" w:hAnsi="Arial" w:cs="Arial"/>
+          <w:color w:val="000000" w:themeColor="text1"/>
+          <w:sz w:val="22"/>
+          <w:szCs w:val="22"/>
+          <w:lang w:val="en-US"/>
+        </w:rPr>
+        <w:t xml:space="preserve"> file</w:t>
+      </w:r>
+      <w:r>
+        <w:rPr>
+          <w:rFonts w:ascii="Arial" w:hAnsi="Arial" w:cs="Arial"/>
+          <w:color w:val="000000" w:themeColor="text1"/>
+          <w:sz w:val="22"/>
+          <w:szCs w:val="22"/>
+          <w:lang w:val="en-US"/>
+        </w:rPr>
+        <w:t xml:space="preserve"> is loaded, it is possible to set a different color-range for each parameter.</w:t>
+      </w:r>
+      <w:r>
+        <w:rPr>
+          <w:rFonts w:ascii="Arial" w:hAnsi="Arial" w:cs="Arial"/>
+          <w:color w:val="000000" w:themeColor="text1"/>
+          <w:sz w:val="22"/>
+          <w:szCs w:val="22"/>
+          <w:lang w:val="en-US"/>
+        </w:rPr>
+        <w:t xml:space="preserve"> An unlimited number of </w:t>
+      </w:r>
+      <w:r>
+        <w:rPr>
+          <w:rFonts w:ascii="Arial" w:hAnsi="Arial" w:cs="Arial"/>
+          <w:color w:val="000000" w:themeColor="text1"/>
+          <w:sz w:val="22"/>
+          <w:szCs w:val="22"/>
+          <w:lang w:val="en-US"/>
+        </w:rPr>
+        <w:t>metadata files with different parameters can be uploaded and the information is added to the already existing user-defined parameters.</w:t>
       </w:r>
     </w:p>
     <w:p>
@@ -10432,7 +11645,37 @@
           <w:szCs w:val="22"/>
           <w:lang w:val="en-US"/>
         </w:rPr>
-        <w:t xml:space="preserve">: Tab-delimited file, containing at least two columns and a header: </w:t>
+        <w:t xml:space="preserve">: </w:t>
+      </w:r>
+      <w:r>
+        <w:rPr>
+          <w:rFonts w:ascii="Arial" w:hAnsi="Arial" w:cs="Arial"/>
+          <w:color w:val="000000" w:themeColor="text1"/>
+          <w:sz w:val="22"/>
+          <w:szCs w:val="22"/>
+          <w:lang w:val="en-US"/>
+        </w:rPr>
+        <w:t xml:space="preserve">Tab-delimited file, containing at least two columns and </w:t>
+      </w:r>
+      <w:r>
+        <w:rPr>
+          <w:rFonts w:ascii="Arial" w:hAnsi="Arial" w:cs="Arial"/>
+          <w:color w:val="000000" w:themeColor="text1"/>
+          <w:sz w:val="22"/>
+          <w:szCs w:val="22"/>
+          <w:lang w:val="en-US"/>
+        </w:rPr>
+        <w:t xml:space="preserve">a </w:t>
+      </w:r>
+      <w:r>
+        <w:rPr>
+          <w:rFonts w:ascii="Arial" w:hAnsi="Arial" w:cs="Arial"/>
+          <w:color w:val="000000" w:themeColor="text1"/>
+          <w:sz w:val="22"/>
+          <w:szCs w:val="22"/>
+          <w:lang w:val="en-US"/>
+        </w:rPr>
+        <w:t xml:space="preserve">header: </w:t>
       </w:r>
     </w:p>
     <w:p>
@@ -10452,7 +11695,6 @@
           <w:lang w:val="en-US"/>
         </w:rPr>
       </w:pPr>
-      <w:proofErr w:type="spellStart"/>
       <w:r>
         <w:rPr>
           <w:rFonts w:ascii="Arial" w:hAnsi="Arial" w:cs="Arial"/>
@@ -10465,9 +11707,8 @@
           <w:szCs w:val="22"/>
           <w:lang w:val="en-US"/>
         </w:rPr>
-        <w:t>Sequence_ID</w:t>
-      </w:r>
-      <w:proofErr w:type="spellEnd"/>
+        <w:t>Sequence</w:t>
+      </w:r>
       <w:r>
         <w:rPr>
           <w:rFonts w:ascii="Arial" w:hAnsi="Arial" w:cs="Arial"/>
@@ -10480,7 +11721,7 @@
           <w:szCs w:val="22"/>
           <w:lang w:val="en-US"/>
         </w:rPr>
-        <w:tab/>
+        <w:t xml:space="preserve"> </w:t>
       </w:r>
       <w:r>
         <w:rPr>
@@ -10494,8 +11735,7 @@
           <w:szCs w:val="22"/>
           <w:lang w:val="en-US"/>
         </w:rPr>
-        <w:tab/>
-        <w:t>Param1</w:t>
+        <w:t>ID</w:t>
       </w:r>
       <w:r>
         <w:rPr>
@@ -10510,6 +11750,35 @@
           <w:lang w:val="en-US"/>
         </w:rPr>
         <w:tab/>
+      </w:r>
+      <w:r>
+        <w:rPr>
+          <w:rFonts w:ascii="Arial" w:hAnsi="Arial" w:cs="Arial"/>
+          <w:b/>
+          <w:bCs/>
+          <w:i/>
+          <w:iCs/>
+          <w:color w:val="000000" w:themeColor="text1"/>
+          <w:sz w:val="22"/>
+          <w:szCs w:val="22"/>
+          <w:lang w:val="en-US"/>
+        </w:rPr>
+        <w:tab/>
+        <w:t>Param1</w:t>
+      </w:r>
+      <w:r>
+        <w:rPr>
+          <w:rFonts w:ascii="Arial" w:hAnsi="Arial" w:cs="Arial"/>
+          <w:b/>
+          <w:bCs/>
+          <w:i/>
+          <w:iCs/>
+          <w:color w:val="000000" w:themeColor="text1"/>
+          <w:sz w:val="22"/>
+          <w:szCs w:val="22"/>
+          <w:lang w:val="en-US"/>
+        </w:rPr>
+        <w:tab/>
         <w:t xml:space="preserve"> [Param2, Param3, …]</w:t>
       </w:r>
     </w:p>
@@ -10714,7 +11983,19 @@
           <w:lang w:val="en-US"/>
         </w:rPr>
         <w:tab/>
-        <w:t>0.75</w:t>
+        <w:t>0.</w:t>
+      </w:r>
+      <w:r>
+        <w:rPr>
+          <w:rFonts w:ascii="Arial" w:hAnsi="Arial" w:cs="Arial"/>
+          <w:i/>
+          <w:iCs/>
+          <w:color w:val="000000" w:themeColor="text1"/>
+          <w:sz w:val="22"/>
+          <w:szCs w:val="22"/>
+          <w:lang w:val="en-US"/>
+        </w:rPr>
+        <w:t>75</w:t>
       </w:r>
     </w:p>
     <w:p>
@@ -10730,7 +12011,6 @@
           <w:lang w:val="en-US"/>
         </w:rPr>
       </w:pPr>
-      <w:proofErr w:type="spellStart"/>
       <w:r>
         <w:rPr>
           <w:rFonts w:ascii="Arial" w:hAnsi="Arial" w:cs="Arial"/>
@@ -10741,9 +12021,32 @@
           <w:szCs w:val="22"/>
           <w:lang w:val="en-US"/>
         </w:rPr>
-        <w:t>Sequence_ID</w:t>
-      </w:r>
-      <w:proofErr w:type="spellEnd"/>
+        <w:t>Sequence</w:t>
+      </w:r>
+      <w:r>
+        <w:rPr>
+          <w:rFonts w:ascii="Arial" w:hAnsi="Arial" w:cs="Arial"/>
+          <w:b/>
+          <w:bCs/>
+          <w:color w:val="000000" w:themeColor="text1"/>
+          <w:sz w:val="22"/>
+          <w:szCs w:val="22"/>
+          <w:lang w:val="en-US"/>
+        </w:rPr>
+        <w:t xml:space="preserve"> </w:t>
+      </w:r>
+      <w:r>
+        <w:rPr>
+          <w:rFonts w:ascii="Arial" w:hAnsi="Arial" w:cs="Arial"/>
+          <w:b/>
+          <w:bCs/>
+          <w:color w:val="000000" w:themeColor="text1"/>
+          <w:sz w:val="22"/>
+          <w:szCs w:val="22"/>
+          <w:lang w:val="en-US"/>
+        </w:rPr>
+        <w:t>ID</w:t>
+      </w:r>
       <w:r>
         <w:rPr>
           <w:rFonts w:ascii="Arial" w:hAnsi="Arial" w:cs="Arial"/>
@@ -10762,7 +12065,17 @@
           <w:szCs w:val="22"/>
           <w:lang w:val="en-US"/>
         </w:rPr>
-        <w:t>There are two options to provide a unique sequence ID:</w:t>
+        <w:t>There are two options to provide a unique sequence ID</w:t>
+      </w:r>
+      <w:r>
+        <w:rPr>
+          <w:rFonts w:ascii="Arial" w:hAnsi="Arial" w:cs="Arial"/>
+          <w:color w:val="000000" w:themeColor="text1"/>
+          <w:sz w:val="22"/>
+          <w:szCs w:val="22"/>
+          <w:lang w:val="en-US"/>
+        </w:rPr>
+        <w:t>:</w:t>
       </w:r>
     </w:p>
     <w:p>
@@ -10853,7 +12166,17 @@
           <w:szCs w:val="22"/>
           <w:lang w:val="en-US"/>
         </w:rPr>
-        <w:t>: Int / float number.</w:t>
+        <w:t>: Int / float number</w:t>
+      </w:r>
+      <w:r>
+        <w:rPr>
+          <w:rFonts w:ascii="Arial" w:hAnsi="Arial" w:cs="Arial"/>
+          <w:color w:val="000000" w:themeColor="text1"/>
+          <w:sz w:val="22"/>
+          <w:szCs w:val="22"/>
+          <w:lang w:val="en-US"/>
+        </w:rPr>
+        <w:t>.</w:t>
       </w:r>
     </w:p>
     <w:p>
@@ -10868,6 +12191,7 @@
           <w:color w:val="942093"/>
           <w:sz w:val="22"/>
           <w:szCs w:val="22"/>
+          <w:rtl/>
           <w:lang w:val="en-US"/>
         </w:rPr>
       </w:pPr>
@@ -10901,97 +12225,87 @@
           <w:szCs w:val="22"/>
           <w:lang w:val="en-US"/>
         </w:rPr>
-        <w:t xml:space="preserve"> Once the </w:t>
-      </w:r>
-      <w:r>
-        <w:rPr>
-          <w:rFonts w:ascii="Arial" w:hAnsi="Arial" w:cs="Arial"/>
-          <w:color w:val="000000" w:themeColor="text1"/>
-          <w:sz w:val="22"/>
-          <w:szCs w:val="22"/>
-          <w:lang w:val="en-US"/>
-        </w:rPr>
-        <w:t>grouping</w:t>
-      </w:r>
-      <w:r>
-        <w:rPr>
-          <w:rFonts w:ascii="Arial" w:hAnsi="Arial" w:cs="Arial"/>
-          <w:color w:val="000000" w:themeColor="text1"/>
-          <w:sz w:val="22"/>
-          <w:szCs w:val="22"/>
-          <w:lang w:val="en-US"/>
-        </w:rPr>
-        <w:t xml:space="preserve"> by either </w:t>
-      </w:r>
-      <w:r>
-        <w:rPr>
-          <w:rFonts w:ascii="Arial" w:hAnsi="Arial" w:cs="Arial"/>
-          <w:color w:val="000000" w:themeColor="text1"/>
-          <w:sz w:val="22"/>
-          <w:szCs w:val="22"/>
-          <w:lang w:val="en-US"/>
-        </w:rPr>
-        <w:t>taxonomy</w:t>
-      </w:r>
-      <w:r>
-        <w:rPr>
-          <w:rFonts w:ascii="Arial" w:hAnsi="Arial" w:cs="Arial"/>
-          <w:color w:val="000000" w:themeColor="text1"/>
-          <w:sz w:val="22"/>
-          <w:szCs w:val="22"/>
-          <w:lang w:val="en-US"/>
-        </w:rPr>
-        <w:t xml:space="preserve"> or user-defined parameter </w:t>
-      </w:r>
-      <w:r>
-        <w:rPr>
-          <w:rFonts w:ascii="Arial" w:hAnsi="Arial" w:cs="Arial"/>
-          <w:color w:val="000000" w:themeColor="text1"/>
-          <w:sz w:val="22"/>
-          <w:szCs w:val="22"/>
-          <w:lang w:val="en-US"/>
-        </w:rPr>
-        <w:t xml:space="preserve">action </w:t>
-      </w:r>
-      <w:r>
-        <w:rPr>
-          <w:rFonts w:ascii="Arial" w:hAnsi="Arial" w:cs="Arial"/>
-          <w:color w:val="000000" w:themeColor="text1"/>
-          <w:sz w:val="22"/>
-          <w:szCs w:val="22"/>
-          <w:lang w:val="en-US"/>
-        </w:rPr>
-        <w:t>is</w:t>
-      </w:r>
-      <w:r>
-        <w:rPr>
-          <w:rFonts w:ascii="Arial" w:hAnsi="Arial" w:cs="Arial"/>
-          <w:color w:val="000000" w:themeColor="text1"/>
-          <w:sz w:val="22"/>
-          <w:szCs w:val="22"/>
-          <w:lang w:val="en-US"/>
-        </w:rPr>
-        <w:t xml:space="preserve"> </w:t>
-      </w:r>
-      <w:r>
-        <w:rPr>
-          <w:rFonts w:ascii="Arial" w:hAnsi="Arial" w:cs="Arial"/>
-          <w:color w:val="000000" w:themeColor="text1"/>
-          <w:sz w:val="22"/>
-          <w:szCs w:val="22"/>
-          <w:lang w:val="en-US"/>
-        </w:rPr>
-        <w:t>performed</w:t>
-      </w:r>
-      <w:r>
-        <w:rPr>
-          <w:rFonts w:ascii="Arial" w:hAnsi="Arial" w:cs="Arial"/>
-          <w:color w:val="000000" w:themeColor="text1"/>
-          <w:sz w:val="22"/>
-          <w:szCs w:val="22"/>
-          <w:lang w:val="en-US"/>
-        </w:rPr>
-        <w:t>, the ‘</w:t>
+        <w:t xml:space="preserve"> Once </w:t>
+      </w:r>
+      <w:r>
+        <w:rPr>
+          <w:rFonts w:ascii="Arial" w:hAnsi="Arial" w:cs="Arial"/>
+          <w:color w:val="000000" w:themeColor="text1"/>
+          <w:sz w:val="22"/>
+          <w:szCs w:val="22"/>
+          <w:lang w:val="en-US"/>
+        </w:rPr>
+        <w:t xml:space="preserve">the </w:t>
+      </w:r>
+      <w:r>
+        <w:rPr>
+          <w:rFonts w:ascii="Arial" w:hAnsi="Arial" w:cs="Arial"/>
+          <w:color w:val="000000" w:themeColor="text1"/>
+          <w:sz w:val="22"/>
+          <w:szCs w:val="22"/>
+          <w:lang w:val="en-US"/>
+        </w:rPr>
+        <w:t xml:space="preserve">coloring by </w:t>
+      </w:r>
+      <w:r>
+        <w:rPr>
+          <w:rFonts w:ascii="Arial" w:hAnsi="Arial" w:cs="Arial"/>
+          <w:color w:val="000000" w:themeColor="text1"/>
+          <w:sz w:val="22"/>
+          <w:szCs w:val="22"/>
+          <w:lang w:val="en-US"/>
+        </w:rPr>
+        <w:t xml:space="preserve">either </w:t>
+      </w:r>
+      <w:r>
+        <w:rPr>
+          <w:rFonts w:ascii="Arial" w:hAnsi="Arial" w:cs="Arial"/>
+          <w:color w:val="000000" w:themeColor="text1"/>
+          <w:sz w:val="22"/>
+          <w:szCs w:val="22"/>
+          <w:lang w:val="en-US"/>
+        </w:rPr>
+        <w:t xml:space="preserve">sequence length </w:t>
+      </w:r>
+      <w:r>
+        <w:rPr>
+          <w:rFonts w:ascii="Arial" w:hAnsi="Arial" w:cs="Arial"/>
+          <w:color w:val="000000" w:themeColor="text1"/>
+          <w:sz w:val="22"/>
+          <w:szCs w:val="22"/>
+          <w:lang w:val="en-US"/>
+        </w:rPr>
+        <w:t xml:space="preserve">or user-defined parameter </w:t>
+      </w:r>
+      <w:r>
+        <w:rPr>
+          <w:rFonts w:ascii="Arial" w:hAnsi="Arial" w:cs="Arial"/>
+          <w:color w:val="000000" w:themeColor="text1"/>
+          <w:sz w:val="22"/>
+          <w:szCs w:val="22"/>
+          <w:lang w:val="en-US"/>
+        </w:rPr>
+        <w:t>action is performed</w:t>
+      </w:r>
+      <w:r>
+        <w:rPr>
+          <w:rFonts w:ascii="Arial" w:hAnsi="Arial" w:cs="Arial"/>
+          <w:color w:val="000000" w:themeColor="text1"/>
+          <w:sz w:val="22"/>
+          <w:szCs w:val="22"/>
+          <w:lang w:val="en-US"/>
+        </w:rPr>
+        <w:t xml:space="preserve">, </w:t>
+      </w:r>
+      <w:r>
+        <w:rPr>
+          <w:rFonts w:ascii="Arial" w:hAnsi="Arial" w:cs="Arial"/>
+          <w:color w:val="000000" w:themeColor="text1"/>
+          <w:sz w:val="22"/>
+          <w:szCs w:val="22"/>
+          <w:lang w:val="en-US"/>
+        </w:rPr>
+        <w:t>the ‘</w:t>
       </w:r>
       <w:r>
         <w:rPr>
@@ -11001,1045 +12315,100 @@
           <w:szCs w:val="22"/>
           <w:lang w:val="en-US"/>
         </w:rPr>
-        <w:t>Group</w:t>
-      </w:r>
-      <w:r>
-        <w:rPr>
-          <w:rFonts w:ascii="Arial" w:hAnsi="Arial" w:cs="Arial"/>
-          <w:color w:val="942093"/>
-          <w:sz w:val="22"/>
-          <w:szCs w:val="22"/>
-          <w:lang w:val="en-US"/>
-        </w:rPr>
-        <w:t xml:space="preserve"> by</w:t>
-      </w:r>
-      <w:r>
-        <w:rPr>
-          <w:rFonts w:ascii="Arial" w:hAnsi="Arial" w:cs="Arial"/>
-          <w:color w:val="000000" w:themeColor="text1"/>
-          <w:sz w:val="22"/>
-          <w:szCs w:val="22"/>
-          <w:lang w:val="en-US"/>
-        </w:rPr>
-        <w:t xml:space="preserve">’ combo-box is enabled and it is easily possible to switch between the newly added </w:t>
-      </w:r>
-      <w:r>
-        <w:rPr>
-          <w:rFonts w:ascii="Arial" w:hAnsi="Arial" w:cs="Arial"/>
-          <w:color w:val="000000" w:themeColor="text1"/>
-          <w:sz w:val="22"/>
-          <w:szCs w:val="22"/>
-          <w:lang w:val="en-US"/>
-        </w:rPr>
-        <w:t>grouping</w:t>
-      </w:r>
-      <w:r>
-        <w:rPr>
-          <w:rFonts w:ascii="Arial" w:hAnsi="Arial" w:cs="Arial"/>
-          <w:color w:val="000000" w:themeColor="text1"/>
-          <w:sz w:val="22"/>
-          <w:szCs w:val="22"/>
-          <w:lang w:val="en-US"/>
-        </w:rPr>
-        <w:t xml:space="preserve"> options and the </w:t>
-      </w:r>
-      <w:r>
-        <w:rPr>
-          <w:rFonts w:ascii="Arial" w:hAnsi="Arial" w:cs="Arial"/>
-          <w:color w:val="000000" w:themeColor="text1"/>
-          <w:sz w:val="22"/>
-          <w:szCs w:val="22"/>
-          <w:lang w:val="en-US"/>
-        </w:rPr>
-        <w:t>‘Manual definition’</w:t>
-      </w:r>
-      <w:r>
-        <w:rPr>
-          <w:rFonts w:ascii="Arial" w:hAnsi="Arial" w:cs="Arial"/>
-          <w:color w:val="000000" w:themeColor="text1"/>
-          <w:sz w:val="22"/>
-          <w:szCs w:val="22"/>
-          <w:lang w:val="en-US"/>
-        </w:rPr>
-        <w:t xml:space="preserve"> </w:t>
-      </w:r>
-      <w:r>
-        <w:rPr>
-          <w:rFonts w:ascii="Arial" w:hAnsi="Arial" w:cs="Arial"/>
-          <w:color w:val="000000" w:themeColor="text1"/>
-          <w:sz w:val="22"/>
-          <w:szCs w:val="22"/>
-          <w:lang w:val="en-US"/>
-        </w:rPr>
-        <w:t>default grouping option (where groups are manually defined by selecting sequences/data-points)</w:t>
-      </w:r>
-      <w:r>
-        <w:rPr>
-          <w:rFonts w:ascii="Arial" w:hAnsi="Arial" w:cs="Arial"/>
-          <w:color w:val="000000" w:themeColor="text1"/>
-          <w:sz w:val="22"/>
-          <w:szCs w:val="22"/>
-          <w:lang w:val="en-US"/>
-        </w:rPr>
-        <w:t>.</w:t>
-      </w:r>
-    </w:p>
-    <w:p>
-      <w:pPr>
-        <w:pStyle w:val="NormalWeb"/>
-        <w:numPr>
-          <w:ilvl w:val="0"/>
-          <w:numId w:val="17"/>
-        </w:numPr>
-        <w:spacing w:before="120" w:beforeAutospacing="0"/>
-        <w:rPr>
-          <w:rFonts w:ascii="Arial" w:hAnsi="Arial" w:cs="Arial"/>
-          <w:b/>
-          <w:bCs/>
-          <w:color w:val="942093"/>
-          <w:sz w:val="22"/>
-          <w:szCs w:val="22"/>
-          <w:lang w:val="en-US"/>
-        </w:rPr>
-      </w:pPr>
-      <w:r>
-        <w:rPr>
-          <w:rFonts w:ascii="Arial" w:hAnsi="Arial" w:cs="Arial"/>
-          <w:color w:val="942093"/>
-          <w:sz w:val="22"/>
-          <w:szCs w:val="22"/>
-          <w:lang w:val="en-US"/>
-        </w:rPr>
-        <w:t xml:space="preserve">Color data by: </w:t>
-      </w:r>
-    </w:p>
-    <w:p>
-      <w:pPr>
-        <w:pStyle w:val="NormalWeb"/>
-        <w:numPr>
-          <w:ilvl w:val="1"/>
-          <w:numId w:val="17"/>
-        </w:numPr>
-        <w:spacing w:before="120" w:beforeAutospacing="0"/>
-        <w:rPr>
-          <w:rFonts w:ascii="Arial" w:hAnsi="Arial" w:cs="Arial"/>
-          <w:b/>
-          <w:bCs/>
-          <w:color w:val="942093"/>
-          <w:sz w:val="22"/>
-          <w:szCs w:val="22"/>
-          <w:lang w:val="en-US"/>
-        </w:rPr>
-      </w:pPr>
-      <w:r>
-        <w:rPr>
-          <w:rFonts w:ascii="Arial" w:hAnsi="Arial" w:cs="Arial"/>
-          <w:color w:val="942093"/>
-          <w:sz w:val="22"/>
-          <w:szCs w:val="22"/>
-          <w:lang w:val="en-US"/>
-        </w:rPr>
-        <w:t xml:space="preserve">Sequence length: </w:t>
-      </w:r>
-      <w:r>
-        <w:rPr>
-          <w:rFonts w:ascii="Arial" w:hAnsi="Arial" w:cs="Arial"/>
-          <w:color w:val="000000" w:themeColor="text1"/>
-          <w:sz w:val="22"/>
-          <w:szCs w:val="22"/>
-          <w:lang w:val="en-US"/>
-        </w:rPr>
-        <w:t>This feature colors the data-points according to the length of the sequences. The color-range can be set by clicking the colored ‘change’ buttons.</w:t>
-      </w:r>
-    </w:p>
-    <w:p>
-      <w:pPr>
-        <w:pStyle w:val="NormalWeb"/>
-        <w:numPr>
-          <w:ilvl w:val="1"/>
-          <w:numId w:val="17"/>
-        </w:numPr>
-        <w:spacing w:before="120" w:beforeAutospacing="0" w:after="0" w:afterAutospacing="0"/>
-        <w:ind w:left="1434" w:hanging="357"/>
-        <w:rPr>
-          <w:rFonts w:ascii="Arial" w:hAnsi="Arial" w:cs="Arial"/>
-          <w:b/>
-          <w:bCs/>
-          <w:color w:val="942093"/>
-          <w:sz w:val="22"/>
-          <w:szCs w:val="22"/>
-          <w:lang w:val="en-US"/>
-        </w:rPr>
-      </w:pPr>
-      <w:r>
-        <w:rPr>
-          <w:rFonts w:ascii="Arial" w:hAnsi="Arial" w:cs="Arial"/>
-          <w:color w:val="942093"/>
-          <w:sz w:val="22"/>
-          <w:szCs w:val="22"/>
-          <w:lang w:val="en-US"/>
-        </w:rPr>
-        <w:t xml:space="preserve">User-defined parameter: </w:t>
-      </w:r>
-      <w:r>
-        <w:rPr>
-          <w:rFonts w:ascii="Arial" w:hAnsi="Arial" w:cs="Arial"/>
-          <w:color w:val="000000" w:themeColor="text1"/>
-          <w:sz w:val="22"/>
-          <w:szCs w:val="22"/>
-          <w:lang w:val="en-US"/>
-        </w:rPr>
-        <w:t xml:space="preserve">This option allows the user to upload a tab-delimited </w:t>
-      </w:r>
-      <w:r>
-        <w:rPr>
-          <w:rFonts w:ascii="Arial" w:hAnsi="Arial" w:cs="Arial"/>
-          <w:color w:val="000000" w:themeColor="text1"/>
-          <w:sz w:val="22"/>
-          <w:szCs w:val="22"/>
-          <w:lang w:val="en-US"/>
-        </w:rPr>
-        <w:t xml:space="preserve">metadata </w:t>
-      </w:r>
-      <w:r>
-        <w:rPr>
-          <w:rFonts w:ascii="Arial" w:hAnsi="Arial" w:cs="Arial"/>
-          <w:color w:val="000000" w:themeColor="text1"/>
-          <w:sz w:val="22"/>
-          <w:szCs w:val="22"/>
-          <w:lang w:val="en-US"/>
-        </w:rPr>
-        <w:t>file</w:t>
-      </w:r>
-      <w:r>
-        <w:rPr>
-          <w:rFonts w:ascii="Arial" w:hAnsi="Arial" w:cs="Arial"/>
-          <w:color w:val="000000" w:themeColor="text1"/>
-          <w:sz w:val="22"/>
-          <w:szCs w:val="22"/>
-          <w:lang w:val="en-US"/>
-        </w:rPr>
-        <w:t xml:space="preserve"> (see details below)</w:t>
-      </w:r>
-      <w:r>
-        <w:rPr>
-          <w:rFonts w:ascii="Arial" w:hAnsi="Arial" w:cs="Arial"/>
-          <w:color w:val="000000" w:themeColor="text1"/>
-          <w:sz w:val="22"/>
-          <w:szCs w:val="22"/>
-          <w:lang w:val="en-US"/>
-        </w:rPr>
-        <w:t>, with one or more numeric parameters, according to which the data can be colored.</w:t>
-      </w:r>
-      <w:r>
-        <w:rPr>
-          <w:rFonts w:ascii="Arial" w:hAnsi="Arial" w:cs="Arial"/>
-          <w:color w:val="000000" w:themeColor="text1"/>
-          <w:sz w:val="22"/>
-          <w:szCs w:val="22"/>
-          <w:lang w:val="en-US"/>
-        </w:rPr>
-        <w:t xml:space="preserve"> Once </w:t>
-      </w:r>
-      <w:r>
-        <w:rPr>
-          <w:rFonts w:ascii="Arial" w:hAnsi="Arial" w:cs="Arial"/>
-          <w:color w:val="000000" w:themeColor="text1"/>
-          <w:sz w:val="22"/>
-          <w:szCs w:val="22"/>
-          <w:lang w:val="en-US"/>
-        </w:rPr>
-        <w:t xml:space="preserve">a </w:t>
-      </w:r>
-      <w:r>
-        <w:rPr>
-          <w:rFonts w:ascii="Arial" w:hAnsi="Arial" w:cs="Arial"/>
-          <w:color w:val="000000" w:themeColor="text1"/>
-          <w:sz w:val="22"/>
-          <w:szCs w:val="22"/>
-          <w:lang w:val="en-US"/>
-        </w:rPr>
-        <w:t>metadata</w:t>
-      </w:r>
-      <w:r>
-        <w:rPr>
-          <w:rFonts w:ascii="Arial" w:hAnsi="Arial" w:cs="Arial"/>
-          <w:color w:val="000000" w:themeColor="text1"/>
-          <w:sz w:val="22"/>
-          <w:szCs w:val="22"/>
-          <w:lang w:val="en-US"/>
-        </w:rPr>
-        <w:t xml:space="preserve"> file</w:t>
-      </w:r>
-      <w:r>
-        <w:rPr>
-          <w:rFonts w:ascii="Arial" w:hAnsi="Arial" w:cs="Arial"/>
-          <w:color w:val="000000" w:themeColor="text1"/>
-          <w:sz w:val="22"/>
-          <w:szCs w:val="22"/>
-          <w:lang w:val="en-US"/>
-        </w:rPr>
-        <w:t xml:space="preserve"> is loaded, it is possible to set a different color-range for each parameter.</w:t>
-      </w:r>
-      <w:r>
-        <w:rPr>
-          <w:rFonts w:ascii="Arial" w:hAnsi="Arial" w:cs="Arial"/>
-          <w:color w:val="000000" w:themeColor="text1"/>
-          <w:sz w:val="22"/>
-          <w:szCs w:val="22"/>
-          <w:lang w:val="en-US"/>
-        </w:rPr>
-        <w:t xml:space="preserve"> An unlimited number of </w:t>
-      </w:r>
-      <w:r>
-        <w:rPr>
-          <w:rFonts w:ascii="Arial" w:hAnsi="Arial" w:cs="Arial"/>
-          <w:color w:val="000000" w:themeColor="text1"/>
-          <w:sz w:val="22"/>
-          <w:szCs w:val="22"/>
-          <w:lang w:val="en-US"/>
-        </w:rPr>
-        <w:t>metadata files with different parameters can be uploaded and the information is added to the already existing user-defined parameters.</w:t>
-      </w:r>
-    </w:p>
-    <w:p>
-      <w:pPr>
-        <w:pStyle w:val="NormalWeb"/>
-        <w:spacing w:before="120" w:beforeAutospacing="0" w:after="120" w:afterAutospacing="0"/>
-        <w:ind w:left="720" w:firstLine="720"/>
-        <w:rPr>
-          <w:rFonts w:ascii="Arial" w:hAnsi="Arial" w:cs="Arial"/>
-          <w:b/>
-          <w:bCs/>
-          <w:color w:val="942093"/>
-          <w:sz w:val="22"/>
-          <w:szCs w:val="22"/>
-          <w:lang w:val="en-US"/>
-        </w:rPr>
-      </w:pPr>
-      <w:r>
-        <w:rPr>
-          <w:rFonts w:ascii="Arial" w:hAnsi="Arial" w:cs="Arial"/>
-          <w:color w:val="000000" w:themeColor="text1"/>
-          <w:sz w:val="22"/>
-          <w:szCs w:val="22"/>
-          <w:u w:val="single"/>
-          <w:lang w:val="en-US"/>
-        </w:rPr>
-        <w:t>Metadata file format</w:t>
-      </w:r>
-      <w:r>
-        <w:rPr>
-          <w:rFonts w:ascii="Arial" w:hAnsi="Arial" w:cs="Arial"/>
-          <w:color w:val="000000" w:themeColor="text1"/>
-          <w:sz w:val="22"/>
-          <w:szCs w:val="22"/>
-          <w:lang w:val="en-US"/>
-        </w:rPr>
-        <w:t xml:space="preserve">: </w:t>
-      </w:r>
-      <w:r>
-        <w:rPr>
-          <w:rFonts w:ascii="Arial" w:hAnsi="Arial" w:cs="Arial"/>
-          <w:color w:val="000000" w:themeColor="text1"/>
-          <w:sz w:val="22"/>
-          <w:szCs w:val="22"/>
-          <w:lang w:val="en-US"/>
-        </w:rPr>
-        <w:t xml:space="preserve">Tab-delimited file, containing at least two columns and </w:t>
-      </w:r>
-      <w:r>
-        <w:rPr>
-          <w:rFonts w:ascii="Arial" w:hAnsi="Arial" w:cs="Arial"/>
-          <w:color w:val="000000" w:themeColor="text1"/>
-          <w:sz w:val="22"/>
-          <w:szCs w:val="22"/>
-          <w:lang w:val="en-US"/>
-        </w:rPr>
-        <w:t xml:space="preserve">a </w:t>
-      </w:r>
-      <w:r>
-        <w:rPr>
-          <w:rFonts w:ascii="Arial" w:hAnsi="Arial" w:cs="Arial"/>
-          <w:color w:val="000000" w:themeColor="text1"/>
-          <w:sz w:val="22"/>
-          <w:szCs w:val="22"/>
-          <w:lang w:val="en-US"/>
-        </w:rPr>
-        <w:t xml:space="preserve">header: </w:t>
-      </w:r>
-    </w:p>
-    <w:p>
-      <w:pPr>
-        <w:pStyle w:val="NormalWeb"/>
-        <w:spacing w:before="0" w:beforeAutospacing="0" w:after="120" w:afterAutospacing="0"/>
-        <w:ind w:left="720" w:firstLine="720"/>
-        <w:rPr>
-          <w:rFonts w:ascii="Arial" w:hAnsi="Arial" w:cs="Arial"/>
-          <w:b/>
-          <w:bCs/>
-          <w:i/>
-          <w:iCs/>
-          <w:color w:val="000000" w:themeColor="text1"/>
-          <w:sz w:val="22"/>
-          <w:szCs w:val="22"/>
-          <w:lang w:val="en-US"/>
-        </w:rPr>
-      </w:pPr>
-      <w:proofErr w:type="spellStart"/>
-      <w:r>
-        <w:rPr>
-          <w:rFonts w:ascii="Arial" w:hAnsi="Arial" w:cs="Arial"/>
-          <w:b/>
-          <w:bCs/>
-          <w:i/>
-          <w:iCs/>
-          <w:color w:val="000000" w:themeColor="text1"/>
-          <w:sz w:val="22"/>
-          <w:szCs w:val="22"/>
-          <w:lang w:val="en-US"/>
-        </w:rPr>
-        <w:t>Sequence_ID</w:t>
-      </w:r>
-      <w:proofErr w:type="spellEnd"/>
-      <w:r>
-        <w:rPr>
-          <w:rFonts w:ascii="Arial" w:hAnsi="Arial" w:cs="Arial"/>
-          <w:b/>
-          <w:bCs/>
-          <w:i/>
-          <w:iCs/>
-          <w:color w:val="000000" w:themeColor="text1"/>
-          <w:sz w:val="22"/>
-          <w:szCs w:val="22"/>
-          <w:lang w:val="en-US"/>
-        </w:rPr>
-        <w:tab/>
-      </w:r>
-      <w:r>
-        <w:rPr>
-          <w:rFonts w:ascii="Arial" w:hAnsi="Arial" w:cs="Arial"/>
-          <w:b/>
-          <w:bCs/>
-          <w:i/>
-          <w:iCs/>
-          <w:color w:val="000000" w:themeColor="text1"/>
-          <w:sz w:val="22"/>
-          <w:szCs w:val="22"/>
-          <w:lang w:val="en-US"/>
-        </w:rPr>
-        <w:tab/>
-        <w:t>Param1</w:t>
-      </w:r>
-      <w:r>
-        <w:rPr>
-          <w:rFonts w:ascii="Arial" w:hAnsi="Arial" w:cs="Arial"/>
-          <w:b/>
-          <w:bCs/>
-          <w:i/>
-          <w:iCs/>
-          <w:color w:val="000000" w:themeColor="text1"/>
-          <w:sz w:val="22"/>
-          <w:szCs w:val="22"/>
-          <w:lang w:val="en-US"/>
-        </w:rPr>
-        <w:tab/>
-        <w:t xml:space="preserve"> [Param2, Param3, …]</w:t>
-      </w:r>
-    </w:p>
-    <w:p>
-      <w:pPr>
-        <w:pStyle w:val="NormalWeb"/>
-        <w:spacing w:before="0" w:beforeAutospacing="0" w:after="120" w:afterAutospacing="0"/>
-        <w:rPr>
-          <w:rFonts w:ascii="Arial" w:hAnsi="Arial" w:cs="Arial"/>
-          <w:i/>
-          <w:iCs/>
-          <w:color w:val="000000" w:themeColor="text1"/>
-          <w:sz w:val="22"/>
-          <w:szCs w:val="22"/>
-          <w:lang w:val="en-US"/>
-        </w:rPr>
-      </w:pPr>
-      <w:r>
-        <w:rPr>
-          <w:rFonts w:ascii="Arial" w:hAnsi="Arial" w:cs="Arial"/>
-          <w:i/>
-          <w:iCs/>
-          <w:color w:val="000000" w:themeColor="text1"/>
-          <w:sz w:val="22"/>
-          <w:szCs w:val="22"/>
-          <w:lang w:val="en-US"/>
-        </w:rPr>
-        <w:tab/>
-      </w:r>
-      <w:r>
-        <w:rPr>
-          <w:rFonts w:ascii="Arial" w:hAnsi="Arial" w:cs="Arial"/>
-          <w:i/>
-          <w:iCs/>
-          <w:color w:val="000000" w:themeColor="text1"/>
-          <w:sz w:val="22"/>
-          <w:szCs w:val="22"/>
-          <w:lang w:val="en-US"/>
-        </w:rPr>
-        <w:tab/>
-        <w:t>0</w:t>
-      </w:r>
-      <w:r>
-        <w:rPr>
-          <w:rFonts w:ascii="Arial" w:hAnsi="Arial" w:cs="Arial"/>
-          <w:i/>
-          <w:iCs/>
-          <w:color w:val="000000" w:themeColor="text1"/>
-          <w:sz w:val="22"/>
-          <w:szCs w:val="22"/>
-          <w:lang w:val="en-US"/>
-        </w:rPr>
-        <w:tab/>
-      </w:r>
-      <w:r>
-        <w:rPr>
-          <w:rFonts w:ascii="Arial" w:hAnsi="Arial" w:cs="Arial"/>
-          <w:i/>
-          <w:iCs/>
-          <w:color w:val="000000" w:themeColor="text1"/>
-          <w:sz w:val="22"/>
-          <w:szCs w:val="22"/>
-          <w:lang w:val="en-US"/>
-        </w:rPr>
-        <w:tab/>
-      </w:r>
-      <w:r>
-        <w:rPr>
-          <w:rFonts w:ascii="Arial" w:hAnsi="Arial" w:cs="Arial"/>
-          <w:i/>
-          <w:iCs/>
-          <w:color w:val="000000" w:themeColor="text1"/>
-          <w:sz w:val="22"/>
-          <w:szCs w:val="22"/>
-          <w:lang w:val="en-US"/>
-        </w:rPr>
-        <w:tab/>
-        <w:t>30</w:t>
-      </w:r>
-      <w:r>
-        <w:rPr>
-          <w:rFonts w:ascii="Arial" w:hAnsi="Arial" w:cs="Arial"/>
-          <w:i/>
-          <w:iCs/>
-          <w:color w:val="000000" w:themeColor="text1"/>
-          <w:sz w:val="22"/>
-          <w:szCs w:val="22"/>
-          <w:lang w:val="en-US"/>
-        </w:rPr>
-        <w:tab/>
-      </w:r>
-      <w:r>
-        <w:rPr>
-          <w:rFonts w:ascii="Arial" w:hAnsi="Arial" w:cs="Arial"/>
-          <w:i/>
-          <w:iCs/>
-          <w:color w:val="000000" w:themeColor="text1"/>
-          <w:sz w:val="22"/>
-          <w:szCs w:val="22"/>
-          <w:lang w:val="en-US"/>
-        </w:rPr>
-        <w:tab/>
-        <w:t>0.22</w:t>
-      </w:r>
-    </w:p>
-    <w:p>
-      <w:pPr>
-        <w:pStyle w:val="NormalWeb"/>
-        <w:spacing w:before="0" w:beforeAutospacing="0" w:after="120" w:afterAutospacing="0"/>
-        <w:rPr>
-          <w:rFonts w:ascii="Arial" w:hAnsi="Arial" w:cs="Arial"/>
-          <w:i/>
-          <w:iCs/>
-          <w:color w:val="000000" w:themeColor="text1"/>
-          <w:sz w:val="22"/>
-          <w:szCs w:val="22"/>
-          <w:lang w:val="en-US"/>
-        </w:rPr>
-      </w:pPr>
-      <w:r>
-        <w:rPr>
-          <w:rFonts w:ascii="Arial" w:hAnsi="Arial" w:cs="Arial"/>
-          <w:i/>
-          <w:iCs/>
-          <w:color w:val="000000" w:themeColor="text1"/>
-          <w:sz w:val="22"/>
-          <w:szCs w:val="22"/>
-          <w:lang w:val="en-US"/>
-        </w:rPr>
-        <w:tab/>
-      </w:r>
-      <w:r>
-        <w:rPr>
-          <w:rFonts w:ascii="Arial" w:hAnsi="Arial" w:cs="Arial"/>
-          <w:i/>
-          <w:iCs/>
-          <w:color w:val="000000" w:themeColor="text1"/>
-          <w:sz w:val="22"/>
-          <w:szCs w:val="22"/>
-          <w:lang w:val="en-US"/>
-        </w:rPr>
-        <w:tab/>
-        <w:t>1</w:t>
-      </w:r>
-      <w:r>
-        <w:rPr>
-          <w:rFonts w:ascii="Arial" w:hAnsi="Arial" w:cs="Arial"/>
-          <w:i/>
-          <w:iCs/>
-          <w:color w:val="000000" w:themeColor="text1"/>
-          <w:sz w:val="22"/>
-          <w:szCs w:val="22"/>
-          <w:lang w:val="en-US"/>
-        </w:rPr>
-        <w:tab/>
-      </w:r>
-      <w:r>
-        <w:rPr>
-          <w:rFonts w:ascii="Arial" w:hAnsi="Arial" w:cs="Arial"/>
-          <w:i/>
-          <w:iCs/>
-          <w:color w:val="000000" w:themeColor="text1"/>
-          <w:sz w:val="22"/>
-          <w:szCs w:val="22"/>
-          <w:lang w:val="en-US"/>
-        </w:rPr>
-        <w:tab/>
-      </w:r>
-      <w:r>
-        <w:rPr>
-          <w:rFonts w:ascii="Arial" w:hAnsi="Arial" w:cs="Arial"/>
-          <w:i/>
-          <w:iCs/>
-          <w:color w:val="000000" w:themeColor="text1"/>
-          <w:sz w:val="22"/>
-          <w:szCs w:val="22"/>
-          <w:lang w:val="en-US"/>
-        </w:rPr>
-        <w:tab/>
-        <w:t>50</w:t>
-      </w:r>
-      <w:r>
-        <w:rPr>
-          <w:rFonts w:ascii="Arial" w:hAnsi="Arial" w:cs="Arial"/>
-          <w:i/>
-          <w:iCs/>
-          <w:color w:val="000000" w:themeColor="text1"/>
-          <w:sz w:val="22"/>
-          <w:szCs w:val="22"/>
-          <w:lang w:val="en-US"/>
-        </w:rPr>
-        <w:tab/>
-      </w:r>
-      <w:r>
-        <w:rPr>
-          <w:rFonts w:ascii="Arial" w:hAnsi="Arial" w:cs="Arial"/>
-          <w:i/>
-          <w:iCs/>
-          <w:color w:val="000000" w:themeColor="text1"/>
-          <w:sz w:val="22"/>
-          <w:szCs w:val="22"/>
-          <w:lang w:val="en-US"/>
-        </w:rPr>
-        <w:tab/>
-        <w:t>0.</w:t>
-      </w:r>
-      <w:r>
-        <w:rPr>
-          <w:rFonts w:ascii="Arial" w:hAnsi="Arial" w:cs="Arial"/>
-          <w:i/>
-          <w:iCs/>
-          <w:color w:val="000000" w:themeColor="text1"/>
-          <w:sz w:val="22"/>
-          <w:szCs w:val="22"/>
-          <w:lang w:val="en-US"/>
-        </w:rPr>
-        <w:t>75</w:t>
-      </w:r>
-    </w:p>
-    <w:p>
-      <w:pPr>
-        <w:pStyle w:val="NormalWeb"/>
-        <w:spacing w:before="0" w:beforeAutospacing="0" w:after="0" w:afterAutospacing="0"/>
-        <w:ind w:left="1077" w:firstLine="357"/>
-        <w:rPr>
-          <w:rFonts w:ascii="Arial" w:hAnsi="Arial" w:cs="Arial"/>
-          <w:color w:val="942093"/>
-          <w:sz w:val="22"/>
-          <w:szCs w:val="22"/>
-          <w:lang w:val="en-US"/>
-        </w:rPr>
-      </w:pPr>
-      <w:proofErr w:type="spellStart"/>
-      <w:r>
-        <w:rPr>
-          <w:rFonts w:ascii="Arial" w:hAnsi="Arial" w:cs="Arial"/>
-          <w:b/>
-          <w:bCs/>
-          <w:color w:val="000000" w:themeColor="text1"/>
-          <w:sz w:val="22"/>
-          <w:szCs w:val="22"/>
-          <w:lang w:val="en-US"/>
-        </w:rPr>
-        <w:t>Sequence_ID</w:t>
-      </w:r>
-      <w:proofErr w:type="spellEnd"/>
-      <w:r>
-        <w:rPr>
-          <w:rFonts w:ascii="Arial" w:hAnsi="Arial" w:cs="Arial"/>
-          <w:color w:val="000000" w:themeColor="text1"/>
-          <w:sz w:val="22"/>
-          <w:szCs w:val="22"/>
-          <w:lang w:val="en-US"/>
-        </w:rPr>
-        <w:t xml:space="preserve">: </w:t>
-      </w:r>
-      <w:r>
-        <w:rPr>
-          <w:rFonts w:ascii="Arial" w:hAnsi="Arial" w:cs="Arial"/>
-          <w:color w:val="000000" w:themeColor="text1"/>
-          <w:sz w:val="22"/>
-          <w:szCs w:val="22"/>
-          <w:lang w:val="en-US"/>
-        </w:rPr>
-        <w:t>There are two options to provide a unique sequence ID</w:t>
-      </w:r>
-      <w:r>
-        <w:rPr>
-          <w:rFonts w:ascii="Arial" w:hAnsi="Arial" w:cs="Arial"/>
-          <w:color w:val="000000" w:themeColor="text1"/>
-          <w:sz w:val="22"/>
-          <w:szCs w:val="22"/>
-          <w:lang w:val="en-US"/>
-        </w:rPr>
-        <w:t>:</w:t>
-      </w:r>
-    </w:p>
-    <w:p>
-      <w:pPr>
-        <w:pStyle w:val="NormalWeb"/>
-        <w:numPr>
-          <w:ilvl w:val="2"/>
-          <w:numId w:val="17"/>
-        </w:numPr>
-        <w:spacing w:before="0" w:beforeAutospacing="0"/>
-        <w:rPr>
-          <w:rFonts w:ascii="Arial" w:hAnsi="Arial" w:cs="Arial"/>
-          <w:color w:val="942093"/>
-          <w:sz w:val="22"/>
-          <w:szCs w:val="22"/>
-          <w:lang w:val="en-US"/>
-        </w:rPr>
-      </w:pPr>
-      <w:r>
-        <w:rPr>
-          <w:rFonts w:ascii="Arial" w:hAnsi="Arial" w:cs="Arial"/>
-          <w:color w:val="000000" w:themeColor="text1"/>
-          <w:sz w:val="22"/>
-          <w:szCs w:val="22"/>
-          <w:lang w:val="en-US"/>
-        </w:rPr>
-        <w:t>The sequence name as it is given in the input file. When the input was provided in CLANS/FASTA format, the sequence ID is the sequence header until the first space character.</w:t>
-      </w:r>
-    </w:p>
-    <w:p>
-      <w:pPr>
-        <w:pStyle w:val="NormalWeb"/>
-        <w:numPr>
-          <w:ilvl w:val="2"/>
-          <w:numId w:val="17"/>
-        </w:numPr>
-        <w:spacing w:before="0" w:beforeAutospacing="0" w:after="120" w:afterAutospacing="0"/>
-        <w:ind w:left="2154" w:hanging="357"/>
-        <w:rPr>
-          <w:rFonts w:ascii="Arial" w:hAnsi="Arial" w:cs="Arial"/>
-          <w:color w:val="942093"/>
-          <w:sz w:val="22"/>
-          <w:szCs w:val="22"/>
-          <w:lang w:val="en-US"/>
-        </w:rPr>
-      </w:pPr>
-      <w:r>
-        <w:rPr>
-          <w:rFonts w:ascii="Arial" w:hAnsi="Arial" w:cs="Arial"/>
-          <w:color w:val="000000" w:themeColor="text1"/>
-          <w:sz w:val="22"/>
-          <w:szCs w:val="22"/>
-          <w:lang w:val="en-US"/>
-        </w:rPr>
-        <w:t>The sequence serial number according to the order in the FASTA section of the clans file (starting by 0).</w:t>
-      </w:r>
-    </w:p>
-    <w:p>
-      <w:pPr>
-        <w:pStyle w:val="NormalWeb"/>
-        <w:spacing w:before="0" w:beforeAutospacing="0"/>
-        <w:ind w:left="720" w:firstLine="720"/>
-        <w:rPr>
-          <w:rFonts w:ascii="Arial" w:hAnsi="Arial" w:cs="Arial"/>
-          <w:color w:val="942093"/>
-          <w:sz w:val="22"/>
-          <w:szCs w:val="22"/>
-          <w:lang w:val="en-US"/>
-        </w:rPr>
-      </w:pPr>
-      <w:r>
-        <w:rPr>
-          <w:rFonts w:ascii="Arial" w:hAnsi="Arial" w:cs="Arial"/>
-          <w:b/>
-          <w:bCs/>
-          <w:color w:val="000000" w:themeColor="text1"/>
-          <w:sz w:val="22"/>
-          <w:szCs w:val="22"/>
-          <w:lang w:val="en-US"/>
-        </w:rPr>
-        <w:t>Parameter</w:t>
-      </w:r>
-      <w:r>
-        <w:rPr>
-          <w:rFonts w:ascii="Arial" w:hAnsi="Arial" w:cs="Arial"/>
-          <w:color w:val="000000" w:themeColor="text1"/>
-          <w:sz w:val="22"/>
-          <w:szCs w:val="22"/>
-          <w:lang w:val="en-US"/>
-        </w:rPr>
-        <w:t>: Int / float number</w:t>
-      </w:r>
-      <w:r>
-        <w:rPr>
-          <w:rFonts w:ascii="Arial" w:hAnsi="Arial" w:cs="Arial"/>
-          <w:color w:val="000000" w:themeColor="text1"/>
-          <w:sz w:val="22"/>
-          <w:szCs w:val="22"/>
-          <w:lang w:val="en-US"/>
-        </w:rPr>
-        <w:t>.</w:t>
+        <w:t>Color by</w:t>
+      </w:r>
+      <w:r>
+        <w:rPr>
+          <w:rFonts w:ascii="Arial" w:hAnsi="Arial" w:cs="Arial"/>
+          <w:color w:val="000000" w:themeColor="text1"/>
+          <w:sz w:val="22"/>
+          <w:szCs w:val="22"/>
+          <w:lang w:val="en-US"/>
+        </w:rPr>
+        <w:t xml:space="preserve">’ combo-box is enabled and </w:t>
+      </w:r>
+      <w:r>
+        <w:rPr>
+          <w:rFonts w:ascii="Arial" w:hAnsi="Arial" w:cs="Arial"/>
+          <w:color w:val="000000" w:themeColor="text1"/>
+          <w:sz w:val="22"/>
+          <w:szCs w:val="22"/>
+          <w:lang w:val="en-US"/>
+        </w:rPr>
+        <w:t xml:space="preserve">it is </w:t>
+      </w:r>
+      <w:r>
+        <w:rPr>
+          <w:rFonts w:ascii="Arial" w:hAnsi="Arial" w:cs="Arial"/>
+          <w:color w:val="000000" w:themeColor="text1"/>
+          <w:sz w:val="22"/>
+          <w:szCs w:val="22"/>
+          <w:lang w:val="en-US"/>
+        </w:rPr>
+        <w:t xml:space="preserve">easily </w:t>
+      </w:r>
+      <w:r>
+        <w:rPr>
+          <w:rFonts w:ascii="Arial" w:hAnsi="Arial" w:cs="Arial"/>
+          <w:color w:val="000000" w:themeColor="text1"/>
+          <w:sz w:val="22"/>
+          <w:szCs w:val="22"/>
+          <w:lang w:val="en-US"/>
+        </w:rPr>
+        <w:t xml:space="preserve">possible to switch between </w:t>
+      </w:r>
+      <w:r>
+        <w:rPr>
+          <w:rFonts w:ascii="Arial" w:hAnsi="Arial" w:cs="Arial"/>
+          <w:color w:val="000000" w:themeColor="text1"/>
+          <w:sz w:val="22"/>
+          <w:szCs w:val="22"/>
+          <w:lang w:val="en-US"/>
+        </w:rPr>
+        <w:t>the newly added</w:t>
+      </w:r>
+      <w:r>
+        <w:rPr>
+          <w:rFonts w:ascii="Arial" w:hAnsi="Arial" w:cs="Arial"/>
+          <w:color w:val="000000" w:themeColor="text1"/>
+          <w:sz w:val="22"/>
+          <w:szCs w:val="22"/>
+          <w:lang w:val="en-US"/>
+        </w:rPr>
+        <w:t xml:space="preserve"> coloring</w:t>
+      </w:r>
+      <w:r>
+        <w:rPr>
+          <w:rFonts w:ascii="Arial" w:hAnsi="Arial" w:cs="Arial"/>
+          <w:color w:val="000000" w:themeColor="text1"/>
+          <w:sz w:val="22"/>
+          <w:szCs w:val="22"/>
+          <w:lang w:val="en-US"/>
+        </w:rPr>
+        <w:t xml:space="preserve"> options</w:t>
+      </w:r>
+      <w:r>
+        <w:rPr>
+          <w:rFonts w:ascii="Arial" w:hAnsi="Arial" w:cs="Arial"/>
+          <w:color w:val="000000" w:themeColor="text1"/>
+          <w:sz w:val="22"/>
+          <w:szCs w:val="22"/>
+          <w:lang w:val="en-US"/>
+        </w:rPr>
+        <w:t xml:space="preserve"> and the coloring by groups (or default color in case there are no defined groups).</w:t>
       </w:r>
     </w:p>
     <w:p>
       <w:pPr>
         <w:pStyle w:val="NormalWeb"/>
         <w:spacing w:before="120" w:beforeAutospacing="0"/>
-        <w:ind w:left="720"/>
-        <w:rPr>
-          <w:rFonts w:ascii="Arial" w:hAnsi="Arial" w:cs="Arial"/>
-          <w:b/>
-          <w:bCs/>
-          <w:color w:val="942093"/>
-          <w:sz w:val="22"/>
-          <w:szCs w:val="22"/>
-          <w:rtl/>
-          <w:lang w:val="en-US"/>
-        </w:rPr>
-      </w:pPr>
-      <w:r>
-        <w:rPr>
-          <w:rFonts w:ascii="Arial" w:hAnsi="Arial" w:cs="Arial"/>
-          <w:b/>
-          <w:bCs/>
-          <w:color w:val="942093"/>
-          <w:sz w:val="22"/>
-          <w:szCs w:val="22"/>
-          <w:lang w:val="en-US"/>
-        </w:rPr>
-        <w:t>Note</w:t>
-      </w:r>
-      <w:r>
-        <w:rPr>
-          <w:rFonts w:ascii="Arial" w:hAnsi="Arial" w:cs="Arial"/>
-          <w:color w:val="942093"/>
-          <w:sz w:val="22"/>
-          <w:szCs w:val="22"/>
-          <w:lang w:val="en-US"/>
-        </w:rPr>
-        <w:t>:</w:t>
-      </w:r>
-      <w:r>
-        <w:rPr>
-          <w:rFonts w:ascii="Arial" w:hAnsi="Arial" w:cs="Arial"/>
-          <w:color w:val="000000" w:themeColor="text1"/>
-          <w:sz w:val="22"/>
-          <w:szCs w:val="22"/>
-          <w:lang w:val="en-US"/>
-        </w:rPr>
-        <w:t xml:space="preserve"> Once </w:t>
-      </w:r>
-      <w:r>
-        <w:rPr>
-          <w:rFonts w:ascii="Arial" w:hAnsi="Arial" w:cs="Arial"/>
-          <w:color w:val="000000" w:themeColor="text1"/>
-          <w:sz w:val="22"/>
-          <w:szCs w:val="22"/>
-          <w:lang w:val="en-US"/>
-        </w:rPr>
-        <w:t xml:space="preserve">the </w:t>
-      </w:r>
-      <w:r>
-        <w:rPr>
-          <w:rFonts w:ascii="Arial" w:hAnsi="Arial" w:cs="Arial"/>
-          <w:color w:val="000000" w:themeColor="text1"/>
-          <w:sz w:val="22"/>
-          <w:szCs w:val="22"/>
-          <w:lang w:val="en-US"/>
-        </w:rPr>
-        <w:t xml:space="preserve">coloring by </w:t>
-      </w:r>
-      <w:r>
-        <w:rPr>
-          <w:rFonts w:ascii="Arial" w:hAnsi="Arial" w:cs="Arial"/>
-          <w:color w:val="000000" w:themeColor="text1"/>
-          <w:sz w:val="22"/>
-          <w:szCs w:val="22"/>
-          <w:lang w:val="en-US"/>
-        </w:rPr>
-        <w:t xml:space="preserve">either </w:t>
-      </w:r>
-      <w:r>
-        <w:rPr>
-          <w:rFonts w:ascii="Arial" w:hAnsi="Arial" w:cs="Arial"/>
-          <w:color w:val="000000" w:themeColor="text1"/>
-          <w:sz w:val="22"/>
-          <w:szCs w:val="22"/>
-          <w:lang w:val="en-US"/>
-        </w:rPr>
-        <w:t xml:space="preserve">sequence length </w:t>
-      </w:r>
-      <w:r>
-        <w:rPr>
-          <w:rFonts w:ascii="Arial" w:hAnsi="Arial" w:cs="Arial"/>
-          <w:color w:val="000000" w:themeColor="text1"/>
-          <w:sz w:val="22"/>
-          <w:szCs w:val="22"/>
-          <w:lang w:val="en-US"/>
-        </w:rPr>
-        <w:t xml:space="preserve">or user-defined parameter </w:t>
-      </w:r>
-      <w:r>
-        <w:rPr>
-          <w:rFonts w:ascii="Arial" w:hAnsi="Arial" w:cs="Arial"/>
-          <w:color w:val="000000" w:themeColor="text1"/>
-          <w:sz w:val="22"/>
-          <w:szCs w:val="22"/>
-          <w:lang w:val="en-US"/>
-        </w:rPr>
-        <w:t>action is performed</w:t>
-      </w:r>
-      <w:r>
-        <w:rPr>
-          <w:rFonts w:ascii="Arial" w:hAnsi="Arial" w:cs="Arial"/>
-          <w:color w:val="000000" w:themeColor="text1"/>
-          <w:sz w:val="22"/>
-          <w:szCs w:val="22"/>
-          <w:lang w:val="en-US"/>
-        </w:rPr>
-        <w:t xml:space="preserve">, </w:t>
-      </w:r>
-      <w:r>
-        <w:rPr>
-          <w:rFonts w:ascii="Arial" w:hAnsi="Arial" w:cs="Arial"/>
-          <w:color w:val="000000" w:themeColor="text1"/>
-          <w:sz w:val="22"/>
-          <w:szCs w:val="22"/>
-          <w:lang w:val="en-US"/>
-        </w:rPr>
-        <w:t>the ‘</w:t>
-      </w:r>
-      <w:r>
-        <w:rPr>
-          <w:rFonts w:ascii="Arial" w:hAnsi="Arial" w:cs="Arial"/>
-          <w:color w:val="942093"/>
-          <w:sz w:val="22"/>
-          <w:szCs w:val="22"/>
-          <w:lang w:val="en-US"/>
-        </w:rPr>
-        <w:t>Color by</w:t>
-      </w:r>
-      <w:r>
-        <w:rPr>
-          <w:rFonts w:ascii="Arial" w:hAnsi="Arial" w:cs="Arial"/>
-          <w:color w:val="000000" w:themeColor="text1"/>
-          <w:sz w:val="22"/>
-          <w:szCs w:val="22"/>
-          <w:lang w:val="en-US"/>
-        </w:rPr>
-        <w:t xml:space="preserve">’ combo-box is enabled and </w:t>
-      </w:r>
-      <w:r>
-        <w:rPr>
-          <w:rFonts w:ascii="Arial" w:hAnsi="Arial" w:cs="Arial"/>
-          <w:color w:val="000000" w:themeColor="text1"/>
-          <w:sz w:val="22"/>
-          <w:szCs w:val="22"/>
-          <w:lang w:val="en-US"/>
-        </w:rPr>
-        <w:t xml:space="preserve">it is </w:t>
-      </w:r>
-      <w:r>
-        <w:rPr>
-          <w:rFonts w:ascii="Arial" w:hAnsi="Arial" w:cs="Arial"/>
-          <w:color w:val="000000" w:themeColor="text1"/>
-          <w:sz w:val="22"/>
-          <w:szCs w:val="22"/>
-          <w:lang w:val="en-US"/>
-        </w:rPr>
-        <w:t xml:space="preserve">easily </w:t>
-      </w:r>
-      <w:r>
-        <w:rPr>
-          <w:rFonts w:ascii="Arial" w:hAnsi="Arial" w:cs="Arial"/>
-          <w:color w:val="000000" w:themeColor="text1"/>
-          <w:sz w:val="22"/>
-          <w:szCs w:val="22"/>
-          <w:lang w:val="en-US"/>
-        </w:rPr>
-        <w:t xml:space="preserve">possible to switch between </w:t>
-      </w:r>
-      <w:r>
-        <w:rPr>
-          <w:rFonts w:ascii="Arial" w:hAnsi="Arial" w:cs="Arial"/>
-          <w:color w:val="000000" w:themeColor="text1"/>
-          <w:sz w:val="22"/>
-          <w:szCs w:val="22"/>
-          <w:lang w:val="en-US"/>
-        </w:rPr>
-        <w:t>the newly added</w:t>
-      </w:r>
-      <w:r>
-        <w:rPr>
-          <w:rFonts w:ascii="Arial" w:hAnsi="Arial" w:cs="Arial"/>
-          <w:color w:val="000000" w:themeColor="text1"/>
-          <w:sz w:val="22"/>
-          <w:szCs w:val="22"/>
-          <w:lang w:val="en-US"/>
-        </w:rPr>
-        <w:t xml:space="preserve"> coloring</w:t>
-      </w:r>
-      <w:r>
-        <w:rPr>
-          <w:rFonts w:ascii="Arial" w:hAnsi="Arial" w:cs="Arial"/>
-          <w:color w:val="000000" w:themeColor="text1"/>
-          <w:sz w:val="22"/>
-          <w:szCs w:val="22"/>
-          <w:lang w:val="en-US"/>
-        </w:rPr>
-        <w:t xml:space="preserve"> options</w:t>
-      </w:r>
-      <w:r>
-        <w:rPr>
-          <w:rFonts w:ascii="Arial" w:hAnsi="Arial" w:cs="Arial"/>
-          <w:color w:val="000000" w:themeColor="text1"/>
-          <w:sz w:val="22"/>
-          <w:szCs w:val="22"/>
-          <w:lang w:val="en-US"/>
-        </w:rPr>
-        <w:t xml:space="preserve"> and the coloring by groups (or default color in case there are no defined groups).</w:t>
-      </w:r>
+        <w:rPr>
+          <w:rFonts w:ascii="Arial" w:hAnsi="Arial" w:cs="Arial"/>
+          <w:color w:val="000000" w:themeColor="text1"/>
+          <w:u w:val="single"/>
+          <w:lang w:val="en-US"/>
+        </w:rPr>
+      </w:pPr>
     </w:p>
     <w:p>
       <w:pPr>
@@ -12052,26 +12421,13 @@
           <w:lang w:val="en-US"/>
         </w:rPr>
       </w:pPr>
-    </w:p>
-    <w:p>
-      <w:pPr>
-        <w:pStyle w:val="NormalWeb"/>
-        <w:spacing w:before="120" w:beforeAutospacing="0"/>
+      <w:r>
         <w:rPr>
           <w:rFonts w:ascii="Arial" w:hAnsi="Arial" w:cs="Arial"/>
           <w:color w:val="000000" w:themeColor="text1"/>
           <w:u w:val="single"/>
           <w:lang w:val="en-US"/>
         </w:rPr>
-      </w:pPr>
-      <w:r>
-        <w:rPr>
-          <w:rFonts w:ascii="Arial" w:hAnsi="Arial" w:cs="Arial"/>
-          <w:color w:val="000000" w:themeColor="text1"/>
-          <w:u w:val="single"/>
-          <w:lang w:val="en-US"/>
-        </w:rPr>
-        <w:lastRenderedPageBreak/>
         <w:t>Interaction with the graph area</w:t>
       </w:r>
     </w:p>
@@ -13545,7 +13901,6 @@
           <w:szCs w:val="22"/>
           <w:lang w:val="en-US"/>
         </w:rPr>
-        <w:lastRenderedPageBreak/>
         <w:t>Interaction mode</w:t>
       </w:r>
       <w:r>
@@ -14868,6 +15223,7 @@
           <w:szCs w:val="22"/>
           <w:lang w:val="en-US"/>
         </w:rPr>
+        <w:lastRenderedPageBreak/>
         <w:t>Select all</w:t>
       </w:r>
       <w:r>
@@ -14942,7 +15298,6 @@
           <w:szCs w:val="22"/>
           <w:lang w:val="en-US"/>
         </w:rPr>
-        <w:lastRenderedPageBreak/>
         <w:t>Select by name</w:t>
       </w:r>
       <w:r>
@@ -16552,7 +16907,6 @@
           <w:u w:val="single"/>
           <w:lang w:val="en-US"/>
         </w:rPr>
-        <w:lastRenderedPageBreak/>
         <w:t>Windows</w:t>
       </w:r>
     </w:p>
@@ -18151,7 +18505,7 @@
   <w:abstractNum w:abstractNumId="6" w15:restartNumberingAfterBreak="0">
     <w:nsid w:val="343A60B2"/>
     <w:multiLevelType w:val="hybridMultilevel"/>
-    <w:tmpl w:val="2F1A61DC"/>
+    <w:tmpl w:val="ACE2E380"/>
     <w:lvl w:ilvl="0" w:tplc="08090001">
       <w:start w:val="1"/>
       <w:numFmt w:val="bullet"/>
@@ -18176,7 +18530,7 @@
         <w:rFonts w:ascii="Courier New" w:hAnsi="Courier New" w:cs="Courier New" w:hint="default"/>
       </w:rPr>
     </w:lvl>
-    <w:lvl w:ilvl="2" w:tplc="0809000F">
+    <w:lvl w:ilvl="2" w:tplc="49F22AA2">
       <w:start w:val="1"/>
       <w:numFmt w:val="decimal"/>
       <w:lvlText w:val="%3."/>
@@ -18184,6 +18538,9 @@
       <w:pPr>
         <w:ind w:left="2160" w:hanging="360"/>
       </w:pPr>
+      <w:rPr>
+        <w:color w:val="000000" w:themeColor="text1"/>
+      </w:rPr>
     </w:lvl>
     <w:lvl w:ilvl="3" w:tplc="0809000F">
       <w:start w:val="1"/>

</xml_diff>

<commit_message>
Limit the number of groups per category to 100. Add error if exceeds.
</commit_message>
<xml_diff>
--- a/manual/CLANS-Python Manual.docx
+++ b/manual/CLANS-Python Manual.docx
@@ -15836,7 +15836,29 @@
           <w:szCs w:val="22"/>
           <w:lang w:val="en-US"/>
         </w:rPr>
-        <w:t xml:space="preserve"> </w:t>
+        <w:t xml:space="preserve"> It is possible to define </w:t>
+      </w:r>
+      <w:proofErr w:type="spellStart"/>
+      <w:r>
+        <w:rPr>
+          <w:rFonts w:ascii="Arial" w:hAnsi="Arial" w:cs="Arial"/>
+          <w:color w:val="000000" w:themeColor="text1"/>
+          <w:sz w:val="22"/>
+          <w:szCs w:val="22"/>
+          <w:lang w:val="en-US"/>
+        </w:rPr>
+        <w:t>an</w:t>
+      </w:r>
+      <w:proofErr w:type="spellEnd"/>
+      <w:r>
+        <w:rPr>
+          <w:rFonts w:ascii="Arial" w:hAnsi="Arial" w:cs="Arial"/>
+          <w:color w:val="000000" w:themeColor="text1"/>
+          <w:sz w:val="22"/>
+          <w:szCs w:val="22"/>
+          <w:lang w:val="en-US"/>
+        </w:rPr>
+        <w:t xml:space="preserve"> unlimited number of grouping categories. The number of groups within each category is limited to 100. </w:t>
       </w:r>
       <w:r>
         <w:rPr>
@@ -16876,37 +16898,14 @@
           <w:lang w:val="en-US"/>
         </w:rPr>
       </w:pPr>
-    </w:p>
-    <w:p>
-      <w:pPr>
-        <w:pStyle w:val="NormalWeb"/>
-        <w:spacing w:before="120" w:beforeAutospacing="0" w:after="240" w:afterAutospacing="0"/>
+      <w:r>
         <w:rPr>
           <w:rFonts w:ascii="Arial" w:hAnsi="Arial" w:cs="Arial"/>
           <w:color w:val="000000" w:themeColor="text1"/>
           <w:u w:val="single"/>
           <w:lang w:val="en-US"/>
         </w:rPr>
-      </w:pPr>
-    </w:p>
-    <w:p>
-      <w:pPr>
-        <w:pStyle w:val="NormalWeb"/>
-        <w:spacing w:before="120" w:beforeAutospacing="0" w:after="240" w:afterAutospacing="0"/>
-        <w:rPr>
-          <w:rFonts w:ascii="Arial" w:hAnsi="Arial" w:cs="Arial"/>
-          <w:color w:val="000000" w:themeColor="text1"/>
-          <w:u w:val="single"/>
-          <w:lang w:val="en-US"/>
-        </w:rPr>
-      </w:pPr>
-      <w:r>
-        <w:rPr>
-          <w:rFonts w:ascii="Arial" w:hAnsi="Arial" w:cs="Arial"/>
-          <w:color w:val="000000" w:themeColor="text1"/>
-          <w:u w:val="single"/>
-          <w:lang w:val="en-US"/>
-        </w:rPr>
+        <w:lastRenderedPageBreak/>
         <w:t>Windows</w:t>
       </w:r>
     </w:p>

</xml_diff>

<commit_message>
Added full-CLANS file format including all grouping categories and metadata (as <seqparams> block).
</commit_message>
<xml_diff>
--- a/manual/CLANS-Python Manual.docx
+++ b/manual/CLANS-Python Manual.docx
@@ -11488,7 +11488,17 @@
           <w:szCs w:val="22"/>
           <w:lang w:val="en-US"/>
         </w:rPr>
-        <w:t xml:space="preserve">User-defined parameter: </w:t>
+        <w:t>Add/Configure custom</w:t>
+      </w:r>
+      <w:r>
+        <w:rPr>
+          <w:rFonts w:ascii="Arial" w:hAnsi="Arial" w:cs="Arial"/>
+          <w:color w:val="942093"/>
+          <w:sz w:val="22"/>
+          <w:szCs w:val="22"/>
+          <w:lang w:val="en-US"/>
+        </w:rPr>
+        <w:t xml:space="preserve"> parameter: </w:t>
       </w:r>
       <w:r>
         <w:rPr>

</xml_diff>

<commit_message>
Added nodes-configuration parameters to full-CLANS file format.
</commit_message>
<xml_diff>
--- a/manual/CLANS-Python Manual.docx
+++ b/manual/CLANS-Python Manual.docx
@@ -8002,7 +8002,57 @@
           <w:szCs w:val="22"/>
           <w:lang w:val="en-US"/>
         </w:rPr>
-        <w:t>a list of groups with their definitions and assigned sequences.</w:t>
+        <w:t>a list of groups with their</w:t>
+      </w:r>
+      <w:r>
+        <w:rPr>
+          <w:rFonts w:asciiTheme="minorBidi" w:hAnsiTheme="minorBidi" w:cstheme="minorBidi"/>
+          <w:color w:val="000000" w:themeColor="text1"/>
+          <w:sz w:val="22"/>
+          <w:szCs w:val="22"/>
+          <w:lang w:val="en-US"/>
+        </w:rPr>
+        <w:t xml:space="preserve"> presentation</w:t>
+      </w:r>
+      <w:r>
+        <w:rPr>
+          <w:rFonts w:asciiTheme="minorBidi" w:hAnsiTheme="minorBidi" w:cstheme="minorBidi"/>
+          <w:color w:val="000000" w:themeColor="text1"/>
+          <w:sz w:val="22"/>
+          <w:szCs w:val="22"/>
+          <w:lang w:val="en-US"/>
+        </w:rPr>
+        <w:t xml:space="preserve"> definitions</w:t>
+      </w:r>
+      <w:r>
+        <w:rPr>
+          <w:rFonts w:asciiTheme="minorBidi" w:hAnsiTheme="minorBidi" w:cstheme="minorBidi"/>
+          <w:color w:val="000000" w:themeColor="text1"/>
+          <w:sz w:val="22"/>
+          <w:szCs w:val="22"/>
+          <w:lang w:val="en-US"/>
+        </w:rPr>
+        <w:t xml:space="preserve"> (size, color, font-size, etc.)</w:t>
+      </w:r>
+      <w:r>
+        <w:rPr>
+          <w:rFonts w:asciiTheme="minorBidi" w:hAnsiTheme="minorBidi" w:cstheme="minorBidi"/>
+          <w:color w:val="000000" w:themeColor="text1"/>
+          <w:sz w:val="22"/>
+          <w:szCs w:val="22"/>
+          <w:lang w:val="en-US"/>
+        </w:rPr>
+        <w:t xml:space="preserve"> and assigned sequences.</w:t>
+      </w:r>
+      <w:r>
+        <w:rPr>
+          <w:rFonts w:asciiTheme="minorBidi" w:hAnsiTheme="minorBidi" w:cstheme="minorBidi"/>
+          <w:color w:val="000000" w:themeColor="text1"/>
+          <w:sz w:val="22"/>
+          <w:szCs w:val="22"/>
+          <w:lang w:val="en-US"/>
+        </w:rPr>
+        <w:t xml:space="preserve"> In case of more than one defined grouping category, the list of groups should follow the category name.</w:t>
       </w:r>
     </w:p>
     <w:p>
@@ -8050,10 +8100,14 @@
           <w:color w:val="000000" w:themeColor="text1"/>
           <w:sz w:val="22"/>
           <w:szCs w:val="22"/>
-        </w:rPr>
-        <w:t>name=</w:t>
-      </w:r>
-      <w:r>
+          <w:lang w:val="en-US"/>
+        </w:rPr>
+        <w:t>category=manual</w:t>
+      </w:r>
+    </w:p>
+    <w:p>
+      <w:pPr>
+        <w:pStyle w:val="ListParagraph"/>
         <w:rPr>
           <w:rFonts w:asciiTheme="minorBidi" w:hAnsiTheme="minorBidi" w:cstheme="minorBidi"/>
           <w:i/>
@@ -8063,12 +8117,8 @@
           <w:szCs w:val="22"/>
           <w:lang w:val="en-US"/>
         </w:rPr>
-        <w:t>Proteobacteria</w:t>
-      </w:r>
-    </w:p>
-    <w:p>
-      <w:pPr>
-        <w:pStyle w:val="ListParagraph"/>
+      </w:pPr>
+      <w:r>
         <w:rPr>
           <w:rFonts w:asciiTheme="minorBidi" w:hAnsiTheme="minorBidi" w:cstheme="minorBidi"/>
           <w:i/>
@@ -8077,7 +8127,8 @@
           <w:sz w:val="22"/>
           <w:szCs w:val="22"/>
         </w:rPr>
-      </w:pPr>
+        <w:t>name=</w:t>
+      </w:r>
       <w:r>
         <w:rPr>
           <w:rFonts w:asciiTheme="minorBidi" w:hAnsiTheme="minorBidi" w:cstheme="minorBidi"/>
@@ -8086,8 +8137,9 @@
           <w:color w:val="000000" w:themeColor="text1"/>
           <w:sz w:val="22"/>
           <w:szCs w:val="22"/>
-        </w:rPr>
-        <w:t>size=10</w:t>
+          <w:lang w:val="en-US"/>
+        </w:rPr>
+        <w:t>Proteobacteria</w:t>
       </w:r>
     </w:p>
     <w:p>
@@ -8111,7 +8163,7 @@
           <w:sz w:val="22"/>
           <w:szCs w:val="22"/>
         </w:rPr>
-        <w:t>hide=0</w:t>
+        <w:t>size=10</w:t>
       </w:r>
     </w:p>
     <w:p>
@@ -8126,6 +8178,7 @@
           <w:szCs w:val="22"/>
         </w:rPr>
       </w:pPr>
+      <w:proofErr w:type="spellStart"/>
       <w:r>
         <w:rPr>
           <w:rFonts w:asciiTheme="minorBidi" w:hAnsiTheme="minorBidi" w:cstheme="minorBidi"/>
@@ -8134,13 +8187,12 @@
           <w:color w:val="000000" w:themeColor="text1"/>
           <w:sz w:val="22"/>
           <w:szCs w:val="22"/>
-        </w:rPr>
-        <w:t>color=255;0;0;255</w:t>
-      </w:r>
-    </w:p>
-    <w:p>
-      <w:pPr>
-        <w:pStyle w:val="ListParagraph"/>
+          <w:lang w:val="en-US"/>
+        </w:rPr>
+        <w:t>name_size</w:t>
+      </w:r>
+      <w:proofErr w:type="spellEnd"/>
+      <w:r>
         <w:rPr>
           <w:rFonts w:asciiTheme="minorBidi" w:hAnsiTheme="minorBidi" w:cstheme="minorBidi"/>
           <w:i/>
@@ -8149,7 +8201,8 @@
           <w:sz w:val="22"/>
           <w:szCs w:val="22"/>
         </w:rPr>
-      </w:pPr>
+        <w:t>=</w:t>
+      </w:r>
       <w:r>
         <w:rPr>
           <w:rFonts w:asciiTheme="minorBidi" w:hAnsiTheme="minorBidi" w:cstheme="minorBidi"/>
@@ -8158,13 +8211,11 @@
           <w:color w:val="000000" w:themeColor="text1"/>
           <w:sz w:val="22"/>
           <w:szCs w:val="22"/>
-        </w:rPr>
-        <w:t>numbers=1;3;5;6;10;13;18;19;20;21;23;27;33;35;42;49;52;</w:t>
-      </w:r>
-    </w:p>
-    <w:p>
-      <w:pPr>
-        <w:pStyle w:val="ListParagraph"/>
+          <w:lang w:val="en-US"/>
+        </w:rPr>
+        <w:t>1</w:t>
+      </w:r>
+      <w:r>
         <w:rPr>
           <w:rFonts w:asciiTheme="minorBidi" w:hAnsiTheme="minorBidi" w:cstheme="minorBidi"/>
           <w:i/>
@@ -8172,10 +8223,13 @@
           <w:color w:val="000000" w:themeColor="text1"/>
           <w:sz w:val="22"/>
           <w:szCs w:val="22"/>
-          <w:lang w:val="en-US"/>
-        </w:rPr>
-      </w:pPr>
-      <w:r>
+        </w:rPr>
+        <w:t>0</w:t>
+      </w:r>
+    </w:p>
+    <w:p>
+      <w:pPr>
+        <w:pStyle w:val="ListParagraph"/>
         <w:rPr>
           <w:rFonts w:asciiTheme="minorBidi" w:hAnsiTheme="minorBidi" w:cstheme="minorBidi"/>
           <w:i/>
@@ -8183,11 +8237,8 @@
           <w:color w:val="000000" w:themeColor="text1"/>
           <w:sz w:val="22"/>
           <w:szCs w:val="22"/>
-          <w:lang w:val="en-US"/>
-        </w:rPr>
-        <w:t>&lt;/</w:t>
-      </w:r>
-      <w:proofErr w:type="spellStart"/>
+        </w:rPr>
+      </w:pPr>
       <w:r>
         <w:rPr>
           <w:rFonts w:asciiTheme="minorBidi" w:hAnsiTheme="minorBidi" w:cstheme="minorBidi"/>
@@ -8196,12 +8247,13 @@
           <w:color w:val="000000" w:themeColor="text1"/>
           <w:sz w:val="22"/>
           <w:szCs w:val="22"/>
-          <w:lang w:val="en-US"/>
-        </w:rPr>
-        <w:t>seqgroups</w:t>
-      </w:r>
-      <w:proofErr w:type="spellEnd"/>
-      <w:r>
+        </w:rPr>
+        <w:t>color=255;0;0;255</w:t>
+      </w:r>
+    </w:p>
+    <w:p>
+      <w:pPr>
+        <w:pStyle w:val="ListParagraph"/>
         <w:rPr>
           <w:rFonts w:asciiTheme="minorBidi" w:hAnsiTheme="minorBidi" w:cstheme="minorBidi"/>
           <w:i/>
@@ -8211,7 +8263,482 @@
           <w:szCs w:val="22"/>
           <w:lang w:val="en-US"/>
         </w:rPr>
+      </w:pPr>
+      <w:proofErr w:type="spellStart"/>
+      <w:r>
+        <w:rPr>
+          <w:rFonts w:asciiTheme="minorBidi" w:hAnsiTheme="minorBidi" w:cstheme="minorBidi"/>
+          <w:i/>
+          <w:iCs/>
+          <w:color w:val="000000" w:themeColor="text1"/>
+          <w:sz w:val="22"/>
+          <w:szCs w:val="22"/>
+          <w:lang w:val="en-US"/>
+        </w:rPr>
+        <w:t>is_bold</w:t>
+      </w:r>
+      <w:proofErr w:type="spellEnd"/>
+      <w:r>
+        <w:rPr>
+          <w:rFonts w:asciiTheme="minorBidi" w:hAnsiTheme="minorBidi" w:cstheme="minorBidi"/>
+          <w:i/>
+          <w:iCs/>
+          <w:color w:val="000000" w:themeColor="text1"/>
+          <w:sz w:val="22"/>
+          <w:szCs w:val="22"/>
+          <w:lang w:val="en-US"/>
+        </w:rPr>
+        <w:t>=True</w:t>
+      </w:r>
+    </w:p>
+    <w:p>
+      <w:pPr>
+        <w:pStyle w:val="ListParagraph"/>
+        <w:rPr>
+          <w:rFonts w:asciiTheme="minorBidi" w:hAnsiTheme="minorBidi" w:cstheme="minorBidi"/>
+          <w:i/>
+          <w:iCs/>
+          <w:color w:val="000000" w:themeColor="text1"/>
+          <w:sz w:val="22"/>
+          <w:szCs w:val="22"/>
+          <w:lang w:val="en-US"/>
+        </w:rPr>
+      </w:pPr>
+      <w:proofErr w:type="spellStart"/>
+      <w:r>
+        <w:rPr>
+          <w:rFonts w:asciiTheme="minorBidi" w:hAnsiTheme="minorBidi" w:cstheme="minorBidi"/>
+          <w:i/>
+          <w:iCs/>
+          <w:color w:val="000000" w:themeColor="text1"/>
+          <w:sz w:val="22"/>
+          <w:szCs w:val="22"/>
+          <w:lang w:val="en-US"/>
+        </w:rPr>
+        <w:t>is_italic</w:t>
+      </w:r>
+      <w:proofErr w:type="spellEnd"/>
+      <w:r>
+        <w:rPr>
+          <w:rFonts w:asciiTheme="minorBidi" w:hAnsiTheme="minorBidi" w:cstheme="minorBidi"/>
+          <w:i/>
+          <w:iCs/>
+          <w:color w:val="000000" w:themeColor="text1"/>
+          <w:sz w:val="22"/>
+          <w:szCs w:val="22"/>
+          <w:lang w:val="en-US"/>
+        </w:rPr>
+        <w:t>=False</w:t>
+      </w:r>
+    </w:p>
+    <w:p>
+      <w:pPr>
+        <w:pStyle w:val="ListParagraph"/>
+        <w:rPr>
+          <w:rFonts w:asciiTheme="minorBidi" w:hAnsiTheme="minorBidi" w:cstheme="minorBidi"/>
+          <w:i/>
+          <w:iCs/>
+          <w:color w:val="000000" w:themeColor="text1"/>
+          <w:sz w:val="22"/>
+          <w:szCs w:val="22"/>
+        </w:rPr>
+      </w:pPr>
+      <w:r>
+        <w:rPr>
+          <w:rFonts w:asciiTheme="minorBidi" w:hAnsiTheme="minorBidi" w:cstheme="minorBidi"/>
+          <w:i/>
+          <w:iCs/>
+          <w:color w:val="000000" w:themeColor="text1"/>
+          <w:sz w:val="22"/>
+          <w:szCs w:val="22"/>
+        </w:rPr>
+        <w:t>numbers=1;3;5;6;10;13;18;19;20;21;23;27;33;35;42;49;52;</w:t>
+      </w:r>
+    </w:p>
+    <w:p>
+      <w:pPr>
+        <w:pStyle w:val="ListParagraph"/>
+        <w:rPr>
+          <w:rFonts w:asciiTheme="minorBidi" w:hAnsiTheme="minorBidi" w:cstheme="minorBidi"/>
+          <w:i/>
+          <w:iCs/>
+          <w:color w:val="000000" w:themeColor="text1"/>
+          <w:sz w:val="22"/>
+          <w:szCs w:val="22"/>
+          <w:lang w:val="en-US"/>
+        </w:rPr>
+      </w:pPr>
+      <w:r>
+        <w:rPr>
+          <w:rFonts w:asciiTheme="minorBidi" w:hAnsiTheme="minorBidi" w:cstheme="minorBidi"/>
+          <w:i/>
+          <w:iCs/>
+          <w:color w:val="000000" w:themeColor="text1"/>
+          <w:sz w:val="22"/>
+          <w:szCs w:val="22"/>
+          <w:lang w:val="en-US"/>
+        </w:rPr>
+        <w:t>&lt;/</w:t>
+      </w:r>
+      <w:proofErr w:type="spellStart"/>
+      <w:r>
+        <w:rPr>
+          <w:rFonts w:asciiTheme="minorBidi" w:hAnsiTheme="minorBidi" w:cstheme="minorBidi"/>
+          <w:i/>
+          <w:iCs/>
+          <w:color w:val="000000" w:themeColor="text1"/>
+          <w:sz w:val="22"/>
+          <w:szCs w:val="22"/>
+          <w:lang w:val="en-US"/>
+        </w:rPr>
+        <w:t>seqgroups</w:t>
+      </w:r>
+      <w:proofErr w:type="spellEnd"/>
+      <w:r>
+        <w:rPr>
+          <w:rFonts w:asciiTheme="minorBidi" w:hAnsiTheme="minorBidi" w:cstheme="minorBidi"/>
+          <w:i/>
+          <w:iCs/>
+          <w:color w:val="000000" w:themeColor="text1"/>
+          <w:sz w:val="22"/>
+          <w:szCs w:val="22"/>
+          <w:lang w:val="en-US"/>
+        </w:rPr>
         <w:t>&gt;</w:t>
+      </w:r>
+    </w:p>
+    <w:p>
+      <w:pPr>
+        <w:pStyle w:val="ListParagraph"/>
+        <w:rPr>
+          <w:rFonts w:asciiTheme="minorBidi" w:hAnsiTheme="minorBidi" w:cstheme="minorBidi"/>
+          <w:i/>
+          <w:iCs/>
+          <w:color w:val="000000" w:themeColor="text1"/>
+          <w:sz w:val="22"/>
+          <w:szCs w:val="22"/>
+          <w:lang w:val="en-US"/>
+        </w:rPr>
+      </w:pPr>
+    </w:p>
+    <w:p>
+      <w:pPr>
+        <w:pStyle w:val="ListParagraph"/>
+        <w:numPr>
+          <w:ilvl w:val="0"/>
+          <w:numId w:val="7"/>
+        </w:numPr>
+        <w:rPr>
+          <w:rFonts w:asciiTheme="minorBidi" w:hAnsiTheme="minorBidi" w:cstheme="minorBidi"/>
+          <w:color w:val="000000" w:themeColor="text1"/>
+          <w:sz w:val="22"/>
+          <w:szCs w:val="22"/>
+          <w:lang w:val="en-US"/>
+        </w:rPr>
+      </w:pPr>
+      <w:r>
+        <w:rPr>
+          <w:rFonts w:asciiTheme="minorBidi" w:hAnsiTheme="minorBidi" w:cstheme="minorBidi"/>
+          <w:color w:val="000000" w:themeColor="text1"/>
+          <w:sz w:val="22"/>
+          <w:szCs w:val="22"/>
+          <w:lang w:val="en-US"/>
+        </w:rPr>
+        <w:t xml:space="preserve">Metadata block: </w:t>
+      </w:r>
+      <w:r>
+        <w:rPr>
+          <w:rFonts w:asciiTheme="minorBidi" w:hAnsiTheme="minorBidi" w:cstheme="minorBidi"/>
+          <w:color w:val="000000" w:themeColor="text1"/>
+          <w:sz w:val="22"/>
+          <w:szCs w:val="22"/>
+          <w:lang w:val="en-US"/>
+        </w:rPr>
+        <w:t>The values and color-range of the numeric parameters uploaded by the user in a previous CLANS-Python session</w:t>
+      </w:r>
+      <w:r>
+        <w:rPr>
+          <w:rFonts w:asciiTheme="minorBidi" w:hAnsiTheme="minorBidi" w:cstheme="minorBidi"/>
+          <w:color w:val="000000" w:themeColor="text1"/>
+          <w:sz w:val="22"/>
+          <w:szCs w:val="22"/>
+          <w:lang w:val="en-US"/>
+        </w:rPr>
+        <w:t xml:space="preserve"> (the values are separated by space)</w:t>
+      </w:r>
+      <w:r>
+        <w:rPr>
+          <w:rFonts w:asciiTheme="minorBidi" w:hAnsiTheme="minorBidi" w:cstheme="minorBidi"/>
+          <w:color w:val="000000" w:themeColor="text1"/>
+          <w:sz w:val="22"/>
+          <w:szCs w:val="22"/>
+          <w:lang w:val="en-US"/>
+        </w:rPr>
+        <w:t>.</w:t>
+      </w:r>
+    </w:p>
+    <w:p>
+      <w:pPr>
+        <w:rPr>
+          <w:rFonts w:asciiTheme="minorBidi" w:hAnsiTheme="minorBidi" w:cstheme="minorBidi"/>
+          <w:color w:val="000000" w:themeColor="text1"/>
+          <w:sz w:val="22"/>
+          <w:szCs w:val="22"/>
+          <w:lang w:val="en-US"/>
+        </w:rPr>
+      </w:pPr>
+    </w:p>
+    <w:p>
+      <w:pPr>
+        <w:pStyle w:val="ListParagraph"/>
+        <w:rPr>
+          <w:rFonts w:asciiTheme="minorBidi" w:hAnsiTheme="minorBidi" w:cstheme="minorBidi"/>
+          <w:i/>
+          <w:iCs/>
+          <w:color w:val="000000" w:themeColor="text1"/>
+          <w:sz w:val="22"/>
+          <w:szCs w:val="22"/>
+        </w:rPr>
+      </w:pPr>
+      <w:r>
+        <w:rPr>
+          <w:rFonts w:asciiTheme="minorBidi" w:hAnsiTheme="minorBidi" w:cstheme="minorBidi"/>
+          <w:i/>
+          <w:iCs/>
+          <w:color w:val="000000" w:themeColor="text1"/>
+          <w:sz w:val="22"/>
+          <w:szCs w:val="22"/>
+        </w:rPr>
+        <w:t>&lt;seq</w:t>
+      </w:r>
+      <w:r>
+        <w:rPr>
+          <w:rFonts w:asciiTheme="minorBidi" w:hAnsiTheme="minorBidi" w:cstheme="minorBidi"/>
+          <w:i/>
+          <w:iCs/>
+          <w:color w:val="000000" w:themeColor="text1"/>
+          <w:sz w:val="22"/>
+          <w:szCs w:val="22"/>
+          <w:lang w:val="en-US"/>
+        </w:rPr>
+        <w:t>param</w:t>
+      </w:r>
+      <w:r>
+        <w:rPr>
+          <w:rFonts w:asciiTheme="minorBidi" w:hAnsiTheme="minorBidi" w:cstheme="minorBidi"/>
+          <w:i/>
+          <w:iCs/>
+          <w:color w:val="000000" w:themeColor="text1"/>
+          <w:sz w:val="22"/>
+          <w:szCs w:val="22"/>
+        </w:rPr>
+        <w:t>s&gt;</w:t>
+      </w:r>
+    </w:p>
+    <w:p>
+      <w:pPr>
+        <w:pStyle w:val="ListParagraph"/>
+        <w:rPr>
+          <w:rFonts w:asciiTheme="minorBidi" w:hAnsiTheme="minorBidi" w:cstheme="minorBidi"/>
+          <w:i/>
+          <w:iCs/>
+          <w:color w:val="000000" w:themeColor="text1"/>
+          <w:sz w:val="22"/>
+          <w:szCs w:val="22"/>
+          <w:lang w:val="en-US"/>
+        </w:rPr>
+      </w:pPr>
+      <w:r>
+        <w:rPr>
+          <w:rFonts w:asciiTheme="minorBidi" w:hAnsiTheme="minorBidi" w:cstheme="minorBidi"/>
+          <w:i/>
+          <w:iCs/>
+          <w:color w:val="000000" w:themeColor="text1"/>
+          <w:sz w:val="22"/>
+          <w:szCs w:val="22"/>
+          <w:lang w:val="en-US"/>
+        </w:rPr>
+        <w:t>Param=Param1</w:t>
+      </w:r>
+    </w:p>
+    <w:p>
+      <w:pPr>
+        <w:pStyle w:val="ListParagraph"/>
+        <w:rPr>
+          <w:rFonts w:asciiTheme="minorBidi" w:hAnsiTheme="minorBidi" w:cstheme="minorBidi"/>
+          <w:i/>
+          <w:iCs/>
+          <w:color w:val="000000" w:themeColor="text1"/>
+          <w:sz w:val="22"/>
+          <w:szCs w:val="22"/>
+        </w:rPr>
+      </w:pPr>
+      <w:r>
+        <w:rPr>
+          <w:rFonts w:asciiTheme="minorBidi" w:hAnsiTheme="minorBidi" w:cstheme="minorBidi"/>
+          <w:i/>
+          <w:iCs/>
+          <w:color w:val="000000" w:themeColor="text1"/>
+          <w:sz w:val="22"/>
+          <w:szCs w:val="22"/>
+        </w:rPr>
+        <w:t>min_color=255;255;0;255</w:t>
+      </w:r>
+    </w:p>
+    <w:p>
+      <w:pPr>
+        <w:pStyle w:val="ListParagraph"/>
+        <w:rPr>
+          <w:rFonts w:asciiTheme="minorBidi" w:hAnsiTheme="minorBidi" w:cstheme="minorBidi"/>
+          <w:i/>
+          <w:iCs/>
+          <w:color w:val="000000" w:themeColor="text1"/>
+          <w:sz w:val="22"/>
+          <w:szCs w:val="22"/>
+        </w:rPr>
+      </w:pPr>
+      <w:r>
+        <w:rPr>
+          <w:rFonts w:asciiTheme="minorBidi" w:hAnsiTheme="minorBidi" w:cstheme="minorBidi"/>
+          <w:i/>
+          <w:iCs/>
+          <w:color w:val="000000" w:themeColor="text1"/>
+          <w:sz w:val="22"/>
+          <w:szCs w:val="22"/>
+        </w:rPr>
+        <w:t>max_color=255;0;0;255</w:t>
+      </w:r>
+    </w:p>
+    <w:p>
+      <w:pPr>
+        <w:pStyle w:val="ListParagraph"/>
+        <w:rPr>
+          <w:rFonts w:asciiTheme="minorBidi" w:hAnsiTheme="minorBidi" w:cstheme="minorBidi"/>
+          <w:i/>
+          <w:iCs/>
+          <w:color w:val="000000" w:themeColor="text1"/>
+          <w:sz w:val="22"/>
+          <w:szCs w:val="22"/>
+          <w:lang w:val="en-US"/>
+        </w:rPr>
+      </w:pPr>
+      <w:r>
+        <w:rPr>
+          <w:rFonts w:asciiTheme="minorBidi" w:hAnsiTheme="minorBidi" w:cstheme="minorBidi"/>
+          <w:i/>
+          <w:iCs/>
+          <w:color w:val="000000" w:themeColor="text1"/>
+          <w:sz w:val="22"/>
+          <w:szCs w:val="22"/>
+          <w:lang w:val="en-US"/>
+        </w:rPr>
+        <w:t>values=</w:t>
+      </w:r>
+      <w:r>
+        <w:rPr>
+          <w:rFonts w:asciiTheme="minorBidi" w:hAnsiTheme="minorBidi" w:cstheme="minorBidi"/>
+          <w:i/>
+          <w:iCs/>
+          <w:color w:val="000000" w:themeColor="text1"/>
+          <w:sz w:val="22"/>
+          <w:szCs w:val="22"/>
+          <w:lang w:val="en-US"/>
+        </w:rPr>
+        <w:t>0.0</w:t>
+      </w:r>
+      <w:r>
+        <w:rPr>
+          <w:rFonts w:asciiTheme="minorBidi" w:hAnsiTheme="minorBidi" w:cstheme="minorBidi"/>
+          <w:i/>
+          <w:iCs/>
+          <w:color w:val="000000" w:themeColor="text1"/>
+          <w:sz w:val="22"/>
+          <w:szCs w:val="22"/>
+          <w:lang w:val="en-US"/>
+        </w:rPr>
+        <w:t>7</w:t>
+      </w:r>
+      <w:r>
+        <w:rPr>
+          <w:rFonts w:asciiTheme="minorBidi" w:hAnsiTheme="minorBidi" w:cstheme="minorBidi"/>
+          <w:i/>
+          <w:iCs/>
+          <w:color w:val="000000" w:themeColor="text1"/>
+          <w:sz w:val="22"/>
+          <w:szCs w:val="22"/>
+          <w:lang w:val="en-US"/>
+        </w:rPr>
+        <w:t xml:space="preserve"> 0.94 0.56 0.01 0.25 0.53</w:t>
+      </w:r>
+    </w:p>
+    <w:p>
+      <w:pPr>
+        <w:pStyle w:val="ListParagraph"/>
+        <w:rPr>
+          <w:rFonts w:asciiTheme="minorBidi" w:hAnsiTheme="minorBidi" w:cstheme="minorBidi"/>
+          <w:i/>
+          <w:iCs/>
+          <w:color w:val="000000" w:themeColor="text1"/>
+          <w:sz w:val="22"/>
+          <w:szCs w:val="22"/>
+        </w:rPr>
+      </w:pPr>
+      <w:r>
+        <w:rPr>
+          <w:rFonts w:asciiTheme="minorBidi" w:hAnsiTheme="minorBidi" w:cstheme="minorBidi"/>
+          <w:i/>
+          <w:iCs/>
+          <w:color w:val="000000" w:themeColor="text1"/>
+          <w:sz w:val="22"/>
+          <w:szCs w:val="22"/>
+        </w:rPr>
+        <w:t>&lt;</w:t>
+      </w:r>
+      <w:r>
+        <w:rPr>
+          <w:rFonts w:asciiTheme="minorBidi" w:hAnsiTheme="minorBidi" w:cstheme="minorBidi"/>
+          <w:i/>
+          <w:iCs/>
+          <w:color w:val="000000" w:themeColor="text1"/>
+          <w:sz w:val="22"/>
+          <w:szCs w:val="22"/>
+          <w:lang w:val="en-US"/>
+        </w:rPr>
+        <w:t>/</w:t>
+      </w:r>
+      <w:r>
+        <w:rPr>
+          <w:rFonts w:asciiTheme="minorBidi" w:hAnsiTheme="minorBidi" w:cstheme="minorBidi"/>
+          <w:i/>
+          <w:iCs/>
+          <w:color w:val="000000" w:themeColor="text1"/>
+          <w:sz w:val="22"/>
+          <w:szCs w:val="22"/>
+        </w:rPr>
+        <w:t>seq</w:t>
+      </w:r>
+      <w:r>
+        <w:rPr>
+          <w:rFonts w:asciiTheme="minorBidi" w:hAnsiTheme="minorBidi" w:cstheme="minorBidi"/>
+          <w:i/>
+          <w:iCs/>
+          <w:color w:val="000000" w:themeColor="text1"/>
+          <w:sz w:val="22"/>
+          <w:szCs w:val="22"/>
+          <w:lang w:val="en-US"/>
+        </w:rPr>
+        <w:t>param</w:t>
+      </w:r>
+      <w:r>
+        <w:rPr>
+          <w:rFonts w:asciiTheme="minorBidi" w:hAnsiTheme="minorBidi" w:cstheme="minorBidi"/>
+          <w:i/>
+          <w:iCs/>
+          <w:color w:val="000000" w:themeColor="text1"/>
+          <w:sz w:val="22"/>
+          <w:szCs w:val="22"/>
+        </w:rPr>
+        <w:t>s&gt;</w:t>
       </w:r>
     </w:p>
     <w:p>
@@ -8385,6 +8912,7 @@
           <w:szCs w:val="22"/>
           <w:lang w:val="en-US"/>
         </w:rPr>
+        <w:lastRenderedPageBreak/>
         <w:t>Mandatory columns:</w:t>
       </w:r>
     </w:p>
@@ -8751,7 +9279,6 @@
           <w:u w:val="single"/>
           <w:lang w:val="en-US"/>
         </w:rPr>
-        <w:lastRenderedPageBreak/>
         <w:t>Menus</w:t>
       </w:r>
     </w:p>
@@ -8880,6 +9407,16 @@
         </w:rPr>
         <w:t>CLANS format</w:t>
       </w:r>
+      <w:r>
+        <w:rPr>
+          <w:rFonts w:ascii="Arial" w:hAnsi="Arial" w:cs="Arial"/>
+          <w:color w:val="000000" w:themeColor="text1"/>
+          <w:sz w:val="22"/>
+          <w:szCs w:val="22"/>
+          <w:lang w:val="en-US"/>
+        </w:rPr>
+        <w:t>, in one of the following three forms:</w:t>
+      </w:r>
     </w:p>
     <w:p>
       <w:pPr>
@@ -8907,7 +9444,47 @@
           <w:szCs w:val="22"/>
           <w:lang w:val="en-US"/>
         </w:rPr>
-        <w:t>Standard (full) CLANS format – includes the sequences block and is compatible with older versions of the CLANS program.</w:t>
+        <w:t>Full CLANS:</w:t>
+      </w:r>
+      <w:r>
+        <w:rPr>
+          <w:rFonts w:ascii="Arial" w:hAnsi="Arial" w:cs="Arial"/>
+          <w:color w:val="000000" w:themeColor="text1"/>
+          <w:sz w:val="22"/>
+          <w:szCs w:val="22"/>
+          <w:lang w:val="en-US"/>
+        </w:rPr>
+        <w:t xml:space="preserve"> </w:t>
+      </w:r>
+      <w:r>
+        <w:rPr>
+          <w:rFonts w:ascii="Arial" w:hAnsi="Arial" w:cs="Arial"/>
+          <w:color w:val="000000" w:themeColor="text1"/>
+          <w:sz w:val="22"/>
+          <w:szCs w:val="22"/>
+          <w:lang w:val="en-US"/>
+        </w:rPr>
+        <w:t xml:space="preserve">format: </w:t>
+      </w:r>
+      <w:r>
+        <w:rPr>
+          <w:rFonts w:ascii="Arial" w:hAnsi="Arial" w:cs="Arial"/>
+          <w:color w:val="000000" w:themeColor="text1"/>
+          <w:sz w:val="22"/>
+          <w:szCs w:val="22"/>
+          <w:lang w:val="en-US"/>
+        </w:rPr>
+        <w:t xml:space="preserve">A file that was saved in a previous session of CLANS-Python. </w:t>
+      </w:r>
+      <w:r>
+        <w:rPr>
+          <w:rFonts w:ascii="Arial" w:hAnsi="Arial" w:cs="Arial"/>
+          <w:color w:val="000000" w:themeColor="text1"/>
+          <w:sz w:val="22"/>
+          <w:szCs w:val="22"/>
+          <w:lang w:val="en-US"/>
+        </w:rPr>
+        <w:t>Includes the sequences, groups, metadata and all other session-saved parameters.</w:t>
       </w:r>
     </w:p>
     <w:p>
@@ -8936,7 +9513,96 @@
           <w:szCs w:val="22"/>
           <w:lang w:val="en-US"/>
         </w:rPr>
-        <w:t xml:space="preserve">Minimal CLANS – </w:t>
+        <w:t>Standard (</w:t>
+      </w:r>
+      <w:r>
+        <w:rPr>
+          <w:rFonts w:ascii="Arial" w:hAnsi="Arial" w:cs="Arial"/>
+          <w:color w:val="000000" w:themeColor="text1"/>
+          <w:sz w:val="22"/>
+          <w:szCs w:val="22"/>
+          <w:lang w:val="en-US"/>
+        </w:rPr>
+        <w:t>compatible</w:t>
+      </w:r>
+      <w:r>
+        <w:rPr>
+          <w:rFonts w:ascii="Arial" w:hAnsi="Arial" w:cs="Arial"/>
+          <w:color w:val="000000" w:themeColor="text1"/>
+          <w:sz w:val="22"/>
+          <w:szCs w:val="22"/>
+          <w:lang w:val="en-US"/>
+        </w:rPr>
+        <w:t>) CLANS format</w:t>
+      </w:r>
+      <w:r>
+        <w:rPr>
+          <w:rFonts w:ascii="Arial" w:hAnsi="Arial" w:cs="Arial"/>
+          <w:color w:val="000000" w:themeColor="text1"/>
+          <w:sz w:val="22"/>
+          <w:szCs w:val="22"/>
+          <w:lang w:val="en-US"/>
+        </w:rPr>
+        <w:t>:</w:t>
+      </w:r>
+      <w:r>
+        <w:rPr>
+          <w:rFonts w:ascii="Arial" w:hAnsi="Arial" w:cs="Arial"/>
+          <w:color w:val="000000" w:themeColor="text1"/>
+          <w:sz w:val="22"/>
+          <w:szCs w:val="22"/>
+          <w:lang w:val="en-US"/>
+        </w:rPr>
+        <w:t xml:space="preserve"> includes the sequences block and is compatible with older versions of the CLANS program.</w:t>
+      </w:r>
+    </w:p>
+    <w:p>
+      <w:pPr>
+        <w:pStyle w:val="NormalWeb"/>
+        <w:numPr>
+          <w:ilvl w:val="2"/>
+          <w:numId w:val="7"/>
+        </w:numPr>
+        <w:spacing w:before="0" w:beforeAutospacing="0"/>
+        <w:rPr>
+          <w:rFonts w:ascii="Arial" w:hAnsi="Arial" w:cs="Arial"/>
+          <w:b/>
+          <w:bCs/>
+          <w:color w:val="000000" w:themeColor="text1"/>
+          <w:sz w:val="22"/>
+          <w:szCs w:val="22"/>
+          <w:lang w:val="en-US"/>
+        </w:rPr>
+      </w:pPr>
+      <w:r>
+        <w:rPr>
+          <w:rFonts w:ascii="Arial" w:hAnsi="Arial" w:cs="Arial"/>
+          <w:color w:val="000000" w:themeColor="text1"/>
+          <w:sz w:val="22"/>
+          <w:szCs w:val="22"/>
+          <w:lang w:val="en-US"/>
+        </w:rPr>
+        <w:t>Minimal CLANS</w:t>
+      </w:r>
+      <w:r>
+        <w:rPr>
+          <w:rFonts w:ascii="Arial" w:hAnsi="Arial" w:cs="Arial"/>
+          <w:color w:val="000000" w:themeColor="text1"/>
+          <w:sz w:val="22"/>
+          <w:szCs w:val="22"/>
+          <w:lang w:val="en-US"/>
+        </w:rPr>
+        <w:t xml:space="preserve"> format:</w:t>
+      </w:r>
+      <w:r>
+        <w:rPr>
+          <w:rFonts w:ascii="Arial" w:hAnsi="Arial" w:cs="Arial"/>
+          <w:color w:val="000000" w:themeColor="text1"/>
+          <w:sz w:val="22"/>
+          <w:szCs w:val="22"/>
+          <w:lang w:val="en-US"/>
+        </w:rPr>
+        <w:t xml:space="preserve"> </w:t>
       </w:r>
       <w:r>
         <w:rPr>
@@ -9086,7 +9752,7 @@
           <w:ilvl w:val="1"/>
           <w:numId w:val="7"/>
         </w:numPr>
-        <w:spacing w:before="0" w:beforeAutospacing="0"/>
+        <w:spacing w:before="120" w:beforeAutospacing="0"/>
         <w:rPr>
           <w:rFonts w:ascii="Arial" w:hAnsi="Arial" w:cs="Arial"/>
           <w:b/>
@@ -9105,17 +9771,86 @@
           <w:szCs w:val="22"/>
           <w:lang w:val="en-US"/>
         </w:rPr>
-        <w:t xml:space="preserve">The </w:t>
-      </w:r>
-      <w:r>
-        <w:rPr>
-          <w:rFonts w:ascii="Arial" w:hAnsi="Arial" w:cs="Arial"/>
-          <w:color w:val="000000" w:themeColor="text1"/>
-          <w:sz w:val="22"/>
-          <w:szCs w:val="22"/>
-          <w:lang w:val="en-US"/>
-        </w:rPr>
-        <w:t>‘CLANS’ format can keep the data-points current coordinates, the groups definitions and all the running parameters. Thus, it is recommended for further visualization using the CLANS-Python tool.</w:t>
+        <w:t>CLANS format options:</w:t>
+      </w:r>
+    </w:p>
+    <w:p>
+      <w:pPr>
+        <w:pStyle w:val="NormalWeb"/>
+        <w:numPr>
+          <w:ilvl w:val="2"/>
+          <w:numId w:val="7"/>
+        </w:numPr>
+        <w:spacing w:before="120" w:beforeAutospacing="0"/>
+        <w:rPr>
+          <w:rFonts w:ascii="Arial" w:hAnsi="Arial" w:cs="Arial"/>
+          <w:b/>
+          <w:bCs/>
+          <w:color w:val="000000" w:themeColor="text1"/>
+          <w:sz w:val="22"/>
+          <w:szCs w:val="22"/>
+          <w:lang w:val="en-US"/>
+        </w:rPr>
+      </w:pPr>
+      <w:r>
+        <w:rPr>
+          <w:rFonts w:ascii="Arial" w:hAnsi="Arial" w:cs="Arial"/>
+          <w:color w:val="000000" w:themeColor="text1"/>
+          <w:sz w:val="22"/>
+          <w:szCs w:val="22"/>
+          <w:lang w:val="en-US"/>
+        </w:rPr>
+        <w:t>Full CLANS: format:</w:t>
+      </w:r>
+      <w:r>
+        <w:rPr>
+          <w:rFonts w:ascii="Arial" w:hAnsi="Arial" w:cs="Arial"/>
+          <w:color w:val="000000" w:themeColor="text1"/>
+          <w:sz w:val="22"/>
+          <w:szCs w:val="22"/>
+          <w:lang w:val="en-US"/>
+        </w:rPr>
+        <w:t xml:space="preserve"> Saves all the information required to restore the current session</w:t>
+      </w:r>
+      <w:r>
+        <w:rPr>
+          <w:rFonts w:ascii="Arial" w:hAnsi="Arial" w:cs="Arial"/>
+          <w:color w:val="000000" w:themeColor="text1"/>
+          <w:sz w:val="22"/>
+          <w:szCs w:val="22"/>
+          <w:lang w:val="en-US"/>
+        </w:rPr>
+        <w:t xml:space="preserve"> </w:t>
+      </w:r>
+      <w:r>
+        <w:rPr>
+          <w:rFonts w:ascii="Arial" w:hAnsi="Arial" w:cs="Arial"/>
+          <w:color w:val="000000" w:themeColor="text1"/>
+          <w:sz w:val="22"/>
+          <w:szCs w:val="22"/>
+          <w:lang w:val="en-US"/>
+        </w:rPr>
+        <w:t xml:space="preserve">of CLANS-Python </w:t>
+      </w:r>
+      <w:r>
+        <w:rPr>
+          <w:rFonts w:ascii="Arial" w:hAnsi="Arial" w:cs="Arial"/>
+          <w:color w:val="000000" w:themeColor="text1"/>
+          <w:sz w:val="22"/>
+          <w:szCs w:val="22"/>
+          <w:lang w:val="en-US"/>
+        </w:rPr>
+        <w:t>(including the sequences, coordinates, groups, metadata and running-parameters)</w:t>
+      </w:r>
+      <w:r>
+        <w:rPr>
+          <w:rFonts w:ascii="Arial" w:hAnsi="Arial" w:cs="Arial"/>
+          <w:color w:val="000000" w:themeColor="text1"/>
+          <w:sz w:val="22"/>
+          <w:szCs w:val="22"/>
+          <w:lang w:val="en-US"/>
+        </w:rPr>
+        <w:t>.</w:t>
       </w:r>
     </w:p>
     <w:p>
@@ -9144,6 +9879,75 @@
           <w:szCs w:val="22"/>
           <w:lang w:val="en-US"/>
         </w:rPr>
+        <w:t>Standard CLANS</w:t>
+      </w:r>
+      <w:r>
+        <w:rPr>
+          <w:rFonts w:ascii="Arial" w:hAnsi="Arial" w:cs="Arial"/>
+          <w:color w:val="000000" w:themeColor="text1"/>
+          <w:sz w:val="22"/>
+          <w:szCs w:val="22"/>
+          <w:lang w:val="en-US"/>
+        </w:rPr>
+        <w:t xml:space="preserve"> format</w:t>
+      </w:r>
+      <w:r>
+        <w:rPr>
+          <w:rFonts w:ascii="Arial" w:hAnsi="Arial" w:cs="Arial"/>
+          <w:color w:val="000000" w:themeColor="text1"/>
+          <w:sz w:val="22"/>
+          <w:szCs w:val="22"/>
+          <w:lang w:val="en-US"/>
+        </w:rPr>
+        <w:t>:</w:t>
+      </w:r>
+      <w:r>
+        <w:rPr>
+          <w:rFonts w:ascii="Arial" w:hAnsi="Arial" w:cs="Arial"/>
+          <w:color w:val="000000" w:themeColor="text1"/>
+          <w:sz w:val="22"/>
+          <w:szCs w:val="22"/>
+          <w:lang w:val="en-US"/>
+        </w:rPr>
+        <w:t xml:space="preserve"> </w:t>
+      </w:r>
+      <w:r>
+        <w:rPr>
+          <w:rFonts w:ascii="Arial" w:hAnsi="Arial" w:cs="Arial"/>
+          <w:color w:val="000000" w:themeColor="text1"/>
+          <w:sz w:val="22"/>
+          <w:szCs w:val="22"/>
+          <w:lang w:val="en-US"/>
+        </w:rPr>
+        <w:t>compatible with older versions of CLANS.</w:t>
+      </w:r>
+    </w:p>
+    <w:p>
+      <w:pPr>
+        <w:pStyle w:val="NormalWeb"/>
+        <w:numPr>
+          <w:ilvl w:val="2"/>
+          <w:numId w:val="7"/>
+        </w:numPr>
+        <w:spacing w:before="0" w:beforeAutospacing="0"/>
+        <w:rPr>
+          <w:rFonts w:ascii="Arial" w:hAnsi="Arial" w:cs="Arial"/>
+          <w:b/>
+          <w:bCs/>
+          <w:color w:val="000000" w:themeColor="text1"/>
+          <w:sz w:val="22"/>
+          <w:szCs w:val="22"/>
+          <w:lang w:val="en-US"/>
+        </w:rPr>
+      </w:pPr>
+      <w:r>
+        <w:rPr>
+          <w:rFonts w:ascii="Arial" w:hAnsi="Arial" w:cs="Arial"/>
+          <w:color w:val="000000" w:themeColor="text1"/>
+          <w:sz w:val="22"/>
+          <w:szCs w:val="22"/>
+          <w:lang w:val="en-US"/>
+        </w:rPr>
         <w:t xml:space="preserve">Minimal CLANS format </w:t>
       </w:r>
       <w:r>
@@ -9174,7 +9978,8 @@
           <w:ilvl w:val="1"/>
           <w:numId w:val="7"/>
         </w:numPr>
-        <w:spacing w:before="0" w:beforeAutospacing="0"/>
+        <w:spacing w:before="120" w:beforeAutospacing="0"/>
+        <w:ind w:left="1434" w:hanging="357"/>
         <w:rPr>
           <w:rFonts w:ascii="Arial" w:hAnsi="Arial" w:cs="Arial"/>
           <w:b/>
@@ -9782,6 +10587,7 @@
           <w:szCs w:val="22"/>
           <w:lang w:val="en-US"/>
         </w:rPr>
+        <w:lastRenderedPageBreak/>
         <w:t xml:space="preserve">Taxonomy: </w:t>
       </w:r>
       <w:r>
@@ -10322,7 +11128,6 @@
           <w:szCs w:val="22"/>
           <w:lang w:val="en-US"/>
         </w:rPr>
-        <w:lastRenderedPageBreak/>
         <w:t xml:space="preserve">The colors </w:t>
       </w:r>
       <w:r>
@@ -11618,7 +12423,18 @@
           <w:szCs w:val="22"/>
           <w:lang w:val="en-US"/>
         </w:rPr>
-        <w:t>metadata files with different parameters can be uploaded and the information is added to the already existing user-defined parameters.</w:t>
+        <w:t xml:space="preserve">metadata files with different parameters </w:t>
+      </w:r>
+      <w:r>
+        <w:rPr>
+          <w:rFonts w:ascii="Arial" w:hAnsi="Arial" w:cs="Arial"/>
+          <w:color w:val="000000" w:themeColor="text1"/>
+          <w:sz w:val="22"/>
+          <w:szCs w:val="22"/>
+          <w:lang w:val="en-US"/>
+        </w:rPr>
+        <w:lastRenderedPageBreak/>
+        <w:t>can be uploaded and the information is added to the already existing user-defined parameters.</w:t>
       </w:r>
     </w:p>
     <w:p>
@@ -13381,6 +14197,7 @@
           <w:szCs w:val="22"/>
           <w:lang w:val="en-US"/>
         </w:rPr>
+        <w:lastRenderedPageBreak/>
         <w:t>Zoom in/out</w:t>
       </w:r>
       <w:r>
@@ -14805,6 +15622,7 @@
           <w:szCs w:val="22"/>
           <w:lang w:val="en-US"/>
         </w:rPr>
+        <w:lastRenderedPageBreak/>
         <w:t>All / Selected</w:t>
       </w:r>
       <w:r>
@@ -15233,7 +16051,6 @@
           <w:szCs w:val="22"/>
           <w:lang w:val="en-US"/>
         </w:rPr>
-        <w:lastRenderedPageBreak/>
         <w:t>Select all</w:t>
       </w:r>
       <w:r>
@@ -16344,7 +17161,18 @@
           <w:szCs w:val="22"/>
           <w:lang w:val="en-US"/>
         </w:rPr>
-        <w:t>. At the bottom of this window there is a list of the group’s members, in which it is possible to select sequences and remove them from the group.</w:t>
+        <w:t xml:space="preserve">. At the bottom of this window there is a list of the group’s members, in which it is possible to select sequences </w:t>
+      </w:r>
+      <w:r>
+        <w:rPr>
+          <w:rFonts w:ascii="Arial" w:hAnsi="Arial" w:cs="Arial"/>
+          <w:color w:val="000000" w:themeColor="text1"/>
+          <w:sz w:val="22"/>
+          <w:szCs w:val="22"/>
+          <w:lang w:val="en-US"/>
+        </w:rPr>
+        <w:lastRenderedPageBreak/>
+        <w:t>and remove them from the group.</w:t>
       </w:r>
       <w:r>
         <w:rPr>
@@ -16915,7 +17743,6 @@
           <w:u w:val="single"/>
           <w:lang w:val="en-US"/>
         </w:rPr>
-        <w:lastRenderedPageBreak/>
         <w:t>Windows</w:t>
       </w:r>
     </w:p>
@@ -17796,6 +18623,7 @@
           <w:szCs w:val="22"/>
           <w:lang w:val="en-US"/>
         </w:rPr>
+        <w:lastRenderedPageBreak/>
         <w:t>All the changes to the selected subset are updated in the graph as well.</w:t>
       </w:r>
     </w:p>
@@ -19564,7 +20392,7 @@
   <w:abstractNum w:abstractNumId="15" w15:restartNumberingAfterBreak="0">
     <w:nsid w:val="539D677E"/>
     <w:multiLevelType w:val="hybridMultilevel"/>
-    <w:tmpl w:val="1C52B624"/>
+    <w:tmpl w:val="950A453E"/>
     <w:lvl w:ilvl="0" w:tplc="08090001">
       <w:start w:val="1"/>
       <w:numFmt w:val="bullet"/>

</xml_diff>

<commit_message>
- Added the option to edit grouping-categories. Save settings at the category level in addition to the group level. - Fixed many incorrect behaviours.
</commit_message>
<xml_diff>
--- a/manual/CLANS-Python Manual.docx
+++ b/manual/CLANS-Python Manual.docx
@@ -8632,27 +8632,7 @@
           <w:szCs w:val="22"/>
           <w:lang w:val="en-US"/>
         </w:rPr>
-        <w:t xml:space="preserve"> </w:t>
-      </w:r>
-      <w:r>
-        <w:rPr>
-          <w:rFonts w:asciiTheme="minorBidi" w:hAnsiTheme="minorBidi" w:cstheme="minorBidi"/>
-          <w:color w:val="000000" w:themeColor="text1"/>
-          <w:sz w:val="22"/>
-          <w:szCs w:val="22"/>
-          <w:lang w:val="en-US"/>
-        </w:rPr>
-        <w:t>session</w:t>
-      </w:r>
-      <w:r>
-        <w:rPr>
-          <w:rFonts w:asciiTheme="minorBidi" w:hAnsiTheme="minorBidi" w:cstheme="minorBidi"/>
-          <w:color w:val="000000" w:themeColor="text1"/>
-          <w:sz w:val="22"/>
-          <w:szCs w:val="22"/>
-          <w:lang w:val="en-US"/>
-        </w:rPr>
-        <w:t xml:space="preserve"> of</w:t>
+        <w:t xml:space="preserve"> session of</w:t>
       </w:r>
       <w:r>
         <w:rPr>
@@ -9025,17 +9005,7 @@
           <w:szCs w:val="22"/>
           <w:lang w:val="en-US"/>
         </w:rPr>
-        <w:t xml:space="preserve"> </w:t>
-      </w:r>
-      <w:r>
-        <w:rPr>
-          <w:rFonts w:asciiTheme="minorBidi" w:hAnsiTheme="minorBidi" w:cstheme="minorBidi"/>
-          <w:color w:val="000000" w:themeColor="text1"/>
-          <w:sz w:val="22"/>
-          <w:szCs w:val="22"/>
-          <w:lang w:val="en-US"/>
-        </w:rPr>
-        <w:t>CLANS-Python</w:t>
+        <w:t xml:space="preserve"> CLANS-Python</w:t>
       </w:r>
       <w:r>
         <w:rPr>
@@ -9353,108 +9323,6 @@
           <w:szCs w:val="22"/>
         </w:rPr>
         <w:t>taxonomy&gt;</w:t>
-      </w:r>
-    </w:p>
-    <w:p>
-      <w:pPr>
-        <w:pStyle w:val="NormalWeb"/>
-        <w:spacing w:after="0" w:afterAutospacing="0"/>
-        <w:rPr>
-          <w:rFonts w:ascii="Arial" w:hAnsi="Arial" w:cs="Arial"/>
-          <w:color w:val="000000" w:themeColor="text1"/>
-          <w:sz w:val="22"/>
-          <w:szCs w:val="22"/>
-          <w:u w:val="single"/>
-          <w:lang w:val="en-US"/>
-        </w:rPr>
-      </w:pPr>
-      <w:r>
-        <w:rPr>
-          <w:rFonts w:ascii="Arial" w:hAnsi="Arial" w:cs="Arial"/>
-          <w:color w:val="000000" w:themeColor="text1"/>
-          <w:sz w:val="22"/>
-          <w:szCs w:val="22"/>
-          <w:u w:val="single"/>
-          <w:lang w:val="en-US"/>
-        </w:rPr>
-        <w:t>Minimal-</w:t>
-      </w:r>
-      <w:r>
-        <w:rPr>
-          <w:rFonts w:ascii="Arial" w:hAnsi="Arial" w:cs="Arial"/>
-          <w:color w:val="000000" w:themeColor="text1"/>
-          <w:sz w:val="22"/>
-          <w:szCs w:val="22"/>
-          <w:u w:val="single"/>
-          <w:lang w:val="en-US"/>
-        </w:rPr>
-        <w:t>CLANS format</w:t>
-      </w:r>
-      <w:r>
-        <w:rPr>
-          <w:rFonts w:ascii="Arial" w:hAnsi="Arial" w:cs="Arial"/>
-          <w:color w:val="000000" w:themeColor="text1"/>
-          <w:sz w:val="22"/>
-          <w:szCs w:val="22"/>
-          <w:u w:val="single"/>
-          <w:lang w:val="en-US"/>
-        </w:rPr>
-        <w:t xml:space="preserve"> (mini-clans)</w:t>
-      </w:r>
-    </w:p>
-    <w:p>
-      <w:pPr>
-        <w:pStyle w:val="NormalWeb"/>
-        <w:spacing w:before="120" w:beforeAutospacing="0" w:after="0" w:afterAutospacing="0"/>
-        <w:rPr>
-          <w:rFonts w:ascii="Arial" w:hAnsi="Arial" w:cs="Arial"/>
-          <w:color w:val="000000" w:themeColor="text1"/>
-          <w:sz w:val="22"/>
-          <w:szCs w:val="22"/>
-          <w:lang w:val="en-US"/>
-        </w:rPr>
-      </w:pPr>
-      <w:r>
-        <w:rPr>
-          <w:rFonts w:ascii="Arial" w:hAnsi="Arial" w:cs="Arial"/>
-          <w:color w:val="000000" w:themeColor="text1"/>
-          <w:sz w:val="22"/>
-          <w:szCs w:val="22"/>
-          <w:lang w:val="en-US"/>
-        </w:rPr>
-        <w:t xml:space="preserve">This format is a shorter version of the standard CLANS format, as it does not include the sequences block (&lt;seq&gt;). It may be useful when dealing with large </w:t>
-      </w:r>
-      <w:proofErr w:type="gramStart"/>
-      <w:r>
-        <w:rPr>
-          <w:rFonts w:ascii="Arial" w:hAnsi="Arial" w:cs="Arial"/>
-          <w:color w:val="000000" w:themeColor="text1"/>
-          <w:sz w:val="22"/>
-          <w:szCs w:val="22"/>
-          <w:lang w:val="en-US"/>
-        </w:rPr>
-        <w:t>amount</w:t>
-      </w:r>
-      <w:proofErr w:type="gramEnd"/>
-      <w:r>
-        <w:rPr>
-          <w:rFonts w:ascii="Arial" w:hAnsi="Arial" w:cs="Arial"/>
-          <w:color w:val="000000" w:themeColor="text1"/>
-          <w:sz w:val="22"/>
-          <w:szCs w:val="22"/>
-          <w:lang w:val="en-US"/>
-        </w:rPr>
-        <w:t xml:space="preserve"> of sequences, to reduce the file size</w:t>
-      </w:r>
-      <w:r>
-        <w:rPr>
-          <w:rFonts w:ascii="Arial" w:hAnsi="Arial" w:cs="Arial"/>
-          <w:color w:val="000000" w:themeColor="text1"/>
-          <w:sz w:val="22"/>
-          <w:szCs w:val="22"/>
-          <w:lang w:val="en-US"/>
-        </w:rPr>
-        <w:t>.</w:t>
       </w:r>
     </w:p>
     <w:p>
@@ -9743,135 +9611,13 @@
           <w:lang w:val="en-US"/>
         </w:rPr>
       </w:pPr>
-    </w:p>
-    <w:p>
-      <w:pPr>
-        <w:pStyle w:val="NormalWeb"/>
+      <w:r>
         <w:rPr>
           <w:rFonts w:ascii="Arial" w:hAnsi="Arial" w:cs="Arial"/>
           <w:color w:val="009193"/>
           <w:u w:val="single"/>
           <w:lang w:val="en-US"/>
         </w:rPr>
-      </w:pPr>
-    </w:p>
-    <w:p>
-      <w:pPr>
-        <w:pStyle w:val="NormalWeb"/>
-        <w:rPr>
-          <w:rFonts w:ascii="Arial" w:hAnsi="Arial" w:cs="Arial"/>
-          <w:color w:val="009193"/>
-          <w:u w:val="single"/>
-          <w:lang w:val="en-US"/>
-        </w:rPr>
-      </w:pPr>
-    </w:p>
-    <w:p>
-      <w:pPr>
-        <w:pStyle w:val="NormalWeb"/>
-        <w:rPr>
-          <w:rFonts w:ascii="Arial" w:hAnsi="Arial" w:cs="Arial"/>
-          <w:color w:val="009193"/>
-          <w:u w:val="single"/>
-          <w:lang w:val="en-US"/>
-        </w:rPr>
-      </w:pPr>
-    </w:p>
-    <w:p>
-      <w:pPr>
-        <w:pStyle w:val="NormalWeb"/>
-        <w:rPr>
-          <w:rFonts w:ascii="Arial" w:hAnsi="Arial" w:cs="Arial"/>
-          <w:color w:val="009193"/>
-          <w:u w:val="single"/>
-          <w:lang w:val="en-US"/>
-        </w:rPr>
-      </w:pPr>
-    </w:p>
-    <w:p>
-      <w:pPr>
-        <w:pStyle w:val="NormalWeb"/>
-        <w:rPr>
-          <w:rFonts w:ascii="Arial" w:hAnsi="Arial" w:cs="Arial"/>
-          <w:color w:val="009193"/>
-          <w:u w:val="single"/>
-          <w:lang w:val="en-US"/>
-        </w:rPr>
-      </w:pPr>
-    </w:p>
-    <w:p>
-      <w:pPr>
-        <w:pStyle w:val="NormalWeb"/>
-        <w:rPr>
-          <w:rFonts w:ascii="Arial" w:hAnsi="Arial" w:cs="Arial"/>
-          <w:color w:val="009193"/>
-          <w:u w:val="single"/>
-          <w:lang w:val="en-US"/>
-        </w:rPr>
-      </w:pPr>
-    </w:p>
-    <w:p>
-      <w:pPr>
-        <w:pStyle w:val="NormalWeb"/>
-        <w:rPr>
-          <w:rFonts w:ascii="Arial" w:hAnsi="Arial" w:cs="Arial"/>
-          <w:color w:val="009193"/>
-          <w:u w:val="single"/>
-          <w:lang w:val="en-US"/>
-        </w:rPr>
-      </w:pPr>
-    </w:p>
-    <w:p>
-      <w:pPr>
-        <w:pStyle w:val="NormalWeb"/>
-        <w:rPr>
-          <w:rFonts w:ascii="Arial" w:hAnsi="Arial" w:cs="Arial"/>
-          <w:color w:val="009193"/>
-          <w:u w:val="single"/>
-          <w:lang w:val="en-US"/>
-        </w:rPr>
-      </w:pPr>
-    </w:p>
-    <w:p>
-      <w:pPr>
-        <w:pStyle w:val="NormalWeb"/>
-        <w:rPr>
-          <w:rFonts w:ascii="Arial" w:hAnsi="Arial" w:cs="Arial"/>
-          <w:color w:val="009193"/>
-          <w:u w:val="single"/>
-          <w:lang w:val="en-US"/>
-        </w:rPr>
-      </w:pPr>
-    </w:p>
-    <w:p>
-      <w:pPr>
-        <w:pStyle w:val="NormalWeb"/>
-        <w:rPr>
-          <w:rFonts w:ascii="Arial" w:hAnsi="Arial" w:cs="Arial"/>
-          <w:color w:val="009193"/>
-          <w:u w:val="single"/>
-          <w:lang w:val="en-US"/>
-        </w:rPr>
-      </w:pPr>
-    </w:p>
-    <w:p>
-      <w:pPr>
-        <w:pStyle w:val="NormalWeb"/>
-        <w:rPr>
-          <w:rFonts w:ascii="Arial" w:hAnsi="Arial" w:cs="Arial"/>
-          <w:color w:val="009193"/>
-          <w:u w:val="single"/>
-          <w:lang w:val="en-US"/>
-        </w:rPr>
-      </w:pPr>
-      <w:r>
-        <w:rPr>
-          <w:rFonts w:ascii="Arial" w:hAnsi="Arial" w:cs="Arial"/>
-          <w:color w:val="009193"/>
-          <w:u w:val="single"/>
-          <w:lang w:val="en-US"/>
-        </w:rPr>
-        <w:lastRenderedPageBreak/>
         <w:t xml:space="preserve">The </w:t>
       </w:r>
       <w:r>
@@ -10560,17 +10306,7 @@
           <w:szCs w:val="22"/>
           <w:lang w:val="en-US"/>
         </w:rPr>
-        <w:t>Full CLANS: format:</w:t>
-      </w:r>
-      <w:r>
-        <w:rPr>
-          <w:rFonts w:ascii="Arial" w:hAnsi="Arial" w:cs="Arial"/>
-          <w:color w:val="000000" w:themeColor="text1"/>
-          <w:sz w:val="22"/>
-          <w:szCs w:val="22"/>
-          <w:lang w:val="en-US"/>
-        </w:rPr>
-        <w:t xml:space="preserve"> Saves all the information required to restore the current session</w:t>
+        <w:t>Full CLANS: format: Saves all the information required to restore the current session</w:t>
       </w:r>
       <w:r>
         <w:rPr>
@@ -10639,7 +10375,17 @@
           <w:szCs w:val="22"/>
           <w:lang w:val="en-US"/>
         </w:rPr>
-        <w:t>Standard CLANS</w:t>
+        <w:t>Compatible</w:t>
+      </w:r>
+      <w:r>
+        <w:rPr>
+          <w:rFonts w:ascii="Arial" w:hAnsi="Arial" w:cs="Arial"/>
+          <w:color w:val="000000" w:themeColor="text1"/>
+          <w:sz w:val="22"/>
+          <w:szCs w:val="22"/>
+          <w:lang w:val="en-US"/>
+        </w:rPr>
+        <w:t xml:space="preserve"> CLANS</w:t>
       </w:r>
       <w:r>
         <w:rPr>
@@ -10680,55 +10426,6 @@
           <w:lang w:val="en-US"/>
         </w:rPr>
         <w:t>compatible with older versions of CLANS.</w:t>
-      </w:r>
-    </w:p>
-    <w:p>
-      <w:pPr>
-        <w:pStyle w:val="NormalWeb"/>
-        <w:numPr>
-          <w:ilvl w:val="2"/>
-          <w:numId w:val="7"/>
-        </w:numPr>
-        <w:spacing w:before="0" w:beforeAutospacing="0"/>
-        <w:rPr>
-          <w:rFonts w:ascii="Arial" w:hAnsi="Arial" w:cs="Arial"/>
-          <w:b/>
-          <w:bCs/>
-          <w:color w:val="000000" w:themeColor="text1"/>
-          <w:sz w:val="22"/>
-          <w:szCs w:val="22"/>
-          <w:lang w:val="en-US"/>
-        </w:rPr>
-      </w:pPr>
-      <w:r>
-        <w:rPr>
-          <w:rFonts w:ascii="Arial" w:hAnsi="Arial" w:cs="Arial"/>
-          <w:color w:val="000000" w:themeColor="text1"/>
-          <w:sz w:val="22"/>
-          <w:szCs w:val="22"/>
-          <w:lang w:val="en-US"/>
-        </w:rPr>
-        <w:t xml:space="preserve">Minimal CLANS format </w:t>
-      </w:r>
-      <w:r>
-        <w:rPr>
-          <w:rFonts w:ascii="Arial" w:hAnsi="Arial" w:cs="Arial"/>
-          <w:color w:val="000000" w:themeColor="text1"/>
-          <w:sz w:val="22"/>
-          <w:szCs w:val="22"/>
-          <w:lang w:val="en-US"/>
-        </w:rPr>
-        <w:t xml:space="preserve">does not contain the sequences and </w:t>
-      </w:r>
-      <w:r>
-        <w:rPr>
-          <w:rFonts w:ascii="Arial" w:hAnsi="Arial" w:cs="Arial"/>
-          <w:color w:val="000000" w:themeColor="text1"/>
-          <w:sz w:val="22"/>
-          <w:szCs w:val="22"/>
-          <w:lang w:val="en-US"/>
-        </w:rPr>
-        <w:t>can be used to reduce the file size.</w:t>
       </w:r>
     </w:p>
     <w:p>
@@ -10758,6 +10455,7 @@
           <w:szCs w:val="22"/>
           <w:lang w:val="en-US"/>
         </w:rPr>
+        <w:lastRenderedPageBreak/>
         <w:t xml:space="preserve">The tab-delimited format </w:t>
       </w:r>
       <w:r>
@@ -11584,7 +11282,6 @@
           <w:szCs w:val="22"/>
           <w:lang w:val="en-US"/>
         </w:rPr>
-        <w:lastRenderedPageBreak/>
         <w:t xml:space="preserve">Prerequisites: </w:t>
       </w:r>
       <w:r>
@@ -12541,6 +12238,7 @@
           <w:szCs w:val="22"/>
           <w:lang w:val="en-US"/>
         </w:rPr>
+        <w:lastRenderedPageBreak/>
         <w:tab/>
       </w:r>
       <w:r>
@@ -13596,7 +13294,6 @@
           <w:szCs w:val="22"/>
           <w:lang w:val="en-US"/>
         </w:rPr>
-        <w:lastRenderedPageBreak/>
         <w:t>Sequence</w:t>
       </w:r>
       <w:r>
@@ -14441,6 +14138,7 @@
           <w:szCs w:val="22"/>
           <w:lang w:val="en-US"/>
         </w:rPr>
+        <w:lastRenderedPageBreak/>
         <w:t xml:space="preserve">To select a specific data-point, locate the mouse cursor </w:t>
       </w:r>
       <w:r>
@@ -15074,7 +14772,6 @@
           <w:u w:val="single"/>
           <w:lang w:val="en-US"/>
         </w:rPr>
-        <w:lastRenderedPageBreak/>
         <w:t>GUI Controls</w:t>
       </w:r>
     </w:p>
@@ -15782,6 +15479,7 @@
           <w:szCs w:val="22"/>
           <w:lang w:val="en-US"/>
         </w:rPr>
+        <w:lastRenderedPageBreak/>
         <w:t>Full</w:t>
       </w:r>
       <w:r>
@@ -16467,7 +16165,6 @@
           <w:szCs w:val="22"/>
           <w:lang w:val="en-US"/>
         </w:rPr>
-        <w:lastRenderedPageBreak/>
         <w:t xml:space="preserve">Color by: </w:t>
       </w:r>
       <w:r>
@@ -17256,6 +16953,7 @@
           <w:szCs w:val="22"/>
           <w:lang w:val="en-US"/>
         </w:rPr>
+        <w:lastRenderedPageBreak/>
         <w:t>Groups options:</w:t>
       </w:r>
     </w:p>
@@ -17419,29 +17117,7 @@
           <w:szCs w:val="22"/>
           <w:lang w:val="en-US"/>
         </w:rPr>
-        <w:t xml:space="preserve"> It is possible to define </w:t>
-      </w:r>
-      <w:proofErr w:type="spellStart"/>
-      <w:r>
-        <w:rPr>
-          <w:rFonts w:ascii="Arial" w:hAnsi="Arial" w:cs="Arial"/>
-          <w:color w:val="000000" w:themeColor="text1"/>
-          <w:sz w:val="22"/>
-          <w:szCs w:val="22"/>
-          <w:lang w:val="en-US"/>
-        </w:rPr>
-        <w:t>an</w:t>
-      </w:r>
-      <w:proofErr w:type="spellEnd"/>
-      <w:r>
-        <w:rPr>
-          <w:rFonts w:ascii="Arial" w:hAnsi="Arial" w:cs="Arial"/>
-          <w:color w:val="000000" w:themeColor="text1"/>
-          <w:sz w:val="22"/>
-          <w:szCs w:val="22"/>
-          <w:lang w:val="en-US"/>
-        </w:rPr>
-        <w:t xml:space="preserve"> unlimited number of grouping categories. The number of groups within each category is limited to </w:t>
+        <w:t xml:space="preserve"> It is possible to define an unlimited number of grouping categories. The number of groups within each category is limited to </w:t>
       </w:r>
       <w:r>
         <w:rPr>
@@ -17552,27 +17228,7 @@
           <w:szCs w:val="22"/>
           <w:lang w:val="en-US"/>
         </w:rPr>
-        <w:t xml:space="preserve"> </w:t>
-      </w:r>
-      <w:r>
-        <w:rPr>
-          <w:rFonts w:ascii="Arial" w:hAnsi="Arial" w:cs="Arial"/>
-          <w:color w:val="000000" w:themeColor="text1"/>
-          <w:sz w:val="22"/>
-          <w:szCs w:val="22"/>
-          <w:lang w:val="en-US"/>
-        </w:rPr>
-        <w:t>or use the ‘select by name’ option</w:t>
-      </w:r>
-      <w:r>
-        <w:rPr>
-          <w:rFonts w:ascii="Arial" w:hAnsi="Arial" w:cs="Arial"/>
-          <w:color w:val="000000" w:themeColor="text1"/>
-          <w:sz w:val="22"/>
-          <w:szCs w:val="22"/>
-          <w:lang w:val="en-US"/>
-        </w:rPr>
-        <w:t>.</w:t>
+        <w:t xml:space="preserve"> or use the ‘select by name’ option.</w:t>
       </w:r>
     </w:p>
     <w:p>
@@ -17732,27 +17388,7 @@
           <w:szCs w:val="22"/>
           <w:lang w:val="en-US"/>
         </w:rPr>
-        <w:t xml:space="preserve">Use the </w:t>
-      </w:r>
-      <w:r>
-        <w:rPr>
-          <w:rFonts w:ascii="Arial" w:hAnsi="Arial" w:cs="Arial"/>
-          <w:color w:val="000000" w:themeColor="text1"/>
-          <w:sz w:val="22"/>
-          <w:szCs w:val="22"/>
-          <w:lang w:val="en-US"/>
-        </w:rPr>
-        <w:t>Tools -&gt; Group data by -&gt; Taxonomy</w:t>
-      </w:r>
-      <w:r>
-        <w:rPr>
-          <w:rFonts w:ascii="Arial" w:hAnsi="Arial" w:cs="Arial"/>
-          <w:color w:val="000000" w:themeColor="text1"/>
-          <w:sz w:val="22"/>
-          <w:szCs w:val="22"/>
-          <w:lang w:val="en-US"/>
-        </w:rPr>
-        <w:t xml:space="preserve"> feature to automatically group the sequences according to the NCBI taxonomic classification. Each taxonomic level is a grouping category containing groups of sequences.</w:t>
+        <w:t>Use the Tools -&gt; Group data by -&gt; Taxonomy feature to automatically group the sequences according to the NCBI taxonomic classification. Each taxonomic level is a grouping category containing groups of sequences.</w:t>
       </w:r>
     </w:p>
     <w:p>
@@ -18129,7 +17765,6 @@
           <w:szCs w:val="22"/>
           <w:lang w:val="en-US"/>
         </w:rPr>
-        <w:lastRenderedPageBreak/>
         <w:t>The groups order is only relevant when viewing the graph in 2D and setting the Z-index to be done by the groups order.</w:t>
       </w:r>
     </w:p>
@@ -18160,7 +17795,7 @@
           <w:szCs w:val="22"/>
           <w:lang w:val="en-US"/>
         </w:rPr>
-        <w:t>Add selected to group</w:t>
+        <w:t>Add to group</w:t>
       </w:r>
       <w:r>
         <w:rPr>
@@ -18210,7 +17845,7 @@
           <w:szCs w:val="22"/>
           <w:lang w:val="en-US"/>
         </w:rPr>
-        <w:t>Remove selected from group</w:t>
+        <w:t>Remove from group</w:t>
       </w:r>
       <w:r>
         <w:rPr>
@@ -18880,6 +18515,7 @@
           <w:szCs w:val="22"/>
           <w:lang w:val="en-US"/>
         </w:rPr>
+        <w:lastRenderedPageBreak/>
         <w:t>Remove from subset</w:t>
       </w:r>
       <w:r>
@@ -19396,10 +19032,13 @@
     <w:p>
       <w:pPr>
         <w:pStyle w:val="NormalWeb"/>
+        <w:bidi/>
         <w:rPr>
           <w:sz w:val="22"/>
           <w:szCs w:val="22"/>
           <w:u w:val="single"/>
+          <w:rtl/>
+          <w:lang w:val="en-US"/>
         </w:rPr>
       </w:pPr>
     </w:p>

</xml_diff>

<commit_message>
Added table-of-contents to the manual.
</commit_message>
<xml_diff>
--- a/manual/CLANS-Python Manual.docx
+++ b/manual/CLANS-Python Manual.docx
@@ -72,6 +72,7 @@
       <w:pPr>
         <w:pStyle w:val="NormalWeb"/>
         <w:rPr>
+          <w:rFonts w:ascii="Arial" w:hAnsi="Arial" w:cs="Arial"/>
           <w:color w:val="C00000"/>
           <w:sz w:val="28"/>
           <w:szCs w:val="28"/>
@@ -107,13 +108,2317 @@
         <w:t xml:space="preserve"> </w:t>
       </w:r>
     </w:p>
+    <w:sdt>
+      <w:sdtPr>
+        <w:rPr>
+          <w:color w:val="009193"/>
+        </w:rPr>
+        <w:id w:val="-113139181"/>
+        <w:docPartObj>
+          <w:docPartGallery w:val="Table of Contents"/>
+          <w:docPartUnique/>
+        </w:docPartObj>
+      </w:sdtPr>
+      <w:sdtEndPr>
+        <w:rPr>
+          <w:rFonts w:ascii="Times New Roman" w:eastAsia="Times New Roman" w:hAnsi="Times New Roman" w:cs="Times New Roman"/>
+          <w:noProof/>
+          <w:color w:val="auto"/>
+          <w:sz w:val="24"/>
+          <w:szCs w:val="24"/>
+          <w:lang w:val="en-DE" w:eastAsia="en-GB" w:bidi="he-IL"/>
+        </w:rPr>
+      </w:sdtEndPr>
+      <w:sdtContent>
+        <w:p>
+          <w:pPr>
+            <w:pStyle w:val="TOCHeading"/>
+            <w:rPr>
+              <w:color w:val="009193"/>
+            </w:rPr>
+          </w:pPr>
+          <w:r>
+            <w:rPr>
+              <w:color w:val="009193"/>
+            </w:rPr>
+            <w:t>Table of Contents</w:t>
+          </w:r>
+        </w:p>
+        <w:p>
+          <w:pPr>
+            <w:pStyle w:val="TOC1"/>
+            <w:tabs>
+              <w:tab w:val="right" w:leader="dot" w:pos="10450"/>
+            </w:tabs>
+            <w:rPr>
+              <w:rFonts w:eastAsiaTheme="minorEastAsia" w:cstheme="minorBidi"/>
+              <w:b w:val="0"/>
+              <w:bCs w:val="0"/>
+              <w:i w:val="0"/>
+              <w:iCs w:val="0"/>
+              <w:noProof/>
+            </w:rPr>
+          </w:pPr>
+          <w:r>
+            <w:rPr>
+              <w:b w:val="0"/>
+              <w:bCs w:val="0"/>
+            </w:rPr>
+            <w:fldChar w:fldCharType="begin"/>
+          </w:r>
+          <w:r>
+            <w:rPr>
+              <w:b w:val="0"/>
+              <w:bCs w:val="0"/>
+            </w:rPr>
+            <w:instrText xml:space="preserve"> TOC \o "1-4" \h \z \u </w:instrText>
+          </w:r>
+          <w:r>
+            <w:rPr>
+              <w:b w:val="0"/>
+              <w:bCs w:val="0"/>
+            </w:rPr>
+            <w:fldChar w:fldCharType="separate"/>
+          </w:r>
+          <w:hyperlink w:anchor="_Toc102990370" w:history="1">
+            <w:r>
+              <w:rPr>
+                <w:rStyle w:val="Hyperlink"/>
+                <w:rFonts w:ascii="Arial" w:hAnsi="Arial" w:cs="Arial"/>
+                <w:noProof/>
+              </w:rPr>
+              <w:t>Overview</w:t>
+            </w:r>
+            <w:r>
+              <w:rPr>
+                <w:noProof/>
+                <w:webHidden/>
+              </w:rPr>
+              <w:tab/>
+            </w:r>
+            <w:r>
+              <w:rPr>
+                <w:noProof/>
+                <w:webHidden/>
+              </w:rPr>
+              <w:fldChar w:fldCharType="begin"/>
+            </w:r>
+            <w:r>
+              <w:rPr>
+                <w:noProof/>
+                <w:webHidden/>
+              </w:rPr>
+              <w:instrText xml:space="preserve"> PAGEREF _Toc102990370 \h </w:instrText>
+            </w:r>
+            <w:r>
+              <w:rPr>
+                <w:noProof/>
+                <w:webHidden/>
+              </w:rPr>
+            </w:r>
+            <w:r>
+              <w:rPr>
+                <w:noProof/>
+                <w:webHidden/>
+              </w:rPr>
+              <w:fldChar w:fldCharType="separate"/>
+            </w:r>
+            <w:r>
+              <w:rPr>
+                <w:noProof/>
+                <w:webHidden/>
+              </w:rPr>
+              <w:t>1</w:t>
+            </w:r>
+            <w:r>
+              <w:rPr>
+                <w:noProof/>
+                <w:webHidden/>
+              </w:rPr>
+              <w:fldChar w:fldCharType="end"/>
+            </w:r>
+          </w:hyperlink>
+        </w:p>
+        <w:p>
+          <w:pPr>
+            <w:pStyle w:val="TOC1"/>
+            <w:tabs>
+              <w:tab w:val="right" w:leader="dot" w:pos="10450"/>
+            </w:tabs>
+            <w:rPr>
+              <w:rFonts w:eastAsiaTheme="minorEastAsia" w:cstheme="minorBidi"/>
+              <w:b w:val="0"/>
+              <w:bCs w:val="0"/>
+              <w:i w:val="0"/>
+              <w:iCs w:val="0"/>
+              <w:noProof/>
+            </w:rPr>
+          </w:pPr>
+          <w:hyperlink w:anchor="_Toc102990371" w:history="1">
+            <w:r>
+              <w:rPr>
+                <w:rStyle w:val="Hyperlink"/>
+                <w:rFonts w:ascii="Arial" w:hAnsi="Arial" w:cs="Arial"/>
+                <w:noProof/>
+                <w:lang w:val="en-US"/>
+              </w:rPr>
+              <w:t>Installation</w:t>
+            </w:r>
+            <w:r>
+              <w:rPr>
+                <w:noProof/>
+                <w:webHidden/>
+              </w:rPr>
+              <w:tab/>
+            </w:r>
+            <w:r>
+              <w:rPr>
+                <w:noProof/>
+                <w:webHidden/>
+              </w:rPr>
+              <w:fldChar w:fldCharType="begin"/>
+            </w:r>
+            <w:r>
+              <w:rPr>
+                <w:noProof/>
+                <w:webHidden/>
+              </w:rPr>
+              <w:instrText xml:space="preserve"> PAGEREF _Toc102990371 \h </w:instrText>
+            </w:r>
+            <w:r>
+              <w:rPr>
+                <w:noProof/>
+                <w:webHidden/>
+              </w:rPr>
+            </w:r>
+            <w:r>
+              <w:rPr>
+                <w:noProof/>
+                <w:webHidden/>
+              </w:rPr>
+              <w:fldChar w:fldCharType="separate"/>
+            </w:r>
+            <w:r>
+              <w:rPr>
+                <w:noProof/>
+                <w:webHidden/>
+              </w:rPr>
+              <w:t>2</w:t>
+            </w:r>
+            <w:r>
+              <w:rPr>
+                <w:noProof/>
+                <w:webHidden/>
+              </w:rPr>
+              <w:fldChar w:fldCharType="end"/>
+            </w:r>
+          </w:hyperlink>
+        </w:p>
+        <w:p>
+          <w:pPr>
+            <w:pStyle w:val="TOC3"/>
+            <w:tabs>
+              <w:tab w:val="right" w:leader="dot" w:pos="10450"/>
+            </w:tabs>
+            <w:rPr>
+              <w:rFonts w:eastAsiaTheme="minorEastAsia" w:cstheme="minorBidi"/>
+              <w:noProof/>
+              <w:sz w:val="24"/>
+              <w:szCs w:val="24"/>
+            </w:rPr>
+          </w:pPr>
+          <w:hyperlink w:anchor="_Toc102990372" w:history="1">
+            <w:r>
+              <w:rPr>
+                <w:rStyle w:val="Hyperlink"/>
+                <w:rFonts w:asciiTheme="minorBidi" w:hAnsiTheme="minorBidi"/>
+                <w:noProof/>
+                <w:lang w:val="en-US"/>
+              </w:rPr>
+              <w:t>Using conda:</w:t>
+            </w:r>
+            <w:r>
+              <w:rPr>
+                <w:noProof/>
+                <w:webHidden/>
+              </w:rPr>
+              <w:tab/>
+            </w:r>
+            <w:r>
+              <w:rPr>
+                <w:noProof/>
+                <w:webHidden/>
+              </w:rPr>
+              <w:fldChar w:fldCharType="begin"/>
+            </w:r>
+            <w:r>
+              <w:rPr>
+                <w:noProof/>
+                <w:webHidden/>
+              </w:rPr>
+              <w:instrText xml:space="preserve"> PAGEREF _Toc102990372 \h </w:instrText>
+            </w:r>
+            <w:r>
+              <w:rPr>
+                <w:noProof/>
+                <w:webHidden/>
+              </w:rPr>
+            </w:r>
+            <w:r>
+              <w:rPr>
+                <w:noProof/>
+                <w:webHidden/>
+              </w:rPr>
+              <w:fldChar w:fldCharType="separate"/>
+            </w:r>
+            <w:r>
+              <w:rPr>
+                <w:noProof/>
+                <w:webHidden/>
+              </w:rPr>
+              <w:t>2</w:t>
+            </w:r>
+            <w:r>
+              <w:rPr>
+                <w:noProof/>
+                <w:webHidden/>
+              </w:rPr>
+              <w:fldChar w:fldCharType="end"/>
+            </w:r>
+          </w:hyperlink>
+        </w:p>
+        <w:p>
+          <w:pPr>
+            <w:pStyle w:val="TOC3"/>
+            <w:tabs>
+              <w:tab w:val="right" w:leader="dot" w:pos="10450"/>
+            </w:tabs>
+            <w:rPr>
+              <w:rFonts w:eastAsiaTheme="minorEastAsia" w:cstheme="minorBidi"/>
+              <w:noProof/>
+              <w:sz w:val="24"/>
+              <w:szCs w:val="24"/>
+            </w:rPr>
+          </w:pPr>
+          <w:hyperlink w:anchor="_Toc102990373" w:history="1">
+            <w:r>
+              <w:rPr>
+                <w:rStyle w:val="Hyperlink"/>
+                <w:rFonts w:asciiTheme="minorBidi" w:hAnsiTheme="minorBidi"/>
+                <w:noProof/>
+                <w:lang w:val="en-US"/>
+              </w:rPr>
+              <w:t>BLAST search:</w:t>
+            </w:r>
+            <w:r>
+              <w:rPr>
+                <w:noProof/>
+                <w:webHidden/>
+              </w:rPr>
+              <w:tab/>
+            </w:r>
+            <w:r>
+              <w:rPr>
+                <w:noProof/>
+                <w:webHidden/>
+              </w:rPr>
+              <w:fldChar w:fldCharType="begin"/>
+            </w:r>
+            <w:r>
+              <w:rPr>
+                <w:noProof/>
+                <w:webHidden/>
+              </w:rPr>
+              <w:instrText xml:space="preserve"> PAGEREF _Toc102990373 \h </w:instrText>
+            </w:r>
+            <w:r>
+              <w:rPr>
+                <w:noProof/>
+                <w:webHidden/>
+              </w:rPr>
+            </w:r>
+            <w:r>
+              <w:rPr>
+                <w:noProof/>
+                <w:webHidden/>
+              </w:rPr>
+              <w:fldChar w:fldCharType="separate"/>
+            </w:r>
+            <w:r>
+              <w:rPr>
+                <w:noProof/>
+                <w:webHidden/>
+              </w:rPr>
+              <w:t>2</w:t>
+            </w:r>
+            <w:r>
+              <w:rPr>
+                <w:noProof/>
+                <w:webHidden/>
+              </w:rPr>
+              <w:fldChar w:fldCharType="end"/>
+            </w:r>
+          </w:hyperlink>
+        </w:p>
+        <w:p>
+          <w:pPr>
+            <w:pStyle w:val="TOC1"/>
+            <w:tabs>
+              <w:tab w:val="right" w:leader="dot" w:pos="10450"/>
+            </w:tabs>
+            <w:rPr>
+              <w:rFonts w:eastAsiaTheme="minorEastAsia" w:cstheme="minorBidi"/>
+              <w:b w:val="0"/>
+              <w:bCs w:val="0"/>
+              <w:i w:val="0"/>
+              <w:iCs w:val="0"/>
+              <w:noProof/>
+            </w:rPr>
+          </w:pPr>
+          <w:hyperlink w:anchor="_Toc102990374" w:history="1">
+            <w:r>
+              <w:rPr>
+                <w:rStyle w:val="Hyperlink"/>
+                <w:rFonts w:ascii="Arial" w:hAnsi="Arial" w:cs="Arial"/>
+                <w:noProof/>
+                <w:lang w:val="en-US"/>
+              </w:rPr>
+              <w:t>Using the command-line tool</w:t>
+            </w:r>
+            <w:r>
+              <w:rPr>
+                <w:noProof/>
+                <w:webHidden/>
+              </w:rPr>
+              <w:tab/>
+            </w:r>
+            <w:r>
+              <w:rPr>
+                <w:noProof/>
+                <w:webHidden/>
+              </w:rPr>
+              <w:fldChar w:fldCharType="begin"/>
+            </w:r>
+            <w:r>
+              <w:rPr>
+                <w:noProof/>
+                <w:webHidden/>
+              </w:rPr>
+              <w:instrText xml:space="preserve"> PAGEREF _Toc102990374 \h </w:instrText>
+            </w:r>
+            <w:r>
+              <w:rPr>
+                <w:noProof/>
+                <w:webHidden/>
+              </w:rPr>
+            </w:r>
+            <w:r>
+              <w:rPr>
+                <w:noProof/>
+                <w:webHidden/>
+              </w:rPr>
+              <w:fldChar w:fldCharType="separate"/>
+            </w:r>
+            <w:r>
+              <w:rPr>
+                <w:noProof/>
+                <w:webHidden/>
+              </w:rPr>
+              <w:t>2</w:t>
+            </w:r>
+            <w:r>
+              <w:rPr>
+                <w:noProof/>
+                <w:webHidden/>
+              </w:rPr>
+              <w:fldChar w:fldCharType="end"/>
+            </w:r>
+          </w:hyperlink>
+        </w:p>
+        <w:p>
+          <w:pPr>
+            <w:pStyle w:val="TOC1"/>
+            <w:tabs>
+              <w:tab w:val="right" w:leader="dot" w:pos="10450"/>
+            </w:tabs>
+            <w:rPr>
+              <w:rFonts w:eastAsiaTheme="minorEastAsia" w:cstheme="minorBidi"/>
+              <w:b w:val="0"/>
+              <w:bCs w:val="0"/>
+              <w:i w:val="0"/>
+              <w:iCs w:val="0"/>
+              <w:noProof/>
+            </w:rPr>
+          </w:pPr>
+          <w:hyperlink w:anchor="_Toc102990375" w:history="1">
+            <w:r>
+              <w:rPr>
+                <w:rStyle w:val="Hyperlink"/>
+                <w:rFonts w:ascii="Arial" w:hAnsi="Arial" w:cs="Arial"/>
+                <w:noProof/>
+                <w:lang w:val="en-US"/>
+              </w:rPr>
+              <w:t>Using the GUI-based visualization tool</w:t>
+            </w:r>
+            <w:r>
+              <w:rPr>
+                <w:noProof/>
+                <w:webHidden/>
+              </w:rPr>
+              <w:tab/>
+            </w:r>
+            <w:r>
+              <w:rPr>
+                <w:noProof/>
+                <w:webHidden/>
+              </w:rPr>
+              <w:fldChar w:fldCharType="begin"/>
+            </w:r>
+            <w:r>
+              <w:rPr>
+                <w:noProof/>
+                <w:webHidden/>
+              </w:rPr>
+              <w:instrText xml:space="preserve"> PAGEREF _Toc102990375 \h </w:instrText>
+            </w:r>
+            <w:r>
+              <w:rPr>
+                <w:noProof/>
+                <w:webHidden/>
+              </w:rPr>
+            </w:r>
+            <w:r>
+              <w:rPr>
+                <w:noProof/>
+                <w:webHidden/>
+              </w:rPr>
+              <w:fldChar w:fldCharType="separate"/>
+            </w:r>
+            <w:r>
+              <w:rPr>
+                <w:noProof/>
+                <w:webHidden/>
+              </w:rPr>
+              <w:t>3</w:t>
+            </w:r>
+            <w:r>
+              <w:rPr>
+                <w:noProof/>
+                <w:webHidden/>
+              </w:rPr>
+              <w:fldChar w:fldCharType="end"/>
+            </w:r>
+          </w:hyperlink>
+        </w:p>
+        <w:p>
+          <w:pPr>
+            <w:pStyle w:val="TOC2"/>
+            <w:tabs>
+              <w:tab w:val="right" w:leader="dot" w:pos="10450"/>
+            </w:tabs>
+            <w:rPr>
+              <w:rFonts w:eastAsiaTheme="minorEastAsia" w:cstheme="minorBidi"/>
+              <w:b w:val="0"/>
+              <w:bCs w:val="0"/>
+              <w:noProof/>
+              <w:sz w:val="24"/>
+              <w:szCs w:val="24"/>
+            </w:rPr>
+          </w:pPr>
+          <w:hyperlink w:anchor="_Toc102990376" w:history="1">
+            <w:r>
+              <w:rPr>
+                <w:rStyle w:val="Hyperlink"/>
+                <w:rFonts w:ascii="Arial" w:hAnsi="Arial" w:cs="Arial"/>
+                <w:noProof/>
+                <w:lang w:val="en-US"/>
+              </w:rPr>
+              <w:t>Open the GUI from the command-line</w:t>
+            </w:r>
+            <w:r>
+              <w:rPr>
+                <w:noProof/>
+                <w:webHidden/>
+              </w:rPr>
+              <w:tab/>
+            </w:r>
+            <w:r>
+              <w:rPr>
+                <w:noProof/>
+                <w:webHidden/>
+              </w:rPr>
+              <w:fldChar w:fldCharType="begin"/>
+            </w:r>
+            <w:r>
+              <w:rPr>
+                <w:noProof/>
+                <w:webHidden/>
+              </w:rPr>
+              <w:instrText xml:space="preserve"> PAGEREF _Toc102990376 \h </w:instrText>
+            </w:r>
+            <w:r>
+              <w:rPr>
+                <w:noProof/>
+                <w:webHidden/>
+              </w:rPr>
+            </w:r>
+            <w:r>
+              <w:rPr>
+                <w:noProof/>
+                <w:webHidden/>
+              </w:rPr>
+              <w:fldChar w:fldCharType="separate"/>
+            </w:r>
+            <w:r>
+              <w:rPr>
+                <w:noProof/>
+                <w:webHidden/>
+              </w:rPr>
+              <w:t>3</w:t>
+            </w:r>
+            <w:r>
+              <w:rPr>
+                <w:noProof/>
+                <w:webHidden/>
+              </w:rPr>
+              <w:fldChar w:fldCharType="end"/>
+            </w:r>
+          </w:hyperlink>
+        </w:p>
+        <w:p>
+          <w:pPr>
+            <w:pStyle w:val="TOC2"/>
+            <w:tabs>
+              <w:tab w:val="right" w:leader="dot" w:pos="10450"/>
+            </w:tabs>
+            <w:rPr>
+              <w:rFonts w:eastAsiaTheme="minorEastAsia" w:cstheme="minorBidi"/>
+              <w:b w:val="0"/>
+              <w:bCs w:val="0"/>
+              <w:noProof/>
+              <w:sz w:val="24"/>
+              <w:szCs w:val="24"/>
+            </w:rPr>
+          </w:pPr>
+          <w:hyperlink w:anchor="_Toc102990377" w:history="1">
+            <w:r>
+              <w:rPr>
+                <w:rStyle w:val="Hyperlink"/>
+                <w:rFonts w:ascii="Arial" w:hAnsi="Arial" w:cs="Arial"/>
+                <w:noProof/>
+                <w:lang w:val="en-US"/>
+              </w:rPr>
+              <w:t>Input / Output file formats:</w:t>
+            </w:r>
+            <w:r>
+              <w:rPr>
+                <w:noProof/>
+                <w:webHidden/>
+              </w:rPr>
+              <w:tab/>
+            </w:r>
+            <w:r>
+              <w:rPr>
+                <w:noProof/>
+                <w:webHidden/>
+              </w:rPr>
+              <w:fldChar w:fldCharType="begin"/>
+            </w:r>
+            <w:r>
+              <w:rPr>
+                <w:noProof/>
+                <w:webHidden/>
+              </w:rPr>
+              <w:instrText xml:space="preserve"> PAGEREF _Toc102990377 \h </w:instrText>
+            </w:r>
+            <w:r>
+              <w:rPr>
+                <w:noProof/>
+                <w:webHidden/>
+              </w:rPr>
+            </w:r>
+            <w:r>
+              <w:rPr>
+                <w:noProof/>
+                <w:webHidden/>
+              </w:rPr>
+              <w:fldChar w:fldCharType="separate"/>
+            </w:r>
+            <w:r>
+              <w:rPr>
+                <w:noProof/>
+                <w:webHidden/>
+              </w:rPr>
+              <w:t>4</w:t>
+            </w:r>
+            <w:r>
+              <w:rPr>
+                <w:noProof/>
+                <w:webHidden/>
+              </w:rPr>
+              <w:fldChar w:fldCharType="end"/>
+            </w:r>
+          </w:hyperlink>
+        </w:p>
+        <w:p>
+          <w:pPr>
+            <w:pStyle w:val="TOC3"/>
+            <w:tabs>
+              <w:tab w:val="right" w:leader="dot" w:pos="10450"/>
+            </w:tabs>
+            <w:rPr>
+              <w:rFonts w:eastAsiaTheme="minorEastAsia" w:cstheme="minorBidi"/>
+              <w:noProof/>
+              <w:sz w:val="24"/>
+              <w:szCs w:val="24"/>
+            </w:rPr>
+          </w:pPr>
+          <w:hyperlink w:anchor="_Toc102990378" w:history="1">
+            <w:r>
+              <w:rPr>
+                <w:rStyle w:val="Hyperlink"/>
+                <w:rFonts w:ascii="Arial" w:hAnsi="Arial" w:cs="Arial"/>
+                <w:noProof/>
+                <w:lang w:val="en-US"/>
+              </w:rPr>
+              <w:t>CLANS format</w:t>
+            </w:r>
+            <w:r>
+              <w:rPr>
+                <w:noProof/>
+                <w:webHidden/>
+              </w:rPr>
+              <w:tab/>
+            </w:r>
+            <w:r>
+              <w:rPr>
+                <w:noProof/>
+                <w:webHidden/>
+              </w:rPr>
+              <w:fldChar w:fldCharType="begin"/>
+            </w:r>
+            <w:r>
+              <w:rPr>
+                <w:noProof/>
+                <w:webHidden/>
+              </w:rPr>
+              <w:instrText xml:space="preserve"> PAGEREF _Toc102990378 \h </w:instrText>
+            </w:r>
+            <w:r>
+              <w:rPr>
+                <w:noProof/>
+                <w:webHidden/>
+              </w:rPr>
+            </w:r>
+            <w:r>
+              <w:rPr>
+                <w:noProof/>
+                <w:webHidden/>
+              </w:rPr>
+              <w:fldChar w:fldCharType="separate"/>
+            </w:r>
+            <w:r>
+              <w:rPr>
+                <w:noProof/>
+                <w:webHidden/>
+              </w:rPr>
+              <w:t>4</w:t>
+            </w:r>
+            <w:r>
+              <w:rPr>
+                <w:noProof/>
+                <w:webHidden/>
+              </w:rPr>
+              <w:fldChar w:fldCharType="end"/>
+            </w:r>
+          </w:hyperlink>
+        </w:p>
+        <w:p>
+          <w:pPr>
+            <w:pStyle w:val="TOC3"/>
+            <w:tabs>
+              <w:tab w:val="right" w:leader="dot" w:pos="10450"/>
+            </w:tabs>
+            <w:rPr>
+              <w:rFonts w:eastAsiaTheme="minorEastAsia" w:cstheme="minorBidi"/>
+              <w:noProof/>
+              <w:sz w:val="24"/>
+              <w:szCs w:val="24"/>
+            </w:rPr>
+          </w:pPr>
+          <w:hyperlink w:anchor="_Toc102990379" w:history="1">
+            <w:r>
+              <w:rPr>
+                <w:rStyle w:val="Hyperlink"/>
+                <w:rFonts w:ascii="Arial" w:hAnsi="Arial" w:cs="Arial"/>
+                <w:noProof/>
+                <w:lang w:val="en-US"/>
+              </w:rPr>
+              <w:t>Tab-delimited format</w:t>
+            </w:r>
+            <w:r>
+              <w:rPr>
+                <w:noProof/>
+                <w:webHidden/>
+              </w:rPr>
+              <w:tab/>
+            </w:r>
+            <w:r>
+              <w:rPr>
+                <w:noProof/>
+                <w:webHidden/>
+              </w:rPr>
+              <w:fldChar w:fldCharType="begin"/>
+            </w:r>
+            <w:r>
+              <w:rPr>
+                <w:noProof/>
+                <w:webHidden/>
+              </w:rPr>
+              <w:instrText xml:space="preserve"> PAGEREF _Toc102990379 \h </w:instrText>
+            </w:r>
+            <w:r>
+              <w:rPr>
+                <w:noProof/>
+                <w:webHidden/>
+              </w:rPr>
+            </w:r>
+            <w:r>
+              <w:rPr>
+                <w:noProof/>
+                <w:webHidden/>
+              </w:rPr>
+              <w:fldChar w:fldCharType="separate"/>
+            </w:r>
+            <w:r>
+              <w:rPr>
+                <w:noProof/>
+                <w:webHidden/>
+              </w:rPr>
+              <w:t>5</w:t>
+            </w:r>
+            <w:r>
+              <w:rPr>
+                <w:noProof/>
+                <w:webHidden/>
+              </w:rPr>
+              <w:fldChar w:fldCharType="end"/>
+            </w:r>
+          </w:hyperlink>
+        </w:p>
+        <w:p>
+          <w:pPr>
+            <w:pStyle w:val="TOC2"/>
+            <w:tabs>
+              <w:tab w:val="right" w:leader="dot" w:pos="10450"/>
+            </w:tabs>
+            <w:rPr>
+              <w:rFonts w:eastAsiaTheme="minorEastAsia" w:cstheme="minorBidi"/>
+              <w:b w:val="0"/>
+              <w:bCs w:val="0"/>
+              <w:noProof/>
+              <w:sz w:val="24"/>
+              <w:szCs w:val="24"/>
+            </w:rPr>
+          </w:pPr>
+          <w:hyperlink w:anchor="_Toc102990380" w:history="1">
+            <w:r>
+              <w:rPr>
+                <w:rStyle w:val="Hyperlink"/>
+                <w:rFonts w:ascii="Arial" w:hAnsi="Arial" w:cs="Arial"/>
+                <w:noProof/>
+                <w:lang w:val="en-US"/>
+              </w:rPr>
+              <w:t>The Graphical User Interface (GUI) controls</w:t>
+            </w:r>
+            <w:r>
+              <w:rPr>
+                <w:noProof/>
+                <w:webHidden/>
+              </w:rPr>
+              <w:tab/>
+            </w:r>
+            <w:r>
+              <w:rPr>
+                <w:noProof/>
+                <w:webHidden/>
+              </w:rPr>
+              <w:fldChar w:fldCharType="begin"/>
+            </w:r>
+            <w:r>
+              <w:rPr>
+                <w:noProof/>
+                <w:webHidden/>
+              </w:rPr>
+              <w:instrText xml:space="preserve"> PAGEREF _Toc102990380 \h </w:instrText>
+            </w:r>
+            <w:r>
+              <w:rPr>
+                <w:noProof/>
+                <w:webHidden/>
+              </w:rPr>
+            </w:r>
+            <w:r>
+              <w:rPr>
+                <w:noProof/>
+                <w:webHidden/>
+              </w:rPr>
+              <w:fldChar w:fldCharType="separate"/>
+            </w:r>
+            <w:r>
+              <w:rPr>
+                <w:noProof/>
+                <w:webHidden/>
+              </w:rPr>
+              <w:t>6</w:t>
+            </w:r>
+            <w:r>
+              <w:rPr>
+                <w:noProof/>
+                <w:webHidden/>
+              </w:rPr>
+              <w:fldChar w:fldCharType="end"/>
+            </w:r>
+          </w:hyperlink>
+        </w:p>
+        <w:p>
+          <w:pPr>
+            <w:pStyle w:val="TOC3"/>
+            <w:tabs>
+              <w:tab w:val="right" w:leader="dot" w:pos="10450"/>
+            </w:tabs>
+            <w:rPr>
+              <w:rFonts w:eastAsiaTheme="minorEastAsia" w:cstheme="minorBidi"/>
+              <w:noProof/>
+              <w:sz w:val="24"/>
+              <w:szCs w:val="24"/>
+            </w:rPr>
+          </w:pPr>
+          <w:hyperlink w:anchor="_Toc102990381" w:history="1">
+            <w:r>
+              <w:rPr>
+                <w:rStyle w:val="Hyperlink"/>
+                <w:rFonts w:ascii="Arial" w:hAnsi="Arial" w:cs="Arial"/>
+                <w:noProof/>
+                <w:lang w:val="en-US"/>
+              </w:rPr>
+              <w:t>Menus</w:t>
+            </w:r>
+            <w:r>
+              <w:rPr>
+                <w:noProof/>
+                <w:webHidden/>
+              </w:rPr>
+              <w:tab/>
+            </w:r>
+            <w:r>
+              <w:rPr>
+                <w:noProof/>
+                <w:webHidden/>
+              </w:rPr>
+              <w:fldChar w:fldCharType="begin"/>
+            </w:r>
+            <w:r>
+              <w:rPr>
+                <w:noProof/>
+                <w:webHidden/>
+              </w:rPr>
+              <w:instrText xml:space="preserve"> PAGEREF _Toc102990381 \h </w:instrText>
+            </w:r>
+            <w:r>
+              <w:rPr>
+                <w:noProof/>
+                <w:webHidden/>
+              </w:rPr>
+            </w:r>
+            <w:r>
+              <w:rPr>
+                <w:noProof/>
+                <w:webHidden/>
+              </w:rPr>
+              <w:fldChar w:fldCharType="separate"/>
+            </w:r>
+            <w:r>
+              <w:rPr>
+                <w:noProof/>
+                <w:webHidden/>
+              </w:rPr>
+              <w:t>6</w:t>
+            </w:r>
+            <w:r>
+              <w:rPr>
+                <w:noProof/>
+                <w:webHidden/>
+              </w:rPr>
+              <w:fldChar w:fldCharType="end"/>
+            </w:r>
+          </w:hyperlink>
+        </w:p>
+        <w:p>
+          <w:pPr>
+            <w:pStyle w:val="TOC4"/>
+            <w:tabs>
+              <w:tab w:val="right" w:leader="dot" w:pos="10450"/>
+            </w:tabs>
+            <w:rPr>
+              <w:rFonts w:eastAsiaTheme="minorEastAsia" w:cstheme="minorBidi"/>
+              <w:noProof/>
+              <w:sz w:val="24"/>
+              <w:szCs w:val="24"/>
+            </w:rPr>
+          </w:pPr>
+          <w:hyperlink w:anchor="_Toc102990382" w:history="1">
+            <w:r>
+              <w:rPr>
+                <w:rStyle w:val="Hyperlink"/>
+                <w:rFonts w:ascii="Arial" w:hAnsi="Arial" w:cs="Arial"/>
+                <w:b/>
+                <w:bCs/>
+                <w:noProof/>
+                <w:lang w:val="en-US"/>
+              </w:rPr>
+              <w:t>File menu:</w:t>
+            </w:r>
+            <w:r>
+              <w:rPr>
+                <w:noProof/>
+                <w:webHidden/>
+              </w:rPr>
+              <w:tab/>
+            </w:r>
+            <w:r>
+              <w:rPr>
+                <w:noProof/>
+                <w:webHidden/>
+              </w:rPr>
+              <w:fldChar w:fldCharType="begin"/>
+            </w:r>
+            <w:r>
+              <w:rPr>
+                <w:noProof/>
+                <w:webHidden/>
+              </w:rPr>
+              <w:instrText xml:space="preserve"> PAGEREF _Toc102990382 \h </w:instrText>
+            </w:r>
+            <w:r>
+              <w:rPr>
+                <w:noProof/>
+                <w:webHidden/>
+              </w:rPr>
+            </w:r>
+            <w:r>
+              <w:rPr>
+                <w:noProof/>
+                <w:webHidden/>
+              </w:rPr>
+              <w:fldChar w:fldCharType="separate"/>
+            </w:r>
+            <w:r>
+              <w:rPr>
+                <w:noProof/>
+                <w:webHidden/>
+              </w:rPr>
+              <w:t>6</w:t>
+            </w:r>
+            <w:r>
+              <w:rPr>
+                <w:noProof/>
+                <w:webHidden/>
+              </w:rPr>
+              <w:fldChar w:fldCharType="end"/>
+            </w:r>
+          </w:hyperlink>
+        </w:p>
+        <w:p>
+          <w:pPr>
+            <w:pStyle w:val="TOC4"/>
+            <w:tabs>
+              <w:tab w:val="right" w:leader="dot" w:pos="10450"/>
+            </w:tabs>
+            <w:rPr>
+              <w:rFonts w:eastAsiaTheme="minorEastAsia" w:cstheme="minorBidi"/>
+              <w:noProof/>
+              <w:sz w:val="24"/>
+              <w:szCs w:val="24"/>
+            </w:rPr>
+          </w:pPr>
+          <w:hyperlink w:anchor="_Toc102990383" w:history="1">
+            <w:r>
+              <w:rPr>
+                <w:rStyle w:val="Hyperlink"/>
+                <w:rFonts w:ascii="Arial" w:hAnsi="Arial" w:cs="Arial"/>
+                <w:b/>
+                <w:bCs/>
+                <w:noProof/>
+                <w:lang w:val="en-US"/>
+              </w:rPr>
+              <w:t>Configure menu:</w:t>
+            </w:r>
+            <w:r>
+              <w:rPr>
+                <w:noProof/>
+                <w:webHidden/>
+              </w:rPr>
+              <w:tab/>
+            </w:r>
+            <w:r>
+              <w:rPr>
+                <w:noProof/>
+                <w:webHidden/>
+              </w:rPr>
+              <w:fldChar w:fldCharType="begin"/>
+            </w:r>
+            <w:r>
+              <w:rPr>
+                <w:noProof/>
+                <w:webHidden/>
+              </w:rPr>
+              <w:instrText xml:space="preserve"> PAGEREF _Toc102990383 \h </w:instrText>
+            </w:r>
+            <w:r>
+              <w:rPr>
+                <w:noProof/>
+                <w:webHidden/>
+              </w:rPr>
+            </w:r>
+            <w:r>
+              <w:rPr>
+                <w:noProof/>
+                <w:webHidden/>
+              </w:rPr>
+              <w:fldChar w:fldCharType="separate"/>
+            </w:r>
+            <w:r>
+              <w:rPr>
+                <w:noProof/>
+                <w:webHidden/>
+              </w:rPr>
+              <w:t>6</w:t>
+            </w:r>
+            <w:r>
+              <w:rPr>
+                <w:noProof/>
+                <w:webHidden/>
+              </w:rPr>
+              <w:fldChar w:fldCharType="end"/>
+            </w:r>
+          </w:hyperlink>
+        </w:p>
+        <w:p>
+          <w:pPr>
+            <w:pStyle w:val="TOC4"/>
+            <w:tabs>
+              <w:tab w:val="right" w:leader="dot" w:pos="10450"/>
+            </w:tabs>
+            <w:rPr>
+              <w:rFonts w:eastAsiaTheme="minorEastAsia" w:cstheme="minorBidi"/>
+              <w:noProof/>
+              <w:sz w:val="24"/>
+              <w:szCs w:val="24"/>
+            </w:rPr>
+          </w:pPr>
+          <w:hyperlink w:anchor="_Toc102990384" w:history="1">
+            <w:r>
+              <w:rPr>
+                <w:rStyle w:val="Hyperlink"/>
+                <w:rFonts w:ascii="Arial" w:hAnsi="Arial" w:cs="Arial"/>
+                <w:b/>
+                <w:bCs/>
+                <w:noProof/>
+                <w:lang w:val="en-US"/>
+              </w:rPr>
+              <w:t>Tools menu:</w:t>
+            </w:r>
+            <w:r>
+              <w:rPr>
+                <w:noProof/>
+                <w:webHidden/>
+              </w:rPr>
+              <w:tab/>
+            </w:r>
+            <w:r>
+              <w:rPr>
+                <w:noProof/>
+                <w:webHidden/>
+              </w:rPr>
+              <w:fldChar w:fldCharType="begin"/>
+            </w:r>
+            <w:r>
+              <w:rPr>
+                <w:noProof/>
+                <w:webHidden/>
+              </w:rPr>
+              <w:instrText xml:space="preserve"> PAGEREF _Toc102990384 \h </w:instrText>
+            </w:r>
+            <w:r>
+              <w:rPr>
+                <w:noProof/>
+                <w:webHidden/>
+              </w:rPr>
+            </w:r>
+            <w:r>
+              <w:rPr>
+                <w:noProof/>
+                <w:webHidden/>
+              </w:rPr>
+              <w:fldChar w:fldCharType="separate"/>
+            </w:r>
+            <w:r>
+              <w:rPr>
+                <w:noProof/>
+                <w:webHidden/>
+              </w:rPr>
+              <w:t>6</w:t>
+            </w:r>
+            <w:r>
+              <w:rPr>
+                <w:noProof/>
+                <w:webHidden/>
+              </w:rPr>
+              <w:fldChar w:fldCharType="end"/>
+            </w:r>
+          </w:hyperlink>
+        </w:p>
+        <w:p>
+          <w:pPr>
+            <w:pStyle w:val="TOC3"/>
+            <w:tabs>
+              <w:tab w:val="right" w:leader="dot" w:pos="10450"/>
+            </w:tabs>
+            <w:rPr>
+              <w:rFonts w:eastAsiaTheme="minorEastAsia" w:cstheme="minorBidi"/>
+              <w:noProof/>
+              <w:sz w:val="24"/>
+              <w:szCs w:val="24"/>
+            </w:rPr>
+          </w:pPr>
+          <w:hyperlink w:anchor="_Toc102990385" w:history="1">
+            <w:r>
+              <w:rPr>
+                <w:rStyle w:val="Hyperlink"/>
+                <w:rFonts w:ascii="Arial" w:hAnsi="Arial" w:cs="Arial"/>
+                <w:noProof/>
+                <w:lang w:val="en-US"/>
+              </w:rPr>
+              <w:t>Interaction with the graph area</w:t>
+            </w:r>
+            <w:r>
+              <w:rPr>
+                <w:noProof/>
+                <w:webHidden/>
+              </w:rPr>
+              <w:tab/>
+            </w:r>
+            <w:r>
+              <w:rPr>
+                <w:noProof/>
+                <w:webHidden/>
+              </w:rPr>
+              <w:fldChar w:fldCharType="begin"/>
+            </w:r>
+            <w:r>
+              <w:rPr>
+                <w:noProof/>
+                <w:webHidden/>
+              </w:rPr>
+              <w:instrText xml:space="preserve"> PAGEREF _Toc102990385 \h </w:instrText>
+            </w:r>
+            <w:r>
+              <w:rPr>
+                <w:noProof/>
+                <w:webHidden/>
+              </w:rPr>
+            </w:r>
+            <w:r>
+              <w:rPr>
+                <w:noProof/>
+                <w:webHidden/>
+              </w:rPr>
+              <w:fldChar w:fldCharType="separate"/>
+            </w:r>
+            <w:r>
+              <w:rPr>
+                <w:noProof/>
+                <w:webHidden/>
+              </w:rPr>
+              <w:t>8</w:t>
+            </w:r>
+            <w:r>
+              <w:rPr>
+                <w:noProof/>
+                <w:webHidden/>
+              </w:rPr>
+              <w:fldChar w:fldCharType="end"/>
+            </w:r>
+          </w:hyperlink>
+        </w:p>
+        <w:p>
+          <w:pPr>
+            <w:pStyle w:val="TOC4"/>
+            <w:tabs>
+              <w:tab w:val="right" w:leader="dot" w:pos="10450"/>
+            </w:tabs>
+            <w:rPr>
+              <w:rFonts w:eastAsiaTheme="minorEastAsia" w:cstheme="minorBidi"/>
+              <w:noProof/>
+              <w:sz w:val="24"/>
+              <w:szCs w:val="24"/>
+            </w:rPr>
+          </w:pPr>
+          <w:hyperlink w:anchor="_Toc102990386" w:history="1">
+            <w:r>
+              <w:rPr>
+                <w:rStyle w:val="Hyperlink"/>
+                <w:rFonts w:ascii="Arial" w:hAnsi="Arial" w:cs="Arial"/>
+                <w:b/>
+                <w:bCs/>
+                <w:noProof/>
+                <w:lang w:val="en-US"/>
+              </w:rPr>
+              <w:t>Rotate/Pan graph mode:</w:t>
+            </w:r>
+            <w:r>
+              <w:rPr>
+                <w:noProof/>
+                <w:webHidden/>
+              </w:rPr>
+              <w:tab/>
+            </w:r>
+            <w:r>
+              <w:rPr>
+                <w:noProof/>
+                <w:webHidden/>
+              </w:rPr>
+              <w:fldChar w:fldCharType="begin"/>
+            </w:r>
+            <w:r>
+              <w:rPr>
+                <w:noProof/>
+                <w:webHidden/>
+              </w:rPr>
+              <w:instrText xml:space="preserve"> PAGEREF _Toc102990386 \h </w:instrText>
+            </w:r>
+            <w:r>
+              <w:rPr>
+                <w:noProof/>
+                <w:webHidden/>
+              </w:rPr>
+            </w:r>
+            <w:r>
+              <w:rPr>
+                <w:noProof/>
+                <w:webHidden/>
+              </w:rPr>
+              <w:fldChar w:fldCharType="separate"/>
+            </w:r>
+            <w:r>
+              <w:rPr>
+                <w:noProof/>
+                <w:webHidden/>
+              </w:rPr>
+              <w:t>8</w:t>
+            </w:r>
+            <w:r>
+              <w:rPr>
+                <w:noProof/>
+                <w:webHidden/>
+              </w:rPr>
+              <w:fldChar w:fldCharType="end"/>
+            </w:r>
+          </w:hyperlink>
+        </w:p>
+        <w:p>
+          <w:pPr>
+            <w:pStyle w:val="TOC4"/>
+            <w:tabs>
+              <w:tab w:val="right" w:leader="dot" w:pos="10450"/>
+            </w:tabs>
+            <w:rPr>
+              <w:rFonts w:eastAsiaTheme="minorEastAsia" w:cstheme="minorBidi"/>
+              <w:noProof/>
+              <w:sz w:val="24"/>
+              <w:szCs w:val="24"/>
+            </w:rPr>
+          </w:pPr>
+          <w:hyperlink w:anchor="_Toc102990387" w:history="1">
+            <w:r>
+              <w:rPr>
+                <w:rStyle w:val="Hyperlink"/>
+                <w:rFonts w:ascii="Arial" w:hAnsi="Arial" w:cs="Arial"/>
+                <w:b/>
+                <w:bCs/>
+                <w:noProof/>
+                <w:lang w:val="en-US"/>
+              </w:rPr>
+              <w:t>Select data-points mode:</w:t>
+            </w:r>
+            <w:r>
+              <w:rPr>
+                <w:noProof/>
+                <w:webHidden/>
+              </w:rPr>
+              <w:tab/>
+            </w:r>
+            <w:r>
+              <w:rPr>
+                <w:noProof/>
+                <w:webHidden/>
+              </w:rPr>
+              <w:fldChar w:fldCharType="begin"/>
+            </w:r>
+            <w:r>
+              <w:rPr>
+                <w:noProof/>
+                <w:webHidden/>
+              </w:rPr>
+              <w:instrText xml:space="preserve"> PAGEREF _Toc102990387 \h </w:instrText>
+            </w:r>
+            <w:r>
+              <w:rPr>
+                <w:noProof/>
+                <w:webHidden/>
+              </w:rPr>
+            </w:r>
+            <w:r>
+              <w:rPr>
+                <w:noProof/>
+                <w:webHidden/>
+              </w:rPr>
+              <w:fldChar w:fldCharType="separate"/>
+            </w:r>
+            <w:r>
+              <w:rPr>
+                <w:noProof/>
+                <w:webHidden/>
+              </w:rPr>
+              <w:t>8</w:t>
+            </w:r>
+            <w:r>
+              <w:rPr>
+                <w:noProof/>
+                <w:webHidden/>
+              </w:rPr>
+              <w:fldChar w:fldCharType="end"/>
+            </w:r>
+          </w:hyperlink>
+        </w:p>
+        <w:p>
+          <w:pPr>
+            <w:pStyle w:val="TOC4"/>
+            <w:tabs>
+              <w:tab w:val="right" w:leader="dot" w:pos="10450"/>
+            </w:tabs>
+            <w:rPr>
+              <w:rFonts w:eastAsiaTheme="minorEastAsia" w:cstheme="minorBidi"/>
+              <w:noProof/>
+              <w:sz w:val="24"/>
+              <w:szCs w:val="24"/>
+            </w:rPr>
+          </w:pPr>
+          <w:hyperlink w:anchor="_Toc102990388" w:history="1">
+            <w:r>
+              <w:rPr>
+                <w:rStyle w:val="Hyperlink"/>
+                <w:rFonts w:ascii="Arial" w:hAnsi="Arial" w:cs="Arial"/>
+                <w:b/>
+                <w:bCs/>
+                <w:noProof/>
+                <w:lang w:val="en-US"/>
+              </w:rPr>
+              <w:t>Move/Edit text mode:</w:t>
+            </w:r>
+            <w:r>
+              <w:rPr>
+                <w:noProof/>
+                <w:webHidden/>
+              </w:rPr>
+              <w:tab/>
+            </w:r>
+            <w:r>
+              <w:rPr>
+                <w:noProof/>
+                <w:webHidden/>
+              </w:rPr>
+              <w:fldChar w:fldCharType="begin"/>
+            </w:r>
+            <w:r>
+              <w:rPr>
+                <w:noProof/>
+                <w:webHidden/>
+              </w:rPr>
+              <w:instrText xml:space="preserve"> PAGEREF _Toc102990388 \h </w:instrText>
+            </w:r>
+            <w:r>
+              <w:rPr>
+                <w:noProof/>
+                <w:webHidden/>
+              </w:rPr>
+            </w:r>
+            <w:r>
+              <w:rPr>
+                <w:noProof/>
+                <w:webHidden/>
+              </w:rPr>
+              <w:fldChar w:fldCharType="separate"/>
+            </w:r>
+            <w:r>
+              <w:rPr>
+                <w:noProof/>
+                <w:webHidden/>
+              </w:rPr>
+              <w:t>8</w:t>
+            </w:r>
+            <w:r>
+              <w:rPr>
+                <w:noProof/>
+                <w:webHidden/>
+              </w:rPr>
+              <w:fldChar w:fldCharType="end"/>
+            </w:r>
+          </w:hyperlink>
+        </w:p>
+        <w:p>
+          <w:pPr>
+            <w:pStyle w:val="TOC3"/>
+            <w:tabs>
+              <w:tab w:val="right" w:leader="dot" w:pos="10450"/>
+            </w:tabs>
+            <w:rPr>
+              <w:rFonts w:eastAsiaTheme="minorEastAsia" w:cstheme="minorBidi"/>
+              <w:noProof/>
+              <w:sz w:val="24"/>
+              <w:szCs w:val="24"/>
+            </w:rPr>
+          </w:pPr>
+          <w:hyperlink w:anchor="_Toc102990389" w:history="1">
+            <w:r>
+              <w:rPr>
+                <w:rStyle w:val="Hyperlink"/>
+                <w:rFonts w:ascii="Arial" w:hAnsi="Arial" w:cs="Arial"/>
+                <w:noProof/>
+                <w:lang w:val="en-US"/>
+              </w:rPr>
+              <w:t>GUI Controls</w:t>
+            </w:r>
+            <w:r>
+              <w:rPr>
+                <w:noProof/>
+                <w:webHidden/>
+              </w:rPr>
+              <w:tab/>
+            </w:r>
+            <w:r>
+              <w:rPr>
+                <w:noProof/>
+                <w:webHidden/>
+              </w:rPr>
+              <w:fldChar w:fldCharType="begin"/>
+            </w:r>
+            <w:r>
+              <w:rPr>
+                <w:noProof/>
+                <w:webHidden/>
+              </w:rPr>
+              <w:instrText xml:space="preserve"> PAGEREF _Toc102990389 \h </w:instrText>
+            </w:r>
+            <w:r>
+              <w:rPr>
+                <w:noProof/>
+                <w:webHidden/>
+              </w:rPr>
+            </w:r>
+            <w:r>
+              <w:rPr>
+                <w:noProof/>
+                <w:webHidden/>
+              </w:rPr>
+              <w:fldChar w:fldCharType="separate"/>
+            </w:r>
+            <w:r>
+              <w:rPr>
+                <w:noProof/>
+                <w:webHidden/>
+              </w:rPr>
+              <w:t>8</w:t>
+            </w:r>
+            <w:r>
+              <w:rPr>
+                <w:noProof/>
+                <w:webHidden/>
+              </w:rPr>
+              <w:fldChar w:fldCharType="end"/>
+            </w:r>
+          </w:hyperlink>
+        </w:p>
+        <w:p>
+          <w:pPr>
+            <w:pStyle w:val="TOC4"/>
+            <w:tabs>
+              <w:tab w:val="right" w:leader="dot" w:pos="10450"/>
+            </w:tabs>
+            <w:rPr>
+              <w:rFonts w:eastAsiaTheme="minorEastAsia" w:cstheme="minorBidi"/>
+              <w:noProof/>
+              <w:sz w:val="24"/>
+              <w:szCs w:val="24"/>
+            </w:rPr>
+          </w:pPr>
+          <w:hyperlink w:anchor="_Toc102990390" w:history="1">
+            <w:r>
+              <w:rPr>
+                <w:rStyle w:val="Hyperlink"/>
+                <w:rFonts w:ascii="Arial" w:hAnsi="Arial" w:cs="Arial"/>
+                <w:b/>
+                <w:bCs/>
+                <w:noProof/>
+                <w:lang w:val="en-US"/>
+              </w:rPr>
+              <w:t>Clustering options:</w:t>
+            </w:r>
+            <w:r>
+              <w:rPr>
+                <w:noProof/>
+                <w:webHidden/>
+              </w:rPr>
+              <w:tab/>
+            </w:r>
+            <w:r>
+              <w:rPr>
+                <w:noProof/>
+                <w:webHidden/>
+              </w:rPr>
+              <w:fldChar w:fldCharType="begin"/>
+            </w:r>
+            <w:r>
+              <w:rPr>
+                <w:noProof/>
+                <w:webHidden/>
+              </w:rPr>
+              <w:instrText xml:space="preserve"> PAGEREF _Toc102990390 \h </w:instrText>
+            </w:r>
+            <w:r>
+              <w:rPr>
+                <w:noProof/>
+                <w:webHidden/>
+              </w:rPr>
+            </w:r>
+            <w:r>
+              <w:rPr>
+                <w:noProof/>
+                <w:webHidden/>
+              </w:rPr>
+              <w:fldChar w:fldCharType="separate"/>
+            </w:r>
+            <w:r>
+              <w:rPr>
+                <w:noProof/>
+                <w:webHidden/>
+              </w:rPr>
+              <w:t>8</w:t>
+            </w:r>
+            <w:r>
+              <w:rPr>
+                <w:noProof/>
+                <w:webHidden/>
+              </w:rPr>
+              <w:fldChar w:fldCharType="end"/>
+            </w:r>
+          </w:hyperlink>
+        </w:p>
+        <w:p>
+          <w:pPr>
+            <w:pStyle w:val="TOC4"/>
+            <w:tabs>
+              <w:tab w:val="right" w:leader="dot" w:pos="10450"/>
+            </w:tabs>
+            <w:rPr>
+              <w:rFonts w:eastAsiaTheme="minorEastAsia" w:cstheme="minorBidi"/>
+              <w:noProof/>
+              <w:sz w:val="24"/>
+              <w:szCs w:val="24"/>
+            </w:rPr>
+          </w:pPr>
+          <w:hyperlink w:anchor="_Toc102990391" w:history="1">
+            <w:r>
+              <w:rPr>
+                <w:rStyle w:val="Hyperlink"/>
+                <w:rFonts w:ascii="Arial" w:hAnsi="Arial" w:cs="Arial"/>
+                <w:b/>
+                <w:bCs/>
+                <w:noProof/>
+                <w:lang w:val="en-US"/>
+              </w:rPr>
+              <w:t>Interaction mode:</w:t>
+            </w:r>
+            <w:r>
+              <w:rPr>
+                <w:noProof/>
+                <w:webHidden/>
+              </w:rPr>
+              <w:tab/>
+            </w:r>
+            <w:r>
+              <w:rPr>
+                <w:noProof/>
+                <w:webHidden/>
+              </w:rPr>
+              <w:fldChar w:fldCharType="begin"/>
+            </w:r>
+            <w:r>
+              <w:rPr>
+                <w:noProof/>
+                <w:webHidden/>
+              </w:rPr>
+              <w:instrText xml:space="preserve"> PAGEREF _Toc102990391 \h </w:instrText>
+            </w:r>
+            <w:r>
+              <w:rPr>
+                <w:noProof/>
+                <w:webHidden/>
+              </w:rPr>
+            </w:r>
+            <w:r>
+              <w:rPr>
+                <w:noProof/>
+                <w:webHidden/>
+              </w:rPr>
+              <w:fldChar w:fldCharType="separate"/>
+            </w:r>
+            <w:r>
+              <w:rPr>
+                <w:noProof/>
+                <w:webHidden/>
+              </w:rPr>
+              <w:t>9</w:t>
+            </w:r>
+            <w:r>
+              <w:rPr>
+                <w:noProof/>
+                <w:webHidden/>
+              </w:rPr>
+              <w:fldChar w:fldCharType="end"/>
+            </w:r>
+          </w:hyperlink>
+        </w:p>
+        <w:p>
+          <w:pPr>
+            <w:pStyle w:val="TOC4"/>
+            <w:tabs>
+              <w:tab w:val="right" w:leader="dot" w:pos="10450"/>
+            </w:tabs>
+            <w:rPr>
+              <w:rFonts w:eastAsiaTheme="minorEastAsia" w:cstheme="minorBidi"/>
+              <w:noProof/>
+              <w:sz w:val="24"/>
+              <w:szCs w:val="24"/>
+            </w:rPr>
+          </w:pPr>
+          <w:hyperlink w:anchor="_Toc102990392" w:history="1">
+            <w:r>
+              <w:rPr>
+                <w:rStyle w:val="Hyperlink"/>
+                <w:rFonts w:ascii="Arial" w:hAnsi="Arial" w:cs="Arial"/>
+                <w:b/>
+                <w:bCs/>
+                <w:noProof/>
+                <w:lang w:val="en-US"/>
+              </w:rPr>
+              <w:t>View options:</w:t>
+            </w:r>
+            <w:r>
+              <w:rPr>
+                <w:noProof/>
+                <w:webHidden/>
+              </w:rPr>
+              <w:tab/>
+            </w:r>
+            <w:r>
+              <w:rPr>
+                <w:noProof/>
+                <w:webHidden/>
+              </w:rPr>
+              <w:fldChar w:fldCharType="begin"/>
+            </w:r>
+            <w:r>
+              <w:rPr>
+                <w:noProof/>
+                <w:webHidden/>
+              </w:rPr>
+              <w:instrText xml:space="preserve"> PAGEREF _Toc102990392 \h </w:instrText>
+            </w:r>
+            <w:r>
+              <w:rPr>
+                <w:noProof/>
+                <w:webHidden/>
+              </w:rPr>
+            </w:r>
+            <w:r>
+              <w:rPr>
+                <w:noProof/>
+                <w:webHidden/>
+              </w:rPr>
+              <w:fldChar w:fldCharType="separate"/>
+            </w:r>
+            <w:r>
+              <w:rPr>
+                <w:noProof/>
+                <w:webHidden/>
+              </w:rPr>
+              <w:t>9</w:t>
+            </w:r>
+            <w:r>
+              <w:rPr>
+                <w:noProof/>
+                <w:webHidden/>
+              </w:rPr>
+              <w:fldChar w:fldCharType="end"/>
+            </w:r>
+          </w:hyperlink>
+        </w:p>
+        <w:p>
+          <w:pPr>
+            <w:pStyle w:val="TOC4"/>
+            <w:tabs>
+              <w:tab w:val="right" w:leader="dot" w:pos="10450"/>
+            </w:tabs>
+            <w:rPr>
+              <w:rFonts w:eastAsiaTheme="minorEastAsia" w:cstheme="minorBidi"/>
+              <w:noProof/>
+              <w:sz w:val="24"/>
+              <w:szCs w:val="24"/>
+            </w:rPr>
+          </w:pPr>
+          <w:hyperlink w:anchor="_Toc102990393" w:history="1">
+            <w:r>
+              <w:rPr>
+                <w:rStyle w:val="Hyperlink"/>
+                <w:rFonts w:ascii="Arial" w:hAnsi="Arial" w:cs="Arial"/>
+                <w:b/>
+                <w:bCs/>
+                <w:noProof/>
+                <w:lang w:val="en-US"/>
+              </w:rPr>
+              <w:t>Selection options:</w:t>
+            </w:r>
+            <w:r>
+              <w:rPr>
+                <w:noProof/>
+                <w:webHidden/>
+              </w:rPr>
+              <w:tab/>
+            </w:r>
+            <w:r>
+              <w:rPr>
+                <w:noProof/>
+                <w:webHidden/>
+              </w:rPr>
+              <w:fldChar w:fldCharType="begin"/>
+            </w:r>
+            <w:r>
+              <w:rPr>
+                <w:noProof/>
+                <w:webHidden/>
+              </w:rPr>
+              <w:instrText xml:space="preserve"> PAGEREF _Toc102990393 \h </w:instrText>
+            </w:r>
+            <w:r>
+              <w:rPr>
+                <w:noProof/>
+                <w:webHidden/>
+              </w:rPr>
+            </w:r>
+            <w:r>
+              <w:rPr>
+                <w:noProof/>
+                <w:webHidden/>
+              </w:rPr>
+              <w:fldChar w:fldCharType="separate"/>
+            </w:r>
+            <w:r>
+              <w:rPr>
+                <w:noProof/>
+                <w:webHidden/>
+              </w:rPr>
+              <w:t>9</w:t>
+            </w:r>
+            <w:r>
+              <w:rPr>
+                <w:noProof/>
+                <w:webHidden/>
+              </w:rPr>
+              <w:fldChar w:fldCharType="end"/>
+            </w:r>
+          </w:hyperlink>
+        </w:p>
+        <w:p>
+          <w:pPr>
+            <w:pStyle w:val="TOC4"/>
+            <w:tabs>
+              <w:tab w:val="right" w:leader="dot" w:pos="10450"/>
+            </w:tabs>
+            <w:rPr>
+              <w:rFonts w:eastAsiaTheme="minorEastAsia" w:cstheme="minorBidi"/>
+              <w:noProof/>
+              <w:sz w:val="24"/>
+              <w:szCs w:val="24"/>
+            </w:rPr>
+          </w:pPr>
+          <w:hyperlink w:anchor="_Toc102990394" w:history="1">
+            <w:r>
+              <w:rPr>
+                <w:rStyle w:val="Hyperlink"/>
+                <w:rFonts w:ascii="Arial" w:hAnsi="Arial" w:cs="Arial"/>
+                <w:b/>
+                <w:bCs/>
+                <w:noProof/>
+                <w:lang w:val="en-US"/>
+              </w:rPr>
+              <w:t>Color by option:</w:t>
+            </w:r>
+            <w:r>
+              <w:rPr>
+                <w:noProof/>
+                <w:webHidden/>
+              </w:rPr>
+              <w:tab/>
+            </w:r>
+            <w:r>
+              <w:rPr>
+                <w:noProof/>
+                <w:webHidden/>
+              </w:rPr>
+              <w:fldChar w:fldCharType="begin"/>
+            </w:r>
+            <w:r>
+              <w:rPr>
+                <w:noProof/>
+                <w:webHidden/>
+              </w:rPr>
+              <w:instrText xml:space="preserve"> PAGEREF _Toc102990394 \h </w:instrText>
+            </w:r>
+            <w:r>
+              <w:rPr>
+                <w:noProof/>
+                <w:webHidden/>
+              </w:rPr>
+            </w:r>
+            <w:r>
+              <w:rPr>
+                <w:noProof/>
+                <w:webHidden/>
+              </w:rPr>
+              <w:fldChar w:fldCharType="separate"/>
+            </w:r>
+            <w:r>
+              <w:rPr>
+                <w:noProof/>
+                <w:webHidden/>
+              </w:rPr>
+              <w:t>10</w:t>
+            </w:r>
+            <w:r>
+              <w:rPr>
+                <w:noProof/>
+                <w:webHidden/>
+              </w:rPr>
+              <w:fldChar w:fldCharType="end"/>
+            </w:r>
+          </w:hyperlink>
+        </w:p>
+        <w:p>
+          <w:pPr>
+            <w:pStyle w:val="TOC4"/>
+            <w:tabs>
+              <w:tab w:val="right" w:leader="dot" w:pos="10450"/>
+            </w:tabs>
+            <w:rPr>
+              <w:rFonts w:eastAsiaTheme="minorEastAsia" w:cstheme="minorBidi"/>
+              <w:noProof/>
+              <w:sz w:val="24"/>
+              <w:szCs w:val="24"/>
+            </w:rPr>
+          </w:pPr>
+          <w:hyperlink w:anchor="_Toc102990395" w:history="1">
+            <w:r>
+              <w:rPr>
+                <w:rStyle w:val="Hyperlink"/>
+                <w:rFonts w:ascii="Arial" w:hAnsi="Arial" w:cs="Arial"/>
+                <w:b/>
+                <w:bCs/>
+                <w:noProof/>
+                <w:lang w:val="en-US"/>
+              </w:rPr>
+              <w:t>Display options:</w:t>
+            </w:r>
+            <w:r>
+              <w:rPr>
+                <w:noProof/>
+                <w:webHidden/>
+              </w:rPr>
+              <w:tab/>
+            </w:r>
+            <w:r>
+              <w:rPr>
+                <w:noProof/>
+                <w:webHidden/>
+              </w:rPr>
+              <w:fldChar w:fldCharType="begin"/>
+            </w:r>
+            <w:r>
+              <w:rPr>
+                <w:noProof/>
+                <w:webHidden/>
+              </w:rPr>
+              <w:instrText xml:space="preserve"> PAGEREF _Toc102990395 \h </w:instrText>
+            </w:r>
+            <w:r>
+              <w:rPr>
+                <w:noProof/>
+                <w:webHidden/>
+              </w:rPr>
+            </w:r>
+            <w:r>
+              <w:rPr>
+                <w:noProof/>
+                <w:webHidden/>
+              </w:rPr>
+              <w:fldChar w:fldCharType="separate"/>
+            </w:r>
+            <w:r>
+              <w:rPr>
+                <w:noProof/>
+                <w:webHidden/>
+              </w:rPr>
+              <w:t>10</w:t>
+            </w:r>
+            <w:r>
+              <w:rPr>
+                <w:noProof/>
+                <w:webHidden/>
+              </w:rPr>
+              <w:fldChar w:fldCharType="end"/>
+            </w:r>
+          </w:hyperlink>
+        </w:p>
+        <w:p>
+          <w:pPr>
+            <w:pStyle w:val="TOC4"/>
+            <w:tabs>
+              <w:tab w:val="right" w:leader="dot" w:pos="10450"/>
+            </w:tabs>
+            <w:rPr>
+              <w:rFonts w:eastAsiaTheme="minorEastAsia" w:cstheme="minorBidi"/>
+              <w:noProof/>
+              <w:sz w:val="24"/>
+              <w:szCs w:val="24"/>
+            </w:rPr>
+          </w:pPr>
+          <w:hyperlink w:anchor="_Toc102990396" w:history="1">
+            <w:r>
+              <w:rPr>
+                <w:rStyle w:val="Hyperlink"/>
+                <w:rFonts w:ascii="Arial" w:hAnsi="Arial" w:cs="Arial"/>
+                <w:b/>
+                <w:bCs/>
+                <w:noProof/>
+                <w:lang w:val="en-US"/>
+              </w:rPr>
+              <w:t>Groups options:</w:t>
+            </w:r>
+            <w:r>
+              <w:rPr>
+                <w:noProof/>
+                <w:webHidden/>
+              </w:rPr>
+              <w:tab/>
+            </w:r>
+            <w:r>
+              <w:rPr>
+                <w:noProof/>
+                <w:webHidden/>
+              </w:rPr>
+              <w:fldChar w:fldCharType="begin"/>
+            </w:r>
+            <w:r>
+              <w:rPr>
+                <w:noProof/>
+                <w:webHidden/>
+              </w:rPr>
+              <w:instrText xml:space="preserve"> PAGEREF _Toc102990396 \h </w:instrText>
+            </w:r>
+            <w:r>
+              <w:rPr>
+                <w:noProof/>
+                <w:webHidden/>
+              </w:rPr>
+            </w:r>
+            <w:r>
+              <w:rPr>
+                <w:noProof/>
+                <w:webHidden/>
+              </w:rPr>
+              <w:fldChar w:fldCharType="separate"/>
+            </w:r>
+            <w:r>
+              <w:rPr>
+                <w:noProof/>
+                <w:webHidden/>
+              </w:rPr>
+              <w:t>10</w:t>
+            </w:r>
+            <w:r>
+              <w:rPr>
+                <w:noProof/>
+                <w:webHidden/>
+              </w:rPr>
+              <w:fldChar w:fldCharType="end"/>
+            </w:r>
+          </w:hyperlink>
+        </w:p>
+        <w:p>
+          <w:pPr>
+            <w:pStyle w:val="TOC3"/>
+            <w:tabs>
+              <w:tab w:val="right" w:leader="dot" w:pos="10450"/>
+            </w:tabs>
+            <w:rPr>
+              <w:rFonts w:eastAsiaTheme="minorEastAsia" w:cstheme="minorBidi"/>
+              <w:noProof/>
+              <w:sz w:val="24"/>
+              <w:szCs w:val="24"/>
+            </w:rPr>
+          </w:pPr>
+          <w:hyperlink w:anchor="_Toc102990397" w:history="1">
+            <w:r>
+              <w:rPr>
+                <w:rStyle w:val="Hyperlink"/>
+                <w:rFonts w:ascii="Arial" w:hAnsi="Arial" w:cs="Arial"/>
+                <w:noProof/>
+                <w:lang w:val="en-US"/>
+              </w:rPr>
+              <w:t>Windows</w:t>
+            </w:r>
+            <w:r>
+              <w:rPr>
+                <w:noProof/>
+                <w:webHidden/>
+              </w:rPr>
+              <w:tab/>
+            </w:r>
+            <w:r>
+              <w:rPr>
+                <w:noProof/>
+                <w:webHidden/>
+              </w:rPr>
+              <w:fldChar w:fldCharType="begin"/>
+            </w:r>
+            <w:r>
+              <w:rPr>
+                <w:noProof/>
+                <w:webHidden/>
+              </w:rPr>
+              <w:instrText xml:space="preserve"> PAGEREF _Toc102990397 \h </w:instrText>
+            </w:r>
+            <w:r>
+              <w:rPr>
+                <w:noProof/>
+                <w:webHidden/>
+              </w:rPr>
+            </w:r>
+            <w:r>
+              <w:rPr>
+                <w:noProof/>
+                <w:webHidden/>
+              </w:rPr>
+              <w:fldChar w:fldCharType="separate"/>
+            </w:r>
+            <w:r>
+              <w:rPr>
+                <w:noProof/>
+                <w:webHidden/>
+              </w:rPr>
+              <w:t>11</w:t>
+            </w:r>
+            <w:r>
+              <w:rPr>
+                <w:noProof/>
+                <w:webHidden/>
+              </w:rPr>
+              <w:fldChar w:fldCharType="end"/>
+            </w:r>
+          </w:hyperlink>
+        </w:p>
+        <w:p>
+          <w:pPr>
+            <w:pStyle w:val="TOC4"/>
+            <w:tabs>
+              <w:tab w:val="right" w:leader="dot" w:pos="10450"/>
+            </w:tabs>
+            <w:rPr>
+              <w:rFonts w:eastAsiaTheme="minorEastAsia" w:cstheme="minorBidi"/>
+              <w:noProof/>
+              <w:sz w:val="24"/>
+              <w:szCs w:val="24"/>
+            </w:rPr>
+          </w:pPr>
+          <w:hyperlink w:anchor="_Toc102990398" w:history="1">
+            <w:r>
+              <w:rPr>
+                <w:rStyle w:val="Hyperlink"/>
+                <w:rFonts w:ascii="Arial" w:hAnsi="Arial" w:cs="Arial"/>
+                <w:b/>
+                <w:bCs/>
+                <w:noProof/>
+                <w:lang w:val="en-US"/>
+              </w:rPr>
+              <w:t>Selected subset window</w:t>
+            </w:r>
+            <w:r>
+              <w:rPr>
+                <w:noProof/>
+                <w:webHidden/>
+              </w:rPr>
+              <w:tab/>
+            </w:r>
+            <w:r>
+              <w:rPr>
+                <w:noProof/>
+                <w:webHidden/>
+              </w:rPr>
+              <w:fldChar w:fldCharType="begin"/>
+            </w:r>
+            <w:r>
+              <w:rPr>
+                <w:noProof/>
+                <w:webHidden/>
+              </w:rPr>
+              <w:instrText xml:space="preserve"> PAGEREF _Toc102990398 \h </w:instrText>
+            </w:r>
+            <w:r>
+              <w:rPr>
+                <w:noProof/>
+                <w:webHidden/>
+              </w:rPr>
+            </w:r>
+            <w:r>
+              <w:rPr>
+                <w:noProof/>
+                <w:webHidden/>
+              </w:rPr>
+              <w:fldChar w:fldCharType="separate"/>
+            </w:r>
+            <w:r>
+              <w:rPr>
+                <w:noProof/>
+                <w:webHidden/>
+              </w:rPr>
+              <w:t>11</w:t>
+            </w:r>
+            <w:r>
+              <w:rPr>
+                <w:noProof/>
+                <w:webHidden/>
+              </w:rPr>
+              <w:fldChar w:fldCharType="end"/>
+            </w:r>
+          </w:hyperlink>
+        </w:p>
+        <w:p>
+          <w:pPr>
+            <w:pStyle w:val="TOC4"/>
+            <w:tabs>
+              <w:tab w:val="right" w:leader="dot" w:pos="10450"/>
+            </w:tabs>
+            <w:rPr>
+              <w:rFonts w:eastAsiaTheme="minorEastAsia" w:cstheme="minorBidi"/>
+              <w:noProof/>
+              <w:sz w:val="24"/>
+              <w:szCs w:val="24"/>
+            </w:rPr>
+          </w:pPr>
+          <w:hyperlink w:anchor="_Toc102990399" w:history="1">
+            <w:r>
+              <w:rPr>
+                <w:rStyle w:val="Hyperlink"/>
+                <w:rFonts w:ascii="Arial" w:hAnsi="Arial" w:cs="Arial"/>
+                <w:b/>
+                <w:bCs/>
+                <w:noProof/>
+                <w:lang w:val="en-US"/>
+              </w:rPr>
+              <w:t>Search results window:</w:t>
+            </w:r>
+            <w:r>
+              <w:rPr>
+                <w:noProof/>
+                <w:webHidden/>
+              </w:rPr>
+              <w:tab/>
+            </w:r>
+            <w:r>
+              <w:rPr>
+                <w:noProof/>
+                <w:webHidden/>
+              </w:rPr>
+              <w:fldChar w:fldCharType="begin"/>
+            </w:r>
+            <w:r>
+              <w:rPr>
+                <w:noProof/>
+                <w:webHidden/>
+              </w:rPr>
+              <w:instrText xml:space="preserve"> PAGEREF _Toc102990399 \h </w:instrText>
+            </w:r>
+            <w:r>
+              <w:rPr>
+                <w:noProof/>
+                <w:webHidden/>
+              </w:rPr>
+            </w:r>
+            <w:r>
+              <w:rPr>
+                <w:noProof/>
+                <w:webHidden/>
+              </w:rPr>
+              <w:fldChar w:fldCharType="separate"/>
+            </w:r>
+            <w:r>
+              <w:rPr>
+                <w:noProof/>
+                <w:webHidden/>
+              </w:rPr>
+              <w:t>11</w:t>
+            </w:r>
+            <w:r>
+              <w:rPr>
+                <w:noProof/>
+                <w:webHidden/>
+              </w:rPr>
+              <w:fldChar w:fldCharType="end"/>
+            </w:r>
+          </w:hyperlink>
+        </w:p>
+        <w:p>
+          <w:r>
+            <w:rPr>
+              <w:rFonts w:asciiTheme="minorHAnsi" w:hAnsiTheme="minorHAnsi" w:cstheme="minorHAnsi"/>
+              <w:b/>
+              <w:bCs/>
+            </w:rPr>
+            <w:fldChar w:fldCharType="end"/>
+          </w:r>
+        </w:p>
+      </w:sdtContent>
+    </w:sdt>
     <w:p>
       <w:pPr>
         <w:pStyle w:val="NormalWeb"/>
+        <w:outlineLvl w:val="0"/>
         <w:rPr>
           <w:u w:val="single"/>
         </w:rPr>
       </w:pPr>
+      <w:bookmarkStart w:id="0" w:name="_Toc102990370"/>
       <w:r>
         <w:rPr>
           <w:rFonts w:ascii="Arial" w:hAnsi="Arial" w:cs="Arial"/>
@@ -122,7 +2427,18 @@
           <w:szCs w:val="28"/>
           <w:u w:val="single"/>
         </w:rPr>
-        <w:t xml:space="preserve">Overview </w:t>
+        <w:t>Overview</w:t>
+      </w:r>
+      <w:bookmarkEnd w:id="0"/>
+      <w:r>
+        <w:rPr>
+          <w:rFonts w:ascii="Arial" w:hAnsi="Arial" w:cs="Arial"/>
+          <w:color w:val="008E91"/>
+          <w:sz w:val="28"/>
+          <w:szCs w:val="28"/>
+          <w:u w:val="single"/>
+        </w:rPr>
+        <w:t xml:space="preserve"> </w:t>
       </w:r>
     </w:p>
     <w:p>
@@ -446,17 +2762,20 @@
           <w:sz w:val="22"/>
           <w:szCs w:val="22"/>
         </w:rPr>
+        <w:lastRenderedPageBreak/>
         <w:t xml:space="preserve">In addition, each sequence repulses every other sequence with a certain force (inversely proportional to their distance in space). Clustering is achieved by iteratively moving sequences according to the force vector resulting from all pairwise interactions (attraction and repulsion). </w:t>
       </w:r>
     </w:p>
     <w:p>
       <w:pPr>
         <w:pStyle w:val="NormalWeb"/>
+        <w:outlineLvl w:val="0"/>
         <w:rPr>
           <w:u w:val="single"/>
           <w:lang w:val="en-US"/>
         </w:rPr>
       </w:pPr>
+      <w:bookmarkStart w:id="1" w:name="_Toc102990371"/>
       <w:r>
         <w:rPr>
           <w:rFonts w:ascii="Arial" w:hAnsi="Arial" w:cs="Arial"/>
@@ -468,11 +2787,13 @@
         </w:rPr>
         <w:t>Installation</w:t>
       </w:r>
+      <w:bookmarkEnd w:id="1"/>
     </w:p>
     <w:p>
       <w:pPr>
         <w:pStyle w:val="NormalWeb"/>
         <w:spacing w:after="120" w:afterAutospacing="0"/>
+        <w:outlineLvl w:val="2"/>
         <w:rPr>
           <w:rFonts w:asciiTheme="minorBidi" w:hAnsiTheme="minorBidi" w:cstheme="minorBidi"/>
           <w:sz w:val="22"/>
@@ -481,6 +2802,7 @@
           <w:lang w:val="en-US"/>
         </w:rPr>
       </w:pPr>
+      <w:bookmarkStart w:id="2" w:name="_Toc102990372"/>
       <w:r>
         <w:rPr>
           <w:rFonts w:asciiTheme="minorBidi" w:hAnsiTheme="minorBidi" w:cstheme="minorBidi"/>
@@ -523,6 +2845,7 @@
         </w:rPr>
         <w:t>:</w:t>
       </w:r>
+      <w:bookmarkEnd w:id="2"/>
     </w:p>
     <w:p>
       <w:pPr>
@@ -577,18 +2900,35 @@
         </w:rPr>
         <w:t xml:space="preserve"> / Anaconda installed on the target computer. An OS-specific version of Anaconda can be downloaded from: </w:t>
       </w:r>
-      <w:hyperlink r:id="rId5" w:history="1">
-        <w:r>
-          <w:rPr>
-            <w:rStyle w:val="Hyperlink"/>
-            <w:rFonts w:asciiTheme="minorBidi" w:hAnsiTheme="minorBidi" w:cstheme="minorBidi"/>
-            <w:sz w:val="22"/>
-            <w:szCs w:val="22"/>
-            <w:lang w:val="en-US"/>
-          </w:rPr>
-          <w:t>https://www.anaconda.com/products/individual-d</w:t>
-        </w:r>
-      </w:hyperlink>
+      <w:r>
+        <w:fldChar w:fldCharType="begin"/>
+      </w:r>
+      <w:r>
+        <w:instrText xml:space="preserve"> HYPERLINK "https://www.anaconda.com/products/individual-d" </w:instrText>
+      </w:r>
+      <w:r>
+        <w:fldChar w:fldCharType="separate"/>
+      </w:r>
+      <w:r>
+        <w:rPr>
+          <w:rStyle w:val="Hyperlink"/>
+          <w:rFonts w:asciiTheme="minorBidi" w:hAnsiTheme="minorBidi" w:cstheme="minorBidi"/>
+          <w:sz w:val="22"/>
+          <w:szCs w:val="22"/>
+          <w:lang w:val="en-US"/>
+        </w:rPr>
+        <w:t>https://www.anaconda.com/products/individual-d</w:t>
+      </w:r>
+      <w:r>
+        <w:rPr>
+          <w:rStyle w:val="Hyperlink"/>
+          <w:rFonts w:asciiTheme="minorBidi" w:hAnsiTheme="minorBidi" w:cstheme="minorBidi"/>
+          <w:sz w:val="22"/>
+          <w:szCs w:val="22"/>
+          <w:lang w:val="en-US"/>
+        </w:rPr>
+        <w:fldChar w:fldCharType="end"/>
+      </w:r>
       <w:r>
         <w:rPr>
           <w:rFonts w:asciiTheme="minorBidi" w:hAnsiTheme="minorBidi" w:cstheme="minorBidi"/>
@@ -872,6 +3212,7 @@
       <w:pPr>
         <w:pStyle w:val="NormalWeb"/>
         <w:spacing w:after="120" w:afterAutospacing="0"/>
+        <w:outlineLvl w:val="2"/>
         <w:rPr>
           <w:rFonts w:asciiTheme="minorBidi" w:hAnsiTheme="minorBidi" w:cstheme="minorBidi"/>
           <w:sz w:val="22"/>
@@ -880,6 +3221,7 @@
           <w:lang w:val="en-US"/>
         </w:rPr>
       </w:pPr>
+      <w:bookmarkStart w:id="3" w:name="_Toc102990373"/>
       <w:r>
         <w:rPr>
           <w:rFonts w:asciiTheme="minorBidi" w:hAnsiTheme="minorBidi" w:cstheme="minorBidi"/>
@@ -890,6 +3232,7 @@
         </w:rPr>
         <w:t>BLAST search:</w:t>
       </w:r>
+      <w:bookmarkEnd w:id="3"/>
     </w:p>
     <w:p>
       <w:pPr>
@@ -933,6 +3276,7 @@
     <w:p>
       <w:pPr>
         <w:pStyle w:val="NormalWeb"/>
+        <w:outlineLvl w:val="0"/>
         <w:rPr>
           <w:rFonts w:ascii="Arial" w:hAnsi="Arial" w:cs="Arial"/>
           <w:color w:val="008E91"/>
@@ -942,6 +3286,7 @@
           <w:lang w:val="en-US"/>
         </w:rPr>
       </w:pPr>
+      <w:bookmarkStart w:id="4" w:name="_Toc102990374"/>
       <w:r>
         <w:rPr>
           <w:rFonts w:ascii="Arial" w:hAnsi="Arial" w:cs="Arial"/>
@@ -953,6 +3298,7 @@
         </w:rPr>
         <w:t>Using the command-line tool</w:t>
       </w:r>
+      <w:bookmarkEnd w:id="4"/>
     </w:p>
     <w:p>
       <w:pPr>
@@ -1812,7 +4158,6 @@
           <w:szCs w:val="22"/>
           <w:lang w:val="en-GB"/>
         </w:rPr>
-        <w:lastRenderedPageBreak/>
         <w:t>-load &lt;network</w:t>
       </w:r>
       <w:r>
@@ -5205,7 +7550,36 @@
     </w:p>
     <w:p>
       <w:pPr>
+        <w:tabs>
+          <w:tab w:val="left" w:pos="560"/>
+          <w:tab w:val="left" w:pos="1120"/>
+          <w:tab w:val="left" w:pos="1680"/>
+          <w:tab w:val="left" w:pos="2240"/>
+          <w:tab w:val="left" w:pos="2800"/>
+          <w:tab w:val="left" w:pos="3360"/>
+          <w:tab w:val="left" w:pos="3920"/>
+          <w:tab w:val="left" w:pos="4480"/>
+          <w:tab w:val="left" w:pos="5040"/>
+          <w:tab w:val="left" w:pos="5600"/>
+          <w:tab w:val="left" w:pos="6160"/>
+          <w:tab w:val="left" w:pos="6720"/>
+        </w:tabs>
+        <w:autoSpaceDE w:val="0"/>
+        <w:autoSpaceDN w:val="0"/>
+        <w:adjustRightInd w:val="0"/>
+        <w:rPr>
+          <w:rFonts w:asciiTheme="minorBidi" w:hAnsiTheme="minorBidi" w:cstheme="minorBidi"/>
+          <w:color w:val="000000"/>
+          <w:sz w:val="22"/>
+          <w:szCs w:val="22"/>
+          <w:lang w:val="en-GB"/>
+        </w:rPr>
+      </w:pPr>
+    </w:p>
+    <w:p>
+      <w:pPr>
         <w:pStyle w:val="NormalWeb"/>
+        <w:outlineLvl w:val="0"/>
         <w:rPr>
           <w:rFonts w:ascii="Arial" w:hAnsi="Arial" w:cs="Arial"/>
           <w:color w:val="008E91"/>
@@ -5215,6 +7589,7 @@
           <w:lang w:val="en-US"/>
         </w:rPr>
       </w:pPr>
+      <w:bookmarkStart w:id="5" w:name="_Toc102990375"/>
       <w:r>
         <w:rPr>
           <w:rFonts w:ascii="Arial" w:hAnsi="Arial" w:cs="Arial"/>
@@ -5224,24 +7599,26 @@
           <w:u w:val="single"/>
           <w:lang w:val="en-US"/>
         </w:rPr>
-        <w:lastRenderedPageBreak/>
         <w:t>Using the GUI-based visualization tool</w:t>
       </w:r>
+      <w:bookmarkEnd w:id="5"/>
     </w:p>
     <w:p>
       <w:pPr>
         <w:pStyle w:val="NormalWeb"/>
-        <w:rPr>
-          <w:rFonts w:ascii="Arial" w:hAnsi="Arial" w:cs="Arial"/>
-          <w:color w:val="000000" w:themeColor="text1"/>
+        <w:outlineLvl w:val="1"/>
+        <w:rPr>
+          <w:rFonts w:ascii="Arial" w:hAnsi="Arial" w:cs="Arial"/>
+          <w:color w:val="009193"/>
           <w:u w:val="single"/>
           <w:lang w:val="en-US"/>
         </w:rPr>
       </w:pPr>
-      <w:r>
-        <w:rPr>
-          <w:rFonts w:ascii="Arial" w:hAnsi="Arial" w:cs="Arial"/>
-          <w:color w:val="000000" w:themeColor="text1"/>
+      <w:bookmarkStart w:id="6" w:name="_Toc102990376"/>
+      <w:r>
+        <w:rPr>
+          <w:rFonts w:ascii="Arial" w:hAnsi="Arial" w:cs="Arial"/>
+          <w:color w:val="009193"/>
           <w:u w:val="single"/>
           <w:lang w:val="en-US"/>
         </w:rPr>
@@ -5250,12 +7627,13 @@
       <w:r>
         <w:rPr>
           <w:rFonts w:ascii="Arial" w:hAnsi="Arial" w:cs="Arial"/>
-          <w:color w:val="000000" w:themeColor="text1"/>
+          <w:color w:val="009193"/>
           <w:u w:val="single"/>
           <w:lang w:val="en-US"/>
         </w:rPr>
         <w:t xml:space="preserve"> GUI from the command-line</w:t>
       </w:r>
+      <w:bookmarkEnd w:id="6"/>
     </w:p>
     <w:p>
       <w:pPr>
@@ -6366,6 +8744,7 @@
           <w:szCs w:val="22"/>
           <w:lang w:val="en-GB"/>
         </w:rPr>
+        <w:lastRenderedPageBreak/>
         <w:t xml:space="preserve"> In case the similarity scores type is ‘</w:t>
       </w:r>
       <w:proofErr w:type="spellStart"/>
@@ -6464,6 +8843,7 @@
     <w:p>
       <w:pPr>
         <w:pStyle w:val="NormalWeb"/>
+        <w:outlineLvl w:val="1"/>
         <w:rPr>
           <w:rFonts w:ascii="Arial" w:hAnsi="Arial" w:cs="Arial"/>
           <w:color w:val="009193"/>
@@ -6471,6 +8851,7 @@
           <w:lang w:val="en-US"/>
         </w:rPr>
       </w:pPr>
+      <w:bookmarkStart w:id="7" w:name="_Toc102990377"/>
       <w:r>
         <w:rPr>
           <w:rFonts w:ascii="Arial" w:hAnsi="Arial" w:cs="Arial"/>
@@ -6478,8 +8859,27 @@
           <w:u w:val="single"/>
           <w:lang w:val="en-US"/>
         </w:rPr>
-        <w:t>Input / Output file formats:</w:t>
-      </w:r>
+        <w:t xml:space="preserve">Input / Output file </w:t>
+      </w:r>
+      <w:r>
+        <w:rPr>
+          <w:rFonts w:ascii="Arial" w:hAnsi="Arial" w:cs="Arial"/>
+          <w:color w:val="009193"/>
+          <w:u w:val="single"/>
+          <w:lang w:val="en-US"/>
+        </w:rPr>
+        <w:t>formats</w:t>
+      </w:r>
+      <w:r>
+        <w:rPr>
+          <w:rFonts w:ascii="Arial" w:hAnsi="Arial" w:cs="Arial"/>
+          <w:color w:val="009193"/>
+          <w:u w:val="single"/>
+          <w:lang w:val="en-US"/>
+        </w:rPr>
+        <w:t>:</w:t>
+      </w:r>
+      <w:bookmarkEnd w:id="7"/>
     </w:p>
     <w:p>
       <w:pPr>
@@ -6556,6 +8956,7 @@
     <w:p>
       <w:pPr>
         <w:pStyle w:val="NormalWeb"/>
+        <w:outlineLvl w:val="2"/>
         <w:rPr>
           <w:rFonts w:ascii="Arial" w:hAnsi="Arial" w:cs="Arial"/>
           <w:color w:val="000000" w:themeColor="text1"/>
@@ -6565,6 +8966,7 @@
           <w:lang w:val="en-US"/>
         </w:rPr>
       </w:pPr>
+      <w:bookmarkStart w:id="8" w:name="_Toc102990378"/>
       <w:r>
         <w:rPr>
           <w:rFonts w:ascii="Arial" w:hAnsi="Arial" w:cs="Arial"/>
@@ -6576,6 +8978,7 @@
         </w:rPr>
         <w:t>CLANS format</w:t>
       </w:r>
+      <w:bookmarkEnd w:id="8"/>
     </w:p>
     <w:p>
       <w:pPr>
@@ -7274,7 +9677,6 @@
           <w:sz w:val="22"/>
           <w:szCs w:val="22"/>
         </w:rPr>
-        <w:lastRenderedPageBreak/>
         <w:t xml:space="preserve">0 5:6.8e-04 </w:t>
       </w:r>
     </w:p>
@@ -7813,6 +10215,7 @@
           <w:sz w:val="22"/>
           <w:szCs w:val="22"/>
         </w:rPr>
+        <w:lastRenderedPageBreak/>
         <w:t>repfactor=10.0</w:t>
       </w:r>
     </w:p>
@@ -8964,7 +11367,6 @@
           <w:szCs w:val="22"/>
           <w:lang w:val="en-US"/>
         </w:rPr>
-        <w:lastRenderedPageBreak/>
         <w:t xml:space="preserve">Taxonomy block: </w:t>
       </w:r>
       <w:r>
@@ -9343,6 +11745,7 @@
       <w:pPr>
         <w:pStyle w:val="NormalWeb"/>
         <w:spacing w:before="120" w:beforeAutospacing="0" w:after="0" w:afterAutospacing="0"/>
+        <w:outlineLvl w:val="2"/>
         <w:rPr>
           <w:rFonts w:ascii="Arial" w:hAnsi="Arial" w:cs="Arial"/>
           <w:color w:val="000000" w:themeColor="text1"/>
@@ -9352,6 +11755,7 @@
           <w:lang w:val="en-US"/>
         </w:rPr>
       </w:pPr>
+      <w:bookmarkStart w:id="9" w:name="_Toc102990379"/>
       <w:r>
         <w:rPr>
           <w:rFonts w:ascii="Arial" w:hAnsi="Arial" w:cs="Arial"/>
@@ -9363,6 +11767,7 @@
         </w:rPr>
         <w:t>Tab-delimited format</w:t>
       </w:r>
+      <w:bookmarkEnd w:id="9"/>
     </w:p>
     <w:p>
       <w:pPr>
@@ -9436,6 +11841,7 @@
           <w:szCs w:val="22"/>
           <w:lang w:val="en-US"/>
         </w:rPr>
+        <w:lastRenderedPageBreak/>
         <w:t>Sequence1 ID / unique name</w:t>
       </w:r>
     </w:p>
@@ -9594,6 +12000,7 @@
       <w:pPr>
         <w:pStyle w:val="NormalWeb"/>
         <w:spacing w:before="360" w:beforeAutospacing="0" w:after="120" w:afterAutospacing="0"/>
+        <w:outlineLvl w:val="1"/>
         <w:rPr>
           <w:rFonts w:ascii="Arial" w:hAnsi="Arial" w:cs="Arial"/>
           <w:color w:val="009193"/>
@@ -9601,6 +12008,7 @@
           <w:lang w:val="en-US"/>
         </w:rPr>
       </w:pPr>
+      <w:bookmarkStart w:id="10" w:name="_Toc102990380"/>
       <w:r>
         <w:rPr>
           <w:rFonts w:ascii="Arial" w:hAnsi="Arial" w:cs="Arial"/>
@@ -9673,6 +12081,7 @@
         </w:rPr>
         <w:t xml:space="preserve"> controls</w:t>
       </w:r>
+      <w:bookmarkEnd w:id="10"/>
     </w:p>
     <w:p>
       <w:pPr>
@@ -9761,6 +12170,7 @@
       <w:pPr>
         <w:pStyle w:val="NormalWeb"/>
         <w:spacing w:before="120" w:beforeAutospacing="0"/>
+        <w:outlineLvl w:val="2"/>
         <w:rPr>
           <w:rFonts w:ascii="Arial" w:hAnsi="Arial" w:cs="Arial"/>
           <w:color w:val="000000" w:themeColor="text1"/>
@@ -9768,6 +12178,7 @@
           <w:lang w:val="en-US"/>
         </w:rPr>
       </w:pPr>
+      <w:bookmarkStart w:id="11" w:name="_Toc102990381"/>
       <w:r>
         <w:rPr>
           <w:rFonts w:ascii="Arial" w:hAnsi="Arial" w:cs="Arial"/>
@@ -9777,11 +12188,13 @@
         </w:rPr>
         <w:t>Menus</w:t>
       </w:r>
+      <w:bookmarkEnd w:id="11"/>
     </w:p>
     <w:p>
       <w:pPr>
         <w:pStyle w:val="NormalWeb"/>
         <w:spacing w:before="120" w:beforeAutospacing="0" w:after="120" w:afterAutospacing="0"/>
+        <w:outlineLvl w:val="3"/>
         <w:rPr>
           <w:rFonts w:ascii="Arial" w:hAnsi="Arial" w:cs="Arial"/>
           <w:b/>
@@ -9792,6 +12205,7 @@
           <w:lang w:val="en-US"/>
         </w:rPr>
       </w:pPr>
+      <w:bookmarkStart w:id="12" w:name="_Toc102990382"/>
       <w:r>
         <w:rPr>
           <w:rFonts w:ascii="Arial" w:hAnsi="Arial" w:cs="Arial"/>
@@ -9804,6 +12218,7 @@
         </w:rPr>
         <w:t>File menu:</w:t>
       </w:r>
+      <w:bookmarkEnd w:id="12"/>
     </w:p>
     <w:p>
       <w:pPr>
@@ -10538,7 +12953,6 @@
           <w:szCs w:val="22"/>
           <w:lang w:val="en-US"/>
         </w:rPr>
-        <w:lastRenderedPageBreak/>
         <w:t>Save as image</w:t>
       </w:r>
       <w:r>
@@ -10788,6 +13202,7 @@
       <w:pPr>
         <w:pStyle w:val="NormalWeb"/>
         <w:spacing w:before="120" w:beforeAutospacing="0" w:after="120" w:afterAutospacing="0"/>
+        <w:outlineLvl w:val="3"/>
         <w:rPr>
           <w:rFonts w:ascii="Arial" w:hAnsi="Arial" w:cs="Arial"/>
           <w:b/>
@@ -10798,6 +13213,7 @@
           <w:lang w:val="en-US"/>
         </w:rPr>
       </w:pPr>
+      <w:bookmarkStart w:id="13" w:name="_Toc102990383"/>
       <w:r>
         <w:rPr>
           <w:rFonts w:ascii="Arial" w:hAnsi="Arial" w:cs="Arial"/>
@@ -10810,6 +13226,7 @@
         </w:rPr>
         <w:t>Configure menu:</w:t>
       </w:r>
+      <w:bookmarkEnd w:id="13"/>
     </w:p>
     <w:p>
       <w:pPr>
@@ -11159,6 +13576,7 @@
       <w:pPr>
         <w:pStyle w:val="NormalWeb"/>
         <w:spacing w:before="0" w:beforeAutospacing="0" w:after="0" w:afterAutospacing="0"/>
+        <w:outlineLvl w:val="3"/>
         <w:rPr>
           <w:rFonts w:ascii="Arial" w:hAnsi="Arial" w:cs="Arial"/>
           <w:b/>
@@ -11169,6 +13587,7 @@
           <w:lang w:val="en-US"/>
         </w:rPr>
       </w:pPr>
+      <w:bookmarkStart w:id="14" w:name="_Toc102990384"/>
       <w:r>
         <w:rPr>
           <w:rFonts w:ascii="Arial" w:hAnsi="Arial" w:cs="Arial"/>
@@ -11181,6 +13600,7 @@
         </w:rPr>
         <w:t>Tools menu:</w:t>
       </w:r>
+      <w:bookmarkEnd w:id="14"/>
     </w:p>
     <w:p>
       <w:pPr>
@@ -11258,7 +13678,18 @@
           <w:szCs w:val="22"/>
           <w:lang w:val="en-US"/>
         </w:rPr>
-        <w:t>This feature automatically divides the data into groups according to a taxonomic level of the user’s choice. It can be applied when the input is a CLANS/FASTA formatted file and the sequences headers contain the organism names</w:t>
+        <w:t xml:space="preserve">This feature automatically divides the data into groups according to a taxonomic level of the user’s choice. It can be applied when the input is a CLANS/FASTA </w:t>
+      </w:r>
+      <w:r>
+        <w:rPr>
+          <w:rFonts w:ascii="Arial" w:hAnsi="Arial" w:cs="Arial"/>
+          <w:color w:val="000000" w:themeColor="text1"/>
+          <w:sz w:val="22"/>
+          <w:szCs w:val="22"/>
+          <w:lang w:val="en-US"/>
+        </w:rPr>
+        <w:lastRenderedPageBreak/>
+        <w:t>formatted file and the sequences headers contain the organism names</w:t>
       </w:r>
       <w:r>
         <w:rPr>
@@ -12528,7 +14959,6 @@
           <w:szCs w:val="22"/>
           <w:lang w:val="en-US"/>
         </w:rPr>
-        <w:lastRenderedPageBreak/>
         <w:t>Sequence</w:t>
       </w:r>
       <w:r>
@@ -13111,6 +15541,7 @@
           <w:u w:val="single"/>
           <w:lang w:val="en-US"/>
         </w:rPr>
+        <w:lastRenderedPageBreak/>
         <w:t>Metadata file format</w:t>
       </w:r>
       <w:r>
@@ -13662,6 +16093,15 @@
         <w:ind w:left="720"/>
         <w:rPr>
           <w:rFonts w:ascii="Arial" w:hAnsi="Arial" w:cs="Arial"/>
+          <w:color w:val="000000" w:themeColor="text1"/>
+          <w:sz w:val="22"/>
+          <w:szCs w:val="22"/>
+          <w:lang w:val="en-US"/>
+        </w:rPr>
+      </w:pPr>
+      <w:r>
+        <w:rPr>
+          <w:rFonts w:ascii="Arial" w:hAnsi="Arial" w:cs="Arial"/>
           <w:b/>
           <w:bCs/>
           <w:color w:val="942093"/>
@@ -13669,318 +16109,323 @@
           <w:szCs w:val="22"/>
           <w:lang w:val="en-US"/>
         </w:rPr>
-      </w:pPr>
-      <w:r>
+        <w:t>Note</w:t>
+      </w:r>
+      <w:r>
+        <w:rPr>
+          <w:rFonts w:ascii="Arial" w:hAnsi="Arial" w:cs="Arial"/>
+          <w:color w:val="942093"/>
+          <w:sz w:val="22"/>
+          <w:szCs w:val="22"/>
+          <w:lang w:val="en-US"/>
+        </w:rPr>
+        <w:t>:</w:t>
+      </w:r>
+      <w:r>
+        <w:rPr>
+          <w:rFonts w:ascii="Arial" w:hAnsi="Arial" w:cs="Arial"/>
+          <w:color w:val="000000" w:themeColor="text1"/>
+          <w:sz w:val="22"/>
+          <w:szCs w:val="22"/>
+          <w:lang w:val="en-US"/>
+        </w:rPr>
+        <w:t xml:space="preserve"> Once </w:t>
+      </w:r>
+      <w:r>
+        <w:rPr>
+          <w:rFonts w:ascii="Arial" w:hAnsi="Arial" w:cs="Arial"/>
+          <w:color w:val="000000" w:themeColor="text1"/>
+          <w:sz w:val="22"/>
+          <w:szCs w:val="22"/>
+          <w:lang w:val="en-US"/>
+        </w:rPr>
+        <w:t xml:space="preserve">the </w:t>
+      </w:r>
+      <w:r>
+        <w:rPr>
+          <w:rFonts w:ascii="Arial" w:hAnsi="Arial" w:cs="Arial"/>
+          <w:color w:val="000000" w:themeColor="text1"/>
+          <w:sz w:val="22"/>
+          <w:szCs w:val="22"/>
+          <w:lang w:val="en-US"/>
+        </w:rPr>
+        <w:t xml:space="preserve">coloring by </w:t>
+      </w:r>
+      <w:r>
+        <w:rPr>
+          <w:rFonts w:ascii="Arial" w:hAnsi="Arial" w:cs="Arial"/>
+          <w:color w:val="000000" w:themeColor="text1"/>
+          <w:sz w:val="22"/>
+          <w:szCs w:val="22"/>
+          <w:lang w:val="en-US"/>
+        </w:rPr>
+        <w:t xml:space="preserve">either </w:t>
+      </w:r>
+      <w:r>
+        <w:rPr>
+          <w:rFonts w:ascii="Arial" w:hAnsi="Arial" w:cs="Arial"/>
+          <w:color w:val="000000" w:themeColor="text1"/>
+          <w:sz w:val="22"/>
+          <w:szCs w:val="22"/>
+          <w:lang w:val="en-US"/>
+        </w:rPr>
+        <w:t xml:space="preserve">sequence length </w:t>
+      </w:r>
+      <w:r>
+        <w:rPr>
+          <w:rFonts w:ascii="Arial" w:hAnsi="Arial" w:cs="Arial"/>
+          <w:color w:val="000000" w:themeColor="text1"/>
+          <w:sz w:val="22"/>
+          <w:szCs w:val="22"/>
+          <w:lang w:val="en-US"/>
+        </w:rPr>
+        <w:t xml:space="preserve">or user-defined parameter </w:t>
+      </w:r>
+      <w:r>
+        <w:rPr>
+          <w:rFonts w:ascii="Arial" w:hAnsi="Arial" w:cs="Arial"/>
+          <w:color w:val="000000" w:themeColor="text1"/>
+          <w:sz w:val="22"/>
+          <w:szCs w:val="22"/>
+          <w:lang w:val="en-US"/>
+        </w:rPr>
+        <w:t>action is performed</w:t>
+      </w:r>
+      <w:r>
+        <w:rPr>
+          <w:rFonts w:ascii="Arial" w:hAnsi="Arial" w:cs="Arial"/>
+          <w:color w:val="000000" w:themeColor="text1"/>
+          <w:sz w:val="22"/>
+          <w:szCs w:val="22"/>
+          <w:lang w:val="en-US"/>
+        </w:rPr>
+        <w:t xml:space="preserve">, </w:t>
+      </w:r>
+      <w:r>
+        <w:rPr>
+          <w:rFonts w:ascii="Arial" w:hAnsi="Arial" w:cs="Arial"/>
+          <w:color w:val="000000" w:themeColor="text1"/>
+          <w:sz w:val="22"/>
+          <w:szCs w:val="22"/>
+          <w:lang w:val="en-US"/>
+        </w:rPr>
+        <w:t>the ‘</w:t>
+      </w:r>
+      <w:r>
+        <w:rPr>
+          <w:rFonts w:ascii="Arial" w:hAnsi="Arial" w:cs="Arial"/>
+          <w:color w:val="942093"/>
+          <w:sz w:val="22"/>
+          <w:szCs w:val="22"/>
+          <w:lang w:val="en-US"/>
+        </w:rPr>
+        <w:t>Color by</w:t>
+      </w:r>
+      <w:r>
+        <w:rPr>
+          <w:rFonts w:ascii="Arial" w:hAnsi="Arial" w:cs="Arial"/>
+          <w:color w:val="000000" w:themeColor="text1"/>
+          <w:sz w:val="22"/>
+          <w:szCs w:val="22"/>
+          <w:lang w:val="en-US"/>
+        </w:rPr>
+        <w:t xml:space="preserve">’ combo-box is enabled and </w:t>
+      </w:r>
+      <w:r>
+        <w:rPr>
+          <w:rFonts w:ascii="Arial" w:hAnsi="Arial" w:cs="Arial"/>
+          <w:color w:val="000000" w:themeColor="text1"/>
+          <w:sz w:val="22"/>
+          <w:szCs w:val="22"/>
+          <w:lang w:val="en-US"/>
+        </w:rPr>
+        <w:t xml:space="preserve">it is </w:t>
+      </w:r>
+      <w:r>
+        <w:rPr>
+          <w:rFonts w:ascii="Arial" w:hAnsi="Arial" w:cs="Arial"/>
+          <w:color w:val="000000" w:themeColor="text1"/>
+          <w:sz w:val="22"/>
+          <w:szCs w:val="22"/>
+          <w:lang w:val="en-US"/>
+        </w:rPr>
+        <w:t xml:space="preserve">easily </w:t>
+      </w:r>
+      <w:r>
+        <w:rPr>
+          <w:rFonts w:ascii="Arial" w:hAnsi="Arial" w:cs="Arial"/>
+          <w:color w:val="000000" w:themeColor="text1"/>
+          <w:sz w:val="22"/>
+          <w:szCs w:val="22"/>
+          <w:lang w:val="en-US"/>
+        </w:rPr>
+        <w:t xml:space="preserve">possible to switch between </w:t>
+      </w:r>
+      <w:r>
+        <w:rPr>
+          <w:rFonts w:ascii="Arial" w:hAnsi="Arial" w:cs="Arial"/>
+          <w:color w:val="000000" w:themeColor="text1"/>
+          <w:sz w:val="22"/>
+          <w:szCs w:val="22"/>
+          <w:lang w:val="en-US"/>
+        </w:rPr>
+        <w:t>the newly added</w:t>
+      </w:r>
+      <w:r>
+        <w:rPr>
+          <w:rFonts w:ascii="Arial" w:hAnsi="Arial" w:cs="Arial"/>
+          <w:color w:val="000000" w:themeColor="text1"/>
+          <w:sz w:val="22"/>
+          <w:szCs w:val="22"/>
+          <w:lang w:val="en-US"/>
+        </w:rPr>
+        <w:t xml:space="preserve"> coloring</w:t>
+      </w:r>
+      <w:r>
+        <w:rPr>
+          <w:rFonts w:ascii="Arial" w:hAnsi="Arial" w:cs="Arial"/>
+          <w:color w:val="000000" w:themeColor="text1"/>
+          <w:sz w:val="22"/>
+          <w:szCs w:val="22"/>
+          <w:lang w:val="en-US"/>
+        </w:rPr>
+        <w:t xml:space="preserve"> options</w:t>
+      </w:r>
+      <w:r>
+        <w:rPr>
+          <w:rFonts w:ascii="Arial" w:hAnsi="Arial" w:cs="Arial"/>
+          <w:color w:val="000000" w:themeColor="text1"/>
+          <w:sz w:val="22"/>
+          <w:szCs w:val="22"/>
+          <w:lang w:val="en-US"/>
+        </w:rPr>
+        <w:t xml:space="preserve"> and the coloring by groups (or default color in case there are no defined groups).</w:t>
+      </w:r>
+    </w:p>
+    <w:p>
+      <w:pPr>
+        <w:pStyle w:val="NormalWeb"/>
+        <w:spacing w:before="120" w:beforeAutospacing="0"/>
+        <w:outlineLvl w:val="2"/>
+        <w:rPr>
+          <w:rFonts w:ascii="Arial" w:hAnsi="Arial" w:cs="Arial"/>
+          <w:color w:val="000000" w:themeColor="text1"/>
+          <w:u w:val="single"/>
+          <w:lang w:val="en-US"/>
+        </w:rPr>
+      </w:pPr>
+      <w:bookmarkStart w:id="15" w:name="_Toc102990385"/>
+      <w:r>
+        <w:rPr>
+          <w:rFonts w:ascii="Arial" w:hAnsi="Arial" w:cs="Arial"/>
+          <w:color w:val="000000" w:themeColor="text1"/>
+          <w:u w:val="single"/>
+          <w:lang w:val="en-US"/>
+        </w:rPr>
+        <w:t>Interaction with the graph area</w:t>
+      </w:r>
+      <w:bookmarkEnd w:id="15"/>
+    </w:p>
+    <w:p>
+      <w:pPr>
+        <w:pStyle w:val="NormalWeb"/>
+        <w:spacing w:before="120" w:beforeAutospacing="0"/>
+        <w:rPr>
+          <w:rFonts w:ascii="Arial" w:hAnsi="Arial" w:cs="Arial"/>
+          <w:color w:val="000000" w:themeColor="text1"/>
+          <w:sz w:val="22"/>
+          <w:szCs w:val="22"/>
+          <w:lang w:val="en-US"/>
+        </w:rPr>
+      </w:pPr>
+      <w:r>
+        <w:rPr>
+          <w:rFonts w:ascii="Arial" w:hAnsi="Arial" w:cs="Arial"/>
+          <w:color w:val="000000" w:themeColor="text1"/>
+          <w:sz w:val="22"/>
+          <w:szCs w:val="22"/>
+          <w:lang w:val="en-US"/>
+        </w:rPr>
+        <w:t xml:space="preserve">CLANS-Python </w:t>
+      </w:r>
+      <w:r>
+        <w:rPr>
+          <w:rFonts w:ascii="Arial" w:hAnsi="Arial" w:cs="Arial"/>
+          <w:color w:val="000000" w:themeColor="text1"/>
+          <w:sz w:val="22"/>
+          <w:szCs w:val="22"/>
+          <w:lang w:val="en-US"/>
+        </w:rPr>
+        <w:t>has</w:t>
+      </w:r>
+      <w:r>
+        <w:rPr>
+          <w:rFonts w:ascii="Arial" w:hAnsi="Arial" w:cs="Arial"/>
+          <w:color w:val="000000" w:themeColor="text1"/>
+          <w:sz w:val="22"/>
+          <w:szCs w:val="22"/>
+          <w:lang w:val="en-US"/>
+        </w:rPr>
+        <w:t xml:space="preserve"> </w:t>
+      </w:r>
+      <w:r>
+        <w:rPr>
+          <w:rFonts w:ascii="Arial" w:hAnsi="Arial" w:cs="Arial"/>
+          <w:color w:val="000000" w:themeColor="text1"/>
+          <w:sz w:val="22"/>
+          <w:szCs w:val="22"/>
+          <w:lang w:val="en-US"/>
+        </w:rPr>
+        <w:t>three</w:t>
+      </w:r>
+      <w:r>
+        <w:rPr>
+          <w:rFonts w:ascii="Arial" w:hAnsi="Arial" w:cs="Arial"/>
+          <w:color w:val="000000" w:themeColor="text1"/>
+          <w:sz w:val="22"/>
+          <w:szCs w:val="22"/>
+          <w:lang w:val="en-US"/>
+        </w:rPr>
+        <w:t xml:space="preserve"> distinct interaction modes</w:t>
+      </w:r>
+      <w:r>
+        <w:rPr>
+          <w:rFonts w:ascii="Arial" w:hAnsi="Arial" w:cs="Arial"/>
+          <w:color w:val="000000" w:themeColor="text1"/>
+          <w:sz w:val="22"/>
+          <w:szCs w:val="22"/>
+          <w:lang w:val="en-US"/>
+        </w:rPr>
+        <w:t xml:space="preserve"> within the graph area</w:t>
+      </w:r>
+      <w:r>
+        <w:rPr>
+          <w:rFonts w:ascii="Arial" w:hAnsi="Arial" w:cs="Arial"/>
+          <w:color w:val="000000" w:themeColor="text1"/>
+          <w:sz w:val="22"/>
+          <w:szCs w:val="22"/>
+          <w:lang w:val="en-US"/>
+        </w:rPr>
+        <w:t>:</w:t>
+      </w:r>
+    </w:p>
+    <w:p>
+      <w:pPr>
+        <w:pStyle w:val="NormalWeb"/>
+        <w:spacing w:before="120" w:beforeAutospacing="0" w:after="0" w:afterAutospacing="0"/>
+        <w:outlineLvl w:val="3"/>
         <w:rPr>
           <w:rFonts w:ascii="Arial" w:hAnsi="Arial" w:cs="Arial"/>
           <w:b/>
           <w:bCs/>
-          <w:color w:val="942093"/>
-          <w:sz w:val="22"/>
-          <w:szCs w:val="22"/>
-          <w:lang w:val="en-US"/>
-        </w:rPr>
-        <w:t>Note</w:t>
-      </w:r>
-      <w:r>
-        <w:rPr>
-          <w:rFonts w:ascii="Arial" w:hAnsi="Arial" w:cs="Arial"/>
-          <w:color w:val="942093"/>
-          <w:sz w:val="22"/>
-          <w:szCs w:val="22"/>
-          <w:lang w:val="en-US"/>
-        </w:rPr>
-        <w:t>:</w:t>
-      </w:r>
-      <w:r>
-        <w:rPr>
-          <w:rFonts w:ascii="Arial" w:hAnsi="Arial" w:cs="Arial"/>
-          <w:color w:val="000000" w:themeColor="text1"/>
-          <w:sz w:val="22"/>
-          <w:szCs w:val="22"/>
-          <w:lang w:val="en-US"/>
-        </w:rPr>
-        <w:t xml:space="preserve"> Once </w:t>
-      </w:r>
-      <w:r>
-        <w:rPr>
-          <w:rFonts w:ascii="Arial" w:hAnsi="Arial" w:cs="Arial"/>
-          <w:color w:val="000000" w:themeColor="text1"/>
-          <w:sz w:val="22"/>
-          <w:szCs w:val="22"/>
-          <w:lang w:val="en-US"/>
-        </w:rPr>
-        <w:t xml:space="preserve">the </w:t>
-      </w:r>
-      <w:r>
-        <w:rPr>
-          <w:rFonts w:ascii="Arial" w:hAnsi="Arial" w:cs="Arial"/>
-          <w:color w:val="000000" w:themeColor="text1"/>
-          <w:sz w:val="22"/>
-          <w:szCs w:val="22"/>
-          <w:lang w:val="en-US"/>
-        </w:rPr>
-        <w:t xml:space="preserve">coloring by </w:t>
-      </w:r>
-      <w:r>
-        <w:rPr>
-          <w:rFonts w:ascii="Arial" w:hAnsi="Arial" w:cs="Arial"/>
-          <w:color w:val="000000" w:themeColor="text1"/>
-          <w:sz w:val="22"/>
-          <w:szCs w:val="22"/>
-          <w:lang w:val="en-US"/>
-        </w:rPr>
-        <w:t xml:space="preserve">either </w:t>
-      </w:r>
-      <w:r>
-        <w:rPr>
-          <w:rFonts w:ascii="Arial" w:hAnsi="Arial" w:cs="Arial"/>
-          <w:color w:val="000000" w:themeColor="text1"/>
-          <w:sz w:val="22"/>
-          <w:szCs w:val="22"/>
-          <w:lang w:val="en-US"/>
-        </w:rPr>
-        <w:t xml:space="preserve">sequence length </w:t>
-      </w:r>
-      <w:r>
-        <w:rPr>
-          <w:rFonts w:ascii="Arial" w:hAnsi="Arial" w:cs="Arial"/>
-          <w:color w:val="000000" w:themeColor="text1"/>
-          <w:sz w:val="22"/>
-          <w:szCs w:val="22"/>
-          <w:lang w:val="en-US"/>
-        </w:rPr>
-        <w:t xml:space="preserve">or user-defined parameter </w:t>
-      </w:r>
-      <w:r>
-        <w:rPr>
-          <w:rFonts w:ascii="Arial" w:hAnsi="Arial" w:cs="Arial"/>
-          <w:color w:val="000000" w:themeColor="text1"/>
-          <w:sz w:val="22"/>
-          <w:szCs w:val="22"/>
-          <w:lang w:val="en-US"/>
-        </w:rPr>
-        <w:t>action is performed</w:t>
-      </w:r>
-      <w:r>
-        <w:rPr>
-          <w:rFonts w:ascii="Arial" w:hAnsi="Arial" w:cs="Arial"/>
-          <w:color w:val="000000" w:themeColor="text1"/>
-          <w:sz w:val="22"/>
-          <w:szCs w:val="22"/>
-          <w:lang w:val="en-US"/>
-        </w:rPr>
-        <w:t xml:space="preserve">, </w:t>
-      </w:r>
-      <w:r>
-        <w:rPr>
-          <w:rFonts w:ascii="Arial" w:hAnsi="Arial" w:cs="Arial"/>
-          <w:color w:val="000000" w:themeColor="text1"/>
-          <w:sz w:val="22"/>
-          <w:szCs w:val="22"/>
-          <w:lang w:val="en-US"/>
-        </w:rPr>
-        <w:t>the ‘</w:t>
-      </w:r>
-      <w:r>
-        <w:rPr>
-          <w:rFonts w:ascii="Arial" w:hAnsi="Arial" w:cs="Arial"/>
-          <w:color w:val="942093"/>
-          <w:sz w:val="22"/>
-          <w:szCs w:val="22"/>
-          <w:lang w:val="en-US"/>
-        </w:rPr>
-        <w:t>Color by</w:t>
-      </w:r>
-      <w:r>
-        <w:rPr>
-          <w:rFonts w:ascii="Arial" w:hAnsi="Arial" w:cs="Arial"/>
-          <w:color w:val="000000" w:themeColor="text1"/>
-          <w:sz w:val="22"/>
-          <w:szCs w:val="22"/>
-          <w:lang w:val="en-US"/>
-        </w:rPr>
-        <w:t xml:space="preserve">’ combo-box is enabled and </w:t>
-      </w:r>
-      <w:r>
-        <w:rPr>
-          <w:rFonts w:ascii="Arial" w:hAnsi="Arial" w:cs="Arial"/>
-          <w:color w:val="000000" w:themeColor="text1"/>
-          <w:sz w:val="22"/>
-          <w:szCs w:val="22"/>
-          <w:lang w:val="en-US"/>
-        </w:rPr>
-        <w:t xml:space="preserve">it is </w:t>
-      </w:r>
-      <w:r>
-        <w:rPr>
-          <w:rFonts w:ascii="Arial" w:hAnsi="Arial" w:cs="Arial"/>
-          <w:color w:val="000000" w:themeColor="text1"/>
-          <w:sz w:val="22"/>
-          <w:szCs w:val="22"/>
-          <w:lang w:val="en-US"/>
-        </w:rPr>
-        <w:t xml:space="preserve">easily </w:t>
-      </w:r>
-      <w:r>
-        <w:rPr>
-          <w:rFonts w:ascii="Arial" w:hAnsi="Arial" w:cs="Arial"/>
-          <w:color w:val="000000" w:themeColor="text1"/>
-          <w:sz w:val="22"/>
-          <w:szCs w:val="22"/>
-          <w:lang w:val="en-US"/>
-        </w:rPr>
-        <w:t xml:space="preserve">possible to switch between </w:t>
-      </w:r>
-      <w:r>
-        <w:rPr>
-          <w:rFonts w:ascii="Arial" w:hAnsi="Arial" w:cs="Arial"/>
-          <w:color w:val="000000" w:themeColor="text1"/>
-          <w:sz w:val="22"/>
-          <w:szCs w:val="22"/>
-          <w:lang w:val="en-US"/>
-        </w:rPr>
-        <w:t>the newly added</w:t>
-      </w:r>
-      <w:r>
-        <w:rPr>
-          <w:rFonts w:ascii="Arial" w:hAnsi="Arial" w:cs="Arial"/>
-          <w:color w:val="000000" w:themeColor="text1"/>
-          <w:sz w:val="22"/>
-          <w:szCs w:val="22"/>
-          <w:lang w:val="en-US"/>
-        </w:rPr>
-        <w:t xml:space="preserve"> coloring</w:t>
-      </w:r>
-      <w:r>
-        <w:rPr>
-          <w:rFonts w:ascii="Arial" w:hAnsi="Arial" w:cs="Arial"/>
-          <w:color w:val="000000" w:themeColor="text1"/>
-          <w:sz w:val="22"/>
-          <w:szCs w:val="22"/>
-          <w:lang w:val="en-US"/>
-        </w:rPr>
-        <w:t xml:space="preserve"> options</w:t>
-      </w:r>
-      <w:r>
-        <w:rPr>
-          <w:rFonts w:ascii="Arial" w:hAnsi="Arial" w:cs="Arial"/>
-          <w:color w:val="000000" w:themeColor="text1"/>
-          <w:sz w:val="22"/>
-          <w:szCs w:val="22"/>
-          <w:lang w:val="en-US"/>
-        </w:rPr>
-        <w:t xml:space="preserve"> and the coloring by groups (or default color in case there are no defined groups).</w:t>
-      </w:r>
-    </w:p>
-    <w:p>
-      <w:pPr>
-        <w:pStyle w:val="NormalWeb"/>
-        <w:spacing w:before="120" w:beforeAutospacing="0"/>
-        <w:rPr>
-          <w:rFonts w:ascii="Arial" w:hAnsi="Arial" w:cs="Arial"/>
-          <w:color w:val="000000" w:themeColor="text1"/>
-          <w:u w:val="single"/>
-          <w:lang w:val="en-US"/>
-        </w:rPr>
-      </w:pPr>
-      <w:r>
-        <w:rPr>
-          <w:rFonts w:ascii="Arial" w:hAnsi="Arial" w:cs="Arial"/>
-          <w:color w:val="000000" w:themeColor="text1"/>
-          <w:u w:val="single"/>
-          <w:lang w:val="en-US"/>
-        </w:rPr>
-        <w:t>Interaction with the graph area</w:t>
-      </w:r>
-    </w:p>
-    <w:p>
-      <w:pPr>
-        <w:pStyle w:val="NormalWeb"/>
-        <w:spacing w:before="120" w:beforeAutospacing="0"/>
-        <w:rPr>
-          <w:rFonts w:ascii="Arial" w:hAnsi="Arial" w:cs="Arial"/>
-          <w:color w:val="000000" w:themeColor="text1"/>
-          <w:sz w:val="22"/>
-          <w:szCs w:val="22"/>
-          <w:lang w:val="en-US"/>
-        </w:rPr>
-      </w:pPr>
-      <w:r>
-        <w:rPr>
-          <w:rFonts w:ascii="Arial" w:hAnsi="Arial" w:cs="Arial"/>
-          <w:color w:val="000000" w:themeColor="text1"/>
-          <w:sz w:val="22"/>
-          <w:szCs w:val="22"/>
-          <w:lang w:val="en-US"/>
-        </w:rPr>
-        <w:t xml:space="preserve">CLANS-Python </w:t>
-      </w:r>
-      <w:r>
-        <w:rPr>
-          <w:rFonts w:ascii="Arial" w:hAnsi="Arial" w:cs="Arial"/>
-          <w:color w:val="000000" w:themeColor="text1"/>
-          <w:sz w:val="22"/>
-          <w:szCs w:val="22"/>
-          <w:lang w:val="en-US"/>
-        </w:rPr>
-        <w:t>has</w:t>
-      </w:r>
-      <w:r>
-        <w:rPr>
-          <w:rFonts w:ascii="Arial" w:hAnsi="Arial" w:cs="Arial"/>
-          <w:color w:val="000000" w:themeColor="text1"/>
-          <w:sz w:val="22"/>
-          <w:szCs w:val="22"/>
-          <w:lang w:val="en-US"/>
-        </w:rPr>
-        <w:t xml:space="preserve"> </w:t>
-      </w:r>
-      <w:r>
-        <w:rPr>
-          <w:rFonts w:ascii="Arial" w:hAnsi="Arial" w:cs="Arial"/>
-          <w:color w:val="000000" w:themeColor="text1"/>
-          <w:sz w:val="22"/>
-          <w:szCs w:val="22"/>
-          <w:lang w:val="en-US"/>
-        </w:rPr>
-        <w:t>three</w:t>
-      </w:r>
-      <w:r>
-        <w:rPr>
-          <w:rFonts w:ascii="Arial" w:hAnsi="Arial" w:cs="Arial"/>
-          <w:color w:val="000000" w:themeColor="text1"/>
-          <w:sz w:val="22"/>
-          <w:szCs w:val="22"/>
-          <w:lang w:val="en-US"/>
-        </w:rPr>
-        <w:t xml:space="preserve"> distinct interaction modes</w:t>
-      </w:r>
-      <w:r>
-        <w:rPr>
-          <w:rFonts w:ascii="Arial" w:hAnsi="Arial" w:cs="Arial"/>
-          <w:color w:val="000000" w:themeColor="text1"/>
-          <w:sz w:val="22"/>
-          <w:szCs w:val="22"/>
-          <w:lang w:val="en-US"/>
-        </w:rPr>
-        <w:t xml:space="preserve"> within the graph area</w:t>
-      </w:r>
-      <w:r>
-        <w:rPr>
-          <w:rFonts w:ascii="Arial" w:hAnsi="Arial" w:cs="Arial"/>
-          <w:color w:val="000000" w:themeColor="text1"/>
-          <w:sz w:val="22"/>
-          <w:szCs w:val="22"/>
-          <w:lang w:val="en-US"/>
-        </w:rPr>
-        <w:t>:</w:t>
-      </w:r>
-    </w:p>
-    <w:p>
-      <w:pPr>
-        <w:pStyle w:val="NormalWeb"/>
-        <w:spacing w:before="120" w:beforeAutospacing="0" w:after="0" w:afterAutospacing="0"/>
+          <w:color w:val="000000" w:themeColor="text1"/>
+          <w:sz w:val="22"/>
+          <w:szCs w:val="22"/>
+          <w:lang w:val="en-US"/>
+        </w:rPr>
+      </w:pPr>
+      <w:bookmarkStart w:id="16" w:name="_Toc102990386"/>
+      <w:r>
         <w:rPr>
           <w:rFonts w:ascii="Arial" w:hAnsi="Arial" w:cs="Arial"/>
           <w:b/>
@@ -13990,7 +16435,8 @@
           <w:szCs w:val="22"/>
           <w:lang w:val="en-US"/>
         </w:rPr>
-      </w:pPr>
+        <w:t>Rotate/Pan</w:t>
+      </w:r>
       <w:r>
         <w:rPr>
           <w:rFonts w:ascii="Arial" w:hAnsi="Arial" w:cs="Arial"/>
@@ -14001,7 +16447,7 @@
           <w:szCs w:val="22"/>
           <w:lang w:val="en-US"/>
         </w:rPr>
-        <w:t>Rotate/Pan</w:t>
+        <w:t xml:space="preserve"> graph</w:t>
       </w:r>
       <w:r>
         <w:rPr>
@@ -14013,20 +16459,9 @@
           <w:szCs w:val="22"/>
           <w:lang w:val="en-US"/>
         </w:rPr>
-        <w:t xml:space="preserve"> graph</w:t>
-      </w:r>
-      <w:r>
-        <w:rPr>
-          <w:rFonts w:ascii="Arial" w:hAnsi="Arial" w:cs="Arial"/>
-          <w:b/>
-          <w:bCs/>
-          <w:color w:val="000000" w:themeColor="text1"/>
-          <w:sz w:val="22"/>
-          <w:szCs w:val="22"/>
-          <w:lang w:val="en-US"/>
-        </w:rPr>
         <w:t xml:space="preserve"> mode:</w:t>
       </w:r>
+      <w:bookmarkEnd w:id="16"/>
     </w:p>
     <w:p>
       <w:pPr>
@@ -14243,6 +16678,7 @@
       <w:pPr>
         <w:pStyle w:val="NormalWeb"/>
         <w:spacing w:before="120" w:beforeAutospacing="0" w:after="0" w:afterAutospacing="0"/>
+        <w:outlineLvl w:val="3"/>
         <w:rPr>
           <w:rFonts w:ascii="Arial" w:hAnsi="Arial" w:cs="Arial"/>
           <w:b/>
@@ -14253,6 +16689,7 @@
           <w:lang w:val="en-US"/>
         </w:rPr>
       </w:pPr>
+      <w:bookmarkStart w:id="17" w:name="_Toc102990387"/>
       <w:r>
         <w:rPr>
           <w:rFonts w:ascii="Arial" w:hAnsi="Arial" w:cs="Arial"/>
@@ -14277,6 +16714,7 @@
         </w:rPr>
         <w:t xml:space="preserve"> mode:</w:t>
       </w:r>
+      <w:bookmarkEnd w:id="17"/>
     </w:p>
     <w:p>
       <w:pPr>
@@ -14485,7 +16923,6 @@
           <w:szCs w:val="22"/>
           <w:lang w:val="en-US"/>
         </w:rPr>
-        <w:lastRenderedPageBreak/>
         <w:t>The selection can be done in two modes:</w:t>
       </w:r>
     </w:p>
@@ -14551,6 +16988,7 @@
       <w:pPr>
         <w:pStyle w:val="NormalWeb"/>
         <w:spacing w:before="120" w:beforeAutospacing="0" w:after="0" w:afterAutospacing="0"/>
+        <w:outlineLvl w:val="3"/>
         <w:rPr>
           <w:rFonts w:ascii="Arial" w:hAnsi="Arial" w:cs="Arial"/>
           <w:b/>
@@ -14561,6 +16999,7 @@
           <w:lang w:val="en-US"/>
         </w:rPr>
       </w:pPr>
+      <w:bookmarkStart w:id="18" w:name="_Toc102990388"/>
       <w:r>
         <w:rPr>
           <w:rFonts w:ascii="Arial" w:hAnsi="Arial" w:cs="Arial"/>
@@ -14573,6 +17012,7 @@
         </w:rPr>
         <w:t>Move/Edit text mode:</w:t>
       </w:r>
+      <w:bookmarkEnd w:id="18"/>
     </w:p>
     <w:p>
       <w:pPr>
@@ -14910,6 +17350,7 @@
       <w:pPr>
         <w:pStyle w:val="NormalWeb"/>
         <w:spacing w:before="120" w:beforeAutospacing="0"/>
+        <w:outlineLvl w:val="2"/>
         <w:rPr>
           <w:rFonts w:ascii="Arial" w:hAnsi="Arial" w:cs="Arial"/>
           <w:color w:val="000000" w:themeColor="text1"/>
@@ -14922,6 +17363,7 @@
       <w:pPr>
         <w:pStyle w:val="NormalWeb"/>
         <w:spacing w:before="120" w:beforeAutospacing="0"/>
+        <w:outlineLvl w:val="2"/>
         <w:rPr>
           <w:rFonts w:ascii="Arial" w:hAnsi="Arial" w:cs="Arial"/>
           <w:color w:val="000000" w:themeColor="text1"/>
@@ -14929,20 +17371,37 @@
           <w:lang w:val="en-US"/>
         </w:rPr>
       </w:pPr>
-      <w:r>
+    </w:p>
+    <w:p>
+      <w:pPr>
+        <w:pStyle w:val="NormalWeb"/>
+        <w:spacing w:before="120" w:beforeAutospacing="0"/>
+        <w:outlineLvl w:val="2"/>
         <w:rPr>
           <w:rFonts w:ascii="Arial" w:hAnsi="Arial" w:cs="Arial"/>
           <w:color w:val="000000" w:themeColor="text1"/>
           <w:u w:val="single"/>
           <w:lang w:val="en-US"/>
         </w:rPr>
+      </w:pPr>
+      <w:bookmarkStart w:id="19" w:name="_Toc102990389"/>
+      <w:r>
+        <w:rPr>
+          <w:rFonts w:ascii="Arial" w:hAnsi="Arial" w:cs="Arial"/>
+          <w:color w:val="000000" w:themeColor="text1"/>
+          <w:u w:val="single"/>
+          <w:lang w:val="en-US"/>
+        </w:rPr>
+        <w:lastRenderedPageBreak/>
         <w:t>GUI Controls</w:t>
       </w:r>
+      <w:bookmarkEnd w:id="19"/>
     </w:p>
     <w:p>
       <w:pPr>
         <w:pStyle w:val="NormalWeb"/>
         <w:spacing w:before="120" w:beforeAutospacing="0" w:after="0" w:afterAutospacing="0"/>
+        <w:outlineLvl w:val="3"/>
         <w:rPr>
           <w:rFonts w:ascii="Arial" w:hAnsi="Arial" w:cs="Arial"/>
           <w:b/>
@@ -14953,6 +17412,7 @@
           <w:lang w:val="en-US"/>
         </w:rPr>
       </w:pPr>
+      <w:bookmarkStart w:id="20" w:name="_Toc102990390"/>
       <w:r>
         <w:rPr>
           <w:rFonts w:ascii="Arial" w:hAnsi="Arial" w:cs="Arial"/>
@@ -14965,6 +17425,7 @@
         </w:rPr>
         <w:t>Clustering options:</w:t>
       </w:r>
+      <w:bookmarkEnd w:id="20"/>
     </w:p>
     <w:p>
       <w:pPr>
@@ -15325,6 +17786,7 @@
       <w:pPr>
         <w:pStyle w:val="NormalWeb"/>
         <w:spacing w:before="120" w:beforeAutospacing="0" w:after="0" w:afterAutospacing="0"/>
+        <w:outlineLvl w:val="3"/>
         <w:rPr>
           <w:rFonts w:ascii="Arial" w:hAnsi="Arial" w:cs="Arial"/>
           <w:b/>
@@ -15335,6 +17797,7 @@
           <w:lang w:val="en-US"/>
         </w:rPr>
       </w:pPr>
+      <w:bookmarkStart w:id="21" w:name="_Toc102990391"/>
       <w:r>
         <w:rPr>
           <w:rFonts w:ascii="Arial" w:hAnsi="Arial" w:cs="Arial"/>
@@ -15347,6 +17810,7 @@
         </w:rPr>
         <w:t>Interaction mode:</w:t>
       </w:r>
+      <w:bookmarkEnd w:id="21"/>
       <w:r>
         <w:rPr>
           <w:rFonts w:ascii="Arial" w:hAnsi="Arial" w:cs="Arial"/>
@@ -15457,6 +17921,7 @@
       <w:pPr>
         <w:pStyle w:val="NormalWeb"/>
         <w:spacing w:before="120" w:beforeAutospacing="0" w:after="0" w:afterAutospacing="0"/>
+        <w:outlineLvl w:val="3"/>
         <w:rPr>
           <w:rFonts w:ascii="Arial" w:hAnsi="Arial" w:cs="Arial"/>
           <w:b/>
@@ -15467,6 +17932,7 @@
           <w:lang w:val="en-US"/>
         </w:rPr>
       </w:pPr>
+      <w:bookmarkStart w:id="22" w:name="_Toc102990392"/>
       <w:r>
         <w:rPr>
           <w:rFonts w:ascii="Arial" w:hAnsi="Arial" w:cs="Arial"/>
@@ -15479,6 +17945,7 @@
         </w:rPr>
         <w:t>View options:</w:t>
       </w:r>
+      <w:bookmarkEnd w:id="22"/>
     </w:p>
     <w:p>
       <w:pPr>
@@ -15869,7 +18336,6 @@
           <w:szCs w:val="22"/>
           <w:lang w:val="en-US"/>
         </w:rPr>
-        <w:lastRenderedPageBreak/>
         <w:t xml:space="preserve">Z-index </w:t>
       </w:r>
       <w:r>
@@ -15931,6 +18397,7 @@
       <w:pPr>
         <w:pStyle w:val="NormalWeb"/>
         <w:spacing w:before="120" w:beforeAutospacing="0" w:after="0" w:afterAutospacing="0"/>
+        <w:outlineLvl w:val="3"/>
         <w:rPr>
           <w:rFonts w:ascii="Arial" w:hAnsi="Arial" w:cs="Arial"/>
           <w:b/>
@@ -15941,6 +18408,7 @@
           <w:lang w:val="en-US"/>
         </w:rPr>
       </w:pPr>
+      <w:bookmarkStart w:id="23" w:name="_Toc102990393"/>
       <w:r>
         <w:rPr>
           <w:rFonts w:ascii="Arial" w:hAnsi="Arial" w:cs="Arial"/>
@@ -15953,6 +18421,7 @@
         </w:rPr>
         <w:t>Selection options:</w:t>
       </w:r>
+      <w:bookmarkEnd w:id="23"/>
     </w:p>
     <w:p>
       <w:pPr>
@@ -16197,7 +18666,18 @@
           <w:szCs w:val="22"/>
           <w:lang w:val="en-US"/>
         </w:rPr>
-        <w:t>: this option enables to enter a search term and select data-points according to their sequence name or header. Clicking on this button opens a find dialog, in which a search term can be entered. The results are displayed in the ‘</w:t>
+        <w:t xml:space="preserve">: this option enables to enter a search term and select data-points according to their sequence name or header. Clicking on this button opens a find dialog, in which a search term can </w:t>
+      </w:r>
+      <w:r>
+        <w:rPr>
+          <w:rFonts w:ascii="Arial" w:hAnsi="Arial" w:cs="Arial"/>
+          <w:color w:val="000000" w:themeColor="text1"/>
+          <w:sz w:val="22"/>
+          <w:szCs w:val="22"/>
+          <w:lang w:val="en-US"/>
+        </w:rPr>
+        <w:lastRenderedPageBreak/>
+        <w:t>be entered. The results are displayed in the ‘</w:t>
       </w:r>
       <w:r>
         <w:rPr>
@@ -16322,6 +18802,7 @@
       <w:pPr>
         <w:pStyle w:val="NormalWeb"/>
         <w:spacing w:before="120" w:beforeAutospacing="0" w:after="0" w:afterAutospacing="0"/>
+        <w:outlineLvl w:val="3"/>
         <w:rPr>
           <w:rFonts w:ascii="Arial" w:hAnsi="Arial" w:cs="Arial"/>
           <w:b/>
@@ -16332,6 +18813,7 @@
           <w:lang w:val="en-US"/>
         </w:rPr>
       </w:pPr>
+      <w:bookmarkStart w:id="24" w:name="_Toc102990394"/>
       <w:r>
         <w:rPr>
           <w:rFonts w:ascii="Arial" w:hAnsi="Arial" w:cs="Arial"/>
@@ -16354,7 +18836,7 @@
           <w:szCs w:val="22"/>
           <w:lang w:val="en-US"/>
         </w:rPr>
-        <w:t>:</w:t>
+        <w:t xml:space="preserve"> option</w:t>
       </w:r>
       <w:r>
         <w:rPr>
@@ -16366,6 +18848,19 @@
           <w:szCs w:val="22"/>
           <w:lang w:val="en-US"/>
         </w:rPr>
+        <w:t>:</w:t>
+      </w:r>
+      <w:bookmarkEnd w:id="24"/>
+      <w:r>
+        <w:rPr>
+          <w:rFonts w:ascii="Arial" w:hAnsi="Arial" w:cs="Arial"/>
+          <w:b/>
+          <w:bCs/>
+          <w:color w:val="000000" w:themeColor="text1"/>
+          <w:sz w:val="22"/>
+          <w:szCs w:val="22"/>
+          <w:lang w:val="en-US"/>
+        </w:rPr>
         <w:t xml:space="preserve"> </w:t>
       </w:r>
     </w:p>
@@ -16571,6 +19066,7 @@
       <w:pPr>
         <w:pStyle w:val="NormalWeb"/>
         <w:spacing w:before="120" w:beforeAutospacing="0" w:after="0" w:afterAutospacing="0"/>
+        <w:outlineLvl w:val="3"/>
         <w:rPr>
           <w:rFonts w:ascii="Arial" w:hAnsi="Arial" w:cs="Arial"/>
           <w:b/>
@@ -16581,6 +19077,7 @@
           <w:lang w:val="en-US"/>
         </w:rPr>
       </w:pPr>
+      <w:bookmarkStart w:id="25" w:name="_Toc102990395"/>
       <w:r>
         <w:rPr>
           <w:rFonts w:ascii="Arial" w:hAnsi="Arial" w:cs="Arial"/>
@@ -16605,6 +19102,7 @@
         </w:rPr>
         <w:t xml:space="preserve"> options:</w:t>
       </w:r>
+      <w:bookmarkEnd w:id="25"/>
     </w:p>
     <w:p>
       <w:pPr>
@@ -16953,19 +19451,7 @@
       <w:pPr>
         <w:pStyle w:val="NormalWeb"/>
         <w:spacing w:before="0" w:beforeAutospacing="0" w:after="120" w:afterAutospacing="0"/>
-        <w:rPr>
-          <w:rFonts w:ascii="Arial" w:hAnsi="Arial" w:cs="Arial"/>
-          <w:color w:val="942093"/>
-          <w:sz w:val="22"/>
-          <w:szCs w:val="22"/>
-          <w:lang w:val="en-US"/>
-        </w:rPr>
-      </w:pPr>
-    </w:p>
-    <w:p>
-      <w:pPr>
-        <w:pStyle w:val="NormalWeb"/>
-        <w:spacing w:before="0" w:beforeAutospacing="0" w:after="120" w:afterAutospacing="0"/>
+        <w:outlineLvl w:val="3"/>
         <w:rPr>
           <w:rFonts w:ascii="Arial" w:hAnsi="Arial" w:cs="Arial"/>
           <w:b/>
@@ -16976,11 +19462,8 @@
           <w:lang w:val="en-US"/>
         </w:rPr>
       </w:pPr>
-    </w:p>
-    <w:p>
-      <w:pPr>
-        <w:pStyle w:val="NormalWeb"/>
-        <w:spacing w:before="0" w:beforeAutospacing="0" w:after="120" w:afterAutospacing="0"/>
+      <w:bookmarkStart w:id="26" w:name="_Toc102990396"/>
+      <w:r>
         <w:rPr>
           <w:rFonts w:ascii="Arial" w:hAnsi="Arial" w:cs="Arial"/>
           <w:b/>
@@ -16990,50 +19473,9 @@
           <w:szCs w:val="22"/>
           <w:lang w:val="en-US"/>
         </w:rPr>
-      </w:pPr>
-    </w:p>
-    <w:p>
-      <w:pPr>
-        <w:pStyle w:val="NormalWeb"/>
-        <w:spacing w:before="0" w:beforeAutospacing="0" w:after="120" w:afterAutospacing="0"/>
-        <w:rPr>
-          <w:rFonts w:ascii="Arial" w:hAnsi="Arial" w:cs="Arial"/>
-          <w:b/>
-          <w:bCs/>
-          <w:color w:val="000000" w:themeColor="text1"/>
-          <w:sz w:val="22"/>
-          <w:szCs w:val="22"/>
-          <w:lang w:val="en-US"/>
-        </w:rPr>
-      </w:pPr>
-    </w:p>
-    <w:p>
-      <w:pPr>
-        <w:pStyle w:val="NormalWeb"/>
-        <w:spacing w:before="0" w:beforeAutospacing="0" w:after="120" w:afterAutospacing="0"/>
-        <w:rPr>
-          <w:rFonts w:ascii="Arial" w:hAnsi="Arial" w:cs="Arial"/>
-          <w:b/>
-          <w:bCs/>
-          <w:color w:val="000000" w:themeColor="text1"/>
-          <w:sz w:val="22"/>
-          <w:szCs w:val="22"/>
-          <w:lang w:val="en-US"/>
-        </w:rPr>
-      </w:pPr>
-      <w:r>
-        <w:rPr>
-          <w:rFonts w:ascii="Arial" w:hAnsi="Arial" w:cs="Arial"/>
-          <w:b/>
-          <w:bCs/>
-          <w:color w:val="000000" w:themeColor="text1"/>
-          <w:sz w:val="22"/>
-          <w:szCs w:val="22"/>
-          <w:lang w:val="en-US"/>
-        </w:rPr>
-        <w:lastRenderedPageBreak/>
         <w:t>Groups options:</w:t>
       </w:r>
+      <w:bookmarkEnd w:id="26"/>
     </w:p>
     <w:p>
       <w:pPr>
@@ -17533,7 +19975,7 @@
     <w:p>
       <w:pPr>
         <w:pStyle w:val="NormalWeb"/>
-        <w:spacing w:before="0" w:beforeAutospacing="0" w:after="120" w:afterAutospacing="0"/>
+        <w:spacing w:before="240" w:beforeAutospacing="0" w:after="120" w:afterAutospacing="0"/>
         <w:rPr>
           <w:rFonts w:ascii="Arial" w:hAnsi="Arial" w:cs="Arial"/>
           <w:color w:val="000000" w:themeColor="text1"/>
@@ -17697,6 +20139,7 @@
           <w:szCs w:val="22"/>
           <w:lang w:val="en-US"/>
         </w:rPr>
+        <w:lastRenderedPageBreak/>
         <w:t>Edit categories</w:t>
       </w:r>
       <w:r>
@@ -18811,6 +21254,7 @@
       <w:pPr>
         <w:pStyle w:val="NormalWeb"/>
         <w:spacing w:before="120" w:beforeAutospacing="0" w:after="240" w:afterAutospacing="0"/>
+        <w:outlineLvl w:val="2"/>
         <w:rPr>
           <w:rFonts w:ascii="Arial" w:hAnsi="Arial" w:cs="Arial"/>
           <w:color w:val="000000" w:themeColor="text1"/>
@@ -18818,21 +21262,36 @@
           <w:lang w:val="en-US"/>
         </w:rPr>
       </w:pPr>
-      <w:r>
+    </w:p>
+    <w:p>
+      <w:pPr>
+        <w:pStyle w:val="NormalWeb"/>
+        <w:spacing w:before="120" w:beforeAutospacing="0" w:after="240" w:afterAutospacing="0"/>
+        <w:outlineLvl w:val="2"/>
         <w:rPr>
           <w:rFonts w:ascii="Arial" w:hAnsi="Arial" w:cs="Arial"/>
           <w:color w:val="000000" w:themeColor="text1"/>
           <w:u w:val="single"/>
           <w:lang w:val="en-US"/>
         </w:rPr>
-        <w:lastRenderedPageBreak/>
+      </w:pPr>
+      <w:bookmarkStart w:id="27" w:name="_Toc102990397"/>
+      <w:r>
+        <w:rPr>
+          <w:rFonts w:ascii="Arial" w:hAnsi="Arial" w:cs="Arial"/>
+          <w:color w:val="000000" w:themeColor="text1"/>
+          <w:u w:val="single"/>
+          <w:lang w:val="en-US"/>
+        </w:rPr>
         <w:t>Windows</w:t>
       </w:r>
+      <w:bookmarkEnd w:id="27"/>
     </w:p>
     <w:p>
       <w:pPr>
         <w:pStyle w:val="NormalWeb"/>
         <w:spacing w:before="120" w:beforeAutospacing="0" w:after="0" w:afterAutospacing="0"/>
+        <w:outlineLvl w:val="3"/>
         <w:rPr>
           <w:rFonts w:ascii="Arial" w:hAnsi="Arial" w:cs="Arial"/>
           <w:b/>
@@ -18843,6 +21302,7 @@
           <w:lang w:val="en-US"/>
         </w:rPr>
       </w:pPr>
+      <w:bookmarkStart w:id="28" w:name="_Toc102990398"/>
       <w:r>
         <w:rPr>
           <w:rFonts w:ascii="Arial" w:hAnsi="Arial" w:cs="Arial"/>
@@ -18855,6 +21315,7 @@
         </w:rPr>
         <w:t>Selected subset window</w:t>
       </w:r>
+      <w:bookmarkEnd w:id="28"/>
     </w:p>
     <w:p>
       <w:pPr>
@@ -19421,6 +21882,7 @@
       <w:pPr>
         <w:pStyle w:val="NormalWeb"/>
         <w:spacing w:before="120" w:beforeAutospacing="0" w:after="0" w:afterAutospacing="0"/>
+        <w:outlineLvl w:val="3"/>
         <w:rPr>
           <w:rFonts w:ascii="Arial" w:hAnsi="Arial" w:cs="Arial"/>
           <w:b/>
@@ -19431,7 +21893,12 @@
           <w:lang w:val="en-US"/>
         </w:rPr>
       </w:pPr>
-      <w:r>
+    </w:p>
+    <w:p>
+      <w:pPr>
+        <w:pStyle w:val="NormalWeb"/>
+        <w:spacing w:before="120" w:beforeAutospacing="0" w:after="0" w:afterAutospacing="0"/>
+        <w:outlineLvl w:val="3"/>
         <w:rPr>
           <w:rFonts w:ascii="Arial" w:hAnsi="Arial" w:cs="Arial"/>
           <w:b/>
@@ -19441,8 +21908,8 @@
           <w:szCs w:val="22"/>
           <w:lang w:val="en-US"/>
         </w:rPr>
-        <w:t>Search results window</w:t>
-      </w:r>
+      </w:pPr>
+      <w:bookmarkStart w:id="29" w:name="_Toc102990399"/>
       <w:r>
         <w:rPr>
           <w:rFonts w:ascii="Arial" w:hAnsi="Arial" w:cs="Arial"/>
@@ -19453,8 +21920,22 @@
           <w:szCs w:val="22"/>
           <w:lang w:val="en-US"/>
         </w:rPr>
+        <w:lastRenderedPageBreak/>
+        <w:t>Search results window</w:t>
+      </w:r>
+      <w:r>
+        <w:rPr>
+          <w:rFonts w:ascii="Arial" w:hAnsi="Arial" w:cs="Arial"/>
+          <w:b/>
+          <w:bCs/>
+          <w:color w:val="000000" w:themeColor="text1"/>
+          <w:sz w:val="22"/>
+          <w:szCs w:val="22"/>
+          <w:lang w:val="en-US"/>
+        </w:rPr>
         <w:t>:</w:t>
       </w:r>
+      <w:bookmarkEnd w:id="29"/>
     </w:p>
     <w:p>
       <w:pPr>
@@ -19695,6 +22176,7 @@
           <w:color w:val="000000" w:themeColor="text1"/>
           <w:sz w:val="22"/>
           <w:szCs w:val="22"/>
+          <w:rtl/>
           <w:lang w:val="en-US"/>
         </w:rPr>
       </w:pPr>
@@ -19708,19 +22190,6 @@
         </w:rPr>
         <w:t>All the changes to the selected subset are updated in the graph as well.</w:t>
       </w:r>
-    </w:p>
-    <w:p>
-      <w:pPr>
-        <w:pStyle w:val="NormalWeb"/>
-        <w:bidi/>
-        <w:rPr>
-          <w:sz w:val="22"/>
-          <w:szCs w:val="22"/>
-          <w:u w:val="single"/>
-          <w:rtl/>
-          <w:lang w:val="en-US"/>
-        </w:rPr>
-      </w:pPr>
     </w:p>
     <w:sectPr>
       <w:pgSz w:w="11900" w:h="16840"/>
@@ -22704,6 +25173,27 @@
       <w:lang w:eastAsia="en-GB"/>
     </w:rPr>
   </w:style>
+  <w:style w:type="paragraph" w:styleId="Heading1">
+    <w:name w:val="heading 1"/>
+    <w:basedOn w:val="Normal"/>
+    <w:next w:val="Normal"/>
+    <w:link w:val="Heading1Char"/>
+    <w:uiPriority w:val="9"/>
+    <w:qFormat/>
+    <w:rsid w:val="00EA4E60"/>
+    <w:pPr>
+      <w:keepNext/>
+      <w:keepLines/>
+      <w:spacing w:before="240"/>
+      <w:outlineLvl w:val="0"/>
+    </w:pPr>
+    <w:rPr>
+      <w:rFonts w:asciiTheme="majorHAnsi" w:eastAsiaTheme="majorEastAsia" w:hAnsiTheme="majorHAnsi" w:cstheme="majorBidi"/>
+      <w:color w:val="2F5496" w:themeColor="accent1" w:themeShade="BF"/>
+      <w:sz w:val="32"/>
+      <w:szCs w:val="32"/>
+    </w:rPr>
+  </w:style>
   <w:style w:type="character" w:default="1" w:styleId="DefaultParagraphFont">
     <w:name w:val="Default Paragraph Font"/>
     <w:uiPriority w:val="1"/>
@@ -22831,6 +25321,203 @@
     <w:rPr>
       <w:color w:val="954F72" w:themeColor="followedHyperlink"/>
       <w:u w:val="single"/>
+    </w:rPr>
+  </w:style>
+  <w:style w:type="character" w:customStyle="1" w:styleId="Heading1Char">
+    <w:name w:val="Heading 1 Char"/>
+    <w:basedOn w:val="DefaultParagraphFont"/>
+    <w:link w:val="Heading1"/>
+    <w:uiPriority w:val="9"/>
+    <w:rsid w:val="00EA4E60"/>
+    <w:rPr>
+      <w:rFonts w:asciiTheme="majorHAnsi" w:eastAsiaTheme="majorEastAsia" w:hAnsiTheme="majorHAnsi" w:cstheme="majorBidi"/>
+      <w:color w:val="2F5496" w:themeColor="accent1" w:themeShade="BF"/>
+      <w:sz w:val="32"/>
+      <w:szCs w:val="32"/>
+      <w:lang w:eastAsia="en-GB"/>
+    </w:rPr>
+  </w:style>
+  <w:style w:type="paragraph" w:styleId="TOCHeading">
+    <w:name w:val="TOC Heading"/>
+    <w:basedOn w:val="Heading1"/>
+    <w:next w:val="Normal"/>
+    <w:uiPriority w:val="39"/>
+    <w:unhideWhenUsed/>
+    <w:qFormat/>
+    <w:rsid w:val="00EA4E60"/>
+    <w:pPr>
+      <w:spacing w:before="480" w:line="276" w:lineRule="auto"/>
+      <w:outlineLvl w:val="9"/>
+    </w:pPr>
+    <w:rPr>
+      <w:b/>
+      <w:bCs/>
+      <w:sz w:val="28"/>
+      <w:szCs w:val="28"/>
+      <w:lang w:val="en-US" w:eastAsia="en-US" w:bidi="ar-SA"/>
+    </w:rPr>
+  </w:style>
+  <w:style w:type="paragraph" w:styleId="TOC1">
+    <w:name w:val="toc 1"/>
+    <w:basedOn w:val="Normal"/>
+    <w:next w:val="Normal"/>
+    <w:autoRedefine/>
+    <w:uiPriority w:val="39"/>
+    <w:unhideWhenUsed/>
+    <w:rsid w:val="00EA4E60"/>
+    <w:pPr>
+      <w:spacing w:before="120"/>
+    </w:pPr>
+    <w:rPr>
+      <w:rFonts w:asciiTheme="minorHAnsi" w:hAnsiTheme="minorHAnsi" w:cstheme="minorHAnsi"/>
+      <w:b/>
+      <w:bCs/>
+      <w:i/>
+      <w:iCs/>
+    </w:rPr>
+  </w:style>
+  <w:style w:type="paragraph" w:styleId="TOC2">
+    <w:name w:val="toc 2"/>
+    <w:basedOn w:val="Normal"/>
+    <w:next w:val="Normal"/>
+    <w:autoRedefine/>
+    <w:uiPriority w:val="39"/>
+    <w:unhideWhenUsed/>
+    <w:rsid w:val="00EA4E60"/>
+    <w:pPr>
+      <w:spacing w:before="120"/>
+      <w:ind w:left="240"/>
+    </w:pPr>
+    <w:rPr>
+      <w:rFonts w:asciiTheme="minorHAnsi" w:hAnsiTheme="minorHAnsi" w:cstheme="minorHAnsi"/>
+      <w:b/>
+      <w:bCs/>
+      <w:sz w:val="22"/>
+      <w:szCs w:val="22"/>
+    </w:rPr>
+  </w:style>
+  <w:style w:type="paragraph" w:styleId="TOC3">
+    <w:name w:val="toc 3"/>
+    <w:basedOn w:val="Normal"/>
+    <w:next w:val="Normal"/>
+    <w:autoRedefine/>
+    <w:uiPriority w:val="39"/>
+    <w:unhideWhenUsed/>
+    <w:rsid w:val="00EA4E60"/>
+    <w:pPr>
+      <w:ind w:left="480"/>
+    </w:pPr>
+    <w:rPr>
+      <w:rFonts w:asciiTheme="minorHAnsi" w:hAnsiTheme="minorHAnsi" w:cstheme="minorHAnsi"/>
+      <w:sz w:val="20"/>
+      <w:szCs w:val="20"/>
+    </w:rPr>
+  </w:style>
+  <w:style w:type="paragraph" w:styleId="TOC4">
+    <w:name w:val="toc 4"/>
+    <w:basedOn w:val="Normal"/>
+    <w:next w:val="Normal"/>
+    <w:autoRedefine/>
+    <w:uiPriority w:val="39"/>
+    <w:unhideWhenUsed/>
+    <w:rsid w:val="00EA4E60"/>
+    <w:pPr>
+      <w:ind w:left="720"/>
+    </w:pPr>
+    <w:rPr>
+      <w:rFonts w:asciiTheme="minorHAnsi" w:hAnsiTheme="minorHAnsi" w:cstheme="minorHAnsi"/>
+      <w:sz w:val="20"/>
+      <w:szCs w:val="20"/>
+    </w:rPr>
+  </w:style>
+  <w:style w:type="paragraph" w:styleId="TOC5">
+    <w:name w:val="toc 5"/>
+    <w:basedOn w:val="Normal"/>
+    <w:next w:val="Normal"/>
+    <w:autoRedefine/>
+    <w:uiPriority w:val="39"/>
+    <w:semiHidden/>
+    <w:unhideWhenUsed/>
+    <w:rsid w:val="00EA4E60"/>
+    <w:pPr>
+      <w:ind w:left="960"/>
+    </w:pPr>
+    <w:rPr>
+      <w:rFonts w:asciiTheme="minorHAnsi" w:hAnsiTheme="minorHAnsi" w:cstheme="minorHAnsi"/>
+      <w:sz w:val="20"/>
+      <w:szCs w:val="20"/>
+    </w:rPr>
+  </w:style>
+  <w:style w:type="paragraph" w:styleId="TOC6">
+    <w:name w:val="toc 6"/>
+    <w:basedOn w:val="Normal"/>
+    <w:next w:val="Normal"/>
+    <w:autoRedefine/>
+    <w:uiPriority w:val="39"/>
+    <w:semiHidden/>
+    <w:unhideWhenUsed/>
+    <w:rsid w:val="00EA4E60"/>
+    <w:pPr>
+      <w:ind w:left="1200"/>
+    </w:pPr>
+    <w:rPr>
+      <w:rFonts w:asciiTheme="minorHAnsi" w:hAnsiTheme="minorHAnsi" w:cstheme="minorHAnsi"/>
+      <w:sz w:val="20"/>
+      <w:szCs w:val="20"/>
+    </w:rPr>
+  </w:style>
+  <w:style w:type="paragraph" w:styleId="TOC7">
+    <w:name w:val="toc 7"/>
+    <w:basedOn w:val="Normal"/>
+    <w:next w:val="Normal"/>
+    <w:autoRedefine/>
+    <w:uiPriority w:val="39"/>
+    <w:semiHidden/>
+    <w:unhideWhenUsed/>
+    <w:rsid w:val="00EA4E60"/>
+    <w:pPr>
+      <w:ind w:left="1440"/>
+    </w:pPr>
+    <w:rPr>
+      <w:rFonts w:asciiTheme="minorHAnsi" w:hAnsiTheme="minorHAnsi" w:cstheme="minorHAnsi"/>
+      <w:sz w:val="20"/>
+      <w:szCs w:val="20"/>
+    </w:rPr>
+  </w:style>
+  <w:style w:type="paragraph" w:styleId="TOC8">
+    <w:name w:val="toc 8"/>
+    <w:basedOn w:val="Normal"/>
+    <w:next w:val="Normal"/>
+    <w:autoRedefine/>
+    <w:uiPriority w:val="39"/>
+    <w:semiHidden/>
+    <w:unhideWhenUsed/>
+    <w:rsid w:val="00EA4E60"/>
+    <w:pPr>
+      <w:ind w:left="1680"/>
+    </w:pPr>
+    <w:rPr>
+      <w:rFonts w:asciiTheme="minorHAnsi" w:hAnsiTheme="minorHAnsi" w:cstheme="minorHAnsi"/>
+      <w:sz w:val="20"/>
+      <w:szCs w:val="20"/>
+    </w:rPr>
+  </w:style>
+  <w:style w:type="paragraph" w:styleId="TOC9">
+    <w:name w:val="toc 9"/>
+    <w:basedOn w:val="Normal"/>
+    <w:next w:val="Normal"/>
+    <w:autoRedefine/>
+    <w:uiPriority w:val="39"/>
+    <w:semiHidden/>
+    <w:unhideWhenUsed/>
+    <w:rsid w:val="00EA4E60"/>
+    <w:pPr>
+      <w:ind w:left="1920"/>
+    </w:pPr>
+    <w:rPr>
+      <w:rFonts w:asciiTheme="minorHAnsi" w:hAnsiTheme="minorHAnsi" w:cstheme="minorHAnsi"/>
+      <w:sz w:val="20"/>
+      <w:szCs w:val="20"/>
     </w:rPr>
   </w:style>
 </w:styles>
@@ -23129,4 +25816,16 @@
     </a:ext>
   </a:extLst>
 </a:theme>
+</file>
+
+<file path=customXml/item1.xml><?xml version="1.0" encoding="utf-8"?>
+<b:Sources xmlns:b="http://schemas.openxmlformats.org/officeDocument/2006/bibliography" xmlns="http://schemas.openxmlformats.org/officeDocument/2006/bibliography" SelectedStyle="/APASixthEditionOfficeOnline.xsl" StyleName="APA" Version="6"/>
+</file>
+
+<file path=customXml/itemProps1.xml><?xml version="1.0" encoding="utf-8"?>
+<ds:datastoreItem xmlns:ds="http://schemas.openxmlformats.org/officeDocument/2006/customXml" ds:itemID="{CD42FD95-1743-D041-9CA1-5414AD0E2DF7}">
+  <ds:schemaRefs>
+    <ds:schemaRef ds:uri="http://schemas.openxmlformats.org/officeDocument/2006/bibliography"/>
+  </ds:schemaRefs>
+</ds:datastoreItem>
 </file>
</xml_diff>